<commit_message>
base outline within skeleton; need to start fuzing conceptual collections from each source
</commit_message>
<xml_diff>
--- a/report.docx
+++ b/report.docx
@@ -260,6 +260,145 @@
           <w:szCs w:val="24"/>
         </w:rPr>
       </w:pPr>
+    </w:p>
+    <w:p>
+      <w:pPr>
+        <w:spacing w:after="0" w:line="240" w:lineRule="auto"/>
+        <w:rPr>
+          <w:rFonts w:ascii="Garamond" w:hAnsi="Garamond"/>
+          <w:sz w:val="24"/>
+          <w:szCs w:val="24"/>
+        </w:rPr>
+      </w:pPr>
+    </w:p>
+    <w:p>
+      <w:pPr>
+        <w:spacing w:after="0" w:line="240" w:lineRule="auto"/>
+        <w:rPr>
+          <w:rFonts w:ascii="Garamond" w:hAnsi="Garamond"/>
+          <w:sz w:val="24"/>
+          <w:szCs w:val="24"/>
+        </w:rPr>
+      </w:pPr>
+    </w:p>
+    <w:p>
+      <w:pPr>
+        <w:spacing w:after="0" w:line="240" w:lineRule="auto"/>
+        <w:rPr>
+          <w:rFonts w:ascii="Garamond" w:hAnsi="Garamond"/>
+          <w:sz w:val="24"/>
+          <w:szCs w:val="24"/>
+        </w:rPr>
+      </w:pPr>
+    </w:p>
+    <w:p>
+      <w:pPr>
+        <w:spacing w:after="0" w:line="240" w:lineRule="auto"/>
+        <w:rPr>
+          <w:rFonts w:ascii="Garamond" w:hAnsi="Garamond"/>
+          <w:sz w:val="24"/>
+          <w:szCs w:val="24"/>
+        </w:rPr>
+      </w:pPr>
+    </w:p>
+    <w:p>
+      <w:pPr>
+        <w:spacing w:after="0" w:line="240" w:lineRule="auto"/>
+        <w:rPr>
+          <w:rFonts w:ascii="Garamond" w:hAnsi="Garamond"/>
+          <w:sz w:val="24"/>
+          <w:szCs w:val="24"/>
+        </w:rPr>
+      </w:pPr>
+    </w:p>
+    <w:p>
+      <w:pPr>
+        <w:spacing w:after="0" w:line="240" w:lineRule="auto"/>
+        <w:jc w:val="right"/>
+        <w:rPr>
+          <w:rFonts w:ascii="Garamond" w:hAnsi="Garamond"/>
+          <w:sz w:val="24"/>
+          <w:szCs w:val="24"/>
+        </w:rPr>
+      </w:pPr>
+      <w:r>
+        <w:rPr>
+          <w:rFonts w:ascii="Garamond" w:hAnsi="Garamond"/>
+          <w:sz w:val="24"/>
+          <w:szCs w:val="24"/>
+        </w:rPr>
+        <w:t>___________________________________</w:t>
+      </w:r>
+      <w:r>
+        <w:rPr>
+          <w:rFonts w:ascii="Garamond" w:hAnsi="Garamond"/>
+          <w:sz w:val="24"/>
+          <w:szCs w:val="24"/>
+        </w:rPr>
+        <w:br/>
+        <w:t>Signature of Author</w:t>
+      </w:r>
+      <w:r>
+        <w:rPr>
+          <w:rFonts w:ascii="Garamond" w:hAnsi="Garamond"/>
+          <w:sz w:val="24"/>
+          <w:szCs w:val="24"/>
+        </w:rPr>
+        <w:br/>
+      </w:r>
+      <w:r>
+        <w:rPr>
+          <w:rFonts w:ascii="Garamond" w:hAnsi="Garamond"/>
+          <w:sz w:val="24"/>
+          <w:szCs w:val="24"/>
+        </w:rPr>
+        <w:br/>
+      </w:r>
+      <w:r>
+        <w:rPr>
+          <w:rFonts w:ascii="Garamond" w:hAnsi="Garamond"/>
+          <w:sz w:val="24"/>
+          <w:szCs w:val="24"/>
+        </w:rPr>
+        <w:br/>
+      </w:r>
+      <w:r>
+        <w:rPr>
+          <w:rFonts w:ascii="Garamond" w:hAnsi="Garamond"/>
+          <w:sz w:val="24"/>
+          <w:szCs w:val="24"/>
+        </w:rPr>
+        <w:br/>
+        <w:t>___________________________________</w:t>
+      </w:r>
+    </w:p>
+    <w:p>
+      <w:pPr>
+        <w:spacing w:after="0" w:line="240" w:lineRule="auto"/>
+        <w:jc w:val="right"/>
+        <w:rPr>
+          <w:rFonts w:ascii="Garamond" w:hAnsi="Garamond"/>
+          <w:sz w:val="24"/>
+          <w:szCs w:val="24"/>
+        </w:rPr>
+      </w:pPr>
+      <w:r>
+        <w:rPr>
+          <w:rFonts w:ascii="Garamond" w:hAnsi="Garamond"/>
+          <w:sz w:val="24"/>
+          <w:szCs w:val="24"/>
+        </w:rPr>
+        <w:t>Date of Graduation</w:t>
+      </w:r>
+    </w:p>
+    <w:p>
+      <w:pPr>
+        <w:rPr>
+          <w:rFonts w:ascii="Garamond" w:hAnsi="Garamond"/>
+          <w:sz w:val="24"/>
+          <w:szCs w:val="24"/>
+        </w:rPr>
+      </w:pPr>
       <w:r>
         <w:rPr>
           <w:rFonts w:ascii="Garamond" w:hAnsi="Garamond"/>
@@ -272,31 +411,594 @@
     <w:p>
       <w:pPr>
         <w:spacing w:after="0" w:line="240" w:lineRule="auto"/>
-        <w:rPr>
-          <w:rFonts w:ascii="Garamond" w:hAnsi="Garamond"/>
-          <w:sz w:val="24"/>
-          <w:szCs w:val="24"/>
-        </w:rPr>
-      </w:pPr>
-      <w:r>
-        <w:rPr>
-          <w:rFonts w:ascii="Garamond" w:hAnsi="Garamond"/>
-          <w:sz w:val="24"/>
-          <w:szCs w:val="24"/>
+        <w:jc w:val="right"/>
+        <w:rPr>
+          <w:rFonts w:ascii="Garamond" w:hAnsi="Garamond"/>
+          <w:sz w:val="24"/>
+          <w:szCs w:val="24"/>
+        </w:rPr>
+      </w:pPr>
+    </w:p>
+    <w:p>
+      <w:pPr>
+        <w:spacing w:after="0" w:line="240" w:lineRule="auto"/>
+        <w:rPr>
+          <w:rFonts w:ascii="Garamond" w:hAnsi="Garamond"/>
+          <w:sz w:val="24"/>
+          <w:szCs w:val="24"/>
+        </w:rPr>
+      </w:pPr>
+    </w:p>
+    <w:p>
+      <w:pPr>
+        <w:spacing w:after="0" w:line="240" w:lineRule="auto"/>
+        <w:jc w:val="center"/>
+        <w:rPr>
+          <w:rFonts w:ascii="Garamond" w:hAnsi="Garamond"/>
+          <w:sz w:val="24"/>
+          <w:szCs w:val="24"/>
+        </w:rPr>
+      </w:pPr>
+      <w:r>
+        <w:rPr>
+          <w:rFonts w:ascii="Garamond" w:hAnsi="Garamond"/>
+          <w:sz w:val="24"/>
+          <w:szCs w:val="24"/>
+        </w:rPr>
+        <w:t>PROJECT ABSTRACT</w:t>
+      </w:r>
+    </w:p>
+    <w:p>
+      <w:pPr>
+        <w:spacing w:after="0" w:line="240" w:lineRule="auto"/>
+        <w:jc w:val="center"/>
+        <w:rPr>
+          <w:rFonts w:ascii="Garamond" w:hAnsi="Garamond"/>
+          <w:sz w:val="24"/>
+          <w:szCs w:val="24"/>
+        </w:rPr>
+      </w:pPr>
+    </w:p>
+    <w:p>
+      <w:pPr>
+        <w:spacing w:after="0" w:line="240" w:lineRule="auto"/>
+        <w:rPr>
+          <w:rFonts w:ascii="Garamond" w:hAnsi="Garamond"/>
+          <w:sz w:val="24"/>
+          <w:szCs w:val="24"/>
+        </w:rPr>
+      </w:pPr>
+    </w:p>
+    <w:p>
+      <w:pPr>
+        <w:spacing w:after="0" w:line="240" w:lineRule="auto"/>
+        <w:jc w:val="center"/>
+        <w:rPr>
+          <w:rFonts w:ascii="Garamond" w:hAnsi="Garamond"/>
+          <w:sz w:val="24"/>
+          <w:szCs w:val="24"/>
+        </w:rPr>
+      </w:pPr>
+      <w:r>
+        <w:rPr>
+          <w:rFonts w:ascii="Garamond" w:hAnsi="Garamond"/>
+          <w:sz w:val="24"/>
+          <w:szCs w:val="24"/>
+        </w:rPr>
+        <w:t>ANALOG DRIVEN DEVELOPMENT</w:t>
+      </w:r>
+    </w:p>
+    <w:p>
+      <w:pPr>
+        <w:spacing w:after="0" w:line="240" w:lineRule="auto"/>
+        <w:jc w:val="center"/>
+        <w:rPr>
+          <w:rFonts w:ascii="Garamond" w:hAnsi="Garamond"/>
+          <w:sz w:val="24"/>
+          <w:szCs w:val="24"/>
+        </w:rPr>
+      </w:pPr>
+    </w:p>
+    <w:p>
+      <w:pPr>
+        <w:spacing w:after="0" w:line="240" w:lineRule="auto"/>
+        <w:jc w:val="center"/>
+        <w:rPr>
+          <w:rFonts w:ascii="Garamond" w:hAnsi="Garamond"/>
+          <w:sz w:val="24"/>
+          <w:szCs w:val="24"/>
+        </w:rPr>
+      </w:pPr>
+      <w:r>
+        <w:rPr>
+          <w:rFonts w:ascii="Garamond" w:hAnsi="Garamond"/>
+          <w:sz w:val="24"/>
+          <w:szCs w:val="24"/>
+        </w:rPr>
+        <w:t>Harnessing the Conceptual Human Mind to Ensure Software Artifact Stability</w:t>
+      </w:r>
+    </w:p>
+    <w:p>
+      <w:pPr>
+        <w:spacing w:after="0" w:line="240" w:lineRule="auto"/>
+        <w:rPr>
+          <w:rFonts w:ascii="Garamond" w:hAnsi="Garamond"/>
+          <w:sz w:val="24"/>
+          <w:szCs w:val="24"/>
+        </w:rPr>
+      </w:pPr>
+    </w:p>
+    <w:p>
+      <w:pPr>
+        <w:spacing w:after="0" w:line="240" w:lineRule="auto"/>
+        <w:jc w:val="center"/>
+        <w:rPr>
+          <w:rFonts w:ascii="Garamond" w:hAnsi="Garamond"/>
+          <w:sz w:val="24"/>
+          <w:szCs w:val="24"/>
+        </w:rPr>
+      </w:pPr>
+      <w:r>
+        <w:rPr>
+          <w:rFonts w:ascii="Garamond" w:hAnsi="Garamond"/>
+          <w:sz w:val="24"/>
+          <w:szCs w:val="24"/>
+        </w:rPr>
+        <w:t xml:space="preserve">Matthew James Swann, </w:t>
+      </w:r>
+      <w:r>
+        <w:rPr>
+          <w:rFonts w:ascii="Garamond" w:hAnsi="Garamond"/>
+          <w:i/>
+          <w:sz w:val="24"/>
+          <w:szCs w:val="24"/>
+        </w:rPr>
+        <w:t>Bachelor of Arts</w:t>
+      </w:r>
+    </w:p>
+    <w:p>
+      <w:pPr>
+        <w:spacing w:after="0" w:line="240" w:lineRule="auto"/>
+        <w:rPr>
+          <w:rFonts w:ascii="Garamond" w:hAnsi="Garamond"/>
+          <w:sz w:val="24"/>
+          <w:szCs w:val="24"/>
+        </w:rPr>
+      </w:pPr>
+    </w:p>
+    <w:p>
+      <w:pPr>
+        <w:spacing w:after="0" w:line="240" w:lineRule="auto"/>
+        <w:rPr>
+          <w:rFonts w:ascii="Garamond" w:hAnsi="Garamond"/>
+          <w:sz w:val="24"/>
+          <w:szCs w:val="24"/>
+        </w:rPr>
+      </w:pPr>
+    </w:p>
+    <w:p>
+      <w:pPr>
+        <w:spacing w:after="0" w:line="240" w:lineRule="auto"/>
+        <w:jc w:val="center"/>
+        <w:rPr>
+          <w:rFonts w:ascii="Garamond" w:hAnsi="Garamond"/>
+          <w:sz w:val="24"/>
+          <w:szCs w:val="24"/>
+        </w:rPr>
+      </w:pPr>
+      <w:r>
+        <w:rPr>
+          <w:rFonts w:ascii="Garamond" w:hAnsi="Garamond"/>
+          <w:sz w:val="24"/>
+          <w:szCs w:val="24"/>
+        </w:rPr>
+        <w:t xml:space="preserve">Directed by David Umphress, </w:t>
+      </w:r>
+      <w:r>
+        <w:rPr>
+          <w:rFonts w:ascii="Garamond" w:hAnsi="Garamond"/>
+          <w:i/>
+          <w:sz w:val="24"/>
+          <w:szCs w:val="24"/>
+        </w:rPr>
+        <w:t>PhD</w:t>
+      </w:r>
+    </w:p>
+    <w:p>
+      <w:pPr>
+        <w:spacing w:after="0" w:line="240" w:lineRule="auto"/>
+        <w:jc w:val="center"/>
+        <w:rPr>
+          <w:rFonts w:ascii="Garamond" w:hAnsi="Garamond"/>
+          <w:sz w:val="24"/>
+          <w:szCs w:val="24"/>
+        </w:rPr>
+      </w:pPr>
+    </w:p>
+    <w:p>
+      <w:pPr>
+        <w:spacing w:after="0" w:line="240" w:lineRule="auto"/>
+        <w:jc w:val="center"/>
+        <w:rPr>
+          <w:rFonts w:ascii="Garamond" w:hAnsi="Garamond"/>
+          <w:sz w:val="24"/>
+          <w:szCs w:val="24"/>
+        </w:rPr>
+      </w:pPr>
+    </w:p>
+    <w:p>
+      <w:pPr>
+        <w:spacing w:after="0" w:line="240" w:lineRule="auto"/>
+        <w:rPr>
+          <w:rFonts w:ascii="Garamond" w:hAnsi="Garamond"/>
+          <w:sz w:val="24"/>
+          <w:szCs w:val="24"/>
+        </w:rPr>
+      </w:pPr>
+      <w:r>
+        <w:rPr>
+          <w:rFonts w:ascii="Garamond" w:hAnsi="Garamond"/>
+          <w:sz w:val="24"/>
+          <w:szCs w:val="24"/>
+        </w:rPr>
+        <w:tab/>
+        <w:t>&lt;insert meaningless summary drivel here, good stuff comes later&gt;</w:t>
+      </w:r>
+    </w:p>
+    <w:p>
+      <w:pPr>
+        <w:spacing w:after="0" w:line="240" w:lineRule="auto"/>
+        <w:rPr>
+          <w:rFonts w:ascii="Garamond" w:hAnsi="Garamond"/>
+          <w:sz w:val="24"/>
+          <w:szCs w:val="24"/>
+        </w:rPr>
+      </w:pPr>
+      <w:r>
+        <w:rPr>
+          <w:rFonts w:ascii="Garamond" w:hAnsi="Garamond"/>
+          <w:sz w:val="24"/>
+          <w:szCs w:val="24"/>
+        </w:rPr>
+        <w:br w:type="page"/>
+      </w:r>
+    </w:p>
+    <w:p>
+      <w:pPr>
+        <w:spacing w:after="0" w:line="240" w:lineRule="auto"/>
+        <w:rPr>
+          <w:rFonts w:ascii="Garamond" w:hAnsi="Garamond"/>
+          <w:b/>
+          <w:smallCaps/>
+          <w:sz w:val="40"/>
+          <w:szCs w:val="40"/>
+        </w:rPr>
+      </w:pPr>
+      <w:r>
+        <w:rPr>
+          <w:rFonts w:ascii="Garamond" w:hAnsi="Garamond"/>
+          <w:b/>
+          <w:smallCaps/>
+          <w:sz w:val="40"/>
+          <w:szCs w:val="40"/>
         </w:rPr>
         <w:lastRenderedPageBreak/>
-        <w:t>Bullshit abstract</w:t>
-      </w:r>
-    </w:p>
-    <w:p>
-      <w:pPr>
-        <w:spacing w:after="0" w:line="240" w:lineRule="auto"/>
-        <w:rPr>
-          <w:rFonts w:ascii="Garamond" w:hAnsi="Garamond"/>
-          <w:sz w:val="24"/>
-          <w:szCs w:val="24"/>
-        </w:rPr>
-      </w:pPr>
+        <w:t>Table</w:t>
+      </w:r>
+      <w:r>
+        <w:rPr>
+          <w:rFonts w:ascii="Garamond" w:hAnsi="Garamond"/>
+          <w:b/>
+          <w:smallCaps/>
+          <w:sz w:val="40"/>
+          <w:szCs w:val="40"/>
+        </w:rPr>
+        <w:t xml:space="preserve"> </w:t>
+      </w:r>
+      <w:r>
+        <w:rPr>
+          <w:rFonts w:ascii="Garamond" w:hAnsi="Garamond"/>
+          <w:b/>
+          <w:smallCaps/>
+          <w:sz w:val="40"/>
+          <w:szCs w:val="40"/>
+        </w:rPr>
+        <w:t xml:space="preserve"> of </w:t>
+      </w:r>
+      <w:r>
+        <w:rPr>
+          <w:rFonts w:ascii="Garamond" w:hAnsi="Garamond"/>
+          <w:b/>
+          <w:smallCaps/>
+          <w:sz w:val="40"/>
+          <w:szCs w:val="40"/>
+        </w:rPr>
+        <w:t xml:space="preserve"> </w:t>
+      </w:r>
+      <w:r>
+        <w:rPr>
+          <w:rFonts w:ascii="Garamond" w:hAnsi="Garamond"/>
+          <w:b/>
+          <w:smallCaps/>
+          <w:sz w:val="40"/>
+          <w:szCs w:val="40"/>
+        </w:rPr>
+        <w:t>C</w:t>
+      </w:r>
+      <w:r>
+        <w:rPr>
+          <w:rFonts w:ascii="Garamond" w:hAnsi="Garamond"/>
+          <w:b/>
+          <w:smallCaps/>
+          <w:sz w:val="40"/>
+          <w:szCs w:val="40"/>
+        </w:rPr>
+        <w:t>ontents</w:t>
+      </w:r>
+    </w:p>
+    <w:p>
+      <w:pPr>
+        <w:spacing w:after="0" w:line="240" w:lineRule="auto"/>
+        <w:rPr>
+          <w:rFonts w:ascii="Garamond" w:hAnsi="Garamond"/>
+          <w:sz w:val="24"/>
+          <w:szCs w:val="24"/>
+        </w:rPr>
+      </w:pPr>
+    </w:p>
+    <w:p>
+      <w:pPr>
+        <w:spacing w:after="0" w:line="240" w:lineRule="auto"/>
+        <w:rPr>
+          <w:rFonts w:ascii="Garamond" w:hAnsi="Garamond"/>
+          <w:sz w:val="24"/>
+          <w:szCs w:val="24"/>
+        </w:rPr>
+      </w:pPr>
+      <w:r>
+        <w:rPr>
+          <w:rFonts w:ascii="Garamond" w:hAnsi="Garamond"/>
+          <w:sz w:val="24"/>
+          <w:szCs w:val="24"/>
+        </w:rPr>
+        <w:t>Table of Contents</w:t>
+      </w:r>
+    </w:p>
+    <w:p>
+      <w:pPr>
+        <w:spacing w:after="0" w:line="240" w:lineRule="auto"/>
+        <w:rPr>
+          <w:rFonts w:ascii="Garamond" w:hAnsi="Garamond"/>
+          <w:sz w:val="24"/>
+          <w:szCs w:val="24"/>
+        </w:rPr>
+      </w:pPr>
+      <w:r>
+        <w:rPr>
+          <w:rFonts w:ascii="Garamond" w:hAnsi="Garamond"/>
+          <w:sz w:val="24"/>
+          <w:szCs w:val="24"/>
+        </w:rPr>
+        <w:t>Table of Figures</w:t>
+      </w:r>
+    </w:p>
+    <w:p>
+      <w:pPr>
+        <w:spacing w:after="0" w:line="240" w:lineRule="auto"/>
+        <w:rPr>
+          <w:rFonts w:ascii="Garamond" w:hAnsi="Garamond"/>
+          <w:sz w:val="24"/>
+          <w:szCs w:val="24"/>
+        </w:rPr>
+      </w:pPr>
+      <w:r>
+        <w:rPr>
+          <w:rFonts w:ascii="Garamond" w:hAnsi="Garamond"/>
+          <w:sz w:val="24"/>
+          <w:szCs w:val="24"/>
+        </w:rPr>
+        <w:t xml:space="preserve">Chapter One </w:t>
+      </w:r>
+      <w:r>
+        <w:rPr>
+          <w:rFonts w:ascii="Garamond" w:hAnsi="Garamond"/>
+          <w:sz w:val="24"/>
+          <w:szCs w:val="24"/>
+        </w:rPr>
+        <w:t>–</w:t>
+      </w:r>
+      <w:r>
+        <w:rPr>
+          <w:rFonts w:ascii="Garamond" w:hAnsi="Garamond"/>
+          <w:sz w:val="24"/>
+          <w:szCs w:val="24"/>
+        </w:rPr>
+        <w:t xml:space="preserve"> </w:t>
+      </w:r>
+      <w:r>
+        <w:rPr>
+          <w:rFonts w:ascii="Garamond" w:hAnsi="Garamond"/>
+          <w:sz w:val="24"/>
+          <w:szCs w:val="24"/>
+        </w:rPr>
+        <w:t>Introduction</w:t>
+      </w:r>
+    </w:p>
+    <w:p>
+      <w:pPr>
+        <w:spacing w:after="0" w:line="240" w:lineRule="auto"/>
+        <w:rPr>
+          <w:rFonts w:ascii="Garamond" w:hAnsi="Garamond"/>
+          <w:sz w:val="24"/>
+          <w:szCs w:val="24"/>
+        </w:rPr>
+      </w:pPr>
+      <w:r>
+        <w:rPr>
+          <w:rFonts w:ascii="Garamond" w:hAnsi="Garamond"/>
+          <w:sz w:val="24"/>
+          <w:szCs w:val="24"/>
+        </w:rPr>
+        <w:t xml:space="preserve">Chapter Two – Background </w:t>
+      </w:r>
+    </w:p>
+    <w:p>
+      <w:pPr>
+        <w:spacing w:after="0" w:line="240" w:lineRule="auto"/>
+        <w:rPr>
+          <w:rFonts w:ascii="Garamond" w:hAnsi="Garamond"/>
+          <w:sz w:val="24"/>
+          <w:szCs w:val="24"/>
+        </w:rPr>
+      </w:pPr>
+      <w:r>
+        <w:rPr>
+          <w:rFonts w:ascii="Garamond" w:hAnsi="Garamond"/>
+          <w:sz w:val="24"/>
+          <w:szCs w:val="24"/>
+        </w:rPr>
+        <w:t xml:space="preserve">Chapter Three – Implementation </w:t>
+      </w:r>
+    </w:p>
+    <w:p>
+      <w:pPr>
+        <w:spacing w:after="0" w:line="240" w:lineRule="auto"/>
+        <w:rPr>
+          <w:rFonts w:ascii="Garamond" w:hAnsi="Garamond"/>
+          <w:sz w:val="24"/>
+          <w:szCs w:val="24"/>
+        </w:rPr>
+      </w:pPr>
+      <w:r>
+        <w:rPr>
+          <w:rFonts w:ascii="Garamond" w:hAnsi="Garamond"/>
+          <w:sz w:val="24"/>
+          <w:szCs w:val="24"/>
+        </w:rPr>
+        <w:t xml:space="preserve">Chapter Four – Validation </w:t>
+      </w:r>
+    </w:p>
+    <w:p>
+      <w:pPr>
+        <w:spacing w:after="0" w:line="240" w:lineRule="auto"/>
+        <w:rPr>
+          <w:rFonts w:ascii="Garamond" w:hAnsi="Garamond"/>
+          <w:sz w:val="24"/>
+          <w:szCs w:val="24"/>
+        </w:rPr>
+      </w:pPr>
+      <w:r>
+        <w:rPr>
+          <w:rFonts w:ascii="Garamond" w:hAnsi="Garamond"/>
+          <w:sz w:val="24"/>
+          <w:szCs w:val="24"/>
+        </w:rPr>
+        <w:t xml:space="preserve">Chapter Five </w:t>
+      </w:r>
+      <w:r>
+        <w:rPr>
+          <w:rFonts w:ascii="Garamond" w:hAnsi="Garamond"/>
+          <w:sz w:val="24"/>
+          <w:szCs w:val="24"/>
+        </w:rPr>
+        <w:t>–</w:t>
+      </w:r>
+      <w:r>
+        <w:rPr>
+          <w:rFonts w:ascii="Garamond" w:hAnsi="Garamond"/>
+          <w:sz w:val="24"/>
+          <w:szCs w:val="24"/>
+        </w:rPr>
+        <w:t xml:space="preserve"> Conclusions</w:t>
+      </w:r>
+      <w:r>
+        <w:rPr>
+          <w:rFonts w:ascii="Garamond" w:hAnsi="Garamond"/>
+          <w:sz w:val="24"/>
+          <w:szCs w:val="24"/>
+        </w:rPr>
+        <w:t xml:space="preserve"> </w:t>
+      </w:r>
+    </w:p>
+    <w:p>
+      <w:pPr>
+        <w:spacing w:after="0" w:line="240" w:lineRule="auto"/>
+        <w:rPr>
+          <w:rFonts w:ascii="Garamond" w:hAnsi="Garamond"/>
+          <w:sz w:val="24"/>
+          <w:szCs w:val="24"/>
+        </w:rPr>
+      </w:pPr>
+      <w:r>
+        <w:rPr>
+          <w:rFonts w:ascii="Garamond" w:hAnsi="Garamond"/>
+          <w:sz w:val="24"/>
+          <w:szCs w:val="24"/>
+        </w:rPr>
+        <w:t xml:space="preserve">References </w:t>
+      </w:r>
+    </w:p>
+    <w:p>
+      <w:pPr>
+        <w:spacing w:after="0" w:line="240" w:lineRule="auto"/>
+        <w:rPr>
+          <w:rFonts w:ascii="Garamond" w:hAnsi="Garamond"/>
+          <w:sz w:val="24"/>
+          <w:szCs w:val="24"/>
+        </w:rPr>
+      </w:pPr>
+      <w:r>
+        <w:rPr>
+          <w:rFonts w:ascii="Garamond" w:hAnsi="Garamond"/>
+          <w:sz w:val="24"/>
+          <w:szCs w:val="24"/>
+        </w:rPr>
+        <w:t>Appendix Alpha</w:t>
+      </w:r>
+    </w:p>
+    <w:p>
+      <w:pPr>
+        <w:spacing w:after="0" w:line="240" w:lineRule="auto"/>
+        <w:rPr>
+          <w:rFonts w:ascii="Garamond" w:hAnsi="Garamond"/>
+          <w:sz w:val="24"/>
+          <w:szCs w:val="24"/>
+        </w:rPr>
+      </w:pPr>
+      <w:r>
+        <w:rPr>
+          <w:rFonts w:ascii="Garamond" w:hAnsi="Garamond"/>
+          <w:sz w:val="24"/>
+          <w:szCs w:val="24"/>
+        </w:rPr>
+        <w:t>Appendix Beta</w:t>
+      </w:r>
+    </w:p>
+    <w:p>
+      <w:pPr>
+        <w:spacing w:after="0" w:line="240" w:lineRule="auto"/>
+        <w:rPr>
+          <w:rFonts w:ascii="Garamond" w:hAnsi="Garamond"/>
+          <w:sz w:val="24"/>
+          <w:szCs w:val="24"/>
+        </w:rPr>
+      </w:pPr>
+      <w:r>
+        <w:rPr>
+          <w:rFonts w:ascii="Garamond" w:hAnsi="Garamond"/>
+          <w:sz w:val="24"/>
+          <w:szCs w:val="24"/>
+        </w:rPr>
+        <w:t>Appendix Gamma</w:t>
+      </w:r>
+      <w:r>
+        <w:rPr>
+          <w:rFonts w:ascii="Garamond" w:hAnsi="Garamond"/>
+          <w:sz w:val="24"/>
+          <w:szCs w:val="24"/>
+        </w:rPr>
+        <w:t xml:space="preserve"> </w:t>
+      </w:r>
     </w:p>
     <w:p>
       <w:pPr>
@@ -321,21 +1023,231 @@
         <w:spacing w:after="0" w:line="240" w:lineRule="auto"/>
         <w:rPr>
           <w:rFonts w:ascii="Garamond" w:hAnsi="Garamond"/>
-          <w:sz w:val="24"/>
-          <w:szCs w:val="24"/>
-        </w:rPr>
-      </w:pPr>
-      <w:proofErr w:type="spellStart"/>
-      <w:r>
-        <w:rPr>
-          <w:rFonts w:ascii="Garamond" w:hAnsi="Garamond"/>
-          <w:sz w:val="24"/>
-          <w:szCs w:val="24"/>
+          <w:b/>
+          <w:smallCaps/>
+          <w:sz w:val="40"/>
+          <w:szCs w:val="40"/>
+        </w:rPr>
+      </w:pPr>
+      <w:r>
+        <w:rPr>
+          <w:rFonts w:ascii="Garamond" w:hAnsi="Garamond"/>
+          <w:b/>
+          <w:smallCaps/>
+          <w:sz w:val="40"/>
+          <w:szCs w:val="40"/>
         </w:rPr>
         <w:lastRenderedPageBreak/>
-        <w:t>ToC</w:t>
-      </w:r>
-      <w:proofErr w:type="spellEnd"/>
+        <w:t>Table  of  Figures</w:t>
+      </w:r>
+    </w:p>
+    <w:p>
+      <w:pPr>
+        <w:spacing w:after="0" w:line="240" w:lineRule="auto"/>
+        <w:rPr>
+          <w:rFonts w:ascii="Garamond" w:hAnsi="Garamond"/>
+          <w:sz w:val="24"/>
+          <w:szCs w:val="24"/>
+        </w:rPr>
+      </w:pPr>
+    </w:p>
+    <w:p>
+      <w:pPr>
+        <w:spacing w:after="0" w:line="240" w:lineRule="auto"/>
+        <w:rPr>
+          <w:rFonts w:ascii="Garamond" w:hAnsi="Garamond"/>
+          <w:sz w:val="24"/>
+          <w:szCs w:val="24"/>
+        </w:rPr>
+      </w:pPr>
+      <w:r>
+        <w:rPr>
+          <w:rFonts w:ascii="Garamond" w:hAnsi="Garamond"/>
+          <w:sz w:val="24"/>
+          <w:szCs w:val="24"/>
+        </w:rPr>
+        <w:t>Table of Contents</w:t>
+      </w:r>
+    </w:p>
+    <w:p>
+      <w:pPr>
+        <w:spacing w:after="0" w:line="240" w:lineRule="auto"/>
+        <w:rPr>
+          <w:rFonts w:ascii="Garamond" w:hAnsi="Garamond"/>
+          <w:sz w:val="24"/>
+          <w:szCs w:val="24"/>
+        </w:rPr>
+      </w:pPr>
+      <w:r>
+        <w:rPr>
+          <w:rFonts w:ascii="Garamond" w:hAnsi="Garamond"/>
+          <w:sz w:val="24"/>
+          <w:szCs w:val="24"/>
+        </w:rPr>
+        <w:t>Table of Figures</w:t>
+      </w:r>
+    </w:p>
+    <w:p>
+      <w:pPr>
+        <w:spacing w:after="0" w:line="240" w:lineRule="auto"/>
+        <w:rPr>
+          <w:rFonts w:ascii="Garamond" w:hAnsi="Garamond"/>
+          <w:sz w:val="24"/>
+          <w:szCs w:val="24"/>
+        </w:rPr>
+      </w:pPr>
+      <w:r>
+        <w:rPr>
+          <w:rFonts w:ascii="Garamond" w:hAnsi="Garamond"/>
+          <w:sz w:val="24"/>
+          <w:szCs w:val="24"/>
+        </w:rPr>
+        <w:t>Chapter One – Introduction</w:t>
+      </w:r>
+    </w:p>
+    <w:p>
+      <w:pPr>
+        <w:spacing w:after="0" w:line="240" w:lineRule="auto"/>
+        <w:rPr>
+          <w:rFonts w:ascii="Garamond" w:hAnsi="Garamond"/>
+          <w:sz w:val="24"/>
+          <w:szCs w:val="24"/>
+        </w:rPr>
+      </w:pPr>
+      <w:r>
+        <w:rPr>
+          <w:rFonts w:ascii="Garamond" w:hAnsi="Garamond"/>
+          <w:sz w:val="24"/>
+          <w:szCs w:val="24"/>
+        </w:rPr>
+        <w:t xml:space="preserve">Chapter Two – Background </w:t>
+      </w:r>
+    </w:p>
+    <w:p>
+      <w:pPr>
+        <w:spacing w:after="0" w:line="240" w:lineRule="auto"/>
+        <w:rPr>
+          <w:rFonts w:ascii="Garamond" w:hAnsi="Garamond"/>
+          <w:sz w:val="24"/>
+          <w:szCs w:val="24"/>
+        </w:rPr>
+      </w:pPr>
+      <w:r>
+        <w:rPr>
+          <w:rFonts w:ascii="Garamond" w:hAnsi="Garamond"/>
+          <w:sz w:val="24"/>
+          <w:szCs w:val="24"/>
+        </w:rPr>
+        <w:t xml:space="preserve">Chapter Three – Implementation </w:t>
+      </w:r>
+    </w:p>
+    <w:p>
+      <w:pPr>
+        <w:spacing w:after="0" w:line="240" w:lineRule="auto"/>
+        <w:rPr>
+          <w:rFonts w:ascii="Garamond" w:hAnsi="Garamond"/>
+          <w:sz w:val="24"/>
+          <w:szCs w:val="24"/>
+        </w:rPr>
+      </w:pPr>
+      <w:r>
+        <w:rPr>
+          <w:rFonts w:ascii="Garamond" w:hAnsi="Garamond"/>
+          <w:sz w:val="24"/>
+          <w:szCs w:val="24"/>
+        </w:rPr>
+        <w:t xml:space="preserve">Chapter Four – Validation </w:t>
+      </w:r>
+    </w:p>
+    <w:p>
+      <w:pPr>
+        <w:spacing w:after="0" w:line="240" w:lineRule="auto"/>
+        <w:rPr>
+          <w:rFonts w:ascii="Garamond" w:hAnsi="Garamond"/>
+          <w:sz w:val="24"/>
+          <w:szCs w:val="24"/>
+        </w:rPr>
+      </w:pPr>
+      <w:r>
+        <w:rPr>
+          <w:rFonts w:ascii="Garamond" w:hAnsi="Garamond"/>
+          <w:sz w:val="24"/>
+          <w:szCs w:val="24"/>
+        </w:rPr>
+        <w:t xml:space="preserve">Chapter Five – Conclusions </w:t>
+      </w:r>
+    </w:p>
+    <w:p>
+      <w:pPr>
+        <w:spacing w:after="0" w:line="240" w:lineRule="auto"/>
+        <w:rPr>
+          <w:rFonts w:ascii="Garamond" w:hAnsi="Garamond"/>
+          <w:sz w:val="24"/>
+          <w:szCs w:val="24"/>
+        </w:rPr>
+      </w:pPr>
+      <w:r>
+        <w:rPr>
+          <w:rFonts w:ascii="Garamond" w:hAnsi="Garamond"/>
+          <w:sz w:val="24"/>
+          <w:szCs w:val="24"/>
+        </w:rPr>
+        <w:t xml:space="preserve">References </w:t>
+      </w:r>
+    </w:p>
+    <w:p>
+      <w:pPr>
+        <w:spacing w:after="0" w:line="240" w:lineRule="auto"/>
+        <w:rPr>
+          <w:rFonts w:ascii="Garamond" w:hAnsi="Garamond"/>
+          <w:sz w:val="24"/>
+          <w:szCs w:val="24"/>
+        </w:rPr>
+      </w:pPr>
+      <w:r>
+        <w:rPr>
+          <w:rFonts w:ascii="Garamond" w:hAnsi="Garamond"/>
+          <w:sz w:val="24"/>
+          <w:szCs w:val="24"/>
+        </w:rPr>
+        <w:t>Appendix Alpha</w:t>
+      </w:r>
+    </w:p>
+    <w:p>
+      <w:pPr>
+        <w:spacing w:after="0" w:line="240" w:lineRule="auto"/>
+        <w:rPr>
+          <w:rFonts w:ascii="Garamond" w:hAnsi="Garamond"/>
+          <w:sz w:val="24"/>
+          <w:szCs w:val="24"/>
+        </w:rPr>
+      </w:pPr>
+      <w:r>
+        <w:rPr>
+          <w:rFonts w:ascii="Garamond" w:hAnsi="Garamond"/>
+          <w:sz w:val="24"/>
+          <w:szCs w:val="24"/>
+        </w:rPr>
+        <w:t>Appendix Beta</w:t>
+      </w:r>
+    </w:p>
+    <w:p>
+      <w:pPr>
+        <w:spacing w:after="0" w:line="240" w:lineRule="auto"/>
+        <w:rPr>
+          <w:rFonts w:ascii="Garamond" w:hAnsi="Garamond"/>
+          <w:sz w:val="24"/>
+          <w:szCs w:val="24"/>
+        </w:rPr>
+      </w:pPr>
+      <w:r>
+        <w:rPr>
+          <w:rFonts w:ascii="Garamond" w:hAnsi="Garamond"/>
+          <w:sz w:val="24"/>
+          <w:szCs w:val="24"/>
+        </w:rPr>
+        <w:t xml:space="preserve">Appendix Gamma </w:t>
+      </w:r>
     </w:p>
     <w:p>
       <w:pPr>
@@ -358,21 +1270,77 @@
     <w:p>
       <w:pPr>
         <w:spacing w:after="0" w:line="240" w:lineRule="auto"/>
-        <w:rPr>
-          <w:rFonts w:ascii="Garamond" w:hAnsi="Garamond"/>
-          <w:sz w:val="24"/>
-          <w:szCs w:val="24"/>
-        </w:rPr>
-      </w:pPr>
-      <w:r>
-        <w:rPr>
-          <w:rFonts w:ascii="Garamond" w:hAnsi="Garamond"/>
-          <w:sz w:val="24"/>
-          <w:szCs w:val="24"/>
+        <w:jc w:val="center"/>
+        <w:rPr>
+          <w:rFonts w:ascii="Garamond" w:hAnsi="Garamond"/>
+          <w:b/>
+          <w:smallCaps/>
+          <w:sz w:val="40"/>
+          <w:szCs w:val="40"/>
+        </w:rPr>
+      </w:pPr>
+      <w:r>
+        <w:rPr>
+          <w:rFonts w:ascii="Garamond" w:hAnsi="Garamond"/>
+          <w:b/>
+          <w:smallCaps/>
+          <w:sz w:val="40"/>
+          <w:szCs w:val="40"/>
         </w:rPr>
         <w:lastRenderedPageBreak/>
-        <w:t>Table of Figures</w:t>
-      </w:r>
+        <w:t xml:space="preserve">Chapter  One – Introduction </w:t>
+      </w:r>
+    </w:p>
+    <w:p>
+      <w:pPr>
+        <w:spacing w:after="0" w:line="240" w:lineRule="auto"/>
+        <w:rPr>
+          <w:rFonts w:ascii="Garamond" w:hAnsi="Garamond"/>
+          <w:smallCaps/>
+          <w:sz w:val="24"/>
+          <w:szCs w:val="24"/>
+        </w:rPr>
+      </w:pPr>
+    </w:p>
+    <w:p>
+      <w:pPr>
+        <w:spacing w:after="0" w:line="240" w:lineRule="auto"/>
+        <w:rPr>
+          <w:rFonts w:ascii="Garamond" w:hAnsi="Garamond"/>
+          <w:smallCaps/>
+          <w:sz w:val="24"/>
+          <w:szCs w:val="24"/>
+        </w:rPr>
+      </w:pPr>
+    </w:p>
+    <w:p>
+      <w:pPr>
+        <w:spacing w:after="0" w:line="240" w:lineRule="auto"/>
+        <w:rPr>
+          <w:rFonts w:ascii="Garamond" w:hAnsi="Garamond"/>
+          <w:sz w:val="24"/>
+          <w:szCs w:val="24"/>
+        </w:rPr>
+      </w:pPr>
+      <w:r>
+        <w:rPr>
+          <w:rFonts w:ascii="Garamond" w:hAnsi="Garamond"/>
+          <w:sz w:val="24"/>
+          <w:szCs w:val="24"/>
+        </w:rPr>
+        <w:t>&lt;insert significantly more meaningless summary drivel here, good stuff comes later&gt;</w:t>
+      </w:r>
+    </w:p>
+    <w:p>
+      <w:pPr>
+        <w:spacing w:after="0" w:line="240" w:lineRule="auto"/>
+        <w:rPr>
+          <w:rFonts w:ascii="Garamond" w:hAnsi="Garamond"/>
+          <w:smallCaps/>
+          <w:sz w:val="24"/>
+          <w:szCs w:val="24"/>
+        </w:rPr>
+      </w:pPr>
     </w:p>
     <w:p>
       <w:pPr>
@@ -395,29 +1363,86 @@
     <w:p>
       <w:pPr>
         <w:spacing w:after="0" w:line="240" w:lineRule="auto"/>
-        <w:rPr>
-          <w:rFonts w:ascii="Garamond" w:hAnsi="Garamond"/>
-          <w:sz w:val="24"/>
-          <w:szCs w:val="24"/>
-        </w:rPr>
-      </w:pPr>
-      <w:r>
-        <w:rPr>
-          <w:rFonts w:ascii="Garamond" w:hAnsi="Garamond"/>
-          <w:sz w:val="24"/>
-          <w:szCs w:val="24"/>
+        <w:jc w:val="center"/>
+        <w:rPr>
+          <w:rFonts w:ascii="Garamond" w:hAnsi="Garamond"/>
+          <w:b/>
+          <w:smallCaps/>
+          <w:sz w:val="40"/>
+          <w:szCs w:val="40"/>
+        </w:rPr>
+      </w:pPr>
+      <w:r>
+        <w:rPr>
+          <w:rFonts w:ascii="Garamond" w:hAnsi="Garamond"/>
+          <w:b/>
+          <w:smallCaps/>
+          <w:sz w:val="40"/>
+          <w:szCs w:val="40"/>
         </w:rPr>
         <w:lastRenderedPageBreak/>
-        <w:t>Chapter Alpha – Introduction</w:t>
-      </w:r>
-      <w:r>
-        <w:rPr>
-          <w:rFonts w:ascii="Garamond" w:hAnsi="Garamond"/>
-          <w:sz w:val="24"/>
-          <w:szCs w:val="24"/>
-        </w:rPr>
-        <w:t xml:space="preserve"> 2-4 pages</w:t>
-      </w:r>
+        <w:t xml:space="preserve">Chapter  Two – Background </w:t>
+      </w:r>
+    </w:p>
+    <w:p>
+      <w:pPr>
+        <w:spacing w:after="0" w:line="240" w:lineRule="auto"/>
+        <w:rPr>
+          <w:rFonts w:ascii="Garamond" w:hAnsi="Garamond"/>
+          <w:sz w:val="24"/>
+          <w:szCs w:val="24"/>
+        </w:rPr>
+      </w:pPr>
+    </w:p>
+    <w:p>
+      <w:pPr>
+        <w:spacing w:after="0" w:line="240" w:lineRule="auto"/>
+        <w:rPr>
+          <w:rFonts w:ascii="Garamond" w:hAnsi="Garamond"/>
+          <w:smallCaps/>
+          <w:sz w:val="24"/>
+          <w:szCs w:val="24"/>
+        </w:rPr>
+      </w:pPr>
+    </w:p>
+    <w:p>
+      <w:pPr>
+        <w:spacing w:after="0" w:line="240" w:lineRule="auto"/>
+        <w:rPr>
+          <w:rFonts w:ascii="Garamond" w:hAnsi="Garamond"/>
+          <w:smallCaps/>
+          <w:sz w:val="24"/>
+          <w:szCs w:val="24"/>
+        </w:rPr>
+      </w:pPr>
+    </w:p>
+    <w:p>
+      <w:pPr>
+        <w:spacing w:after="0" w:line="240" w:lineRule="auto"/>
+        <w:rPr>
+          <w:rFonts w:ascii="Garamond" w:hAnsi="Garamond"/>
+          <w:sz w:val="24"/>
+          <w:szCs w:val="24"/>
+        </w:rPr>
+      </w:pPr>
+      <w:r>
+        <w:rPr>
+          <w:rFonts w:ascii="Garamond" w:hAnsi="Garamond"/>
+          <w:sz w:val="24"/>
+          <w:szCs w:val="24"/>
+        </w:rPr>
+        <w:t>&lt;start with either Beck or Blachowicz, then the other current state of the Art likely then what it’s missing&gt;</w:t>
+      </w:r>
+    </w:p>
+    <w:p>
+      <w:pPr>
+        <w:spacing w:after="0" w:line="240" w:lineRule="auto"/>
+        <w:rPr>
+          <w:rFonts w:ascii="Garamond" w:hAnsi="Garamond"/>
+          <w:sz w:val="24"/>
+          <w:szCs w:val="24"/>
+        </w:rPr>
+      </w:pPr>
     </w:p>
     <w:p>
       <w:pPr>
@@ -440,21 +1465,175 @@
     <w:p>
       <w:pPr>
         <w:spacing w:after="0" w:line="240" w:lineRule="auto"/>
-        <w:rPr>
-          <w:rFonts w:ascii="Garamond" w:hAnsi="Garamond"/>
-          <w:sz w:val="24"/>
-          <w:szCs w:val="24"/>
-        </w:rPr>
-      </w:pPr>
-      <w:r>
-        <w:rPr>
-          <w:rFonts w:ascii="Garamond" w:hAnsi="Garamond"/>
-          <w:sz w:val="24"/>
-          <w:szCs w:val="24"/>
+        <w:jc w:val="center"/>
+        <w:rPr>
+          <w:rFonts w:ascii="Garamond" w:hAnsi="Garamond"/>
+          <w:b/>
+          <w:smallCaps/>
+          <w:sz w:val="40"/>
+          <w:szCs w:val="40"/>
+        </w:rPr>
+      </w:pPr>
+      <w:r>
+        <w:rPr>
+          <w:rFonts w:ascii="Garamond" w:hAnsi="Garamond"/>
+          <w:b/>
+          <w:smallCaps/>
+          <w:sz w:val="40"/>
+          <w:szCs w:val="40"/>
         </w:rPr>
         <w:lastRenderedPageBreak/>
-        <w:t xml:space="preserve">Chapter Beta – Background </w:t>
-      </w:r>
+        <w:t xml:space="preserve">Chapter  Three – Implementation </w:t>
+      </w:r>
+    </w:p>
+    <w:p>
+      <w:pPr>
+        <w:spacing w:after="0" w:line="240" w:lineRule="auto"/>
+        <w:rPr>
+          <w:rFonts w:ascii="Garamond" w:hAnsi="Garamond"/>
+          <w:sz w:val="24"/>
+          <w:szCs w:val="24"/>
+        </w:rPr>
+      </w:pPr>
+    </w:p>
+    <w:p>
+      <w:pPr>
+        <w:spacing w:after="0" w:line="240" w:lineRule="auto"/>
+        <w:rPr>
+          <w:rFonts w:ascii="Garamond" w:hAnsi="Garamond"/>
+          <w:smallCaps/>
+          <w:sz w:val="24"/>
+          <w:szCs w:val="24"/>
+        </w:rPr>
+      </w:pPr>
+    </w:p>
+    <w:p>
+      <w:pPr>
+        <w:spacing w:after="0" w:line="240" w:lineRule="auto"/>
+        <w:rPr>
+          <w:rFonts w:ascii="Garamond" w:hAnsi="Garamond"/>
+          <w:smallCaps/>
+          <w:sz w:val="24"/>
+          <w:szCs w:val="24"/>
+        </w:rPr>
+      </w:pPr>
+      <w:r>
+        <w:rPr>
+          <w:rFonts w:ascii="Garamond" w:hAnsi="Garamond"/>
+          <w:sz w:val="24"/>
+          <w:szCs w:val="24"/>
+        </w:rPr>
+        <w:t>&lt;</w:t>
+      </w:r>
+      <w:r>
+        <w:rPr>
+          <w:rFonts w:ascii="Garamond" w:hAnsi="Garamond"/>
+          <w:sz w:val="24"/>
+          <w:szCs w:val="24"/>
+        </w:rPr>
+        <w:t>similarities to TDD, differences from TDD, VERSUS examples, SCOPE examples</w:t>
+      </w:r>
+      <w:r>
+        <w:rPr>
+          <w:rFonts w:ascii="Garamond" w:hAnsi="Garamond"/>
+          <w:sz w:val="24"/>
+          <w:szCs w:val="24"/>
+        </w:rPr>
+        <w:t>&gt;</w:t>
+      </w:r>
+      <w:r>
+        <w:rPr>
+          <w:rFonts w:ascii="Garamond" w:hAnsi="Garamond"/>
+          <w:sz w:val="24"/>
+          <w:szCs w:val="24"/>
+        </w:rPr>
+        <w:br/>
+      </w:r>
+      <w:r>
+        <w:rPr>
+          <w:rFonts w:ascii="Garamond" w:hAnsi="Garamond"/>
+          <w:sz w:val="24"/>
+          <w:szCs w:val="24"/>
+        </w:rPr>
+        <w:br/>
+      </w:r>
+    </w:p>
+    <w:p>
+      <w:pPr>
+        <w:spacing w:after="0" w:line="240" w:lineRule="auto"/>
+        <w:rPr>
+          <w:rFonts w:ascii="Garamond" w:hAnsi="Garamond"/>
+          <w:sz w:val="24"/>
+          <w:szCs w:val="24"/>
+        </w:rPr>
+      </w:pPr>
+      <w:r>
+        <w:rPr>
+          <w:rFonts w:ascii="Garamond" w:hAnsi="Garamond"/>
+          <w:sz w:val="24"/>
+          <w:szCs w:val="24"/>
+        </w:rPr>
+        <w:t>&lt;Inherited logic from NoI; First order map references&gt;</w:t>
+      </w:r>
+    </w:p>
+    <w:p>
+      <w:pPr>
+        <w:spacing w:after="0" w:line="240" w:lineRule="auto"/>
+        <w:rPr>
+          <w:rFonts w:ascii="Garamond" w:hAnsi="Garamond"/>
+          <w:sz w:val="24"/>
+          <w:szCs w:val="24"/>
+        </w:rPr>
+      </w:pPr>
+    </w:p>
+    <w:p>
+      <w:pPr>
+        <w:spacing w:after="0" w:line="240" w:lineRule="auto"/>
+        <w:rPr>
+          <w:rFonts w:ascii="Garamond" w:hAnsi="Garamond"/>
+          <w:smallCaps/>
+          <w:sz w:val="24"/>
+          <w:szCs w:val="24"/>
+        </w:rPr>
+      </w:pPr>
+    </w:p>
+    <w:p>
+      <w:pPr>
+        <w:spacing w:after="0" w:line="240" w:lineRule="auto"/>
+        <w:rPr>
+          <w:rFonts w:ascii="Garamond" w:hAnsi="Garamond"/>
+          <w:sz w:val="24"/>
+          <w:szCs w:val="24"/>
+        </w:rPr>
+      </w:pPr>
+      <w:r>
+        <w:rPr>
+          <w:rFonts w:ascii="Garamond" w:hAnsi="Garamond"/>
+          <w:sz w:val="24"/>
+          <w:szCs w:val="24"/>
+        </w:rPr>
+        <w:t>&lt;How to&gt;</w:t>
+      </w:r>
+    </w:p>
+    <w:p>
+      <w:pPr>
+        <w:spacing w:after="0" w:line="240" w:lineRule="auto"/>
+        <w:rPr>
+          <w:rFonts w:ascii="Garamond" w:hAnsi="Garamond"/>
+          <w:sz w:val="24"/>
+          <w:szCs w:val="24"/>
+        </w:rPr>
+      </w:pPr>
+    </w:p>
+    <w:p>
+      <w:pPr>
+        <w:spacing w:after="0" w:line="240" w:lineRule="auto"/>
+        <w:rPr>
+          <w:rFonts w:ascii="Garamond" w:hAnsi="Garamond"/>
+          <w:sz w:val="24"/>
+          <w:szCs w:val="24"/>
+        </w:rPr>
+      </w:pPr>
     </w:p>
     <w:p>
       <w:pPr>
@@ -487,20 +1666,64 @@
     <w:p>
       <w:pPr>
         <w:spacing w:after="0" w:line="240" w:lineRule="auto"/>
-        <w:rPr>
-          <w:rFonts w:ascii="Garamond" w:hAnsi="Garamond"/>
-          <w:sz w:val="24"/>
-          <w:szCs w:val="24"/>
-        </w:rPr>
-      </w:pPr>
-      <w:r>
-        <w:rPr>
-          <w:rFonts w:ascii="Garamond" w:hAnsi="Garamond"/>
-          <w:sz w:val="24"/>
-          <w:szCs w:val="24"/>
+        <w:jc w:val="center"/>
+        <w:rPr>
+          <w:rFonts w:ascii="Garamond" w:hAnsi="Garamond"/>
+          <w:b/>
+          <w:smallCaps/>
+          <w:sz w:val="40"/>
+          <w:szCs w:val="40"/>
+        </w:rPr>
+      </w:pPr>
+      <w:r>
+        <w:rPr>
+          <w:rFonts w:ascii="Garamond" w:hAnsi="Garamond"/>
+          <w:b/>
+          <w:smallCaps/>
+          <w:sz w:val="40"/>
+          <w:szCs w:val="40"/>
         </w:rPr>
         <w:lastRenderedPageBreak/>
-        <w:t>Chapter Gamma – Implementation</w:t>
+        <w:t xml:space="preserve">Chapter  Four – Validation </w:t>
+      </w:r>
+    </w:p>
+    <w:p>
+      <w:pPr>
+        <w:spacing w:after="0" w:line="240" w:lineRule="auto"/>
+        <w:rPr>
+          <w:rFonts w:ascii="Garamond" w:hAnsi="Garamond"/>
+          <w:sz w:val="24"/>
+          <w:szCs w:val="24"/>
+        </w:rPr>
+      </w:pPr>
+    </w:p>
+    <w:p>
+      <w:pPr>
+        <w:spacing w:after="0" w:line="240" w:lineRule="auto"/>
+        <w:rPr>
+          <w:rFonts w:ascii="Garamond" w:hAnsi="Garamond"/>
+          <w:smallCaps/>
+          <w:sz w:val="24"/>
+          <w:szCs w:val="24"/>
+        </w:rPr>
+      </w:pPr>
+    </w:p>
+    <w:p>
+      <w:pPr>
+        <w:spacing w:after="0" w:line="240" w:lineRule="auto"/>
+        <w:rPr>
+          <w:rFonts w:ascii="Garamond" w:hAnsi="Garamond"/>
+          <w:sz w:val="24"/>
+          <w:szCs w:val="24"/>
+        </w:rPr>
+      </w:pPr>
+      <w:r>
+        <w:rPr>
+          <w:rFonts w:ascii="Garamond" w:hAnsi="Garamond"/>
+          <w:sz w:val="24"/>
+          <w:szCs w:val="24"/>
+        </w:rPr>
+        <w:t>&lt;All the wicked cool shit ADD does. List it, prove it. Get on with it&gt;</w:t>
       </w:r>
     </w:p>
     <w:p>
@@ -534,31 +1757,93 @@
     <w:p>
       <w:pPr>
         <w:spacing w:after="0" w:line="240" w:lineRule="auto"/>
-        <w:rPr>
-          <w:rFonts w:ascii="Garamond" w:hAnsi="Garamond"/>
-          <w:sz w:val="24"/>
-          <w:szCs w:val="24"/>
-        </w:rPr>
-      </w:pPr>
-      <w:r>
-        <w:rPr>
-          <w:rFonts w:ascii="Garamond" w:hAnsi="Garamond"/>
-          <w:sz w:val="24"/>
-          <w:szCs w:val="24"/>
+        <w:jc w:val="center"/>
+        <w:rPr>
+          <w:rFonts w:ascii="Garamond" w:hAnsi="Garamond"/>
+          <w:b/>
+          <w:smallCaps/>
+          <w:sz w:val="40"/>
+          <w:szCs w:val="40"/>
+        </w:rPr>
+      </w:pPr>
+      <w:r>
+        <w:rPr>
+          <w:rFonts w:ascii="Garamond" w:hAnsi="Garamond"/>
+          <w:b/>
+          <w:smallCaps/>
+          <w:sz w:val="40"/>
+          <w:szCs w:val="40"/>
         </w:rPr>
         <w:lastRenderedPageBreak/>
-        <w:t>Chapter Delta – Validation</w:t>
-      </w:r>
-    </w:p>
-    <w:p>
-      <w:pPr>
-        <w:spacing w:after="0" w:line="240" w:lineRule="auto"/>
-        <w:rPr>
-          <w:rFonts w:ascii="Garamond" w:hAnsi="Garamond"/>
-          <w:sz w:val="24"/>
-          <w:szCs w:val="24"/>
-        </w:rPr>
-      </w:pPr>
+        <w:t>Chapter  Five – Conclusions</w:t>
+      </w:r>
+    </w:p>
+    <w:p>
+      <w:pPr>
+        <w:spacing w:after="0" w:line="240" w:lineRule="auto"/>
+        <w:rPr>
+          <w:rFonts w:ascii="Garamond" w:hAnsi="Garamond"/>
+          <w:sz w:val="24"/>
+          <w:szCs w:val="24"/>
+        </w:rPr>
+      </w:pPr>
+    </w:p>
+    <w:p>
+      <w:pPr>
+        <w:spacing w:after="0" w:line="240" w:lineRule="auto"/>
+        <w:rPr>
+          <w:rFonts w:ascii="Garamond" w:hAnsi="Garamond"/>
+          <w:smallCaps/>
+          <w:sz w:val="24"/>
+          <w:szCs w:val="24"/>
+        </w:rPr>
+      </w:pPr>
+    </w:p>
+    <w:p>
+      <w:pPr>
+        <w:spacing w:after="0" w:line="240" w:lineRule="auto"/>
+        <w:rPr>
+          <w:rFonts w:ascii="Garamond" w:hAnsi="Garamond"/>
+          <w:sz w:val="24"/>
+          <w:szCs w:val="24"/>
+        </w:rPr>
+      </w:pPr>
+      <w:r>
+        <w:rPr>
+          <w:rFonts w:ascii="Garamond" w:hAnsi="Garamond"/>
+          <w:sz w:val="24"/>
+          <w:szCs w:val="24"/>
+        </w:rPr>
+        <w:t>&lt;Future work would be arrogant here. The process itself needs to simply be refined but to be refined it has to be used. I need to screw it up. I need to make it messy. I need to break it, so I can make it stronger&gt;</w:t>
+      </w:r>
+    </w:p>
+    <w:p>
+      <w:pPr>
+        <w:spacing w:after="0" w:line="240" w:lineRule="auto"/>
+        <w:rPr>
+          <w:rFonts w:ascii="Garamond" w:hAnsi="Garamond"/>
+          <w:sz w:val="24"/>
+          <w:szCs w:val="24"/>
+        </w:rPr>
+      </w:pPr>
+    </w:p>
+    <w:p>
+      <w:pPr>
+        <w:spacing w:after="0" w:line="240" w:lineRule="auto"/>
+        <w:rPr>
+          <w:rFonts w:ascii="Garamond" w:hAnsi="Garamond"/>
+          <w:sz w:val="24"/>
+          <w:szCs w:val="24"/>
+        </w:rPr>
+      </w:pPr>
+      <w:r>
+        <w:rPr>
+          <w:rFonts w:ascii="Garamond" w:hAnsi="Garamond"/>
+          <w:sz w:val="24"/>
+          <w:szCs w:val="24"/>
+        </w:rPr>
+        <w:t>&lt;basic discipline yields marvelous results&gt;</w:t>
+      </w:r>
     </w:p>
     <w:p>
       <w:pPr>
@@ -581,80 +1866,22 @@
     <w:p>
       <w:pPr>
         <w:spacing w:after="0" w:line="240" w:lineRule="auto"/>
-        <w:rPr>
-          <w:rFonts w:ascii="Garamond" w:hAnsi="Garamond"/>
-          <w:sz w:val="24"/>
-          <w:szCs w:val="24"/>
-        </w:rPr>
-      </w:pPr>
-      <w:r>
-        <w:rPr>
-          <w:rFonts w:ascii="Garamond" w:hAnsi="Garamond"/>
-          <w:sz w:val="24"/>
-          <w:szCs w:val="24"/>
-        </w:rPr>
-        <w:lastRenderedPageBreak/>
-        <w:t xml:space="preserve">Chapter Epsilon </w:t>
-      </w:r>
-      <w:r>
-        <w:rPr>
-          <w:rFonts w:ascii="Garamond" w:hAnsi="Garamond"/>
-          <w:sz w:val="24"/>
-          <w:szCs w:val="24"/>
-        </w:rPr>
-        <w:t>–</w:t>
-      </w:r>
-      <w:r>
-        <w:rPr>
-          <w:rFonts w:ascii="Garamond" w:hAnsi="Garamond"/>
-          <w:sz w:val="24"/>
-          <w:szCs w:val="24"/>
-        </w:rPr>
-        <w:t xml:space="preserve"> Conclusions</w:t>
-      </w:r>
-    </w:p>
-    <w:p>
-      <w:pPr>
-        <w:spacing w:after="0" w:line="240" w:lineRule="auto"/>
-        <w:rPr>
-          <w:rFonts w:ascii="Garamond" w:hAnsi="Garamond"/>
-          <w:sz w:val="24"/>
-          <w:szCs w:val="24"/>
-        </w:rPr>
-      </w:pPr>
-    </w:p>
-    <w:p>
-      <w:pPr>
-        <w:spacing w:after="0" w:line="240" w:lineRule="auto"/>
-        <w:rPr>
-          <w:rFonts w:ascii="Garamond" w:hAnsi="Garamond"/>
-          <w:sz w:val="24"/>
-          <w:szCs w:val="24"/>
-        </w:rPr>
-      </w:pPr>
-      <w:r>
-        <w:rPr>
-          <w:rFonts w:ascii="Garamond" w:hAnsi="Garamond"/>
-          <w:sz w:val="24"/>
-          <w:szCs w:val="24"/>
-        </w:rPr>
-        <w:br w:type="page"/>
-      </w:r>
-    </w:p>
-    <w:p>
-      <w:pPr>
-        <w:spacing w:after="0" w:line="240" w:lineRule="auto"/>
-        <w:rPr>
-          <w:rFonts w:ascii="Garamond" w:hAnsi="Garamond"/>
-          <w:sz w:val="24"/>
-          <w:szCs w:val="24"/>
-        </w:rPr>
-      </w:pPr>
-      <w:r>
-        <w:rPr>
-          <w:rFonts w:ascii="Garamond" w:hAnsi="Garamond"/>
-          <w:sz w:val="24"/>
-          <w:szCs w:val="24"/>
+        <w:jc w:val="center"/>
+        <w:rPr>
+          <w:rFonts w:ascii="Garamond" w:hAnsi="Garamond"/>
+          <w:b/>
+          <w:smallCaps/>
+          <w:sz w:val="40"/>
+          <w:szCs w:val="40"/>
+        </w:rPr>
+      </w:pPr>
+      <w:r>
+        <w:rPr>
+          <w:rFonts w:ascii="Garamond" w:hAnsi="Garamond"/>
+          <w:b/>
+          <w:smallCaps/>
+          <w:sz w:val="40"/>
+          <w:szCs w:val="40"/>
         </w:rPr>
         <w:lastRenderedPageBreak/>
         <w:t>References</w:t>
@@ -663,6 +1890,19 @@
     <w:p>
       <w:pPr>
         <w:spacing w:after="0" w:line="240" w:lineRule="auto"/>
+        <w:jc w:val="center"/>
+        <w:rPr>
+          <w:rFonts w:ascii="Garamond" w:hAnsi="Garamond"/>
+          <w:b/>
+          <w:smallCaps/>
+          <w:sz w:val="40"/>
+          <w:szCs w:val="40"/>
+        </w:rPr>
+      </w:pPr>
+    </w:p>
+    <w:p>
+      <w:pPr>
+        <w:spacing w:after="0" w:line="240" w:lineRule="auto"/>
         <w:rPr>
           <w:rFonts w:ascii="Garamond" w:hAnsi="Garamond"/>
           <w:sz w:val="24"/>
@@ -696,7 +1936,6 @@
         </w:rPr>
         <w:t xml:space="preserve">J. </w:t>
       </w:r>
-      <w:proofErr w:type="spellStart"/>
       <w:r>
         <w:rPr>
           <w:rFonts w:ascii="Garamond" w:hAnsi="Garamond"/>
@@ -713,7 +1952,6 @@
         </w:rPr>
         <w:t>howicz</w:t>
       </w:r>
-      <w:proofErr w:type="spellEnd"/>
       <w:r>
         <w:rPr>
           <w:rFonts w:ascii="Garamond" w:hAnsi="Garamond"/>
@@ -835,27 +2073,8 @@
           <w:sz w:val="24"/>
           <w:szCs w:val="24"/>
         </w:rPr>
-        <w:t xml:space="preserve">W. </w:t>
-      </w:r>
-      <w:proofErr w:type="spellStart"/>
-      <w:r>
-        <w:rPr>
-          <w:rFonts w:ascii="Garamond" w:hAnsi="Garamond"/>
-          <w:sz w:val="24"/>
-          <w:szCs w:val="24"/>
-        </w:rPr>
-        <w:t>Strunk</w:t>
-      </w:r>
-      <w:proofErr w:type="spellEnd"/>
-      <w:r>
-        <w:rPr>
-          <w:rFonts w:ascii="Garamond" w:hAnsi="Garamond"/>
-          <w:sz w:val="24"/>
-          <w:szCs w:val="24"/>
-        </w:rPr>
-        <w:t xml:space="preserve">, E.B. White, </w:t>
-      </w:r>
-      <w:proofErr w:type="gramStart"/>
+        <w:t xml:space="preserve">W. Strunk, E.B. White, </w:t>
+      </w:r>
       <w:r>
         <w:rPr>
           <w:rFonts w:ascii="Garamond" w:hAnsi="Garamond"/>
@@ -863,9 +2082,78 @@
           <w:sz w:val="24"/>
           <w:szCs w:val="24"/>
         </w:rPr>
-        <w:t>The</w:t>
-      </w:r>
-      <w:proofErr w:type="gramEnd"/>
+        <w:t>The Elements of Style</w:t>
+      </w:r>
+      <w:r>
+        <w:rPr>
+          <w:rFonts w:ascii="Garamond" w:hAnsi="Garamond"/>
+          <w:sz w:val="24"/>
+          <w:szCs w:val="24"/>
+        </w:rPr>
+        <w:t>, 15</w:t>
+      </w:r>
+      <w:r>
+        <w:rPr>
+          <w:rFonts w:ascii="Garamond" w:hAnsi="Garamond"/>
+          <w:sz w:val="24"/>
+          <w:szCs w:val="24"/>
+          <w:vertAlign w:val="superscript"/>
+        </w:rPr>
+        <w:t>th</w:t>
+      </w:r>
+      <w:r>
+        <w:rPr>
+          <w:rFonts w:ascii="Garamond" w:hAnsi="Garamond"/>
+          <w:sz w:val="24"/>
+          <w:szCs w:val="24"/>
+        </w:rPr>
+        <w:t xml:space="preserve"> Edition, Pearson Education, Boston, MA, 2009 </w:t>
+      </w:r>
+    </w:p>
+    <w:p>
+      <w:pPr>
+        <w:spacing w:after="0" w:line="240" w:lineRule="auto"/>
+        <w:rPr>
+          <w:rFonts w:ascii="Garamond" w:hAnsi="Garamond"/>
+          <w:sz w:val="24"/>
+          <w:szCs w:val="24"/>
+        </w:rPr>
+      </w:pPr>
+    </w:p>
+    <w:p>
+      <w:pPr>
+        <w:spacing w:after="0" w:line="240" w:lineRule="auto"/>
+        <w:ind w:left="360" w:hanging="360"/>
+        <w:rPr>
+          <w:rFonts w:ascii="Garamond" w:hAnsi="Garamond"/>
+          <w:sz w:val="24"/>
+          <w:szCs w:val="24"/>
+        </w:rPr>
+      </w:pPr>
+      <w:r>
+        <w:rPr>
+          <w:rFonts w:ascii="Garamond" w:hAnsi="Garamond"/>
+          <w:sz w:val="24"/>
+          <w:szCs w:val="24"/>
+        </w:rPr>
+        <w:t xml:space="preserve">[4] </w:t>
+      </w:r>
+      <w:r>
+        <w:rPr>
+          <w:rFonts w:ascii="Garamond" w:hAnsi="Garamond"/>
+          <w:sz w:val="24"/>
+          <w:szCs w:val="24"/>
+        </w:rPr>
+        <w:t>M.J. Swann</w:t>
+      </w:r>
+      <w:r>
+        <w:rPr>
+          <w:rFonts w:ascii="Garamond" w:hAnsi="Garamond"/>
+          <w:sz w:val="24"/>
+          <w:szCs w:val="24"/>
+        </w:rPr>
+        <w:t xml:space="preserve">, </w:t>
+      </w:r>
       <w:r>
         <w:rPr>
           <w:rFonts w:ascii="Garamond" w:hAnsi="Garamond"/>
@@ -873,32 +2161,24 @@
           <w:sz w:val="24"/>
           <w:szCs w:val="24"/>
         </w:rPr>
-        <w:t xml:space="preserve"> Elements of Style</w:t>
-      </w:r>
-      <w:r>
-        <w:rPr>
-          <w:rFonts w:ascii="Garamond" w:hAnsi="Garamond"/>
-          <w:sz w:val="24"/>
-          <w:szCs w:val="24"/>
-        </w:rPr>
-        <w:t>, 15</w:t>
-      </w:r>
-      <w:r>
-        <w:rPr>
-          <w:rFonts w:ascii="Garamond" w:hAnsi="Garamond"/>
-          <w:sz w:val="24"/>
-          <w:szCs w:val="24"/>
-          <w:vertAlign w:val="superscript"/>
-        </w:rPr>
-        <w:t>th</w:t>
-      </w:r>
-      <w:r>
-        <w:rPr>
-          <w:rFonts w:ascii="Garamond" w:hAnsi="Garamond"/>
-          <w:sz w:val="24"/>
-          <w:szCs w:val="24"/>
-        </w:rPr>
-        <w:t xml:space="preserve"> Edition, Pearson Education, Boston, MA, 2009 </w:t>
+        <w:t>Tailoring a Pre-Existing Software Process</w:t>
+      </w:r>
+      <w:r>
+        <w:rPr>
+          <w:rFonts w:ascii="Garamond" w:hAnsi="Garamond"/>
+          <w:i/>
+          <w:sz w:val="24"/>
+          <w:szCs w:val="24"/>
+        </w:rPr>
+        <w:t>: A Logical Interface Between the Intellectual and the Empirical</w:t>
+      </w:r>
+      <w:r>
+        <w:rPr>
+          <w:rFonts w:ascii="Garamond" w:hAnsi="Garamond"/>
+          <w:sz w:val="24"/>
+          <w:szCs w:val="24"/>
+        </w:rPr>
+        <w:t xml:space="preserve">, Auburn University, 2011 </w:t>
       </w:r>
     </w:p>
     <w:p>
@@ -927,23 +2207,15 @@
           <w:sz w:val="24"/>
           <w:szCs w:val="24"/>
         </w:rPr>
-        <w:t xml:space="preserve">[4] </w:t>
-      </w:r>
-      <w:r>
-        <w:rPr>
-          <w:rFonts w:ascii="Garamond" w:hAnsi="Garamond"/>
-          <w:sz w:val="24"/>
-          <w:szCs w:val="24"/>
-        </w:rPr>
-        <w:t>M.J. Swann</w:t>
-      </w:r>
-      <w:r>
-        <w:rPr>
-          <w:rFonts w:ascii="Garamond" w:hAnsi="Garamond"/>
-          <w:sz w:val="24"/>
-          <w:szCs w:val="24"/>
-        </w:rPr>
-        <w:t xml:space="preserve">, </w:t>
+        <w:t xml:space="preserve">[5] </w:t>
+      </w:r>
+      <w:r>
+        <w:rPr>
+          <w:rFonts w:ascii="Garamond" w:hAnsi="Garamond"/>
+          <w:sz w:val="24"/>
+          <w:szCs w:val="24"/>
+        </w:rPr>
+        <w:t xml:space="preserve">F. Keenan, </w:t>
       </w:r>
       <w:r>
         <w:rPr>
@@ -952,7 +2224,52 @@
           <w:sz w:val="24"/>
           <w:szCs w:val="24"/>
         </w:rPr>
-        <w:t>Tailoring a Pre-Existing Software Process</w:t>
+        <w:t>Agile Process Tailoring and probLem analYsis (APTLY)</w:t>
+      </w:r>
+      <w:r>
+        <w:rPr>
+          <w:rFonts w:ascii="Garamond" w:hAnsi="Garamond"/>
+          <w:sz w:val="24"/>
+          <w:szCs w:val="24"/>
+        </w:rPr>
+        <w:t>, Proceedings of the 26th International Conference on Software Engineering, 2004</w:t>
+      </w:r>
+    </w:p>
+    <w:p>
+      <w:pPr>
+        <w:spacing w:after="0" w:line="240" w:lineRule="auto"/>
+        <w:rPr>
+          <w:rFonts w:ascii="Garamond" w:hAnsi="Garamond"/>
+          <w:sz w:val="24"/>
+          <w:szCs w:val="24"/>
+        </w:rPr>
+      </w:pPr>
+    </w:p>
+    <w:p>
+      <w:pPr>
+        <w:spacing w:after="0" w:line="240" w:lineRule="auto"/>
+        <w:ind w:left="360" w:hanging="360"/>
+        <w:rPr>
+          <w:rFonts w:ascii="Garamond" w:hAnsi="Garamond"/>
+          <w:sz w:val="24"/>
+          <w:szCs w:val="24"/>
+        </w:rPr>
+      </w:pPr>
+      <w:r>
+        <w:rPr>
+          <w:rFonts w:ascii="Garamond" w:hAnsi="Garamond"/>
+          <w:sz w:val="24"/>
+          <w:szCs w:val="24"/>
+        </w:rPr>
+        <w:t xml:space="preserve">[6] </w:t>
+      </w:r>
+      <w:r>
+        <w:rPr>
+          <w:rFonts w:ascii="Garamond" w:hAnsi="Garamond"/>
+          <w:sz w:val="24"/>
+          <w:szCs w:val="24"/>
+        </w:rPr>
+        <w:t xml:space="preserve">I. Yoon, S. Min, D. Bae, </w:t>
       </w:r>
       <w:r>
         <w:rPr>
@@ -961,9 +2278,53 @@
           <w:sz w:val="24"/>
           <w:szCs w:val="24"/>
         </w:rPr>
-        <w:t xml:space="preserve">: A Logical Interface </w:t>
-      </w:r>
-      <w:proofErr w:type="gramStart"/>
+        <w:t>Tailoring and Verifying Software Process</w:t>
+      </w:r>
+      <w:r>
+        <w:rPr>
+          <w:rFonts w:ascii="Garamond" w:hAnsi="Garamond"/>
+          <w:sz w:val="24"/>
+          <w:szCs w:val="24"/>
+        </w:rPr>
+        <w:t xml:space="preserve">, Software Engineering Conference, 2001, ASPEC 2001 Eighth Asia-Pacific </w:t>
+      </w:r>
+    </w:p>
+    <w:p>
+      <w:pPr>
+        <w:spacing w:after="0" w:line="240" w:lineRule="auto"/>
+        <w:rPr>
+          <w:rFonts w:ascii="Garamond" w:hAnsi="Garamond"/>
+          <w:sz w:val="24"/>
+          <w:szCs w:val="24"/>
+        </w:rPr>
+      </w:pPr>
+    </w:p>
+    <w:p>
+      <w:pPr>
+        <w:spacing w:after="0" w:line="240" w:lineRule="auto"/>
+        <w:ind w:left="360" w:hanging="360"/>
+        <w:rPr>
+          <w:rFonts w:ascii="Garamond" w:hAnsi="Garamond"/>
+          <w:sz w:val="24"/>
+          <w:szCs w:val="24"/>
+        </w:rPr>
+      </w:pPr>
+      <w:r>
+        <w:rPr>
+          <w:rFonts w:ascii="Garamond" w:hAnsi="Garamond"/>
+          <w:sz w:val="24"/>
+          <w:szCs w:val="24"/>
+        </w:rPr>
+        <w:t xml:space="preserve">[7] </w:t>
+      </w:r>
+      <w:r>
+        <w:rPr>
+          <w:rFonts w:ascii="Garamond" w:hAnsi="Garamond"/>
+          <w:sz w:val="24"/>
+          <w:szCs w:val="24"/>
+        </w:rPr>
+        <w:t xml:space="preserve">V. Basili, H. Rombach, </w:t>
+      </w:r>
       <w:r>
         <w:rPr>
           <w:rFonts w:ascii="Garamond" w:hAnsi="Garamond"/>
@@ -971,9 +2332,52 @@
           <w:sz w:val="24"/>
           <w:szCs w:val="24"/>
         </w:rPr>
-        <w:t>Between</w:t>
-      </w:r>
-      <w:proofErr w:type="gramEnd"/>
+        <w:t>Tailoring the Software Process to Project Goals and Environments</w:t>
+      </w:r>
+      <w:r>
+        <w:rPr>
+          <w:rFonts w:ascii="Garamond" w:hAnsi="Garamond"/>
+          <w:sz w:val="24"/>
+          <w:szCs w:val="24"/>
+        </w:rPr>
+        <w:t>, Proceedings of the 9th International Conference on Software Engineering, ICSE 1987, Review by B. Boehm</w:t>
+      </w:r>
+    </w:p>
+    <w:p>
+      <w:pPr>
+        <w:spacing w:after="0" w:line="240" w:lineRule="auto"/>
+        <w:rPr>
+          <w:rFonts w:ascii="Garamond" w:hAnsi="Garamond"/>
+          <w:sz w:val="24"/>
+          <w:szCs w:val="24"/>
+        </w:rPr>
+      </w:pPr>
+    </w:p>
+    <w:p>
+      <w:pPr>
+        <w:spacing w:after="0" w:line="240" w:lineRule="auto"/>
+        <w:rPr>
+          <w:rFonts w:ascii="Garamond" w:hAnsi="Garamond"/>
+          <w:sz w:val="24"/>
+          <w:szCs w:val="24"/>
+        </w:rPr>
+      </w:pPr>
+      <w:r>
+        <w:rPr>
+          <w:rFonts w:ascii="Garamond" w:hAnsi="Garamond"/>
+          <w:sz w:val="24"/>
+          <w:szCs w:val="24"/>
+        </w:rPr>
+        <w:t xml:space="preserve">[8] </w:t>
+      </w:r>
+      <w:r>
+        <w:rPr>
+          <w:rFonts w:ascii="Garamond" w:hAnsi="Garamond"/>
+          <w:sz w:val="24"/>
+          <w:szCs w:val="24"/>
+        </w:rPr>
+        <w:t xml:space="preserve">T. Ashley-Farrand, </w:t>
+      </w:r>
       <w:r>
         <w:rPr>
           <w:rFonts w:ascii="Garamond" w:hAnsi="Garamond"/>
@@ -981,15 +2385,15 @@
           <w:sz w:val="24"/>
           <w:szCs w:val="24"/>
         </w:rPr>
-        <w:t xml:space="preserve"> the Intellectual and the Empirical</w:t>
-      </w:r>
-      <w:r>
-        <w:rPr>
-          <w:rFonts w:ascii="Garamond" w:hAnsi="Garamond"/>
-          <w:sz w:val="24"/>
-          <w:szCs w:val="24"/>
-        </w:rPr>
-        <w:t xml:space="preserve">, Auburn University, 2011 </w:t>
+        <w:t>Shakti Mantras</w:t>
+      </w:r>
+      <w:r>
+        <w:rPr>
+          <w:rFonts w:ascii="Garamond" w:hAnsi="Garamond"/>
+          <w:sz w:val="24"/>
+          <w:szCs w:val="24"/>
+        </w:rPr>
+        <w:t>, Random House, New York, NY, 2003</w:t>
       </w:r>
     </w:p>
     <w:p>
@@ -1018,15 +2422,15 @@
           <w:sz w:val="24"/>
           <w:szCs w:val="24"/>
         </w:rPr>
-        <w:t xml:space="preserve">[5] </w:t>
-      </w:r>
-      <w:r>
-        <w:rPr>
-          <w:rFonts w:ascii="Garamond" w:hAnsi="Garamond"/>
-          <w:sz w:val="24"/>
-          <w:szCs w:val="24"/>
-        </w:rPr>
-        <w:t xml:space="preserve">F. Keenan, </w:t>
+        <w:t xml:space="preserve">[9] </w:t>
+      </w:r>
+      <w:r>
+        <w:rPr>
+          <w:rFonts w:ascii="Garamond" w:hAnsi="Garamond"/>
+          <w:sz w:val="24"/>
+          <w:szCs w:val="24"/>
+        </w:rPr>
+        <w:t xml:space="preserve">J. Swift, </w:t>
       </w:r>
       <w:r>
         <w:rPr>
@@ -1035,9 +2439,8 @@
           <w:sz w:val="24"/>
           <w:szCs w:val="24"/>
         </w:rPr>
-        <w:t xml:space="preserve">Agile Process Tailoring and </w:t>
-      </w:r>
-      <w:proofErr w:type="spellStart"/>
+        <w:t xml:space="preserve">A </w:t>
+      </w:r>
       <w:r>
         <w:rPr>
           <w:rFonts w:ascii="Garamond" w:hAnsi="Garamond"/>
@@ -1045,9 +2448,8 @@
           <w:sz w:val="24"/>
           <w:szCs w:val="24"/>
         </w:rPr>
-        <w:t>probLem</w:t>
-      </w:r>
-      <w:proofErr w:type="spellEnd"/>
+        <w:t>M</w:t>
+      </w:r>
       <w:r>
         <w:rPr>
           <w:rFonts w:ascii="Garamond" w:hAnsi="Garamond"/>
@@ -1055,9 +2457,8 @@
           <w:sz w:val="24"/>
           <w:szCs w:val="24"/>
         </w:rPr>
-        <w:t xml:space="preserve"> </w:t>
-      </w:r>
-      <w:proofErr w:type="spellStart"/>
+        <w:t xml:space="preserve">odest </w:t>
+      </w:r>
       <w:r>
         <w:rPr>
           <w:rFonts w:ascii="Garamond" w:hAnsi="Garamond"/>
@@ -1065,9 +2466,8 @@
           <w:sz w:val="24"/>
           <w:szCs w:val="24"/>
         </w:rPr>
-        <w:t>analYsis</w:t>
-      </w:r>
-      <w:proofErr w:type="spellEnd"/>
+        <w:t>P</w:t>
+      </w:r>
       <w:r>
         <w:rPr>
           <w:rFonts w:ascii="Garamond" w:hAnsi="Garamond"/>
@@ -1075,351 +2475,6 @@
           <w:sz w:val="24"/>
           <w:szCs w:val="24"/>
         </w:rPr>
-        <w:t xml:space="preserve"> (APTLY)</w:t>
-      </w:r>
-      <w:r>
-        <w:rPr>
-          <w:rFonts w:ascii="Garamond" w:hAnsi="Garamond"/>
-          <w:sz w:val="24"/>
-          <w:szCs w:val="24"/>
-        </w:rPr>
-        <w:t>, Proceedings of the 26th International Conference on Software Engineering, 2004</w:t>
-      </w:r>
-    </w:p>
-    <w:p>
-      <w:pPr>
-        <w:spacing w:after="0" w:line="240" w:lineRule="auto"/>
-        <w:rPr>
-          <w:rFonts w:ascii="Garamond" w:hAnsi="Garamond"/>
-          <w:sz w:val="24"/>
-          <w:szCs w:val="24"/>
-        </w:rPr>
-      </w:pPr>
-    </w:p>
-    <w:p>
-      <w:pPr>
-        <w:spacing w:after="0" w:line="240" w:lineRule="auto"/>
-        <w:ind w:left="360" w:hanging="360"/>
-        <w:rPr>
-          <w:rFonts w:ascii="Garamond" w:hAnsi="Garamond"/>
-          <w:sz w:val="24"/>
-          <w:szCs w:val="24"/>
-        </w:rPr>
-      </w:pPr>
-      <w:r>
-        <w:rPr>
-          <w:rFonts w:ascii="Garamond" w:hAnsi="Garamond"/>
-          <w:sz w:val="24"/>
-          <w:szCs w:val="24"/>
-        </w:rPr>
-        <w:t xml:space="preserve">[6] </w:t>
-      </w:r>
-      <w:r>
-        <w:rPr>
-          <w:rFonts w:ascii="Garamond" w:hAnsi="Garamond"/>
-          <w:sz w:val="24"/>
-          <w:szCs w:val="24"/>
-        </w:rPr>
-        <w:t xml:space="preserve">I. Yoon, S. Min, D. </w:t>
-      </w:r>
-      <w:proofErr w:type="spellStart"/>
-      <w:r>
-        <w:rPr>
-          <w:rFonts w:ascii="Garamond" w:hAnsi="Garamond"/>
-          <w:sz w:val="24"/>
-          <w:szCs w:val="24"/>
-        </w:rPr>
-        <w:t>Bae</w:t>
-      </w:r>
-      <w:proofErr w:type="spellEnd"/>
-      <w:r>
-        <w:rPr>
-          <w:rFonts w:ascii="Garamond" w:hAnsi="Garamond"/>
-          <w:sz w:val="24"/>
-          <w:szCs w:val="24"/>
-        </w:rPr>
-        <w:t xml:space="preserve">, </w:t>
-      </w:r>
-      <w:r>
-        <w:rPr>
-          <w:rFonts w:ascii="Garamond" w:hAnsi="Garamond"/>
-          <w:i/>
-          <w:sz w:val="24"/>
-          <w:szCs w:val="24"/>
-        </w:rPr>
-        <w:t>Tailoring and Verifying Software Process</w:t>
-      </w:r>
-      <w:r>
-        <w:rPr>
-          <w:rFonts w:ascii="Garamond" w:hAnsi="Garamond"/>
-          <w:sz w:val="24"/>
-          <w:szCs w:val="24"/>
-        </w:rPr>
-        <w:t xml:space="preserve">, Software Engineering Conference, 2001, ASPEC 2001 Eighth Asia-Pacific </w:t>
-      </w:r>
-    </w:p>
-    <w:p>
-      <w:pPr>
-        <w:spacing w:after="0" w:line="240" w:lineRule="auto"/>
-        <w:rPr>
-          <w:rFonts w:ascii="Garamond" w:hAnsi="Garamond"/>
-          <w:sz w:val="24"/>
-          <w:szCs w:val="24"/>
-        </w:rPr>
-      </w:pPr>
-    </w:p>
-    <w:p>
-      <w:pPr>
-        <w:spacing w:after="0" w:line="240" w:lineRule="auto"/>
-        <w:ind w:left="360" w:hanging="360"/>
-        <w:rPr>
-          <w:rFonts w:ascii="Garamond" w:hAnsi="Garamond"/>
-          <w:sz w:val="24"/>
-          <w:szCs w:val="24"/>
-        </w:rPr>
-      </w:pPr>
-      <w:r>
-        <w:rPr>
-          <w:rFonts w:ascii="Garamond" w:hAnsi="Garamond"/>
-          <w:sz w:val="24"/>
-          <w:szCs w:val="24"/>
-        </w:rPr>
-        <w:t xml:space="preserve">[7] </w:t>
-      </w:r>
-      <w:r>
-        <w:rPr>
-          <w:rFonts w:ascii="Garamond" w:hAnsi="Garamond"/>
-          <w:sz w:val="24"/>
-          <w:szCs w:val="24"/>
-        </w:rPr>
-        <w:t xml:space="preserve">V. </w:t>
-      </w:r>
-      <w:proofErr w:type="spellStart"/>
-      <w:r>
-        <w:rPr>
-          <w:rFonts w:ascii="Garamond" w:hAnsi="Garamond"/>
-          <w:sz w:val="24"/>
-          <w:szCs w:val="24"/>
-        </w:rPr>
-        <w:t>Basili</w:t>
-      </w:r>
-      <w:proofErr w:type="spellEnd"/>
-      <w:r>
-        <w:rPr>
-          <w:rFonts w:ascii="Garamond" w:hAnsi="Garamond"/>
-          <w:sz w:val="24"/>
-          <w:szCs w:val="24"/>
-        </w:rPr>
-        <w:t xml:space="preserve">, H. </w:t>
-      </w:r>
-      <w:proofErr w:type="spellStart"/>
-      <w:r>
-        <w:rPr>
-          <w:rFonts w:ascii="Garamond" w:hAnsi="Garamond"/>
-          <w:sz w:val="24"/>
-          <w:szCs w:val="24"/>
-        </w:rPr>
-        <w:t>Rombach</w:t>
-      </w:r>
-      <w:proofErr w:type="spellEnd"/>
-      <w:r>
-        <w:rPr>
-          <w:rFonts w:ascii="Garamond" w:hAnsi="Garamond"/>
-          <w:sz w:val="24"/>
-          <w:szCs w:val="24"/>
-        </w:rPr>
-        <w:t xml:space="preserve">, </w:t>
-      </w:r>
-      <w:r>
-        <w:rPr>
-          <w:rFonts w:ascii="Garamond" w:hAnsi="Garamond"/>
-          <w:i/>
-          <w:sz w:val="24"/>
-          <w:szCs w:val="24"/>
-        </w:rPr>
-        <w:t>Tailoring the Software Process to Project Goals and Environments</w:t>
-      </w:r>
-      <w:r>
-        <w:rPr>
-          <w:rFonts w:ascii="Garamond" w:hAnsi="Garamond"/>
-          <w:sz w:val="24"/>
-          <w:szCs w:val="24"/>
-        </w:rPr>
-        <w:t>, Proceedings of the 9th International Conference on Software Engineering, ICSE 1987, Review by B. Boehm</w:t>
-      </w:r>
-    </w:p>
-    <w:p>
-      <w:pPr>
-        <w:spacing w:after="0" w:line="240" w:lineRule="auto"/>
-        <w:rPr>
-          <w:rFonts w:ascii="Garamond" w:hAnsi="Garamond"/>
-          <w:sz w:val="24"/>
-          <w:szCs w:val="24"/>
-        </w:rPr>
-      </w:pPr>
-    </w:p>
-    <w:p>
-      <w:pPr>
-        <w:spacing w:after="0" w:line="240" w:lineRule="auto"/>
-        <w:rPr>
-          <w:rFonts w:ascii="Garamond" w:hAnsi="Garamond"/>
-          <w:sz w:val="24"/>
-          <w:szCs w:val="24"/>
-        </w:rPr>
-      </w:pPr>
-      <w:r>
-        <w:rPr>
-          <w:rFonts w:ascii="Garamond" w:hAnsi="Garamond"/>
-          <w:sz w:val="24"/>
-          <w:szCs w:val="24"/>
-        </w:rPr>
-        <w:t xml:space="preserve">[8] </w:t>
-      </w:r>
-      <w:r>
-        <w:rPr>
-          <w:rFonts w:ascii="Garamond" w:hAnsi="Garamond"/>
-          <w:sz w:val="24"/>
-          <w:szCs w:val="24"/>
-        </w:rPr>
-        <w:t>T. Ashley-</w:t>
-      </w:r>
-      <w:proofErr w:type="spellStart"/>
-      <w:r>
-        <w:rPr>
-          <w:rFonts w:ascii="Garamond" w:hAnsi="Garamond"/>
-          <w:sz w:val="24"/>
-          <w:szCs w:val="24"/>
-        </w:rPr>
-        <w:t>Farrand</w:t>
-      </w:r>
-      <w:proofErr w:type="spellEnd"/>
-      <w:r>
-        <w:rPr>
-          <w:rFonts w:ascii="Garamond" w:hAnsi="Garamond"/>
-          <w:sz w:val="24"/>
-          <w:szCs w:val="24"/>
-        </w:rPr>
-        <w:t xml:space="preserve">, </w:t>
-      </w:r>
-      <w:proofErr w:type="spellStart"/>
-      <w:r>
-        <w:rPr>
-          <w:rFonts w:ascii="Garamond" w:hAnsi="Garamond"/>
-          <w:i/>
-          <w:sz w:val="24"/>
-          <w:szCs w:val="24"/>
-        </w:rPr>
-        <w:t>Shakti</w:t>
-      </w:r>
-      <w:proofErr w:type="spellEnd"/>
-      <w:r>
-        <w:rPr>
-          <w:rFonts w:ascii="Garamond" w:hAnsi="Garamond"/>
-          <w:i/>
-          <w:sz w:val="24"/>
-          <w:szCs w:val="24"/>
-        </w:rPr>
-        <w:t xml:space="preserve"> Mantras</w:t>
-      </w:r>
-      <w:r>
-        <w:rPr>
-          <w:rFonts w:ascii="Garamond" w:hAnsi="Garamond"/>
-          <w:sz w:val="24"/>
-          <w:szCs w:val="24"/>
-        </w:rPr>
-        <w:t>, Random House, New York, NY, 2003</w:t>
-      </w:r>
-    </w:p>
-    <w:p>
-      <w:pPr>
-        <w:spacing w:after="0" w:line="240" w:lineRule="auto"/>
-        <w:rPr>
-          <w:rFonts w:ascii="Garamond" w:hAnsi="Garamond"/>
-          <w:sz w:val="24"/>
-          <w:szCs w:val="24"/>
-        </w:rPr>
-      </w:pPr>
-    </w:p>
-    <w:p>
-      <w:pPr>
-        <w:spacing w:after="0" w:line="240" w:lineRule="auto"/>
-        <w:ind w:left="360" w:hanging="360"/>
-        <w:rPr>
-          <w:rFonts w:ascii="Garamond" w:hAnsi="Garamond"/>
-          <w:sz w:val="24"/>
-          <w:szCs w:val="24"/>
-        </w:rPr>
-      </w:pPr>
-      <w:r>
-        <w:rPr>
-          <w:rFonts w:ascii="Garamond" w:hAnsi="Garamond"/>
-          <w:sz w:val="24"/>
-          <w:szCs w:val="24"/>
-        </w:rPr>
-        <w:t xml:space="preserve">[9] </w:t>
-      </w:r>
-      <w:r>
-        <w:rPr>
-          <w:rFonts w:ascii="Garamond" w:hAnsi="Garamond"/>
-          <w:sz w:val="24"/>
-          <w:szCs w:val="24"/>
-        </w:rPr>
-        <w:t xml:space="preserve">J. Swift, </w:t>
-      </w:r>
-      <w:proofErr w:type="gramStart"/>
-      <w:r>
-        <w:rPr>
-          <w:rFonts w:ascii="Garamond" w:hAnsi="Garamond"/>
-          <w:i/>
-          <w:sz w:val="24"/>
-          <w:szCs w:val="24"/>
-        </w:rPr>
-        <w:t>A</w:t>
-      </w:r>
-      <w:proofErr w:type="gramEnd"/>
-      <w:r>
-        <w:rPr>
-          <w:rFonts w:ascii="Garamond" w:hAnsi="Garamond"/>
-          <w:i/>
-          <w:sz w:val="24"/>
-          <w:szCs w:val="24"/>
-        </w:rPr>
-        <w:t xml:space="preserve"> </w:t>
-      </w:r>
-      <w:r>
-        <w:rPr>
-          <w:rFonts w:ascii="Garamond" w:hAnsi="Garamond"/>
-          <w:i/>
-          <w:sz w:val="24"/>
-          <w:szCs w:val="24"/>
-        </w:rPr>
-        <w:t>M</w:t>
-      </w:r>
-      <w:r>
-        <w:rPr>
-          <w:rFonts w:ascii="Garamond" w:hAnsi="Garamond"/>
-          <w:i/>
-          <w:sz w:val="24"/>
-          <w:szCs w:val="24"/>
-        </w:rPr>
-        <w:t xml:space="preserve">odest </w:t>
-      </w:r>
-      <w:r>
-        <w:rPr>
-          <w:rFonts w:ascii="Garamond" w:hAnsi="Garamond"/>
-          <w:i/>
-          <w:sz w:val="24"/>
-          <w:szCs w:val="24"/>
-        </w:rPr>
-        <w:t>P</w:t>
-      </w:r>
-      <w:r>
-        <w:rPr>
-          <w:rFonts w:ascii="Garamond" w:hAnsi="Garamond"/>
-          <w:i/>
-          <w:sz w:val="24"/>
-          <w:szCs w:val="24"/>
-        </w:rPr>
         <w:t>roposal</w:t>
       </w:r>
       <w:r>
@@ -1428,25 +2483,7 @@
           <w:sz w:val="24"/>
           <w:szCs w:val="24"/>
         </w:rPr>
-        <w:t xml:space="preserve">. 1729. </w:t>
-      </w:r>
-      <w:proofErr w:type="spellStart"/>
-      <w:r>
-        <w:rPr>
-          <w:rFonts w:ascii="Garamond" w:hAnsi="Garamond"/>
-          <w:sz w:val="24"/>
-          <w:szCs w:val="24"/>
-        </w:rPr>
-        <w:t>Quotidiana</w:t>
-      </w:r>
-      <w:proofErr w:type="spellEnd"/>
-      <w:r>
-        <w:rPr>
-          <w:rFonts w:ascii="Garamond" w:hAnsi="Garamond"/>
-          <w:sz w:val="24"/>
-          <w:szCs w:val="24"/>
-        </w:rPr>
-        <w:t>. Ed. Patrick Madden. 19 Dec 2007. 10 Jan 2014 &lt;http://essays.quotidiana.org/swift/modest_proposal/&gt;.</w:t>
+        <w:t>. 1729. Quotidiana. Ed. Patrick Madden. 19 Dec 2007. 10 Jan 2014 &lt;http://essays.quotidiana.org/swift/modest_proposal/&gt;.</w:t>
       </w:r>
       <w:r>
         <w:rPr>
@@ -1460,36 +2497,25 @@
     <w:p>
       <w:pPr>
         <w:spacing w:after="0" w:line="240" w:lineRule="auto"/>
-        <w:rPr>
-          <w:rFonts w:ascii="Garamond" w:hAnsi="Garamond"/>
-          <w:sz w:val="24"/>
-          <w:szCs w:val="24"/>
-        </w:rPr>
-      </w:pPr>
-      <w:r>
-        <w:rPr>
-          <w:rFonts w:ascii="Garamond" w:hAnsi="Garamond"/>
-          <w:sz w:val="24"/>
-          <w:szCs w:val="24"/>
+        <w:jc w:val="center"/>
+        <w:rPr>
+          <w:rFonts w:ascii="Garamond" w:hAnsi="Garamond"/>
+          <w:b/>
+          <w:smallCaps/>
+          <w:sz w:val="40"/>
+          <w:szCs w:val="40"/>
+        </w:rPr>
+      </w:pPr>
+      <w:r>
+        <w:rPr>
+          <w:rFonts w:ascii="Garamond" w:hAnsi="Garamond"/>
+          <w:b/>
+          <w:smallCaps/>
+          <w:sz w:val="40"/>
+          <w:szCs w:val="40"/>
         </w:rPr>
         <w:lastRenderedPageBreak/>
-        <w:t>Appendix A</w:t>
-      </w:r>
-      <w:r>
-        <w:rPr>
-          <w:rFonts w:ascii="Garamond" w:hAnsi="Garamond"/>
-          <w:sz w:val="24"/>
-          <w:szCs w:val="24"/>
-        </w:rPr>
-        <w:t>lpha</w:t>
-      </w:r>
-      <w:r>
-        <w:rPr>
-          <w:rFonts w:ascii="Garamond" w:hAnsi="Garamond"/>
-          <w:sz w:val="24"/>
-          <w:szCs w:val="24"/>
-        </w:rPr>
-        <w:t xml:space="preserve"> – Code</w:t>
+        <w:t>Appendix  Alpha</w:t>
       </w:r>
     </w:p>
     <w:p>
@@ -1523,36 +2549,25 @@
     <w:p>
       <w:pPr>
         <w:spacing w:after="0" w:line="240" w:lineRule="auto"/>
-        <w:rPr>
-          <w:rFonts w:ascii="Garamond" w:hAnsi="Garamond"/>
-          <w:sz w:val="24"/>
-          <w:szCs w:val="24"/>
-        </w:rPr>
-      </w:pPr>
-      <w:r>
-        <w:rPr>
-          <w:rFonts w:ascii="Garamond" w:hAnsi="Garamond"/>
-          <w:sz w:val="24"/>
-          <w:szCs w:val="24"/>
+        <w:jc w:val="center"/>
+        <w:rPr>
+          <w:rFonts w:ascii="Garamond" w:hAnsi="Garamond"/>
+          <w:b/>
+          <w:smallCaps/>
+          <w:sz w:val="40"/>
+          <w:szCs w:val="40"/>
+        </w:rPr>
+      </w:pPr>
+      <w:r>
+        <w:rPr>
+          <w:rFonts w:ascii="Garamond" w:hAnsi="Garamond"/>
+          <w:b/>
+          <w:smallCaps/>
+          <w:sz w:val="40"/>
+          <w:szCs w:val="40"/>
         </w:rPr>
         <w:lastRenderedPageBreak/>
-        <w:t xml:space="preserve">Appendix Beta </w:t>
-      </w:r>
-      <w:r>
-        <w:rPr>
-          <w:rFonts w:ascii="Garamond" w:hAnsi="Garamond"/>
-          <w:sz w:val="24"/>
-          <w:szCs w:val="24"/>
-        </w:rPr>
-        <w:t>–</w:t>
-      </w:r>
-      <w:r>
-        <w:rPr>
-          <w:rFonts w:ascii="Garamond" w:hAnsi="Garamond"/>
-          <w:sz w:val="24"/>
-          <w:szCs w:val="24"/>
-        </w:rPr>
-        <w:t xml:space="preserve"> Code</w:t>
+        <w:t>Appendix  Beta</w:t>
       </w:r>
     </w:p>
     <w:p>
@@ -1596,20 +2611,25 @@
     <w:p>
       <w:pPr>
         <w:spacing w:after="0" w:line="240" w:lineRule="auto"/>
-        <w:rPr>
-          <w:rFonts w:ascii="Garamond" w:hAnsi="Garamond"/>
-          <w:sz w:val="24"/>
-          <w:szCs w:val="24"/>
-        </w:rPr>
-      </w:pPr>
-      <w:r>
-        <w:rPr>
-          <w:rFonts w:ascii="Garamond" w:hAnsi="Garamond"/>
-          <w:sz w:val="24"/>
-          <w:szCs w:val="24"/>
+        <w:jc w:val="center"/>
+        <w:rPr>
+          <w:rFonts w:ascii="Garamond" w:hAnsi="Garamond"/>
+          <w:b/>
+          <w:smallCaps/>
+          <w:sz w:val="40"/>
+          <w:szCs w:val="40"/>
+        </w:rPr>
+      </w:pPr>
+      <w:r>
+        <w:rPr>
+          <w:rFonts w:ascii="Garamond" w:hAnsi="Garamond"/>
+          <w:b/>
+          <w:smallCaps/>
+          <w:sz w:val="40"/>
+          <w:szCs w:val="40"/>
         </w:rPr>
         <w:lastRenderedPageBreak/>
-        <w:t>Appendix Gamma – Code</w:t>
+        <w:t>Appendix  Gamma</w:t>
       </w:r>
     </w:p>
     <w:p>

</xml_diff>

<commit_message>
beginning discussion as to the nature of inquiry itself
</commit_message>
<xml_diff>
--- a/report.docx
+++ b/report.docx
@@ -666,6 +666,7 @@
     <w:p>
       <w:pPr>
         <w:spacing w:after="0" w:line="240" w:lineRule="auto"/>
+        <w:jc w:val="center"/>
         <w:rPr>
           <w:rFonts w:ascii="Garamond" w:hAnsi="Garamond"/>
           <w:b/>
@@ -1021,6 +1022,7 @@
     <w:p>
       <w:pPr>
         <w:spacing w:after="0" w:line="240" w:lineRule="auto"/>
+        <w:jc w:val="center"/>
         <w:rPr>
           <w:rFonts w:ascii="Garamond" w:hAnsi="Garamond"/>
           <w:b/>
@@ -1447,6 +1449,613 @@
     <w:p>
       <w:pPr>
         <w:spacing w:after="0" w:line="240" w:lineRule="auto"/>
+        <w:jc w:val="center"/>
+        <w:rPr>
+          <w:rFonts w:ascii="Garamond" w:hAnsi="Garamond"/>
+          <w:i/>
+          <w:sz w:val="28"/>
+          <w:szCs w:val="28"/>
+        </w:rPr>
+      </w:pPr>
+      <w:r>
+        <w:rPr>
+          <w:rFonts w:ascii="Garamond" w:hAnsi="Garamond"/>
+          <w:i/>
+          <w:sz w:val="28"/>
+          <w:szCs w:val="28"/>
+        </w:rPr>
+        <w:t xml:space="preserve">2.1 – Test </w:t>
+      </w:r>
+      <w:r>
+        <w:rPr>
+          <w:rFonts w:ascii="Garamond" w:hAnsi="Garamond"/>
+          <w:i/>
+          <w:sz w:val="28"/>
+          <w:szCs w:val="28"/>
+        </w:rPr>
+        <w:t>Driven Development : The First</w:t>
+      </w:r>
+      <w:r>
+        <w:rPr>
+          <w:rFonts w:ascii="Garamond" w:hAnsi="Garamond"/>
+          <w:i/>
+          <w:sz w:val="28"/>
+          <w:szCs w:val="28"/>
+        </w:rPr>
+        <w:t xml:space="preserve"> Baseline</w:t>
+      </w:r>
+    </w:p>
+    <w:p>
+      <w:pPr>
+        <w:spacing w:after="0" w:line="240" w:lineRule="auto"/>
+        <w:rPr>
+          <w:rFonts w:ascii="Garamond" w:hAnsi="Garamond"/>
+          <w:sz w:val="24"/>
+          <w:szCs w:val="24"/>
+        </w:rPr>
+      </w:pPr>
+    </w:p>
+    <w:p>
+      <w:pPr>
+        <w:spacing w:after="0" w:line="240" w:lineRule="auto"/>
+        <w:rPr>
+          <w:rFonts w:ascii="Garamond" w:hAnsi="Garamond"/>
+          <w:sz w:val="24"/>
+          <w:szCs w:val="24"/>
+        </w:rPr>
+      </w:pPr>
+      <w:r>
+        <w:rPr>
+          <w:rFonts w:ascii="Garamond" w:hAnsi="Garamond"/>
+          <w:sz w:val="24"/>
+          <w:szCs w:val="24"/>
+        </w:rPr>
+        <w:t>&lt;BECK HERE&gt;</w:t>
+      </w:r>
+    </w:p>
+    <w:p>
+      <w:pPr>
+        <w:spacing w:after="0" w:line="240" w:lineRule="auto"/>
+        <w:rPr>
+          <w:rFonts w:ascii="Garamond" w:hAnsi="Garamond"/>
+          <w:sz w:val="24"/>
+          <w:szCs w:val="24"/>
+        </w:rPr>
+      </w:pPr>
+    </w:p>
+    <w:p>
+      <w:pPr>
+        <w:spacing w:after="0" w:line="240" w:lineRule="auto"/>
+        <w:jc w:val="center"/>
+        <w:rPr>
+          <w:rFonts w:ascii="Garamond" w:hAnsi="Garamond"/>
+          <w:i/>
+          <w:sz w:val="28"/>
+          <w:szCs w:val="28"/>
+        </w:rPr>
+      </w:pPr>
+      <w:r>
+        <w:rPr>
+          <w:rFonts w:ascii="Garamond" w:hAnsi="Garamond"/>
+          <w:i/>
+          <w:sz w:val="28"/>
+          <w:szCs w:val="28"/>
+        </w:rPr>
+        <w:t>2.2 – Nature of Inquiry : The Second Baseline</w:t>
+      </w:r>
+    </w:p>
+    <w:p>
+      <w:pPr>
+        <w:spacing w:after="0" w:line="240" w:lineRule="auto"/>
+        <w:rPr>
+          <w:rFonts w:ascii="Garamond" w:hAnsi="Garamond"/>
+          <w:sz w:val="24"/>
+          <w:szCs w:val="24"/>
+        </w:rPr>
+      </w:pPr>
+    </w:p>
+    <w:p>
+      <w:pPr>
+        <w:spacing w:after="0" w:line="240" w:lineRule="auto"/>
+        <w:jc w:val="both"/>
+        <w:rPr>
+          <w:rFonts w:ascii="Garamond" w:hAnsi="Garamond"/>
+          <w:sz w:val="24"/>
+          <w:szCs w:val="24"/>
+        </w:rPr>
+      </w:pPr>
+      <w:r>
+        <w:rPr>
+          <w:rFonts w:ascii="Garamond" w:hAnsi="Garamond"/>
+          <w:sz w:val="24"/>
+          <w:szCs w:val="24"/>
+        </w:rPr>
+        <w:tab/>
+        <w:t>James Blachowicz, PhD, author and former professor at Loyola University Chicago provides the necessary foundation for my definition of inquiry.</w:t>
+      </w:r>
+      <w:r>
+        <w:rPr>
+          <w:rFonts w:ascii="Garamond" w:hAnsi="Garamond"/>
+          <w:sz w:val="24"/>
+          <w:szCs w:val="24"/>
+        </w:rPr>
+        <w:t xml:space="preserve">  In </w:t>
+      </w:r>
+      <w:r>
+        <w:rPr>
+          <w:rFonts w:ascii="Garamond" w:hAnsi="Garamond"/>
+          <w:i/>
+          <w:sz w:val="24"/>
+          <w:szCs w:val="24"/>
+        </w:rPr>
+        <w:t>The Nature of Inquiry</w:t>
+      </w:r>
+      <w:r>
+        <w:rPr>
+          <w:rFonts w:ascii="Garamond" w:hAnsi="Garamond"/>
+          <w:sz w:val="24"/>
+          <w:szCs w:val="24"/>
+        </w:rPr>
+        <w:t>, Blachowicz suggests that inquiry itself is a dualist</w:t>
+      </w:r>
+      <w:r>
+        <w:rPr>
+          <w:rFonts w:ascii="Garamond" w:hAnsi="Garamond"/>
+          <w:sz w:val="24"/>
+          <w:szCs w:val="24"/>
+        </w:rPr>
+        <w:t xml:space="preserve"> process that mandat</w:t>
+      </w:r>
+      <w:r>
+        <w:rPr>
+          <w:rFonts w:ascii="Garamond" w:hAnsi="Garamond"/>
+          <w:sz w:val="24"/>
+          <w:szCs w:val="24"/>
+        </w:rPr>
+        <w:t>es “the partial generation from experience of ideas which come to explain experience, and the partial generation from ideas of consequences which come to match experience.” Blachowicz goes on to simplify this definition into a two-sided process involving both experience and though</w:t>
+      </w:r>
+      <w:r>
+        <w:rPr>
+          <w:rFonts w:ascii="Garamond" w:hAnsi="Garamond"/>
+          <w:sz w:val="24"/>
+          <w:szCs w:val="24"/>
+        </w:rPr>
+        <w:t>t</w:t>
+      </w:r>
+      <w:r>
+        <w:rPr>
+          <w:rFonts w:ascii="Garamond" w:hAnsi="Garamond"/>
+          <w:sz w:val="24"/>
+          <w:szCs w:val="24"/>
+        </w:rPr>
+        <w:t>.</w:t>
+      </w:r>
+      <w:r>
+        <w:rPr>
+          <w:rFonts w:ascii="Garamond" w:hAnsi="Garamond"/>
+          <w:sz w:val="24"/>
+          <w:szCs w:val="24"/>
+          <w:vertAlign w:val="superscript"/>
+        </w:rPr>
+        <w:t>[1]</w:t>
+      </w:r>
+      <w:r>
+        <w:rPr>
+          <w:rFonts w:ascii="Garamond" w:hAnsi="Garamond"/>
+          <w:sz w:val="24"/>
+          <w:szCs w:val="24"/>
+        </w:rPr>
+        <w:t xml:space="preserve"> </w:t>
+      </w:r>
+      <w:r>
+        <w:rPr>
+          <w:rFonts w:ascii="Garamond" w:hAnsi="Garamond"/>
+          <w:sz w:val="24"/>
+          <w:szCs w:val="24"/>
+        </w:rPr>
+        <w:t>One must be able to interact with the known portions of the problem while contemplating the unknown portions.</w:t>
+      </w:r>
+    </w:p>
+    <w:p>
+      <w:pPr>
+        <w:spacing w:after="0" w:line="240" w:lineRule="auto"/>
+        <w:jc w:val="both"/>
+        <w:rPr>
+          <w:rFonts w:ascii="Garamond" w:hAnsi="Garamond"/>
+          <w:sz w:val="24"/>
+          <w:szCs w:val="24"/>
+        </w:rPr>
+      </w:pPr>
+      <w:r>
+        <w:rPr>
+          <w:rFonts w:ascii="Garamond" w:hAnsi="Garamond"/>
+          <w:sz w:val="24"/>
+          <w:szCs w:val="24"/>
+        </w:rPr>
+        <w:tab/>
+        <w:t>This dualis</w:t>
+      </w:r>
+      <w:r>
+        <w:rPr>
+          <w:rFonts w:ascii="Garamond" w:hAnsi="Garamond"/>
+          <w:sz w:val="24"/>
+          <w:szCs w:val="24"/>
+        </w:rPr>
+        <w:t xml:space="preserve">tic definition is important to </w:t>
+      </w:r>
+      <w:r>
+        <w:rPr>
+          <w:rFonts w:ascii="Garamond" w:hAnsi="Garamond"/>
+          <w:sz w:val="24"/>
+          <w:szCs w:val="24"/>
+        </w:rPr>
+        <w:t xml:space="preserve">the </w:t>
+      </w:r>
+      <w:r>
+        <w:rPr>
+          <w:rFonts w:ascii="Garamond" w:hAnsi="Garamond"/>
+          <w:sz w:val="24"/>
+          <w:szCs w:val="24"/>
+        </w:rPr>
+        <w:t>definition of inquiry as it contains the necessary pieces to solving any problem,</w:t>
+      </w:r>
+      <w:r>
+        <w:rPr>
+          <w:rFonts w:ascii="Garamond" w:hAnsi="Garamond"/>
+          <w:sz w:val="24"/>
+          <w:szCs w:val="24"/>
+        </w:rPr>
+        <w:t xml:space="preserve"> be it in the venue of</w:t>
+      </w:r>
+      <w:r>
+        <w:rPr>
+          <w:rFonts w:ascii="Garamond" w:hAnsi="Garamond"/>
+          <w:sz w:val="24"/>
+          <w:szCs w:val="24"/>
+        </w:rPr>
+        <w:t xml:space="preserve"> engineering, mat</w:t>
+      </w:r>
+      <w:r>
+        <w:rPr>
+          <w:rFonts w:ascii="Garamond" w:hAnsi="Garamond"/>
+          <w:sz w:val="24"/>
+          <w:szCs w:val="24"/>
+        </w:rPr>
+        <w:t>hematics, logic</w:t>
+      </w:r>
+      <w:r>
+        <w:rPr>
+          <w:rFonts w:ascii="Garamond" w:hAnsi="Garamond"/>
+          <w:sz w:val="24"/>
+          <w:szCs w:val="24"/>
+        </w:rPr>
+        <w:t>, etc. The need to solve a problem requires one to know various pieces of information about the problem while simultaneously not knowing the problem in some way.</w:t>
+      </w:r>
+      <w:r>
+        <w:rPr>
+          <w:rFonts w:ascii="Garamond" w:hAnsi="Garamond"/>
+          <w:sz w:val="24"/>
+          <w:szCs w:val="24"/>
+          <w:vertAlign w:val="superscript"/>
+        </w:rPr>
+        <w:t>[1]</w:t>
+      </w:r>
+      <w:r>
+        <w:rPr>
+          <w:rFonts w:ascii="Garamond" w:hAnsi="Garamond"/>
+          <w:sz w:val="24"/>
+          <w:szCs w:val="24"/>
+        </w:rPr>
+        <w:t xml:space="preserve"> </w:t>
+      </w:r>
+      <w:r>
+        <w:rPr>
+          <w:rFonts w:ascii="Garamond" w:hAnsi="Garamond"/>
+          <w:sz w:val="24"/>
+          <w:szCs w:val="24"/>
+        </w:rPr>
+        <w:t>(For Blachowicz, this is the first law of inquiry.)</w:t>
+      </w:r>
+      <w:r>
+        <w:rPr>
+          <w:rFonts w:ascii="Garamond" w:hAnsi="Garamond"/>
+          <w:sz w:val="24"/>
+          <w:szCs w:val="24"/>
+        </w:rPr>
+        <w:t xml:space="preserve"> </w:t>
+      </w:r>
+      <w:r>
+        <w:rPr>
+          <w:rFonts w:ascii="Garamond" w:hAnsi="Garamond"/>
+          <w:sz w:val="24"/>
+          <w:szCs w:val="24"/>
+        </w:rPr>
+        <w:t xml:space="preserve">Strictly speaking the solution to the problem is unknown, but other pieces of the puzzle may also be obfuscated. </w:t>
+      </w:r>
+      <w:r>
+        <w:rPr>
+          <w:rFonts w:ascii="Garamond" w:hAnsi="Garamond"/>
+          <w:sz w:val="24"/>
+          <w:szCs w:val="24"/>
+        </w:rPr>
+        <w:t>This could be related to</w:t>
+      </w:r>
+      <w:r>
+        <w:rPr>
+          <w:rFonts w:ascii="Garamond" w:hAnsi="Garamond"/>
+          <w:sz w:val="24"/>
+          <w:szCs w:val="24"/>
+        </w:rPr>
+        <w:t xml:space="preserve"> a variable’s behavior over time or the effect of </w:t>
+      </w:r>
+      <w:r>
+        <w:rPr>
+          <w:rFonts w:ascii="Garamond" w:hAnsi="Garamond"/>
+          <w:sz w:val="24"/>
+          <w:szCs w:val="24"/>
+        </w:rPr>
+        <w:t>multi-</w:t>
+      </w:r>
+      <w:r>
+        <w:rPr>
+          <w:rFonts w:ascii="Garamond" w:hAnsi="Garamond"/>
+          <w:sz w:val="24"/>
+          <w:szCs w:val="24"/>
+        </w:rPr>
+        <w:t>variable interaction. However, the problem itself must have a definition. Without a bounding definition, no problem is solved in an intelligent manner.</w:t>
+      </w:r>
+      <w:r>
+        <w:rPr>
+          <w:rFonts w:ascii="Garamond" w:hAnsi="Garamond"/>
+          <w:sz w:val="24"/>
+          <w:szCs w:val="24"/>
+        </w:rPr>
+        <w:t xml:space="preserve"> </w:t>
+      </w:r>
+    </w:p>
+    <w:p>
+      <w:pPr>
+        <w:spacing w:after="0" w:line="240" w:lineRule="auto"/>
+        <w:ind w:firstLine="720"/>
+        <w:jc w:val="both"/>
+        <w:rPr>
+          <w:rFonts w:ascii="Garamond" w:hAnsi="Garamond"/>
+          <w:sz w:val="24"/>
+          <w:szCs w:val="24"/>
+        </w:rPr>
+      </w:pPr>
+      <w:r>
+        <w:rPr>
+          <w:rFonts w:ascii="Garamond" w:hAnsi="Garamond"/>
+          <w:sz w:val="24"/>
+          <w:szCs w:val="24"/>
+        </w:rPr>
+        <w:t>Accidental solutions may be discovered for various problems, but for the purposes herein the assumption is that we have a specific software problem that must be solved. As such, there is a desired result and intelligent observation of the distance between the known position and the goal can be made</w:t>
+      </w:r>
+      <w:r>
+        <w:rPr>
+          <w:rFonts w:ascii="Garamond" w:hAnsi="Garamond"/>
+          <w:sz w:val="24"/>
+          <w:szCs w:val="24"/>
+        </w:rPr>
+        <w:t>.</w:t>
+      </w:r>
+      <w:r>
+        <w:rPr>
+          <w:rFonts w:ascii="Garamond" w:hAnsi="Garamond"/>
+          <w:sz w:val="24"/>
+          <w:szCs w:val="24"/>
+          <w:vertAlign w:val="superscript"/>
+        </w:rPr>
+        <w:t>[</w:t>
+      </w:r>
+      <w:r>
+        <w:rPr>
+          <w:rFonts w:ascii="Garamond" w:hAnsi="Garamond"/>
+          <w:sz w:val="24"/>
+          <w:szCs w:val="24"/>
+          <w:vertAlign w:val="superscript"/>
+        </w:rPr>
+        <w:t>1</w:t>
+      </w:r>
+      <w:r>
+        <w:rPr>
+          <w:rFonts w:ascii="Garamond" w:hAnsi="Garamond"/>
+          <w:sz w:val="24"/>
+          <w:szCs w:val="24"/>
+          <w:vertAlign w:val="superscript"/>
+        </w:rPr>
+        <w:t>]</w:t>
+      </w:r>
+      <w:r>
+        <w:rPr>
+          <w:rFonts w:ascii="Garamond" w:hAnsi="Garamond"/>
+          <w:sz w:val="24"/>
+          <w:szCs w:val="24"/>
+        </w:rPr>
+        <w:t xml:space="preserve"> (For Blachowicz, this is the second law of inquiry.)</w:t>
+      </w:r>
+      <w:r>
+        <w:rPr>
+          <w:rFonts w:ascii="Garamond" w:hAnsi="Garamond"/>
+          <w:sz w:val="24"/>
+          <w:szCs w:val="24"/>
+        </w:rPr>
+        <w:t xml:space="preserve"> This provides a means for intelligent inquiry. Spontaneous inquiry and randomized creativity is outside the scope of this discourse.</w:t>
+      </w:r>
+    </w:p>
+    <w:p>
+      <w:pPr>
+        <w:spacing w:after="0" w:line="240" w:lineRule="auto"/>
+        <w:jc w:val="both"/>
+        <w:rPr>
+          <w:rFonts w:ascii="Garamond" w:hAnsi="Garamond"/>
+          <w:sz w:val="24"/>
+          <w:szCs w:val="24"/>
+        </w:rPr>
+      </w:pPr>
+      <w:r>
+        <w:rPr>
+          <w:rFonts w:ascii="Garamond" w:hAnsi="Garamond"/>
+          <w:sz w:val="24"/>
+          <w:szCs w:val="24"/>
+        </w:rPr>
+        <w:tab/>
+        <w:t>Each piece of software that must be written is a unique problem requiring a unique solution. If a solution to a software problem already exists, generally the problem is not resolved again. Academic settings may require resolutions that have already surfaced for learning purposes. However, in practice, reusability is a primary tenant of development. This focus has a twofold purpose. One, reusing existing code promotes confidence if the code is known to “work”. Two, reusage detracts from overall development time.</w:t>
+      </w:r>
+      <w:r>
+        <w:rPr>
+          <w:rFonts w:ascii="Garamond" w:hAnsi="Garamond"/>
+          <w:sz w:val="24"/>
+          <w:szCs w:val="24"/>
+        </w:rPr>
+        <w:t xml:space="preserve"> Therefore, almost every software solution is a solution unique unto itself even if the uniqueness takes the form of refinement. Facebook must only be made once. The database aspect of Facebook remains the same from access medium to access medium. The rendering of that information may change, but therein </w:t>
+      </w:r>
+      <w:r>
+        <w:rPr>
+          <w:rFonts w:ascii="Garamond" w:hAnsi="Garamond"/>
+          <w:sz w:val="24"/>
+          <w:szCs w:val="24"/>
+        </w:rPr>
+        <w:t>lays</w:t>
+      </w:r>
+      <w:r>
+        <w:rPr>
+          <w:rFonts w:ascii="Garamond" w:hAnsi="Garamond"/>
+          <w:sz w:val="24"/>
+          <w:szCs w:val="24"/>
+        </w:rPr>
+        <w:t xml:space="preserve"> a novel problem requiring a novel solution. The code executed by my Playstation when I load Assassin’s Creed is the exact code being run by every Playstation when Assassin’s Creed is loaded on each gaming console. It would not be Assassin’s Creed unless this held true. It might be a second installment of the game. It might be a similar game. But it would not be the same.</w:t>
+      </w:r>
+    </w:p>
+    <w:p>
+      <w:pPr>
+        <w:spacing w:after="0" w:line="240" w:lineRule="auto"/>
+        <w:jc w:val="both"/>
+        <w:rPr>
+          <w:rFonts w:ascii="Garamond" w:hAnsi="Garamond"/>
+          <w:sz w:val="24"/>
+          <w:szCs w:val="24"/>
+        </w:rPr>
+      </w:pPr>
+      <w:r>
+        <w:rPr>
+          <w:rFonts w:ascii="Garamond" w:hAnsi="Garamond"/>
+          <w:sz w:val="24"/>
+          <w:szCs w:val="24"/>
+        </w:rPr>
+        <w:lastRenderedPageBreak/>
+        <w:tab/>
+        <w:t>As each piece of software inherently contains the resolution to a novel problem, each piece of unfinished software necessitates inquiry. We must discover the solution to what it is we wish to build. Later I will discuss the location of problem resolution, but for now knowing we have a unique problem is sufficient.</w:t>
+      </w:r>
+      <w:r>
+        <w:rPr>
+          <w:rFonts w:ascii="Garamond" w:hAnsi="Garamond"/>
+          <w:sz w:val="24"/>
+          <w:szCs w:val="24"/>
+        </w:rPr>
+        <w:t xml:space="preserve"> Above, I discussed the ability to both know and not know the solution to a given problem. Meno’s paradox suggests that this type of knowledge is </w:t>
+      </w:r>
+      <w:r>
+        <w:rPr>
+          <w:rFonts w:ascii="Garamond" w:hAnsi="Garamond"/>
+          <w:sz w:val="24"/>
+          <w:szCs w:val="24"/>
+        </w:rPr>
+        <w:t>impossible :</w:t>
+      </w:r>
+    </w:p>
+    <w:p>
+      <w:pPr>
+        <w:spacing w:after="0" w:line="240" w:lineRule="auto"/>
+        <w:jc w:val="both"/>
+        <w:rPr>
+          <w:rFonts w:ascii="Garamond" w:hAnsi="Garamond"/>
+          <w:sz w:val="24"/>
+          <w:szCs w:val="24"/>
+        </w:rPr>
+      </w:pPr>
+    </w:p>
+    <w:p>
+      <w:pPr>
+        <w:spacing w:after="0" w:line="240" w:lineRule="auto"/>
+        <w:ind w:left="720" w:right="720"/>
+        <w:jc w:val="both"/>
+        <w:rPr>
+          <w:rFonts w:ascii="Garamond" w:hAnsi="Garamond"/>
+          <w:sz w:val="24"/>
+          <w:szCs w:val="24"/>
+          <w:vertAlign w:val="superscript"/>
+        </w:rPr>
+      </w:pPr>
+      <w:r>
+        <w:rPr>
+          <w:rFonts w:ascii="Garamond" w:hAnsi="Garamond"/>
+          <w:sz w:val="24"/>
+          <w:szCs w:val="24"/>
+        </w:rPr>
+        <w:t>“And how will you inquire into a thing when you are wholly ignorant of what it is? Even if you happen to bump right into it, how will you know it is the thing you didn’t know?”</w:t>
+      </w:r>
+      <w:r>
+        <w:rPr>
+          <w:rFonts w:ascii="Garamond" w:hAnsi="Garamond"/>
+          <w:sz w:val="24"/>
+          <w:szCs w:val="24"/>
+          <w:vertAlign w:val="superscript"/>
+        </w:rPr>
+        <w:t>[10]</w:t>
+      </w:r>
+    </w:p>
+    <w:p>
+      <w:pPr>
+        <w:spacing w:after="0" w:line="240" w:lineRule="auto"/>
+        <w:jc w:val="both"/>
+        <w:rPr>
+          <w:rFonts w:ascii="Garamond" w:hAnsi="Garamond"/>
+          <w:sz w:val="24"/>
+          <w:szCs w:val="24"/>
+        </w:rPr>
+      </w:pPr>
+    </w:p>
+    <w:p>
+      <w:pPr>
+        <w:spacing w:after="0" w:line="240" w:lineRule="auto"/>
+        <w:jc w:val="both"/>
+        <w:rPr>
+          <w:rFonts w:ascii="Garamond" w:hAnsi="Garamond"/>
+          <w:sz w:val="24"/>
+          <w:szCs w:val="24"/>
+        </w:rPr>
+      </w:pPr>
+      <w:r>
+        <w:rPr>
+          <w:rFonts w:ascii="Garamond" w:hAnsi="Garamond"/>
+          <w:sz w:val="24"/>
+          <w:szCs w:val="24"/>
+        </w:rPr>
+        <w:t>Firstly, it may be impossible to inquire into a thing that one is whole ignorant of, for how would one know to inquire of it in the first place. Secondly, this is not the situation being explored. When solving a software problem, one knows what the end result is. This follows suit with the second law of inquiry. One also knows something of what the software ‘should’ do when completed. This knowledge can be converted into a first order map, a mechanism that intelligently determines a specific direction to head when traversing a problem.</w:t>
+      </w:r>
+      <w:r>
+        <w:rPr>
+          <w:rFonts w:ascii="Garamond" w:hAnsi="Garamond"/>
+          <w:sz w:val="24"/>
+          <w:szCs w:val="24"/>
+          <w:vertAlign w:val="superscript"/>
+        </w:rPr>
+        <w:t>[1]</w:t>
+      </w:r>
+      <w:r>
+        <w:rPr>
+          <w:rFonts w:ascii="Garamond" w:hAnsi="Garamond"/>
+          <w:sz w:val="24"/>
+          <w:szCs w:val="24"/>
+        </w:rPr>
+        <w:t xml:space="preserve"> The developer also is well aware of several use cases or testing scenarios that ought be passed before the software is completed. This amalgamation of knowledge paints a picture as to what the desired result of the effort is. We know exactly what we want the end behaviors to be. We just don’t know how we are going to model those behaviors or their actors yet. Therein lies the knowing while not knowing.</w:t>
+      </w:r>
+    </w:p>
+    <w:p>
+      <w:pPr>
+        <w:spacing w:after="0" w:line="240" w:lineRule="auto"/>
         <w:rPr>
           <w:rFonts w:ascii="Garamond" w:hAnsi="Garamond"/>
           <w:sz w:val="24"/>
@@ -2485,6 +3094,61 @@
         </w:rPr>
         <w:t>. 1729. Quotidiana. Ed. Patrick Madden. 19 Dec 2007. 10 Jan 2014 &lt;http://essays.quotidiana.org/swift/modest_proposal/&gt;.</w:t>
       </w:r>
+    </w:p>
+    <w:p>
+      <w:pPr>
+        <w:spacing w:after="0" w:line="240" w:lineRule="auto"/>
+        <w:rPr>
+          <w:rFonts w:ascii="Garamond" w:hAnsi="Garamond"/>
+          <w:sz w:val="24"/>
+          <w:szCs w:val="24"/>
+        </w:rPr>
+      </w:pPr>
+    </w:p>
+    <w:p>
+      <w:pPr>
+        <w:spacing w:after="0" w:line="240" w:lineRule="auto"/>
+        <w:rPr>
+          <w:rFonts w:ascii="Garamond" w:hAnsi="Garamond"/>
+          <w:sz w:val="24"/>
+          <w:szCs w:val="24"/>
+        </w:rPr>
+      </w:pPr>
+      <w:r>
+        <w:rPr>
+          <w:rFonts w:ascii="Garamond" w:hAnsi="Garamond"/>
+          <w:sz w:val="24"/>
+          <w:szCs w:val="24"/>
+        </w:rPr>
+        <w:t xml:space="preserve">[10] R.S. Bluck, </w:t>
+      </w:r>
+      <w:r>
+        <w:rPr>
+          <w:rFonts w:ascii="Garamond" w:hAnsi="Garamond"/>
+          <w:i/>
+          <w:sz w:val="24"/>
+          <w:szCs w:val="24"/>
+        </w:rPr>
+        <w:t>Plato’s Meno</w:t>
+      </w:r>
+      <w:r>
+        <w:rPr>
+          <w:rFonts w:ascii="Garamond" w:hAnsi="Garamond"/>
+          <w:sz w:val="24"/>
+          <w:szCs w:val="24"/>
+        </w:rPr>
+        <w:t>, Cambridge Press, Cambridge, MA, 1964</w:t>
+      </w:r>
+    </w:p>
+    <w:p>
+      <w:pPr>
+        <w:spacing w:after="0" w:line="240" w:lineRule="auto"/>
+        <w:rPr>
+          <w:rFonts w:ascii="Garamond" w:hAnsi="Garamond"/>
+          <w:sz w:val="24"/>
+          <w:szCs w:val="24"/>
+        </w:rPr>
+      </w:pPr>
       <w:r>
         <w:rPr>
           <w:rFonts w:ascii="Garamond" w:hAnsi="Garamond"/>
@@ -3146,4 +3810,16 @@
   <a:objectDefaults/>
   <a:extraClrSchemeLst/>
 </a:theme>
+</file>
+
+<file path=customXml/item1.xml><?xml version="1.0" encoding="utf-8"?>
+<b:Sources xmlns:b="http://schemas.openxmlformats.org/officeDocument/2006/bibliography" xmlns="http://schemas.openxmlformats.org/officeDocument/2006/bibliography" SelectedStyle="\APA.XSL" StyleName="APA Fifth Edition"/>
+</file>
+
+<file path=customXml/itemProps1.xml><?xml version="1.0" encoding="utf-8"?>
+<ds:datastoreItem xmlns:ds="http://schemas.openxmlformats.org/officeDocument/2006/customXml" ds:itemID="{E8B00F1C-5337-4BD5-AA58-08DA8D7381D1}">
+  <ds:schemaRefs>
+    <ds:schemaRef ds:uri="http://schemas.openxmlformats.org/officeDocument/2006/bibliography"/>
+  </ds:schemaRefs>
+</ds:datastoreItem>
 </file>
</xml_diff>

<commit_message>
refinement of language and ideas in the 2.2 section start
</commit_message>
<xml_diff>
--- a/report.docx
+++ b/report.docx
@@ -1604,6 +1604,14 @@
           <w:sz w:val="24"/>
           <w:szCs w:val="24"/>
         </w:rPr>
+        <w:t>ic</w:t>
+      </w:r>
+      <w:r>
+        <w:rPr>
+          <w:rFonts w:ascii="Garamond" w:hAnsi="Garamond"/>
+          <w:sz w:val="24"/>
+          <w:szCs w:val="24"/>
+        </w:rPr>
         <w:t xml:space="preserve"> process that mandat</w:t>
       </w:r>
       <w:r>
@@ -1681,15 +1689,31 @@
           <w:sz w:val="24"/>
           <w:szCs w:val="24"/>
         </w:rPr>
-        <w:t xml:space="preserve">tic definition is important to </w:t>
-      </w:r>
-      <w:r>
-        <w:rPr>
-          <w:rFonts w:ascii="Garamond" w:hAnsi="Garamond"/>
-          <w:sz w:val="24"/>
-          <w:szCs w:val="24"/>
-        </w:rPr>
-        <w:t xml:space="preserve">the </w:t>
+        <w:t>tic consideration</w:t>
+      </w:r>
+      <w:r>
+        <w:rPr>
+          <w:rFonts w:ascii="Garamond" w:hAnsi="Garamond"/>
+          <w:sz w:val="24"/>
+          <w:szCs w:val="24"/>
+        </w:rPr>
+        <w:t xml:space="preserve"> is important to </w:t>
+      </w:r>
+      <w:r>
+        <w:rPr>
+          <w:rFonts w:ascii="Garamond" w:hAnsi="Garamond"/>
+          <w:sz w:val="24"/>
+          <w:szCs w:val="24"/>
+        </w:rPr>
+        <w:t>the</w:t>
+      </w:r>
+      <w:r>
+        <w:rPr>
+          <w:rFonts w:ascii="Garamond" w:hAnsi="Garamond"/>
+          <w:sz w:val="24"/>
+          <w:szCs w:val="24"/>
+        </w:rPr>
+        <w:t xml:space="preserve"> </w:t>
       </w:r>
       <w:r>
         <w:rPr>
@@ -1778,15 +1802,15 @@
           <w:sz w:val="24"/>
           <w:szCs w:val="24"/>
         </w:rPr>
-        <w:t>This could be related to</w:t>
-      </w:r>
-      <w:r>
-        <w:rPr>
-          <w:rFonts w:ascii="Garamond" w:hAnsi="Garamond"/>
-          <w:sz w:val="24"/>
-          <w:szCs w:val="24"/>
-        </w:rPr>
-        <w:t xml:space="preserve"> a variable’s behavior over time or the effect of </w:t>
+        <w:t xml:space="preserve">This could be </w:t>
+      </w:r>
+      <w:r>
+        <w:rPr>
+          <w:rFonts w:ascii="Garamond" w:hAnsi="Garamond"/>
+          <w:sz w:val="24"/>
+          <w:szCs w:val="24"/>
+        </w:rPr>
+        <w:t xml:space="preserve">a variable’s behavior over time or the effect of </w:t>
       </w:r>
       <w:r>
         <w:rPr>
@@ -1802,7 +1826,23 @@
           <w:sz w:val="24"/>
           <w:szCs w:val="24"/>
         </w:rPr>
-        <w:t>variable interaction. However, the problem itself must have a definition. Without a bounding definition, no problem is solved in an intelligent manner.</w:t>
+        <w:t xml:space="preserve">variable interaction. However, the problem itself must have a definition. Without a bounding definition, no problem is </w:t>
+      </w:r>
+      <w:r>
+        <w:rPr>
+          <w:rFonts w:ascii="Garamond" w:hAnsi="Garamond"/>
+          <w:sz w:val="24"/>
+          <w:szCs w:val="24"/>
+        </w:rPr>
+        <w:t>re</w:t>
+      </w:r>
+      <w:r>
+        <w:rPr>
+          <w:rFonts w:ascii="Garamond" w:hAnsi="Garamond"/>
+          <w:sz w:val="24"/>
+          <w:szCs w:val="24"/>
+        </w:rPr>
+        <w:t>solved in an intelligent manner.</w:t>
       </w:r>
       <w:r>
         <w:rPr>
@@ -1830,7 +1870,23 @@
           <w:sz w:val="24"/>
           <w:szCs w:val="24"/>
         </w:rPr>
-        <w:t>Accidental solutions may be discovered for various problems, but for the purposes herein the assumption is that we have a specific software problem that must be solved. As such, there is a desired result and intelligent observation of the distance between the known position and the goal can be made</w:t>
+        <w:t>Accidental solutions may be discovered for various problems, but for th</w:t>
+      </w:r>
+      <w:r>
+        <w:rPr>
+          <w:rFonts w:ascii="Garamond" w:hAnsi="Garamond"/>
+          <w:sz w:val="24"/>
+          <w:szCs w:val="24"/>
+        </w:rPr>
+        <w:t>e purposes herein the premise</w:t>
+      </w:r>
+      <w:r>
+        <w:rPr>
+          <w:rFonts w:ascii="Garamond" w:hAnsi="Garamond"/>
+          <w:sz w:val="24"/>
+          <w:szCs w:val="24"/>
+        </w:rPr>
+        <w:t xml:space="preserve"> is that we have a specific software problem that must be solved. As such, there is a desired result and intelligent observation of the distance between the known position and the goal can be made</w:t>
       </w:r>
       <w:r>
         <w:rPr>
@@ -1925,7 +1981,7 @@
           <w:sz w:val="24"/>
           <w:szCs w:val="24"/>
         </w:rPr>
-        <w:t xml:space="preserve"> a novel problem requiring a novel solution. The code executed by my Playstation when I load Assassin’s Creed is the exact code being run by every Playstation when Assassin’s Creed is loaded on each gaming console. It would not be Assassin’s Creed unless this held true. It might be a second installment of the game. It might be a similar game. But it would not be the same.</w:t>
+        <w:t xml:space="preserve"> a novel problem requiring a novel solution. The code executed by my Playstation when I load Assassin’s Creed is the exact code run by every Playstation when Assassin’s Creed is loaded on each gaming console. It would not be Assassin’s Creed unless this held true. It might be a second installment of the game. It might be a similar game. But it would not be the same.</w:t>
       </w:r>
     </w:p>
     <w:p>
@@ -2033,7 +2089,39 @@
           <w:sz w:val="24"/>
           <w:szCs w:val="24"/>
         </w:rPr>
-        <w:t>Firstly, it may be impossible to inquire into a thing that one is whole ignorant of, for how would one know to inquire of it in the first place. Secondly, this is not the situation being explored. When solving a software problem, one knows what the end result is. This follows suit with the second law of inquiry. One also knows something of what the software ‘should’ do when completed. This knowledge can be converted into a first order map, a mechanism that intelligently determines a specific direction to head when traversing a problem.</w:t>
+        <w:t xml:space="preserve">Firstly, it may be impossible to inquire into a thing that one is whole ignorant of, for how would one know to inquire of it in the first place. Secondly, this is not the situation being explored. When solving a software problem, one knows what the </w:t>
+      </w:r>
+      <w:r>
+        <w:rPr>
+          <w:rFonts w:ascii="Garamond" w:hAnsi="Garamond"/>
+          <w:sz w:val="24"/>
+          <w:szCs w:val="24"/>
+        </w:rPr>
+        <w:t>desired</w:t>
+      </w:r>
+      <w:r>
+        <w:rPr>
+          <w:rFonts w:ascii="Garamond" w:hAnsi="Garamond"/>
+          <w:sz w:val="24"/>
+          <w:szCs w:val="24"/>
+        </w:rPr>
+        <w:t xml:space="preserve"> result is. This follows suit with the second law of inquiry. One also knows </w:t>
+      </w:r>
+      <w:r>
+        <w:rPr>
+          <w:rFonts w:ascii="Garamond" w:hAnsi="Garamond"/>
+          <w:sz w:val="24"/>
+          <w:szCs w:val="24"/>
+        </w:rPr>
+        <w:t>both the functional and the aesthetic portions of that desired result</w:t>
+      </w:r>
+      <w:r>
+        <w:rPr>
+          <w:rFonts w:ascii="Garamond" w:hAnsi="Garamond"/>
+          <w:sz w:val="24"/>
+          <w:szCs w:val="24"/>
+        </w:rPr>
+        <w:t>. This knowledge can be converted into a first order map, a mechanism that intelligently determines a specific direction to head when traversing a problem.</w:t>
       </w:r>
       <w:r>
         <w:rPr>
@@ -2050,7 +2138,39 @@
           <w:sz w:val="24"/>
           <w:szCs w:val="24"/>
         </w:rPr>
-        <w:t xml:space="preserve"> The developer also is well aware of several use cases or testing scenarios that ought be passed before the software is completed. This amalgamation of knowledge paints a picture as to what the desired result of the effort is. We know exactly what we want the end behaviors to be. We just don’t know how we are going to model those behaviors or their actors yet. Therein lies the knowing while not knowing.</w:t>
+        <w:t xml:space="preserve"> The developer also is well aware of several use cases or testing scenarios that ought be passed before the software is completed. This amalgamation of knowledge paints a picture as to what the desired result of the effort is. We know exactly what we want the end behaviors to be</w:t>
+      </w:r>
+      <w:r>
+        <w:rPr>
+          <w:rFonts w:ascii="Garamond" w:hAnsi="Garamond"/>
+          <w:sz w:val="24"/>
+          <w:szCs w:val="24"/>
+        </w:rPr>
+        <w:t xml:space="preserve"> and we know how we want it to look and feel. We do not</w:t>
+      </w:r>
+      <w:r>
+        <w:rPr>
+          <w:rFonts w:ascii="Garamond" w:hAnsi="Garamond"/>
+          <w:sz w:val="24"/>
+          <w:szCs w:val="24"/>
+        </w:rPr>
+        <w:t xml:space="preserve"> know how we are going to model those behaviors or th</w:t>
+      </w:r>
+      <w:r>
+        <w:rPr>
+          <w:rFonts w:ascii="Garamond" w:hAnsi="Garamond"/>
+          <w:sz w:val="24"/>
+          <w:szCs w:val="24"/>
+        </w:rPr>
+        <w:t>eir actors yet. Thusly, we have</w:t>
+      </w:r>
+      <w:r>
+        <w:rPr>
+          <w:rFonts w:ascii="Garamond" w:hAnsi="Garamond"/>
+          <w:sz w:val="24"/>
+          <w:szCs w:val="24"/>
+        </w:rPr>
+        <w:t xml:space="preserve"> knowing while not knowing.</w:t>
       </w:r>
     </w:p>
     <w:p>
@@ -3817,7 +3937,7 @@
 </file>
 
 <file path=customXml/itemProps1.xml><?xml version="1.0" encoding="utf-8"?>
-<ds:datastoreItem xmlns:ds="http://schemas.openxmlformats.org/officeDocument/2006/customXml" ds:itemID="{E8B00F1C-5337-4BD5-AA58-08DA8D7381D1}">
+<ds:datastoreItem xmlns:ds="http://schemas.openxmlformats.org/officeDocument/2006/customXml" ds:itemID="{BE7EAFB2-B456-4E10-B66F-5B949616E42D}">
   <ds:schemaRefs>
     <ds:schemaRef ds:uri="http://schemas.openxmlformats.org/officeDocument/2006/bibliography"/>
   </ds:schemaRefs>

</xml_diff>

<commit_message>
majority of 1.1: Of Predators and Prey
</commit_message>
<xml_diff>
--- a/report.docx
+++ b/report.docx
@@ -1461,29 +1461,660 @@
           <w:sz w:val="28"/>
           <w:szCs w:val="28"/>
         </w:rPr>
-        <w:t>1.1 – Predators and Prey</w:t>
-      </w:r>
-    </w:p>
-    <w:p>
-      <w:pPr>
-        <w:spacing w:after="0" w:line="240" w:lineRule="auto"/>
-        <w:rPr>
-          <w:rFonts w:ascii="Garamond" w:hAnsi="Garamond"/>
-          <w:sz w:val="24"/>
-          <w:szCs w:val="24"/>
-        </w:rPr>
-      </w:pPr>
-    </w:p>
-    <w:p>
-      <w:pPr>
-        <w:spacing w:after="0" w:line="240" w:lineRule="auto"/>
+        <w:t xml:space="preserve">1.1 – </w:t>
+      </w:r>
+      <w:r>
+        <w:rPr>
+          <w:rFonts w:ascii="Garamond" w:hAnsi="Garamond"/>
+          <w:i/>
+          <w:sz w:val="28"/>
+          <w:szCs w:val="28"/>
+        </w:rPr>
+        <w:t xml:space="preserve">Of </w:t>
+      </w:r>
+      <w:r>
+        <w:rPr>
+          <w:rFonts w:ascii="Garamond" w:hAnsi="Garamond"/>
+          <w:i/>
+          <w:sz w:val="28"/>
+          <w:szCs w:val="28"/>
+        </w:rPr>
+        <w:t>Predators and Prey</w:t>
+      </w:r>
+    </w:p>
+    <w:p>
+      <w:pPr>
+        <w:spacing w:after="0" w:line="240" w:lineRule="auto"/>
+        <w:rPr>
+          <w:rFonts w:ascii="Garamond" w:hAnsi="Garamond"/>
+          <w:sz w:val="24"/>
+          <w:szCs w:val="24"/>
+        </w:rPr>
+      </w:pPr>
+    </w:p>
+    <w:p>
+      <w:pPr>
+        <w:spacing w:after="0" w:line="240" w:lineRule="auto"/>
+        <w:jc w:val="both"/>
+        <w:rPr>
+          <w:rFonts w:ascii="Garamond" w:hAnsi="Garamond"/>
+          <w:sz w:val="24"/>
+          <w:szCs w:val="24"/>
+        </w:rPr>
+      </w:pPr>
+      <w:r>
         <w:rPr>
           <w:rFonts w:ascii="Garamond" w:hAnsi="Garamond"/>
           <w:smallCaps/>
           <w:sz w:val="24"/>
           <w:szCs w:val="24"/>
         </w:rPr>
-      </w:pPr>
+        <w:tab/>
+      </w:r>
+      <w:r>
+        <w:rPr>
+          <w:rFonts w:ascii="Garamond" w:hAnsi="Garamond"/>
+          <w:sz w:val="24"/>
+          <w:szCs w:val="24"/>
+        </w:rPr>
+        <w:t xml:space="preserve">The process of software development could be described as a game of cat and mouse; however, it is likely more similar to the struggle between the road runner and that coyote who ceaselessly blows himself up. Non-success is a chronic illness more than </w:t>
+      </w:r>
+      <w:r>
+        <w:rPr>
+          <w:rFonts w:ascii="Garamond" w:hAnsi="Garamond"/>
+          <w:sz w:val="24"/>
+          <w:szCs w:val="24"/>
+        </w:rPr>
+        <w:t>temporary</w:t>
+      </w:r>
+      <w:r>
+        <w:rPr>
+          <w:rFonts w:ascii="Garamond" w:hAnsi="Garamond"/>
+          <w:sz w:val="24"/>
+          <w:szCs w:val="24"/>
+        </w:rPr>
+        <w:t xml:space="preserve"> writer’s block</w:t>
+      </w:r>
+      <w:r>
+        <w:rPr>
+          <w:rFonts w:ascii="Garamond" w:hAnsi="Garamond"/>
+          <w:sz w:val="24"/>
+          <w:szCs w:val="24"/>
+        </w:rPr>
+        <w:t xml:space="preserve">. Of course, it is </w:t>
+      </w:r>
+      <w:r>
+        <w:rPr>
+          <w:rFonts w:ascii="Garamond" w:hAnsi="Garamond"/>
+          <w:sz w:val="24"/>
+          <w:szCs w:val="24"/>
+        </w:rPr>
+        <w:t>easy</w:t>
+      </w:r>
+      <w:r>
+        <w:rPr>
+          <w:rFonts w:ascii="Garamond" w:hAnsi="Garamond"/>
+          <w:sz w:val="24"/>
+          <w:szCs w:val="24"/>
+        </w:rPr>
+        <w:t xml:space="preserve"> to see the potential for struggle when we </w:t>
+      </w:r>
+      <w:r>
+        <w:rPr>
+          <w:rFonts w:ascii="Garamond" w:hAnsi="Garamond"/>
+          <w:sz w:val="24"/>
+          <w:szCs w:val="24"/>
+        </w:rPr>
+        <w:t>think</w:t>
+      </w:r>
+      <w:r>
+        <w:rPr>
+          <w:rFonts w:ascii="Garamond" w:hAnsi="Garamond"/>
+          <w:sz w:val="24"/>
+          <w:szCs w:val="24"/>
+        </w:rPr>
+        <w:t xml:space="preserve"> the human mind </w:t>
+      </w:r>
+      <w:r>
+        <w:rPr>
+          <w:rFonts w:ascii="Garamond" w:hAnsi="Garamond"/>
+          <w:sz w:val="24"/>
+          <w:szCs w:val="24"/>
+        </w:rPr>
+        <w:t>and</w:t>
+      </w:r>
+      <w:r>
+        <w:rPr>
+          <w:rFonts w:ascii="Garamond" w:hAnsi="Garamond"/>
+          <w:sz w:val="24"/>
+          <w:szCs w:val="24"/>
+        </w:rPr>
+        <w:t xml:space="preserve"> capacity for</w:t>
+      </w:r>
+      <w:r>
+        <w:rPr>
+          <w:rFonts w:ascii="Garamond" w:hAnsi="Garamond"/>
+          <w:sz w:val="24"/>
+          <w:szCs w:val="24"/>
+        </w:rPr>
+        <w:t xml:space="preserve"> problem solving to both </w:t>
+      </w:r>
+      <w:proofErr w:type="gramStart"/>
+      <w:r>
+        <w:rPr>
+          <w:rFonts w:ascii="Garamond" w:hAnsi="Garamond"/>
+          <w:sz w:val="24"/>
+          <w:szCs w:val="24"/>
+        </w:rPr>
+        <w:t>b</w:t>
+      </w:r>
+      <w:r>
+        <w:rPr>
+          <w:rFonts w:ascii="Garamond" w:hAnsi="Garamond"/>
+          <w:sz w:val="24"/>
+          <w:szCs w:val="24"/>
+        </w:rPr>
+        <w:t>e</w:t>
+      </w:r>
+      <w:proofErr w:type="gramEnd"/>
+      <w:r>
+        <w:rPr>
+          <w:rFonts w:ascii="Garamond" w:hAnsi="Garamond"/>
+          <w:sz w:val="24"/>
+          <w:szCs w:val="24"/>
+        </w:rPr>
+        <w:t xml:space="preserve"> very analog in nature. A machine requires the rules of a digital world. </w:t>
+      </w:r>
+      <w:r>
+        <w:rPr>
+          <w:rFonts w:ascii="Garamond" w:hAnsi="Garamond"/>
+          <w:sz w:val="24"/>
+          <w:szCs w:val="24"/>
+        </w:rPr>
+        <w:t xml:space="preserve">The mind does not store information in bytes. A computer has no random thoughts. </w:t>
+      </w:r>
+      <w:r>
+        <w:rPr>
+          <w:rFonts w:ascii="Garamond" w:hAnsi="Garamond"/>
+          <w:sz w:val="24"/>
+          <w:szCs w:val="24"/>
+        </w:rPr>
+        <w:t>Modeling continuous space into a discrete digital realm is simply hard</w:t>
+      </w:r>
+      <w:r>
+        <w:rPr>
+          <w:rFonts w:ascii="Garamond" w:hAnsi="Garamond"/>
+          <w:sz w:val="24"/>
+          <w:szCs w:val="24"/>
+        </w:rPr>
+        <w:t xml:space="preserve"> to do</w:t>
+      </w:r>
+      <w:r>
+        <w:rPr>
+          <w:rFonts w:ascii="Garamond" w:hAnsi="Garamond"/>
+          <w:sz w:val="24"/>
+          <w:szCs w:val="24"/>
+        </w:rPr>
+        <w:t>.</w:t>
+      </w:r>
+      <w:r>
+        <w:rPr>
+          <w:rFonts w:ascii="Garamond" w:hAnsi="Garamond"/>
+          <w:sz w:val="24"/>
+          <w:szCs w:val="24"/>
+        </w:rPr>
+        <w:t xml:space="preserve"> Considering their respective d</w:t>
+      </w:r>
+      <w:r>
+        <w:rPr>
+          <w:rFonts w:ascii="Garamond" w:hAnsi="Garamond"/>
+          <w:sz w:val="24"/>
+          <w:szCs w:val="24"/>
+        </w:rPr>
+        <w:t>efinitions, perhaps analog and digital</w:t>
+      </w:r>
+      <w:r>
+        <w:rPr>
+          <w:rFonts w:ascii="Garamond" w:hAnsi="Garamond"/>
+          <w:sz w:val="24"/>
+          <w:szCs w:val="24"/>
+        </w:rPr>
+        <w:t xml:space="preserve"> should not </w:t>
+      </w:r>
+      <w:r>
+        <w:rPr>
+          <w:rFonts w:ascii="Garamond" w:hAnsi="Garamond"/>
+          <w:sz w:val="24"/>
+          <w:szCs w:val="24"/>
+        </w:rPr>
+        <w:t>play nicely together</w:t>
+      </w:r>
+      <w:r>
+        <w:rPr>
+          <w:rFonts w:ascii="Garamond" w:hAnsi="Garamond"/>
+          <w:sz w:val="24"/>
+          <w:szCs w:val="24"/>
+        </w:rPr>
+        <w:t>. This realization does not make the translation between a human’s idea and a computer’s behavior any easier. Not directly. It may, however, be the most empowering consideration, and therefore weapon, we as humans have in the fight to ‘make computers behave!’</w:t>
+      </w:r>
+    </w:p>
+    <w:p>
+      <w:pPr>
+        <w:spacing w:after="0" w:line="240" w:lineRule="auto"/>
+        <w:jc w:val="both"/>
+        <w:rPr>
+          <w:rFonts w:ascii="Garamond" w:hAnsi="Garamond"/>
+          <w:sz w:val="24"/>
+          <w:szCs w:val="24"/>
+        </w:rPr>
+      </w:pPr>
+      <w:r>
+        <w:rPr>
+          <w:rFonts w:ascii="Garamond" w:hAnsi="Garamond"/>
+          <w:sz w:val="24"/>
+          <w:szCs w:val="24"/>
+        </w:rPr>
+        <w:tab/>
+        <w:t xml:space="preserve">Software development is a hunt. </w:t>
+      </w:r>
+      <w:proofErr w:type="gramStart"/>
+      <w:r>
+        <w:rPr>
+          <w:rFonts w:ascii="Garamond" w:hAnsi="Garamond"/>
+          <w:sz w:val="24"/>
+          <w:szCs w:val="24"/>
+        </w:rPr>
+        <w:t xml:space="preserve">A hunt for a </w:t>
+      </w:r>
+      <w:r>
+        <w:rPr>
+          <w:rFonts w:ascii="Garamond" w:hAnsi="Garamond"/>
+          <w:sz w:val="24"/>
+          <w:szCs w:val="24"/>
+        </w:rPr>
+        <w:t>set of</w:t>
+      </w:r>
+      <w:r>
+        <w:rPr>
+          <w:rFonts w:ascii="Garamond" w:hAnsi="Garamond"/>
+          <w:sz w:val="24"/>
+          <w:szCs w:val="24"/>
+        </w:rPr>
+        <w:t xml:space="preserve"> desire</w:t>
+      </w:r>
+      <w:r>
+        <w:rPr>
+          <w:rFonts w:ascii="Garamond" w:hAnsi="Garamond"/>
+          <w:sz w:val="24"/>
+          <w:szCs w:val="24"/>
+        </w:rPr>
+        <w:t xml:space="preserve">d behaviors </w:t>
+      </w:r>
+      <w:r>
+        <w:rPr>
+          <w:rFonts w:ascii="Garamond" w:hAnsi="Garamond"/>
+          <w:sz w:val="24"/>
+          <w:szCs w:val="24"/>
+        </w:rPr>
+        <w:t>that will</w:t>
+      </w:r>
+      <w:r>
+        <w:rPr>
+          <w:rFonts w:ascii="Garamond" w:hAnsi="Garamond"/>
+          <w:sz w:val="24"/>
+          <w:szCs w:val="24"/>
+        </w:rPr>
+        <w:t xml:space="preserve"> be evidenced by</w:t>
+      </w:r>
+      <w:r>
+        <w:rPr>
+          <w:rFonts w:ascii="Garamond" w:hAnsi="Garamond"/>
+          <w:sz w:val="24"/>
+          <w:szCs w:val="24"/>
+        </w:rPr>
+        <w:t xml:space="preserve"> a computer.</w:t>
+      </w:r>
+      <w:proofErr w:type="gramEnd"/>
+      <w:r>
+        <w:rPr>
+          <w:rFonts w:ascii="Garamond" w:hAnsi="Garamond"/>
+          <w:sz w:val="24"/>
+          <w:szCs w:val="24"/>
+        </w:rPr>
+        <w:t xml:space="preserve"> The machine must behave is certain ways. The human, the animal, is tasked with modeling the elusive behavi</w:t>
+      </w:r>
+      <w:r>
+        <w:rPr>
+          <w:rFonts w:ascii="Garamond" w:hAnsi="Garamond"/>
+          <w:sz w:val="24"/>
+          <w:szCs w:val="24"/>
+        </w:rPr>
+        <w:t>or and ensuring its stability</w:t>
+      </w:r>
+      <w:r>
+        <w:rPr>
+          <w:rFonts w:ascii="Garamond" w:hAnsi="Garamond"/>
+          <w:sz w:val="24"/>
+          <w:szCs w:val="24"/>
+        </w:rPr>
+        <w:t>.</w:t>
+      </w:r>
+      <w:r>
+        <w:rPr>
+          <w:rFonts w:ascii="Garamond" w:hAnsi="Garamond"/>
+          <w:sz w:val="24"/>
+          <w:szCs w:val="24"/>
+        </w:rPr>
+        <w:t xml:space="preserve"> The hunt itself is consuming. As he closes in on </w:t>
+      </w:r>
+      <w:r>
+        <w:rPr>
+          <w:rFonts w:ascii="Garamond" w:hAnsi="Garamond"/>
+          <w:sz w:val="24"/>
+          <w:szCs w:val="24"/>
+        </w:rPr>
+        <w:t xml:space="preserve">his </w:t>
+      </w:r>
+      <w:r>
+        <w:rPr>
+          <w:rFonts w:ascii="Garamond" w:hAnsi="Garamond"/>
+          <w:sz w:val="24"/>
+          <w:szCs w:val="24"/>
+        </w:rPr>
+        <w:t>prey, the animal begins to taste his future success.</w:t>
+      </w:r>
+      <w:r>
+        <w:rPr>
+          <w:rFonts w:ascii="Garamond" w:hAnsi="Garamond"/>
+          <w:sz w:val="24"/>
+          <w:szCs w:val="24"/>
+        </w:rPr>
+        <w:t xml:space="preserve"> He can smell the prize.</w:t>
+      </w:r>
+      <w:r>
+        <w:rPr>
+          <w:rFonts w:ascii="Garamond" w:hAnsi="Garamond"/>
+          <w:sz w:val="24"/>
+          <w:szCs w:val="24"/>
+        </w:rPr>
+        <w:t xml:space="preserve"> But in a single moment, a minor defect </w:t>
+      </w:r>
+      <w:r>
+        <w:rPr>
+          <w:rFonts w:ascii="Garamond" w:hAnsi="Garamond"/>
+          <w:sz w:val="24"/>
+          <w:szCs w:val="24"/>
+        </w:rPr>
+        <w:t>injection can scare off the prey</w:t>
+      </w:r>
+      <w:r>
+        <w:rPr>
+          <w:rFonts w:ascii="Garamond" w:hAnsi="Garamond"/>
+          <w:sz w:val="24"/>
+          <w:szCs w:val="24"/>
+        </w:rPr>
+        <w:t xml:space="preserve"> leaving the human bereft of energy, dissatisfied and hungry.</w:t>
+      </w:r>
+      <w:r>
+        <w:rPr>
+          <w:rFonts w:ascii="Garamond" w:hAnsi="Garamond"/>
+          <w:sz w:val="24"/>
+          <w:szCs w:val="24"/>
+        </w:rPr>
+        <w:t xml:space="preserve"> Tired and irritated, the predator</w:t>
+      </w:r>
+      <w:r>
+        <w:rPr>
+          <w:rFonts w:ascii="Garamond" w:hAnsi="Garamond"/>
+          <w:sz w:val="24"/>
+          <w:szCs w:val="24"/>
+        </w:rPr>
+        <w:t xml:space="preserve"> sku</w:t>
+      </w:r>
+      <w:r>
+        <w:rPr>
+          <w:rFonts w:ascii="Garamond" w:hAnsi="Garamond"/>
+          <w:sz w:val="24"/>
+          <w:szCs w:val="24"/>
+        </w:rPr>
+        <w:t>lks back to his den planning the</w:t>
+      </w:r>
+      <w:r>
+        <w:rPr>
+          <w:rFonts w:ascii="Garamond" w:hAnsi="Garamond"/>
+          <w:sz w:val="24"/>
+          <w:szCs w:val="24"/>
+        </w:rPr>
+        <w:t xml:space="preserve"> next day’s effort.</w:t>
+      </w:r>
+    </w:p>
+    <w:p>
+      <w:pPr>
+        <w:spacing w:after="0" w:line="240" w:lineRule="auto"/>
+        <w:jc w:val="both"/>
+        <w:rPr>
+          <w:rFonts w:ascii="Garamond" w:hAnsi="Garamond"/>
+          <w:sz w:val="24"/>
+          <w:szCs w:val="24"/>
+        </w:rPr>
+      </w:pPr>
+      <w:r>
+        <w:rPr>
+          <w:rFonts w:ascii="Garamond" w:hAnsi="Garamond"/>
+          <w:sz w:val="24"/>
+          <w:szCs w:val="24"/>
+        </w:rPr>
+        <w:tab/>
+        <w:t xml:space="preserve">In order to better secure the prize, humans attempt to refine their hunting strategy. Be the refinement out of a desire to be perfect or to reduce effort, it still exists. One such refinement takes the form of Test Driven </w:t>
+      </w:r>
+      <w:proofErr w:type="gramStart"/>
+      <w:r>
+        <w:rPr>
+          <w:rFonts w:ascii="Garamond" w:hAnsi="Garamond"/>
+          <w:sz w:val="24"/>
+          <w:szCs w:val="24"/>
+        </w:rPr>
+        <w:t>Development(</w:t>
+      </w:r>
+      <w:proofErr w:type="gramEnd"/>
+      <w:r>
+        <w:rPr>
+          <w:rFonts w:ascii="Garamond" w:hAnsi="Garamond"/>
+          <w:sz w:val="24"/>
+          <w:szCs w:val="24"/>
+        </w:rPr>
+        <w:t>TDD). Further explored in section 2.1, TDD is a process by which tests for the software are written before the software itself. TDD was originally the brain child of Kent Beck, who literally wrote the book on it. Ten years ago, Beck helped the software community refine development techniques by rearranging the software process itself. His argument: if we know what the software has to do, let us build those tests first, then when we write the code we’ll know if we are correct.</w:t>
+      </w:r>
+    </w:p>
+    <w:p>
+      <w:pPr>
+        <w:spacing w:after="0" w:line="240" w:lineRule="auto"/>
+        <w:jc w:val="both"/>
+        <w:rPr>
+          <w:rFonts w:ascii="Garamond" w:hAnsi="Garamond"/>
+          <w:sz w:val="24"/>
+          <w:szCs w:val="24"/>
+        </w:rPr>
+      </w:pPr>
+      <w:r>
+        <w:rPr>
+          <w:rFonts w:ascii="Garamond" w:hAnsi="Garamond"/>
+          <w:sz w:val="24"/>
+          <w:szCs w:val="24"/>
+        </w:rPr>
+        <w:tab/>
+        <w:t xml:space="preserve">Ten years ago, Beck asked and answered the question “How can we better set ourselves up for success?” TDD works. It would be disrespectful to say the process is old hat, but to a degree it must also be refined. </w:t>
+      </w:r>
+      <w:r>
+        <w:rPr>
+          <w:rFonts w:ascii="Garamond" w:hAnsi="Garamond"/>
+          <w:sz w:val="24"/>
+          <w:szCs w:val="24"/>
+        </w:rPr>
+        <w:t xml:space="preserve">It is time to stand on the shoulders of our patron to reach higher. In time, someone will stand on ours. For this is the nature of advancement. One day every action I now execute will be an obscene over usage of effort and every word in this document will be obsolete. I only pray that between now and then my efforts will help to set the table for those who come next. </w:t>
+      </w:r>
+    </w:p>
+    <w:p>
+      <w:pPr>
+        <w:spacing w:after="0" w:line="240" w:lineRule="auto"/>
+        <w:jc w:val="both"/>
+        <w:rPr>
+          <w:rFonts w:ascii="Garamond" w:hAnsi="Garamond"/>
+          <w:sz w:val="24"/>
+          <w:szCs w:val="24"/>
+        </w:rPr>
+      </w:pPr>
+      <w:r>
+        <w:rPr>
+          <w:rFonts w:ascii="Garamond" w:hAnsi="Garamond"/>
+          <w:sz w:val="24"/>
+          <w:szCs w:val="24"/>
+        </w:rPr>
+        <w:tab/>
+        <w:t xml:space="preserve">The refinement I propose herein centers </w:t>
+      </w:r>
+      <w:proofErr w:type="gramStart"/>
+      <w:r>
+        <w:rPr>
+          <w:rFonts w:ascii="Garamond" w:hAnsi="Garamond"/>
+          <w:sz w:val="24"/>
+          <w:szCs w:val="24"/>
+        </w:rPr>
+        <w:t>around</w:t>
+      </w:r>
+      <w:proofErr w:type="gramEnd"/>
+      <w:r>
+        <w:rPr>
+          <w:rFonts w:ascii="Garamond" w:hAnsi="Garamond"/>
+          <w:sz w:val="24"/>
+          <w:szCs w:val="24"/>
+        </w:rPr>
+        <w:t xml:space="preserve"> a re-harnessing of the human mind. Beck attempted to make the process better by forcing the diagnosing code to come first. The tests are written before the source. But Beck wanted to write one test at a time. And he did so using a computer. Analog Driven Development (ADD) will not write one test at a time, nor will it use a computer. </w:t>
+      </w:r>
+      <w:r>
+        <w:rPr>
+          <w:rFonts w:ascii="Garamond" w:hAnsi="Garamond"/>
+          <w:sz w:val="24"/>
+          <w:szCs w:val="24"/>
+        </w:rPr>
+        <w:t xml:space="preserve">ADD will bring back to life pencil and paper, sketch books, borrowed pens feverishly scribbling on the back of restaurant napkins. </w:t>
+      </w:r>
+      <w:proofErr w:type="gramStart"/>
+      <w:r>
+        <w:rPr>
+          <w:rFonts w:ascii="Garamond" w:hAnsi="Garamond"/>
+          <w:sz w:val="24"/>
+          <w:szCs w:val="24"/>
+        </w:rPr>
+        <w:t>The eureka</w:t>
+      </w:r>
+      <w:proofErr w:type="gramEnd"/>
+      <w:r>
+        <w:rPr>
+          <w:rFonts w:ascii="Garamond" w:hAnsi="Garamond"/>
+          <w:sz w:val="24"/>
+          <w:szCs w:val="24"/>
+        </w:rPr>
+        <w:t xml:space="preserve"> moment in between beers surrounded by eager onlookers and friendly waitresses sharing in a moment of pride as the animal crashes down </w:t>
+      </w:r>
+      <w:r>
+        <w:rPr>
+          <w:rFonts w:ascii="Garamond" w:hAnsi="Garamond"/>
+          <w:sz w:val="24"/>
+          <w:szCs w:val="24"/>
+        </w:rPr>
+        <w:lastRenderedPageBreak/>
+        <w:t>upon his prey. ADD will remind us of what our strength are as humans. ADD will dispose of the perverted thought that unfortunately curses the minds of our students.</w:t>
+      </w:r>
+    </w:p>
+    <w:p>
+      <w:pPr>
+        <w:spacing w:after="0" w:line="240" w:lineRule="auto"/>
+        <w:jc w:val="both"/>
+        <w:rPr>
+          <w:rFonts w:ascii="Garamond" w:hAnsi="Garamond"/>
+          <w:sz w:val="24"/>
+          <w:szCs w:val="24"/>
+        </w:rPr>
+      </w:pPr>
+    </w:p>
+    <w:p>
+      <w:pPr>
+        <w:spacing w:after="0" w:line="240" w:lineRule="auto"/>
+        <w:ind w:left="720"/>
+        <w:jc w:val="both"/>
+        <w:rPr>
+          <w:rFonts w:ascii="Garamond" w:hAnsi="Garamond"/>
+          <w:sz w:val="24"/>
+          <w:szCs w:val="24"/>
+        </w:rPr>
+      </w:pPr>
+      <w:r>
+        <w:rPr>
+          <w:rFonts w:ascii="Garamond" w:hAnsi="Garamond"/>
+          <w:sz w:val="24"/>
+          <w:szCs w:val="24"/>
+        </w:rPr>
+        <w:t>“Listen, Timmy, you are going to have to learn to think like a computer.”</w:t>
+      </w:r>
+    </w:p>
+    <w:p>
+      <w:pPr>
+        <w:spacing w:after="0" w:line="240" w:lineRule="auto"/>
+        <w:jc w:val="both"/>
+        <w:rPr>
+          <w:rFonts w:ascii="Garamond" w:hAnsi="Garamond"/>
+          <w:sz w:val="24"/>
+          <w:szCs w:val="24"/>
+        </w:rPr>
+      </w:pPr>
+    </w:p>
+    <w:p>
+      <w:pPr>
+        <w:spacing w:after="0" w:line="240" w:lineRule="auto"/>
+        <w:jc w:val="both"/>
+        <w:rPr>
+          <w:rFonts w:ascii="Garamond" w:hAnsi="Garamond"/>
+          <w:sz w:val="24"/>
+          <w:szCs w:val="24"/>
+        </w:rPr>
+      </w:pPr>
+      <w:r>
+        <w:rPr>
+          <w:rFonts w:ascii="Garamond" w:hAnsi="Garamond"/>
+          <w:sz w:val="24"/>
+          <w:szCs w:val="24"/>
+        </w:rPr>
+        <w:t xml:space="preserve">The only redeeming quality in that sentence is that fact that it is such a beautiful example of what not to do. As a tangential note, I propose that those uttering this sentence in a manner as to promote the idea be forced to take a pay cut. It is nothing short of disrespectful to the power of the human mind. Talk like a computer? Necessary skill set. Understand how a computer ‘thinks’? Necessary skill set. Comprehend the physical biology of a computer? Necessary skill set? Sacrifice our power, creativity and novelty in order to dumb ourselves down to the intelligence level of a non-conscious tool? </w:t>
+      </w:r>
+      <w:proofErr w:type="gramStart"/>
+      <w:r>
+        <w:rPr>
+          <w:rFonts w:ascii="Garamond" w:hAnsi="Garamond"/>
+          <w:sz w:val="24"/>
+          <w:szCs w:val="24"/>
+        </w:rPr>
+        <w:t>Sacrilegious.</w:t>
+      </w:r>
+      <w:proofErr w:type="gramEnd"/>
+      <w:r>
+        <w:rPr>
+          <w:rFonts w:ascii="Garamond" w:hAnsi="Garamond"/>
+          <w:sz w:val="24"/>
+          <w:szCs w:val="24"/>
+        </w:rPr>
+        <w:t xml:space="preserve"> God is pissed. </w:t>
+      </w:r>
+      <w:proofErr w:type="gramStart"/>
+      <w:r>
+        <w:rPr>
+          <w:rFonts w:ascii="Garamond" w:hAnsi="Garamond"/>
+          <w:sz w:val="24"/>
+          <w:szCs w:val="24"/>
+        </w:rPr>
+        <w:t>And rightfully so.</w:t>
+      </w:r>
+      <w:proofErr w:type="gramEnd"/>
     </w:p>
     <w:p>
       <w:pPr>
@@ -7983,7 +8614,7 @@
 </file>
 
 <file path=customXml/itemProps1.xml><?xml version="1.0" encoding="utf-8"?>
-<ds:datastoreItem xmlns:ds="http://schemas.openxmlformats.org/officeDocument/2006/customXml" ds:itemID="{741E0175-A95C-4B72-9FE0-665EC2D89B45}">
+<ds:datastoreItem xmlns:ds="http://schemas.openxmlformats.org/officeDocument/2006/customXml" ds:itemID="{5C08321F-8413-46DD-B95A-984EF3017648}">
   <ds:schemaRefs>
     <ds:schemaRef ds:uri="http://schemas.openxmlformats.org/officeDocument/2006/bibliography"/>
   </ds:schemaRefs>

</xml_diff>

<commit_message>
finish drafting of 1.1
</commit_message>
<xml_diff>
--- a/report.docx
+++ b/report.docx
@@ -840,6 +840,16 @@
           <w:szCs w:val="24"/>
         </w:rPr>
       </w:pPr>
+    </w:p>
+    <w:p>
+      <w:pPr>
+        <w:spacing w:after="0" w:line="240" w:lineRule="auto"/>
+        <w:rPr>
+          <w:rFonts w:ascii="Garamond" w:hAnsi="Garamond"/>
+          <w:sz w:val="24"/>
+          <w:szCs w:val="24"/>
+        </w:rPr>
+      </w:pPr>
       <w:r>
         <w:rPr>
           <w:rFonts w:ascii="Garamond" w:hAnsi="Garamond"/>
@@ -878,18 +888,260 @@
         <w:spacing w:after="0" w:line="240" w:lineRule="auto"/>
         <w:rPr>
           <w:rFonts w:ascii="Garamond" w:hAnsi="Garamond"/>
-          <w:sz w:val="24"/>
-          <w:szCs w:val="24"/>
-        </w:rPr>
-      </w:pPr>
-      <w:r>
-        <w:rPr>
-          <w:rFonts w:ascii="Garamond" w:hAnsi="Garamond"/>
-          <w:sz w:val="24"/>
-          <w:szCs w:val="24"/>
-        </w:rPr>
-        <w:t xml:space="preserve">Chapter Two – Background </w:t>
-      </w:r>
+          <w:i/>
+          <w:sz w:val="24"/>
+          <w:szCs w:val="24"/>
+        </w:rPr>
+      </w:pPr>
+      <w:r>
+        <w:rPr>
+          <w:rFonts w:ascii="Garamond" w:hAnsi="Garamond"/>
+          <w:sz w:val="24"/>
+          <w:szCs w:val="24"/>
+        </w:rPr>
+        <w:tab/>
+        <w:t xml:space="preserve">1.1 </w:t>
+      </w:r>
+      <w:r>
+        <w:rPr>
+          <w:rFonts w:ascii="Garamond" w:hAnsi="Garamond"/>
+          <w:i/>
+          <w:sz w:val="24"/>
+          <w:szCs w:val="24"/>
+        </w:rPr>
+        <w:t>Of Predators and Prey</w:t>
+      </w:r>
+    </w:p>
+    <w:p>
+      <w:pPr>
+        <w:spacing w:after="0" w:line="240" w:lineRule="auto"/>
+        <w:rPr>
+          <w:rFonts w:ascii="Garamond" w:hAnsi="Garamond"/>
+          <w:i/>
+          <w:sz w:val="24"/>
+          <w:szCs w:val="24"/>
+        </w:rPr>
+      </w:pPr>
+      <w:r>
+        <w:rPr>
+          <w:rFonts w:ascii="Garamond" w:hAnsi="Garamond"/>
+          <w:sz w:val="24"/>
+          <w:szCs w:val="24"/>
+        </w:rPr>
+        <w:tab/>
+        <w:t xml:space="preserve">1.2 </w:t>
+      </w:r>
+      <w:r>
+        <w:rPr>
+          <w:rFonts w:ascii="Garamond" w:hAnsi="Garamond"/>
+          <w:i/>
+          <w:sz w:val="24"/>
+          <w:szCs w:val="24"/>
+        </w:rPr>
+        <w:t>Definitions</w:t>
+      </w:r>
+    </w:p>
+    <w:p>
+      <w:pPr>
+        <w:spacing w:after="0" w:line="240" w:lineRule="auto"/>
+        <w:rPr>
+          <w:rFonts w:ascii="Garamond" w:hAnsi="Garamond"/>
+          <w:i/>
+          <w:sz w:val="24"/>
+          <w:szCs w:val="24"/>
+        </w:rPr>
+      </w:pPr>
+    </w:p>
+    <w:p>
+      <w:pPr>
+        <w:spacing w:after="0" w:line="240" w:lineRule="auto"/>
+        <w:rPr>
+          <w:rFonts w:ascii="Garamond" w:hAnsi="Garamond"/>
+          <w:sz w:val="24"/>
+          <w:szCs w:val="24"/>
+        </w:rPr>
+      </w:pPr>
+      <w:r>
+        <w:rPr>
+          <w:rFonts w:ascii="Garamond" w:hAnsi="Garamond"/>
+          <w:sz w:val="24"/>
+          <w:szCs w:val="24"/>
+        </w:rPr>
+        <w:t>Chapter Two – Background</w:t>
+      </w:r>
+    </w:p>
+    <w:p>
+      <w:pPr>
+        <w:spacing w:after="0" w:line="240" w:lineRule="auto"/>
+        <w:rPr>
+          <w:rFonts w:ascii="Garamond" w:hAnsi="Garamond"/>
+          <w:sz w:val="24"/>
+          <w:szCs w:val="24"/>
+        </w:rPr>
+      </w:pPr>
+      <w:r>
+        <w:rPr>
+          <w:rFonts w:ascii="Garamond" w:hAnsi="Garamond"/>
+          <w:sz w:val="24"/>
+          <w:szCs w:val="24"/>
+        </w:rPr>
+        <w:tab/>
+        <w:t xml:space="preserve">2.1 </w:t>
+      </w:r>
+      <w:r>
+        <w:rPr>
+          <w:rFonts w:ascii="Garamond" w:hAnsi="Garamond"/>
+          <w:i/>
+          <w:sz w:val="24"/>
+          <w:szCs w:val="24"/>
+        </w:rPr>
+        <w:t xml:space="preserve">Test Driven </w:t>
+      </w:r>
+      <w:proofErr w:type="gramStart"/>
+      <w:r>
+        <w:rPr>
+          <w:rFonts w:ascii="Garamond" w:hAnsi="Garamond"/>
+          <w:i/>
+          <w:sz w:val="24"/>
+          <w:szCs w:val="24"/>
+        </w:rPr>
+        <w:t>Development :</w:t>
+      </w:r>
+      <w:proofErr w:type="gramEnd"/>
+      <w:r>
+        <w:rPr>
+          <w:rFonts w:ascii="Garamond" w:hAnsi="Garamond"/>
+          <w:i/>
+          <w:sz w:val="24"/>
+          <w:szCs w:val="24"/>
+        </w:rPr>
+        <w:t xml:space="preserve"> The First Baseline</w:t>
+      </w:r>
+    </w:p>
+    <w:p>
+      <w:pPr>
+        <w:spacing w:after="0" w:line="240" w:lineRule="auto"/>
+        <w:rPr>
+          <w:rFonts w:ascii="Garamond" w:hAnsi="Garamond"/>
+          <w:i/>
+          <w:sz w:val="24"/>
+          <w:szCs w:val="24"/>
+        </w:rPr>
+      </w:pPr>
+      <w:r>
+        <w:rPr>
+          <w:rFonts w:ascii="Garamond" w:hAnsi="Garamond"/>
+          <w:sz w:val="24"/>
+          <w:szCs w:val="24"/>
+        </w:rPr>
+        <w:tab/>
+        <w:t>2.2</w:t>
+      </w:r>
+      <w:r>
+        <w:rPr>
+          <w:rFonts w:ascii="Garamond" w:hAnsi="Garamond"/>
+          <w:sz w:val="24"/>
+          <w:szCs w:val="24"/>
+        </w:rPr>
+        <w:t xml:space="preserve"> </w:t>
+      </w:r>
+      <w:r>
+        <w:rPr>
+          <w:rFonts w:ascii="Garamond" w:hAnsi="Garamond"/>
+          <w:i/>
+          <w:sz w:val="24"/>
+          <w:szCs w:val="24"/>
+        </w:rPr>
+        <w:t xml:space="preserve">The Nature of </w:t>
+      </w:r>
+      <w:proofErr w:type="gramStart"/>
+      <w:r>
+        <w:rPr>
+          <w:rFonts w:ascii="Garamond" w:hAnsi="Garamond"/>
+          <w:i/>
+          <w:sz w:val="24"/>
+          <w:szCs w:val="24"/>
+        </w:rPr>
+        <w:t>Inquiry :</w:t>
+      </w:r>
+      <w:proofErr w:type="gramEnd"/>
+      <w:r>
+        <w:rPr>
+          <w:rFonts w:ascii="Garamond" w:hAnsi="Garamond"/>
+          <w:i/>
+          <w:sz w:val="24"/>
+          <w:szCs w:val="24"/>
+        </w:rPr>
+        <w:t xml:space="preserve"> The Second Baseline</w:t>
+      </w:r>
+    </w:p>
+    <w:p>
+      <w:pPr>
+        <w:spacing w:after="0" w:line="240" w:lineRule="auto"/>
+        <w:rPr>
+          <w:rFonts w:ascii="Garamond" w:hAnsi="Garamond"/>
+          <w:i/>
+          <w:sz w:val="24"/>
+          <w:szCs w:val="24"/>
+        </w:rPr>
+      </w:pPr>
+      <w:r>
+        <w:rPr>
+          <w:rFonts w:ascii="Garamond" w:hAnsi="Garamond"/>
+          <w:sz w:val="24"/>
+          <w:szCs w:val="24"/>
+        </w:rPr>
+        <w:tab/>
+        <w:t>2.3</w:t>
+      </w:r>
+      <w:r>
+        <w:rPr>
+          <w:rFonts w:ascii="Garamond" w:hAnsi="Garamond"/>
+          <w:sz w:val="24"/>
+          <w:szCs w:val="24"/>
+        </w:rPr>
+        <w:t xml:space="preserve"> </w:t>
+      </w:r>
+      <w:r>
+        <w:rPr>
+          <w:rFonts w:ascii="Garamond" w:hAnsi="Garamond"/>
+          <w:i/>
+          <w:sz w:val="24"/>
+          <w:szCs w:val="24"/>
+        </w:rPr>
+        <w:t xml:space="preserve">The Temporal Relationship of Thought and </w:t>
+      </w:r>
+      <w:proofErr w:type="gramStart"/>
+      <w:r>
+        <w:rPr>
+          <w:rFonts w:ascii="Garamond" w:hAnsi="Garamond"/>
+          <w:i/>
+          <w:sz w:val="24"/>
+          <w:szCs w:val="24"/>
+        </w:rPr>
+        <w:t>Expression :</w:t>
+      </w:r>
+      <w:proofErr w:type="gramEnd"/>
+      <w:r>
+        <w:rPr>
+          <w:rFonts w:ascii="Garamond" w:hAnsi="Garamond"/>
+          <w:i/>
+          <w:sz w:val="24"/>
+          <w:szCs w:val="24"/>
+        </w:rPr>
+        <w:t xml:space="preserve"> The Third Baseline</w:t>
+      </w:r>
+    </w:p>
+    <w:p>
+      <w:pPr>
+        <w:spacing w:after="0" w:line="240" w:lineRule="auto"/>
+        <w:rPr>
+          <w:rFonts w:ascii="Garamond" w:hAnsi="Garamond"/>
+          <w:i/>
+          <w:sz w:val="24"/>
+          <w:szCs w:val="24"/>
+        </w:rPr>
+      </w:pPr>
     </w:p>
     <w:p>
       <w:pPr>
@@ -918,6 +1170,16 @@
           <w:szCs w:val="24"/>
         </w:rPr>
       </w:pPr>
+    </w:p>
+    <w:p>
+      <w:pPr>
+        <w:spacing w:after="0" w:line="240" w:lineRule="auto"/>
+        <w:rPr>
+          <w:rFonts w:ascii="Garamond" w:hAnsi="Garamond"/>
+          <w:sz w:val="24"/>
+          <w:szCs w:val="24"/>
+        </w:rPr>
+      </w:pPr>
       <w:r>
         <w:rPr>
           <w:rFonts w:ascii="Garamond" w:hAnsi="Garamond"/>
@@ -936,6 +1198,16 @@
           <w:szCs w:val="24"/>
         </w:rPr>
       </w:pPr>
+    </w:p>
+    <w:p>
+      <w:pPr>
+        <w:spacing w:after="0" w:line="240" w:lineRule="auto"/>
+        <w:rPr>
+          <w:rFonts w:ascii="Garamond" w:hAnsi="Garamond"/>
+          <w:sz w:val="24"/>
+          <w:szCs w:val="24"/>
+        </w:rPr>
+      </w:pPr>
       <w:r>
         <w:rPr>
           <w:rFonts w:ascii="Garamond" w:hAnsi="Garamond"/>
@@ -978,6 +1250,16 @@
           <w:szCs w:val="24"/>
         </w:rPr>
       </w:pPr>
+    </w:p>
+    <w:p>
+      <w:pPr>
+        <w:spacing w:after="0" w:line="240" w:lineRule="auto"/>
+        <w:rPr>
+          <w:rFonts w:ascii="Garamond" w:hAnsi="Garamond"/>
+          <w:sz w:val="24"/>
+          <w:szCs w:val="24"/>
+        </w:rPr>
+      </w:pPr>
       <w:r>
         <w:rPr>
           <w:rFonts w:ascii="Garamond" w:hAnsi="Garamond"/>
@@ -986,6 +1268,16 @@
         </w:rPr>
         <w:t xml:space="preserve">References </w:t>
       </w:r>
+    </w:p>
+    <w:p>
+      <w:pPr>
+        <w:spacing w:after="0" w:line="240" w:lineRule="auto"/>
+        <w:rPr>
+          <w:rFonts w:ascii="Garamond" w:hAnsi="Garamond"/>
+          <w:sz w:val="24"/>
+          <w:szCs w:val="24"/>
+        </w:rPr>
+      </w:pPr>
     </w:p>
     <w:p>
       <w:pPr>
@@ -1517,7 +1809,23 @@
           <w:sz w:val="24"/>
           <w:szCs w:val="24"/>
         </w:rPr>
-        <w:t xml:space="preserve">The process of software development could be described as a game of cat and mouse; however, it is likely more similar to the struggle between the road runner and that coyote who ceaselessly blows himself up. Non-success is a chronic illness more than </w:t>
+        <w:t>The process of software development could be described as a game of cat and mouse; however, it is likely more similar to the struggle between the road runner and that coyote who ceaselessly blows himself up. Non-success is a chronic illness more than</w:t>
+      </w:r>
+      <w:r>
+        <w:rPr>
+          <w:rFonts w:ascii="Garamond" w:hAnsi="Garamond"/>
+          <w:sz w:val="24"/>
+          <w:szCs w:val="24"/>
+        </w:rPr>
+        <w:t xml:space="preserve"> a</w:t>
+      </w:r>
+      <w:r>
+        <w:rPr>
+          <w:rFonts w:ascii="Garamond" w:hAnsi="Garamond"/>
+          <w:sz w:val="24"/>
+          <w:szCs w:val="24"/>
+        </w:rPr>
+        <w:t xml:space="preserve"> </w:t>
       </w:r>
       <w:r>
         <w:rPr>
@@ -1623,7 +1931,7 @@
           <w:sz w:val="24"/>
           <w:szCs w:val="24"/>
         </w:rPr>
-        <w:t xml:space="preserve"> very analog in nature. A machine requires the rules of a digital world. </w:t>
+        <w:t xml:space="preserve"> analog in nature. A machine requires the rules of a digital world. </w:t>
       </w:r>
       <w:r>
         <w:rPr>
@@ -1639,6 +1947,14 @@
           <w:sz w:val="24"/>
           <w:szCs w:val="24"/>
         </w:rPr>
+        <w:t xml:space="preserve">Stream of conscious thought is flighty. </w:t>
+      </w:r>
+      <w:r>
+        <w:rPr>
+          <w:rFonts w:ascii="Garamond" w:hAnsi="Garamond"/>
+          <w:sz w:val="24"/>
+          <w:szCs w:val="24"/>
+        </w:rPr>
         <w:t>Modeling continuous space into a discrete digital realm is simply hard</w:t>
       </w:r>
       <w:r>
@@ -1679,15 +1995,25 @@
           <w:sz w:val="24"/>
           <w:szCs w:val="24"/>
         </w:rPr>
-        <w:t xml:space="preserve"> should not </w:t>
-      </w:r>
-      <w:r>
-        <w:rPr>
-          <w:rFonts w:ascii="Garamond" w:hAnsi="Garamond"/>
-          <w:sz w:val="24"/>
-          <w:szCs w:val="24"/>
-        </w:rPr>
-        <w:t>play nicely together</w:t>
+        <w:t xml:space="preserve"> </w:t>
+      </w:r>
+      <w:proofErr w:type="gramStart"/>
+      <w:r>
+        <w:rPr>
+          <w:rFonts w:ascii="Garamond" w:hAnsi="Garamond"/>
+          <w:sz w:val="24"/>
+          <w:szCs w:val="24"/>
+        </w:rPr>
+        <w:t>play like</w:t>
+      </w:r>
+      <w:proofErr w:type="gramEnd"/>
+      <w:r>
+        <w:rPr>
+          <w:rFonts w:ascii="Garamond" w:hAnsi="Garamond"/>
+          <w:sz w:val="24"/>
+          <w:szCs w:val="24"/>
+        </w:rPr>
+        <w:t xml:space="preserve"> oil and water</w:t>
       </w:r>
       <w:r>
         <w:rPr>
@@ -1715,7 +2041,15 @@
           <w:szCs w:val="24"/>
         </w:rPr>
         <w:tab/>
-        <w:t xml:space="preserve">Software development is a hunt. </w:t>
+        <w:t xml:space="preserve">Software development is a </w:t>
+      </w:r>
+      <w:r>
+        <w:rPr>
+          <w:rFonts w:ascii="Garamond" w:hAnsi="Garamond"/>
+          <w:sz w:val="24"/>
+          <w:szCs w:val="24"/>
+        </w:rPr>
+        <w:t xml:space="preserve">hunt. </w:t>
       </w:r>
       <w:proofErr w:type="gramStart"/>
       <w:r>
@@ -1724,7 +2058,15 @@
           <w:sz w:val="24"/>
           <w:szCs w:val="24"/>
         </w:rPr>
-        <w:t xml:space="preserve">A hunt for a </w:t>
+        <w:t>A hunt for the</w:t>
+      </w:r>
+      <w:r>
+        <w:rPr>
+          <w:rFonts w:ascii="Garamond" w:hAnsi="Garamond"/>
+          <w:sz w:val="24"/>
+          <w:szCs w:val="24"/>
+        </w:rPr>
+        <w:t xml:space="preserve"> </w:t>
       </w:r>
       <w:r>
         <w:rPr>
@@ -1772,7 +2114,23 @@
           <w:sz w:val="24"/>
           <w:szCs w:val="24"/>
         </w:rPr>
-        <w:t xml:space="preserve"> a computer.</w:t>
+        <w:t xml:space="preserve"> the</w:t>
+      </w:r>
+      <w:r>
+        <w:rPr>
+          <w:rFonts w:ascii="Garamond" w:hAnsi="Garamond"/>
+          <w:sz w:val="24"/>
+          <w:szCs w:val="24"/>
+        </w:rPr>
+        <w:t xml:space="preserve"> </w:t>
+      </w:r>
+      <w:r>
+        <w:rPr>
+          <w:rFonts w:ascii="Garamond" w:hAnsi="Garamond"/>
+          <w:sz w:val="24"/>
+          <w:szCs w:val="24"/>
+        </w:rPr>
+        <w:t>machine.</w:t>
       </w:r>
       <w:proofErr w:type="gramEnd"/>
       <w:r>
@@ -1781,7 +2139,32 @@
           <w:sz w:val="24"/>
           <w:szCs w:val="24"/>
         </w:rPr>
-        <w:t xml:space="preserve"> The machine must behave is certain ways. The human, the animal, is tasked with modeling the elusive behavi</w:t>
+        <w:t xml:space="preserve"> And t</w:t>
+      </w:r>
+      <w:r>
+        <w:rPr>
+          <w:rFonts w:ascii="Garamond" w:hAnsi="Garamond"/>
+          <w:sz w:val="24"/>
+          <w:szCs w:val="24"/>
+        </w:rPr>
+        <w:t xml:space="preserve">he machine </w:t>
+      </w:r>
+      <w:r>
+        <w:rPr>
+          <w:rFonts w:ascii="Garamond" w:hAnsi="Garamond"/>
+          <w:i/>
+          <w:sz w:val="24"/>
+          <w:szCs w:val="24"/>
+        </w:rPr>
+        <w:t>must</w:t>
+      </w:r>
+      <w:r>
+        <w:rPr>
+          <w:rFonts w:ascii="Garamond" w:hAnsi="Garamond"/>
+          <w:sz w:val="24"/>
+          <w:szCs w:val="24"/>
+        </w:rPr>
+        <w:t xml:space="preserve"> behave is certain ways. The human, the animal, is tasked with modeling the elusive behavi</w:t>
       </w:r>
       <w:r>
         <w:rPr>
@@ -1821,7 +2204,31 @@
           <w:sz w:val="24"/>
           <w:szCs w:val="24"/>
         </w:rPr>
-        <w:t>prey, the animal begins to taste his future success.</w:t>
+        <w:t>p</w:t>
+      </w:r>
+      <w:r>
+        <w:rPr>
+          <w:rFonts w:ascii="Garamond" w:hAnsi="Garamond"/>
+          <w:sz w:val="24"/>
+          <w:szCs w:val="24"/>
+        </w:rPr>
+        <w:t xml:space="preserve">rey, the animal </w:t>
+      </w:r>
+      <w:r>
+        <w:rPr>
+          <w:rFonts w:ascii="Garamond" w:hAnsi="Garamond"/>
+          <w:sz w:val="24"/>
+          <w:szCs w:val="24"/>
+        </w:rPr>
+        <w:t>can taste</w:t>
+      </w:r>
+      <w:r>
+        <w:rPr>
+          <w:rFonts w:ascii="Garamond" w:hAnsi="Garamond"/>
+          <w:sz w:val="24"/>
+          <w:szCs w:val="24"/>
+        </w:rPr>
+        <w:t xml:space="preserve"> success.</w:t>
       </w:r>
       <w:r>
         <w:rPr>
@@ -1837,15 +2244,39 @@
           <w:sz w:val="24"/>
           <w:szCs w:val="24"/>
         </w:rPr>
-        <w:t xml:space="preserve"> But in a single moment, a minor defect </w:t>
-      </w:r>
-      <w:r>
-        <w:rPr>
-          <w:rFonts w:ascii="Garamond" w:hAnsi="Garamond"/>
-          <w:sz w:val="24"/>
-          <w:szCs w:val="24"/>
-        </w:rPr>
-        <w:t>injection can scare off the prey</w:t>
+        <w:t xml:space="preserve"> </w:t>
+      </w:r>
+      <w:r>
+        <w:rPr>
+          <w:rFonts w:ascii="Garamond" w:hAnsi="Garamond"/>
+          <w:sz w:val="24"/>
+          <w:szCs w:val="24"/>
+        </w:rPr>
+        <w:t xml:space="preserve">Intellectual inertia torrents through the mind as fiery blood courses though veins. </w:t>
+      </w:r>
+      <w:r>
+        <w:rPr>
+          <w:rFonts w:ascii="Garamond" w:hAnsi="Garamond"/>
+          <w:sz w:val="24"/>
+          <w:szCs w:val="24"/>
+        </w:rPr>
+        <w:t xml:space="preserve">But in a single moment, a minor defect </w:t>
+      </w:r>
+      <w:r>
+        <w:rPr>
+          <w:rFonts w:ascii="Garamond" w:hAnsi="Garamond"/>
+          <w:sz w:val="24"/>
+          <w:szCs w:val="24"/>
+        </w:rPr>
+        <w:t>injection can scare off the troph</w:t>
+      </w:r>
+      <w:r>
+        <w:rPr>
+          <w:rFonts w:ascii="Garamond" w:hAnsi="Garamond"/>
+          <w:sz w:val="24"/>
+          <w:szCs w:val="24"/>
+        </w:rPr>
+        <w:t>y</w:t>
       </w:r>
       <w:r>
         <w:rPr>
@@ -1869,7 +2300,15 @@
           <w:sz w:val="24"/>
           <w:szCs w:val="24"/>
         </w:rPr>
-        <w:t xml:space="preserve"> sku</w:t>
+        <w:t xml:space="preserve"> s</w:t>
+      </w:r>
+      <w:r>
+        <w:rPr>
+          <w:rFonts w:ascii="Garamond" w:hAnsi="Garamond"/>
+          <w:sz w:val="24"/>
+          <w:szCs w:val="24"/>
+        </w:rPr>
+        <w:t>u</w:t>
       </w:r>
       <w:r>
         <w:rPr>
@@ -1905,25 +2344,23 @@
           <w:szCs w:val="24"/>
         </w:rPr>
         <w:tab/>
-        <w:t xml:space="preserve">In order to better secure the prize, humans attempt to refine their hunting strategy. Be the refinement out of a desire to be perfect or to reduce effort, it still exists. One such refinement takes the form of Test Driven </w:t>
-      </w:r>
-      <w:proofErr w:type="gramStart"/>
-      <w:r>
-        <w:rPr>
-          <w:rFonts w:ascii="Garamond" w:hAnsi="Garamond"/>
-          <w:sz w:val="24"/>
-          <w:szCs w:val="24"/>
-        </w:rPr>
-        <w:t>Development(</w:t>
-      </w:r>
-      <w:proofErr w:type="gramEnd"/>
-      <w:r>
-        <w:rPr>
-          <w:rFonts w:ascii="Garamond" w:hAnsi="Garamond"/>
-          <w:sz w:val="24"/>
-          <w:szCs w:val="24"/>
-        </w:rPr>
-        <w:t>TDD). Further explored in section 2.1, TDD is a process by which tests for the software are written before the software itself. TDD was originally the brain child of Kent Beck, who literally wrote the book on it. Ten years ago, Beck helped the software community refine development techniques by rearranging the software process itself. His argument: if we know what the software has to do, let us build those tests first, then when we write the code we’ll know if we are correct.</w:t>
+        <w:t>In order to better secure the prize, humans attempt to refine their hunting strategy. Be the refinement out of a desire to be perfect or to reduce effort, it still exists. One such refinement takes the form of Test Driven Development</w:t>
+      </w:r>
+      <w:r>
+        <w:rPr>
+          <w:rFonts w:ascii="Garamond" w:hAnsi="Garamond"/>
+          <w:sz w:val="24"/>
+          <w:szCs w:val="24"/>
+        </w:rPr>
+        <w:t xml:space="preserve"> </w:t>
+      </w:r>
+      <w:r>
+        <w:rPr>
+          <w:rFonts w:ascii="Garamond" w:hAnsi="Garamond"/>
+          <w:sz w:val="24"/>
+          <w:szCs w:val="24"/>
+        </w:rPr>
+        <w:t>(TDD). Further explored in section 2.1, TDD is a process by which tests for the software are written before the software itself. TDD was originally the brain child of Kent Beck, who literally wrote the book on it. Ten years ago, Beck helped the software community refine development techniques by rearranging the software process itself. His argument: if we know what the software has to do, let us build those tests first, then when we write the code we’ll know if we are correct.</w:t>
       </w:r>
     </w:p>
     <w:p>
@@ -1997,7 +2434,39 @@
           <w:sz w:val="24"/>
           <w:szCs w:val="24"/>
         </w:rPr>
-        <w:t xml:space="preserve">ADD will bring back to life pencil and paper, sketch books, borrowed pens feverishly scribbling on the back of restaurant napkins. </w:t>
+        <w:t xml:space="preserve">ADD will </w:t>
+      </w:r>
+      <w:r>
+        <w:rPr>
+          <w:rFonts w:ascii="Garamond" w:hAnsi="Garamond"/>
+          <w:sz w:val="24"/>
+          <w:szCs w:val="24"/>
+        </w:rPr>
+        <w:t>resurrect old world engineering via</w:t>
+      </w:r>
+      <w:r>
+        <w:rPr>
+          <w:rFonts w:ascii="Garamond" w:hAnsi="Garamond"/>
+          <w:sz w:val="24"/>
+          <w:szCs w:val="24"/>
+        </w:rPr>
+        <w:t xml:space="preserve"> pencil and paper, sketch books, </w:t>
+      </w:r>
+      <w:r>
+        <w:rPr>
+          <w:rFonts w:ascii="Garamond" w:hAnsi="Garamond"/>
+          <w:sz w:val="24"/>
+          <w:szCs w:val="24"/>
+        </w:rPr>
+        <w:t xml:space="preserve">and </w:t>
+      </w:r>
+      <w:r>
+        <w:rPr>
+          <w:rFonts w:ascii="Garamond" w:hAnsi="Garamond"/>
+          <w:sz w:val="24"/>
+          <w:szCs w:val="24"/>
+        </w:rPr>
+        <w:t xml:space="preserve">borrowed pens feverishly scribbling on the back of restaurant napkins. </w:t>
       </w:r>
       <w:proofErr w:type="gramStart"/>
       <w:r>
@@ -2015,7 +2484,7 @@
           <w:sz w:val="24"/>
           <w:szCs w:val="24"/>
         </w:rPr>
-        <w:t xml:space="preserve"> moment in between beers surrounded by eager onlookers and friendly waitresses sharing in a moment of pride as the animal crashes down </w:t>
+        <w:t xml:space="preserve"> moment in between beers surrounded by eager onlookers and friendly waitresses sharing in a moment of pride </w:t>
       </w:r>
       <w:r>
         <w:rPr>
@@ -2024,7 +2493,39 @@
           <w:szCs w:val="24"/>
         </w:rPr>
         <w:lastRenderedPageBreak/>
-        <w:t>upon his prey. ADD will remind us of what our strength are as humans. ADD will dispose of the perverted thought that unfortunately curses the minds of our students.</w:t>
+        <w:t xml:space="preserve">as the animal crashes down upon his prey. ADD will remind us of our </w:t>
+      </w:r>
+      <w:r>
+        <w:rPr>
+          <w:rFonts w:ascii="Garamond" w:hAnsi="Garamond"/>
+          <w:sz w:val="24"/>
+          <w:szCs w:val="24"/>
+        </w:rPr>
+        <w:t>human strengths</w:t>
+      </w:r>
+      <w:r>
+        <w:rPr>
+          <w:rFonts w:ascii="Garamond" w:hAnsi="Garamond"/>
+          <w:sz w:val="24"/>
+          <w:szCs w:val="24"/>
+        </w:rPr>
+        <w:t xml:space="preserve">. </w:t>
+      </w:r>
+      <w:r>
+        <w:rPr>
+          <w:rFonts w:ascii="Garamond" w:hAnsi="Garamond"/>
+          <w:sz w:val="24"/>
+          <w:szCs w:val="24"/>
+        </w:rPr>
+        <w:t xml:space="preserve">And ultimately, </w:t>
+      </w:r>
+      <w:r>
+        <w:rPr>
+          <w:rFonts w:ascii="Garamond" w:hAnsi="Garamond"/>
+          <w:sz w:val="24"/>
+          <w:szCs w:val="24"/>
+        </w:rPr>
+        <w:t>ADD will dispose of the perverted thought that unfortunately curses the minds of our students.</w:t>
       </w:r>
     </w:p>
     <w:p>
@@ -2085,7 +2586,143 @@
           <w:sz w:val="24"/>
           <w:szCs w:val="24"/>
         </w:rPr>
-        <w:t xml:space="preserve">The only redeeming quality in that sentence is that fact that it is such a beautiful example of what not to do. As a tangential note, I propose that those uttering this sentence in a manner as to promote the idea be forced to take a pay cut. It is nothing short of disrespectful to the power of the human mind. Talk like a computer? Necessary skill set. Understand how a computer ‘thinks’? Necessary skill set. Comprehend the physical biology of a computer? Necessary skill set? Sacrifice our power, creativity and novelty in order to dumb ourselves down to the intelligence level of a non-conscious tool? </w:t>
+        <w:t>Th</w:t>
+      </w:r>
+      <w:r>
+        <w:rPr>
+          <w:rFonts w:ascii="Garamond" w:hAnsi="Garamond"/>
+          <w:sz w:val="24"/>
+          <w:szCs w:val="24"/>
+        </w:rPr>
+        <w:t>e only redeeming quality in this</w:t>
+      </w:r>
+      <w:r>
+        <w:rPr>
+          <w:rFonts w:ascii="Garamond" w:hAnsi="Garamond"/>
+          <w:sz w:val="24"/>
+          <w:szCs w:val="24"/>
+        </w:rPr>
+        <w:t xml:space="preserve"> sentence is that it is such a beautiful example of what not to do. As a tangential note, I propose that those </w:t>
+      </w:r>
+      <w:r>
+        <w:rPr>
+          <w:rFonts w:ascii="Garamond" w:hAnsi="Garamond"/>
+          <w:sz w:val="24"/>
+          <w:szCs w:val="24"/>
+        </w:rPr>
+        <w:t>promoting this</w:t>
+      </w:r>
+      <w:r>
+        <w:rPr>
+          <w:rFonts w:ascii="Garamond" w:hAnsi="Garamond"/>
+          <w:sz w:val="24"/>
+          <w:szCs w:val="24"/>
+        </w:rPr>
+        <w:t xml:space="preserve"> idea be forced to take a pay cut. It is nothing short of disrespectful to the power of the human mind. </w:t>
+      </w:r>
+      <w:r>
+        <w:rPr>
+          <w:rFonts w:ascii="Garamond" w:hAnsi="Garamond"/>
+          <w:sz w:val="24"/>
+          <w:szCs w:val="24"/>
+        </w:rPr>
+        <w:t>This suggestion in summary: take the most creative and forceful computing device we have at our disposal and make it work like a hunk of silicone manufactured by the lowest bidder. Do we need to talk like a computer? Yes, a n</w:t>
+      </w:r>
+      <w:r>
+        <w:rPr>
+          <w:rFonts w:ascii="Garamond" w:hAnsi="Garamond"/>
+          <w:sz w:val="24"/>
+          <w:szCs w:val="24"/>
+        </w:rPr>
+        <w:t>ecessary skill set. Understand how a computer ‘thinks’</w:t>
+      </w:r>
+      <w:r>
+        <w:rPr>
+          <w:rFonts w:ascii="Garamond" w:hAnsi="Garamond"/>
+          <w:sz w:val="24"/>
+          <w:szCs w:val="24"/>
+        </w:rPr>
+        <w:t xml:space="preserve"> and</w:t>
+      </w:r>
+      <w:r>
+        <w:rPr>
+          <w:rFonts w:ascii="Garamond" w:hAnsi="Garamond"/>
+          <w:sz w:val="24"/>
+          <w:szCs w:val="24"/>
+        </w:rPr>
+        <w:t xml:space="preserve"> </w:t>
+      </w:r>
+      <w:r>
+        <w:rPr>
+          <w:rFonts w:ascii="Garamond" w:hAnsi="Garamond"/>
+          <w:sz w:val="24"/>
+          <w:szCs w:val="24"/>
+        </w:rPr>
+        <w:t>how to efficiently utilize its hardware</w:t>
+      </w:r>
+      <w:r>
+        <w:rPr>
+          <w:rFonts w:ascii="Garamond" w:hAnsi="Garamond"/>
+          <w:sz w:val="24"/>
+          <w:szCs w:val="24"/>
+        </w:rPr>
+        <w:t>? Necessa</w:t>
+      </w:r>
+      <w:r>
+        <w:rPr>
+          <w:rFonts w:ascii="Garamond" w:hAnsi="Garamond"/>
+          <w:sz w:val="24"/>
+          <w:szCs w:val="24"/>
+        </w:rPr>
+        <w:t>ry skill set</w:t>
+      </w:r>
+      <w:r>
+        <w:rPr>
+          <w:rFonts w:ascii="Garamond" w:hAnsi="Garamond"/>
+          <w:sz w:val="24"/>
+          <w:szCs w:val="24"/>
+        </w:rPr>
+        <w:t>s</w:t>
+      </w:r>
+      <w:r>
+        <w:rPr>
+          <w:rFonts w:ascii="Garamond" w:hAnsi="Garamond"/>
+          <w:sz w:val="24"/>
+          <w:szCs w:val="24"/>
+        </w:rPr>
+        <w:t>.</w:t>
+      </w:r>
+      <w:r>
+        <w:rPr>
+          <w:rFonts w:ascii="Garamond" w:hAnsi="Garamond"/>
+          <w:sz w:val="24"/>
+          <w:szCs w:val="24"/>
+        </w:rPr>
+        <w:t xml:space="preserve"> But to s</w:t>
+      </w:r>
+      <w:r>
+        <w:rPr>
+          <w:rFonts w:ascii="Garamond" w:hAnsi="Garamond"/>
+          <w:sz w:val="24"/>
+          <w:szCs w:val="24"/>
+        </w:rPr>
+        <w:t xml:space="preserve">acrifice our power, creativity and </w:t>
+      </w:r>
+      <w:r>
+        <w:rPr>
+          <w:rFonts w:ascii="Garamond" w:hAnsi="Garamond"/>
+          <w:sz w:val="24"/>
+          <w:szCs w:val="24"/>
+        </w:rPr>
+        <w:t>ingenuity</w:t>
+      </w:r>
+      <w:r>
+        <w:rPr>
+          <w:rFonts w:ascii="Garamond" w:hAnsi="Garamond"/>
+          <w:sz w:val="24"/>
+          <w:szCs w:val="24"/>
+        </w:rPr>
+        <w:t xml:space="preserve"> in order to dumb ourselves down to the intelligence level of a non-conscious tool? </w:t>
       </w:r>
       <w:proofErr w:type="gramStart"/>
       <w:r>
@@ -2094,7 +2731,15 @@
           <w:sz w:val="24"/>
           <w:szCs w:val="24"/>
         </w:rPr>
-        <w:t>Sacrilegious.</w:t>
+        <w:t>Sacrilege</w:t>
+      </w:r>
+      <w:r>
+        <w:rPr>
+          <w:rFonts w:ascii="Garamond" w:hAnsi="Garamond"/>
+          <w:sz w:val="24"/>
+          <w:szCs w:val="24"/>
+        </w:rPr>
+        <w:t>.</w:t>
       </w:r>
       <w:proofErr w:type="gramEnd"/>
       <w:r>
@@ -2103,7 +2748,135 @@
           <w:sz w:val="24"/>
           <w:szCs w:val="24"/>
         </w:rPr>
-        <w:t xml:space="preserve"> God is pissed. </w:t>
+        <w:t xml:space="preserve"> </w:t>
+      </w:r>
+      <w:r>
+        <w:rPr>
+          <w:rFonts w:ascii="Garamond" w:hAnsi="Garamond"/>
+          <w:sz w:val="24"/>
+          <w:szCs w:val="24"/>
+        </w:rPr>
+        <w:t>God is pissed, a</w:t>
+      </w:r>
+      <w:r>
+        <w:rPr>
+          <w:rFonts w:ascii="Garamond" w:hAnsi="Garamond"/>
+          <w:sz w:val="24"/>
+          <w:szCs w:val="24"/>
+        </w:rPr>
+        <w:t>nd rightfully so.</w:t>
+      </w:r>
+    </w:p>
+    <w:p>
+      <w:pPr>
+        <w:spacing w:after="0" w:line="240" w:lineRule="auto"/>
+        <w:jc w:val="both"/>
+        <w:rPr>
+          <w:rFonts w:ascii="Garamond" w:hAnsi="Garamond"/>
+          <w:sz w:val="24"/>
+          <w:szCs w:val="24"/>
+        </w:rPr>
+      </w:pPr>
+      <w:r>
+        <w:rPr>
+          <w:rFonts w:ascii="Garamond" w:hAnsi="Garamond"/>
+          <w:sz w:val="24"/>
+          <w:szCs w:val="24"/>
+        </w:rPr>
+        <w:tab/>
+        <w:t>I have suggested the man who wrote the book on test driven practice is in need of refinement. I have compared the highly intellectual endeavor of software engineering to an animalist instinct to feed. And, I have taken a passionate shot across the bow of our educators.</w:t>
+      </w:r>
+      <w:r>
+        <w:rPr>
+          <w:rFonts w:ascii="Garamond" w:hAnsi="Garamond"/>
+          <w:sz w:val="24"/>
+          <w:szCs w:val="24"/>
+        </w:rPr>
+        <w:t xml:space="preserve"> </w:t>
+      </w:r>
+    </w:p>
+    <w:p>
+      <w:pPr>
+        <w:spacing w:after="0" w:line="240" w:lineRule="auto"/>
+        <w:ind w:firstLine="720"/>
+        <w:jc w:val="both"/>
+        <w:rPr>
+          <w:rFonts w:ascii="Garamond" w:hAnsi="Garamond"/>
+          <w:sz w:val="24"/>
+          <w:szCs w:val="24"/>
+        </w:rPr>
+      </w:pPr>
+      <w:r>
+        <w:rPr>
+          <w:rFonts w:ascii="Garamond" w:hAnsi="Garamond"/>
+          <w:sz w:val="24"/>
+          <w:szCs w:val="24"/>
+        </w:rPr>
+        <w:t xml:space="preserve">Discussion now as to the merit of these claims is pointless. I will have to show you. I will begin my exploration with a dive into an initial discourse on TDD, the nature of inquiry itself, and a brief touch upon the connection of language and concepts. Next, I will begin to explore how these three venues </w:t>
+      </w:r>
+      <w:r>
+        <w:rPr>
+          <w:rFonts w:ascii="Garamond" w:hAnsi="Garamond"/>
+          <w:sz w:val="24"/>
+          <w:szCs w:val="24"/>
+        </w:rPr>
+        <w:t>assisted in the</w:t>
+      </w:r>
+      <w:r>
+        <w:rPr>
+          <w:rFonts w:ascii="Garamond" w:hAnsi="Garamond"/>
+          <w:sz w:val="24"/>
+          <w:szCs w:val="24"/>
+        </w:rPr>
+        <w:t xml:space="preserve"> design what has become Analog Driven Development. I will show the evolution of my test first practice from Beck’s work. I will validate the practice through explorations of code </w:t>
+      </w:r>
+      <w:r>
+        <w:rPr>
+          <w:rFonts w:ascii="Garamond" w:hAnsi="Garamond"/>
+          <w:sz w:val="24"/>
+          <w:szCs w:val="24"/>
+        </w:rPr>
+        <w:t>repositories built using</w:t>
+      </w:r>
+      <w:r>
+        <w:rPr>
+          <w:rFonts w:ascii="Garamond" w:hAnsi="Garamond"/>
+          <w:sz w:val="24"/>
+          <w:szCs w:val="24"/>
+        </w:rPr>
+        <w:t xml:space="preserve"> ADD. </w:t>
+      </w:r>
+      <w:r>
+        <w:rPr>
+          <w:rFonts w:ascii="Garamond" w:hAnsi="Garamond"/>
+          <w:sz w:val="24"/>
+          <w:szCs w:val="24"/>
+        </w:rPr>
+        <w:t>And l</w:t>
+      </w:r>
+      <w:r>
+        <w:rPr>
+          <w:rFonts w:ascii="Garamond" w:hAnsi="Garamond"/>
+          <w:sz w:val="24"/>
+          <w:szCs w:val="24"/>
+        </w:rPr>
+        <w:t>astly, I will close with some fina</w:t>
+      </w:r>
+      <w:r>
+        <w:rPr>
+          <w:rFonts w:ascii="Garamond" w:hAnsi="Garamond"/>
+          <w:sz w:val="24"/>
+          <w:szCs w:val="24"/>
+        </w:rPr>
+        <w:t>l considerations</w:t>
+      </w:r>
+      <w:r>
+        <w:rPr>
+          <w:rFonts w:ascii="Garamond" w:hAnsi="Garamond"/>
+          <w:sz w:val="24"/>
+          <w:szCs w:val="24"/>
+        </w:rPr>
+        <w:t xml:space="preserve">. </w:t>
       </w:r>
       <w:proofErr w:type="gramStart"/>
       <w:r>
@@ -2112,9 +2885,25 @@
           <w:sz w:val="24"/>
           <w:szCs w:val="24"/>
         </w:rPr>
-        <w:t>And rightfully so.</w:t>
+        <w:t>But first, definitions.</w:t>
       </w:r>
       <w:proofErr w:type="gramEnd"/>
+      <w:r>
+        <w:rPr>
+          <w:rFonts w:ascii="Garamond" w:hAnsi="Garamond"/>
+          <w:sz w:val="24"/>
+          <w:szCs w:val="24"/>
+        </w:rPr>
+        <w:t xml:space="preserve"> Linguistically, we must be on the same page.</w:t>
+      </w:r>
+      <w:r>
+        <w:rPr>
+          <w:rFonts w:ascii="Garamond" w:hAnsi="Garamond"/>
+          <w:sz w:val="24"/>
+          <w:szCs w:val="24"/>
+        </w:rPr>
+        <w:t xml:space="preserve"> Without that, there can be no communication.</w:t>
+      </w:r>
     </w:p>
     <w:p>
       <w:pPr>
@@ -2921,6 +3710,7 @@
           <w:sz w:val="20"/>
           <w:szCs w:val="20"/>
         </w:rPr>
+        <w:lastRenderedPageBreak/>
         <w:tab/>
       </w:r>
       <w:r>
@@ -3731,7 +4521,25 @@
           <w:sz w:val="28"/>
           <w:szCs w:val="28"/>
         </w:rPr>
-        <w:t xml:space="preserve">2.2 – Nature of </w:t>
+        <w:t xml:space="preserve">2.2 – </w:t>
+      </w:r>
+      <w:r>
+        <w:rPr>
+          <w:rFonts w:ascii="Garamond" w:hAnsi="Garamond"/>
+          <w:i/>
+          <w:sz w:val="28"/>
+          <w:szCs w:val="28"/>
+        </w:rPr>
+        <w:t xml:space="preserve">The </w:t>
+      </w:r>
+      <w:r>
+        <w:rPr>
+          <w:rFonts w:ascii="Garamond" w:hAnsi="Garamond"/>
+          <w:i/>
+          <w:sz w:val="28"/>
+          <w:szCs w:val="28"/>
+        </w:rPr>
+        <w:t xml:space="preserve">Nature of </w:t>
       </w:r>
       <w:proofErr w:type="gramStart"/>
       <w:r>
@@ -5756,7 +6564,7 @@
           <w:sz w:val="24"/>
           <w:szCs w:val="24"/>
         </w:rPr>
-        <w:t xml:space="preserve">“el Diablo </w:t>
+        <w:t>“</w:t>
       </w:r>
       <w:proofErr w:type="spellStart"/>
       <w:r>
@@ -5793,6 +6601,14 @@
           <w:szCs w:val="24"/>
         </w:rPr>
         <w:t xml:space="preserve"> </w:t>
+      </w:r>
+      <w:r>
+        <w:rPr>
+          <w:rFonts w:ascii="Garamond" w:hAnsi="Garamond"/>
+          <w:sz w:val="24"/>
+          <w:szCs w:val="24"/>
+        </w:rPr>
+        <w:t xml:space="preserve">el Diablo </w:t>
       </w:r>
       <w:proofErr w:type="spellStart"/>
       <w:r>
@@ -8614,7 +9430,7 @@
 </file>
 
 <file path=customXml/itemProps1.xml><?xml version="1.0" encoding="utf-8"?>
-<ds:datastoreItem xmlns:ds="http://schemas.openxmlformats.org/officeDocument/2006/customXml" ds:itemID="{5C08321F-8413-46DD-B95A-984EF3017648}">
+<ds:datastoreItem xmlns:ds="http://schemas.openxmlformats.org/officeDocument/2006/customXml" ds:itemID="{DAD3EF98-C783-4848-9C96-A0843B1E0DD2}">
   <ds:schemaRefs>
     <ds:schemaRef ds:uri="http://schemas.openxmlformats.org/officeDocument/2006/bibliography"/>
   </ds:schemaRefs>

</xml_diff>

<commit_message>
large addition to 2.3
</commit_message>
<xml_diff>
--- a/report.docx
+++ b/report.docx
@@ -7142,6 +7142,1324 @@
     <w:p>
       <w:pPr>
         <w:spacing w:after="0" w:line="240" w:lineRule="auto"/>
+        <w:jc w:val="both"/>
+        <w:rPr>
+          <w:rFonts w:ascii="Garamond" w:hAnsi="Garamond"/>
+          <w:sz w:val="24"/>
+          <w:szCs w:val="24"/>
+        </w:rPr>
+      </w:pPr>
+      <w:r>
+        <w:rPr>
+          <w:rFonts w:ascii="Garamond" w:hAnsi="Garamond"/>
+          <w:sz w:val="24"/>
+          <w:szCs w:val="24"/>
+        </w:rPr>
+        <w:tab/>
+        <w:t xml:space="preserve">In section 1.2 of this document, I take a moment to lay out some foundational definitions. </w:t>
+      </w:r>
+      <w:proofErr w:type="gramStart"/>
+      <w:r>
+        <w:rPr>
+          <w:rFonts w:ascii="Garamond" w:hAnsi="Garamond"/>
+          <w:sz w:val="24"/>
+          <w:szCs w:val="24"/>
+        </w:rPr>
+        <w:t>Words that will be used repeatedly, many of which have evidenced already.</w:t>
+      </w:r>
+      <w:proofErr w:type="gramEnd"/>
+      <w:r>
+        <w:rPr>
+          <w:rFonts w:ascii="Garamond" w:hAnsi="Garamond"/>
+          <w:sz w:val="24"/>
+          <w:szCs w:val="24"/>
+        </w:rPr>
+        <w:t xml:space="preserve"> In that section I explicitly suggest that for communication to take place, the two humans must be on the same linguistic page. </w:t>
+      </w:r>
+      <w:r>
+        <w:rPr>
+          <w:rFonts w:ascii="Garamond" w:hAnsi="Garamond"/>
+          <w:sz w:val="24"/>
+          <w:szCs w:val="24"/>
+        </w:rPr>
+        <w:t xml:space="preserve">The suggestion here is that the verbal or visual symbols of the language themselves must be the same for both people to communicate. If I say “dog” and you think “cat”, there is a </w:t>
+      </w:r>
+      <w:r>
+        <w:rPr>
+          <w:rFonts w:ascii="Garamond" w:hAnsi="Garamond"/>
+          <w:sz w:val="24"/>
+          <w:szCs w:val="24"/>
+        </w:rPr>
+        <w:lastRenderedPageBreak/>
+        <w:t xml:space="preserve">problem. Someone might define programming as: “messing around with code until it works” or “writing software”. These two ideas could be seen as similar, or vastly different. “Messing with code” </w:t>
+      </w:r>
+      <w:r>
+        <w:rPr>
+          <w:rFonts w:ascii="Garamond" w:hAnsi="Garamond"/>
+          <w:i/>
+          <w:sz w:val="24"/>
+          <w:szCs w:val="24"/>
+        </w:rPr>
+        <w:t>could</w:t>
+      </w:r>
+      <w:r>
+        <w:rPr>
+          <w:rFonts w:ascii="Garamond" w:hAnsi="Garamond"/>
+          <w:sz w:val="24"/>
+          <w:szCs w:val="24"/>
+        </w:rPr>
+        <w:t xml:space="preserve"> be analogous to refactoring, or reworking a database schema, or removing a bug. “Writing software”, well that could be an entry level person working at Microsoft, or a student completing ‘Hello, World!’ for the first time.</w:t>
+      </w:r>
+      <w:r>
+        <w:rPr>
+          <w:rFonts w:ascii="Garamond" w:hAnsi="Garamond"/>
+          <w:sz w:val="24"/>
+          <w:szCs w:val="24"/>
+        </w:rPr>
+        <w:t xml:space="preserve"> </w:t>
+      </w:r>
+      <w:r>
+        <w:rPr>
+          <w:rFonts w:ascii="Garamond" w:hAnsi="Garamond"/>
+          <w:sz w:val="24"/>
+          <w:szCs w:val="24"/>
+        </w:rPr>
+        <w:t>“Writing code” and “engineering software” should never be equated</w:t>
+      </w:r>
+      <w:r>
+        <w:rPr>
+          <w:rFonts w:ascii="Garamond" w:hAnsi="Garamond"/>
+          <w:sz w:val="24"/>
+          <w:szCs w:val="24"/>
+        </w:rPr>
+        <w:t xml:space="preserve">. The act of writing is simply the execution of a detailed intellectual endeavor. However, I do not believe that </w:t>
+      </w:r>
+      <w:r>
+        <w:rPr>
+          <w:rFonts w:ascii="Garamond" w:hAnsi="Garamond"/>
+          <w:sz w:val="24"/>
+          <w:szCs w:val="24"/>
+        </w:rPr>
+        <w:t>many</w:t>
+      </w:r>
+      <w:r>
+        <w:rPr>
+          <w:rFonts w:ascii="Garamond" w:hAnsi="Garamond"/>
+          <w:sz w:val="24"/>
+          <w:szCs w:val="24"/>
+        </w:rPr>
+        <w:t xml:space="preserve"> ever would </w:t>
+      </w:r>
+      <w:r>
+        <w:rPr>
+          <w:rFonts w:ascii="Garamond" w:hAnsi="Garamond"/>
+          <w:sz w:val="24"/>
+          <w:szCs w:val="24"/>
+        </w:rPr>
+        <w:t>have</w:t>
+      </w:r>
+      <w:r>
+        <w:rPr>
+          <w:rFonts w:ascii="Garamond" w:hAnsi="Garamond"/>
+          <w:sz w:val="24"/>
+          <w:szCs w:val="24"/>
+        </w:rPr>
+        <w:t xml:space="preserve"> propose</w:t>
+      </w:r>
+      <w:r>
+        <w:rPr>
+          <w:rFonts w:ascii="Garamond" w:hAnsi="Garamond"/>
+          <w:sz w:val="24"/>
+          <w:szCs w:val="24"/>
+        </w:rPr>
+        <w:t>d</w:t>
+      </w:r>
+      <w:r>
+        <w:rPr>
+          <w:rFonts w:ascii="Garamond" w:hAnsi="Garamond"/>
+          <w:sz w:val="24"/>
+          <w:szCs w:val="24"/>
+        </w:rPr>
+        <w:t xml:space="preserve"> in a formal document that the most challenging software solutions </w:t>
+      </w:r>
+      <w:r>
+        <w:rPr>
+          <w:rFonts w:ascii="Garamond" w:hAnsi="Garamond"/>
+          <w:i/>
+          <w:sz w:val="24"/>
+          <w:szCs w:val="24"/>
+        </w:rPr>
+        <w:t>should</w:t>
+      </w:r>
+      <w:r>
+        <w:rPr>
+          <w:rFonts w:ascii="Garamond" w:hAnsi="Garamond"/>
+          <w:sz w:val="24"/>
+          <w:szCs w:val="24"/>
+        </w:rPr>
+        <w:t xml:space="preserve"> be made without a computer in the room. Or, that programming is nothing more than a line by line translat</w:t>
+      </w:r>
+      <w:r>
+        <w:rPr>
+          <w:rFonts w:ascii="Garamond" w:hAnsi="Garamond"/>
+          <w:sz w:val="24"/>
+          <w:szCs w:val="24"/>
+        </w:rPr>
+        <w:t>ion of that very solution and unfortunately requires</w:t>
+      </w:r>
+      <w:r>
+        <w:rPr>
+          <w:rFonts w:ascii="Garamond" w:hAnsi="Garamond"/>
+          <w:sz w:val="24"/>
+          <w:szCs w:val="24"/>
+        </w:rPr>
+        <w:t xml:space="preserve"> </w:t>
+      </w:r>
+      <w:r>
+        <w:rPr>
+          <w:rFonts w:ascii="Garamond" w:hAnsi="Garamond"/>
+          <w:sz w:val="24"/>
+          <w:szCs w:val="24"/>
+        </w:rPr>
+        <w:t>a computer</w:t>
+      </w:r>
+      <w:r>
+        <w:rPr>
+          <w:rFonts w:ascii="Garamond" w:hAnsi="Garamond"/>
+          <w:sz w:val="24"/>
+          <w:szCs w:val="24"/>
+        </w:rPr>
+        <w:t>.</w:t>
+      </w:r>
+      <w:r>
+        <w:rPr>
+          <w:rFonts w:ascii="Garamond" w:hAnsi="Garamond"/>
+          <w:sz w:val="24"/>
+          <w:szCs w:val="24"/>
+        </w:rPr>
+        <w:t xml:space="preserve"> Had I not explicitly set for my definition, you would be using yours… would you not? And that would be a problem. </w:t>
+      </w:r>
+      <w:proofErr w:type="gramStart"/>
+      <w:r>
+        <w:rPr>
+          <w:rFonts w:ascii="Garamond" w:hAnsi="Garamond"/>
+          <w:sz w:val="24"/>
+          <w:szCs w:val="24"/>
+        </w:rPr>
+        <w:t>For it is my duty as the communicator to ensure I am as precise in meaning as possible.</w:t>
+      </w:r>
+      <w:proofErr w:type="gramEnd"/>
+      <w:r>
+        <w:rPr>
+          <w:rFonts w:ascii="Garamond" w:hAnsi="Garamond"/>
+          <w:sz w:val="24"/>
+          <w:szCs w:val="24"/>
+        </w:rPr>
+        <w:t xml:space="preserve"> </w:t>
+      </w:r>
+      <w:r>
+        <w:rPr>
+          <w:rFonts w:ascii="Garamond" w:hAnsi="Garamond"/>
+          <w:sz w:val="24"/>
+          <w:szCs w:val="24"/>
+        </w:rPr>
+        <w:t>By giving you my definitions, I have avoided large missteps in the conceptual mapping of the visual and verbal symbols we call words.</w:t>
+      </w:r>
+      <w:r>
+        <w:rPr>
+          <w:rFonts w:ascii="Garamond" w:hAnsi="Garamond"/>
+          <w:sz w:val="24"/>
+          <w:szCs w:val="24"/>
+        </w:rPr>
+        <w:t xml:space="preserve"> The odds</w:t>
+      </w:r>
+      <w:r>
+        <w:rPr>
+          <w:rFonts w:ascii="Garamond" w:hAnsi="Garamond"/>
+          <w:sz w:val="24"/>
+          <w:szCs w:val="24"/>
+        </w:rPr>
+        <w:t xml:space="preserve"> for successful communication have</w:t>
+      </w:r>
+      <w:r>
+        <w:rPr>
+          <w:rFonts w:ascii="Garamond" w:hAnsi="Garamond"/>
+          <w:sz w:val="24"/>
+          <w:szCs w:val="24"/>
+        </w:rPr>
+        <w:t xml:space="preserve"> sky rocketed. </w:t>
+      </w:r>
+      <w:r>
+        <w:rPr>
+          <w:rFonts w:ascii="Garamond" w:hAnsi="Garamond"/>
+          <w:sz w:val="24"/>
+          <w:szCs w:val="24"/>
+        </w:rPr>
+        <w:t>Y</w:t>
+      </w:r>
+      <w:r>
+        <w:rPr>
+          <w:rFonts w:ascii="Garamond" w:hAnsi="Garamond"/>
+          <w:sz w:val="24"/>
+          <w:szCs w:val="24"/>
+        </w:rPr>
+        <w:t>ou will hear what I want you to hear.</w:t>
+      </w:r>
+    </w:p>
+    <w:p>
+      <w:pPr>
+        <w:spacing w:after="0" w:line="240" w:lineRule="auto"/>
+        <w:jc w:val="both"/>
+        <w:rPr>
+          <w:rFonts w:ascii="Garamond" w:hAnsi="Garamond"/>
+          <w:sz w:val="24"/>
+          <w:szCs w:val="24"/>
+        </w:rPr>
+      </w:pPr>
+      <w:r>
+        <w:rPr>
+          <w:rFonts w:ascii="Garamond" w:hAnsi="Garamond"/>
+          <w:sz w:val="24"/>
+          <w:szCs w:val="24"/>
+        </w:rPr>
+        <w:tab/>
+      </w:r>
+      <w:proofErr w:type="gramStart"/>
+      <w:r>
+        <w:rPr>
+          <w:rFonts w:ascii="Garamond" w:hAnsi="Garamond"/>
+          <w:sz w:val="24"/>
+          <w:szCs w:val="24"/>
+        </w:rPr>
+        <w:t>Back to the machines.</w:t>
+      </w:r>
+      <w:proofErr w:type="gramEnd"/>
+      <w:r>
+        <w:rPr>
+          <w:rFonts w:ascii="Garamond" w:hAnsi="Garamond"/>
+          <w:sz w:val="24"/>
+          <w:szCs w:val="24"/>
+        </w:rPr>
+        <w:t xml:space="preserve"> Consider the following line of </w:t>
+      </w:r>
+      <w:proofErr w:type="gramStart"/>
+      <w:r>
+        <w:rPr>
+          <w:rFonts w:ascii="Garamond" w:hAnsi="Garamond"/>
+          <w:sz w:val="24"/>
+          <w:szCs w:val="24"/>
+        </w:rPr>
+        <w:t>code :</w:t>
+      </w:r>
+      <w:proofErr w:type="gramEnd"/>
+    </w:p>
+    <w:p>
+      <w:pPr>
+        <w:spacing w:after="0" w:line="240" w:lineRule="auto"/>
+        <w:jc w:val="both"/>
+        <w:rPr>
+          <w:rFonts w:ascii="Garamond" w:hAnsi="Garamond"/>
+          <w:sz w:val="24"/>
+          <w:szCs w:val="24"/>
+        </w:rPr>
+      </w:pPr>
+    </w:p>
+    <w:p>
+      <w:pPr>
+        <w:spacing w:after="0" w:line="240" w:lineRule="auto"/>
+        <w:ind w:firstLine="720"/>
+        <w:jc w:val="both"/>
+        <w:rPr>
+          <w:rFonts w:ascii="Garamond" w:hAnsi="Garamond"/>
+          <w:sz w:val="24"/>
+          <w:szCs w:val="24"/>
+        </w:rPr>
+      </w:pPr>
+      <w:r>
+        <w:rPr>
+          <w:rFonts w:ascii="Garamond" w:hAnsi="Garamond"/>
+          <w:sz w:val="24"/>
+          <w:szCs w:val="24"/>
+        </w:rPr>
+        <w:t>“</w:t>
+      </w:r>
+      <w:proofErr w:type="spellStart"/>
+      <w:proofErr w:type="gramStart"/>
+      <w:r>
+        <w:rPr>
+          <w:rFonts w:ascii="Garamond" w:hAnsi="Garamond"/>
+          <w:sz w:val="24"/>
+          <w:szCs w:val="24"/>
+        </w:rPr>
+        <w:t>int</w:t>
+      </w:r>
+      <w:proofErr w:type="spellEnd"/>
+      <w:proofErr w:type="gramEnd"/>
+      <w:r>
+        <w:rPr>
+          <w:rFonts w:ascii="Garamond" w:hAnsi="Garamond"/>
+          <w:sz w:val="24"/>
+          <w:szCs w:val="24"/>
+        </w:rPr>
+        <w:t xml:space="preserve"> x = 4;”</w:t>
+      </w:r>
+    </w:p>
+    <w:p>
+      <w:pPr>
+        <w:spacing w:after="0" w:line="240" w:lineRule="auto"/>
+        <w:jc w:val="both"/>
+        <w:rPr>
+          <w:rFonts w:ascii="Garamond" w:hAnsi="Garamond"/>
+          <w:sz w:val="24"/>
+          <w:szCs w:val="24"/>
+        </w:rPr>
+      </w:pPr>
+    </w:p>
+    <w:p>
+      <w:pPr>
+        <w:spacing w:after="0" w:line="240" w:lineRule="auto"/>
+        <w:jc w:val="both"/>
+        <w:rPr>
+          <w:rFonts w:ascii="Garamond" w:hAnsi="Garamond"/>
+          <w:sz w:val="24"/>
+          <w:szCs w:val="24"/>
+        </w:rPr>
+      </w:pPr>
+      <w:r>
+        <w:rPr>
+          <w:rFonts w:ascii="Garamond" w:hAnsi="Garamond"/>
+          <w:sz w:val="24"/>
+          <w:szCs w:val="24"/>
+        </w:rPr>
+        <w:t xml:space="preserve">This assigns the variable ‘x’ with the value four. Where ‘x’ exists in memory contains a </w:t>
+      </w:r>
+      <w:r>
+        <w:rPr>
+          <w:rFonts w:ascii="Garamond" w:hAnsi="Garamond"/>
+          <w:sz w:val="24"/>
+          <w:szCs w:val="24"/>
+        </w:rPr>
+        <w:t>value of ‘</w:t>
+      </w:r>
+      <w:r>
+        <w:rPr>
+          <w:rFonts w:ascii="Garamond" w:hAnsi="Garamond"/>
+          <w:sz w:val="24"/>
+          <w:szCs w:val="24"/>
+        </w:rPr>
+        <w:t>4</w:t>
+      </w:r>
+      <w:r>
+        <w:rPr>
+          <w:rFonts w:ascii="Garamond" w:hAnsi="Garamond"/>
+          <w:sz w:val="24"/>
+          <w:szCs w:val="24"/>
+        </w:rPr>
+        <w:t>’</w:t>
+      </w:r>
+      <w:r>
+        <w:rPr>
+          <w:rFonts w:ascii="Garamond" w:hAnsi="Garamond"/>
+          <w:sz w:val="24"/>
+          <w:szCs w:val="24"/>
+        </w:rPr>
+        <w:t>. What about the next line:</w:t>
+      </w:r>
+    </w:p>
+    <w:p>
+      <w:pPr>
+        <w:spacing w:after="0" w:line="240" w:lineRule="auto"/>
+        <w:jc w:val="both"/>
+        <w:rPr>
+          <w:rFonts w:ascii="Garamond" w:hAnsi="Garamond"/>
+          <w:sz w:val="24"/>
+          <w:szCs w:val="24"/>
+        </w:rPr>
+      </w:pPr>
+    </w:p>
+    <w:p>
+      <w:pPr>
+        <w:spacing w:after="0" w:line="240" w:lineRule="auto"/>
+        <w:jc w:val="both"/>
+        <w:rPr>
+          <w:rFonts w:ascii="Garamond" w:hAnsi="Garamond"/>
+          <w:sz w:val="24"/>
+          <w:szCs w:val="24"/>
+        </w:rPr>
+      </w:pPr>
+      <w:r>
+        <w:rPr>
+          <w:rFonts w:ascii="Garamond" w:hAnsi="Garamond"/>
+          <w:sz w:val="24"/>
+          <w:szCs w:val="24"/>
+        </w:rPr>
+        <w:tab/>
+        <w:t>“</w:t>
+      </w:r>
+      <w:proofErr w:type="gramStart"/>
+      <w:r>
+        <w:rPr>
+          <w:rFonts w:ascii="Garamond" w:hAnsi="Garamond"/>
+          <w:sz w:val="24"/>
+          <w:szCs w:val="24"/>
+        </w:rPr>
+        <w:t>long</w:t>
+      </w:r>
+      <w:proofErr w:type="gramEnd"/>
+      <w:r>
+        <w:rPr>
+          <w:rFonts w:ascii="Garamond" w:hAnsi="Garamond"/>
+          <w:sz w:val="24"/>
+          <w:szCs w:val="24"/>
+        </w:rPr>
+        <w:t xml:space="preserve"> x = </w:t>
+      </w:r>
+      <w:proofErr w:type="spellStart"/>
+      <w:r>
+        <w:rPr>
+          <w:rFonts w:ascii="Garamond" w:hAnsi="Garamond"/>
+          <w:sz w:val="24"/>
+          <w:szCs w:val="24"/>
+        </w:rPr>
+        <w:t>System.currentTimeMillis</w:t>
+      </w:r>
+      <w:proofErr w:type="spellEnd"/>
+      <w:r>
+        <w:rPr>
+          <w:rFonts w:ascii="Garamond" w:hAnsi="Garamond"/>
+          <w:sz w:val="24"/>
+          <w:szCs w:val="24"/>
+        </w:rPr>
+        <w:t xml:space="preserve">( )” </w:t>
+      </w:r>
+    </w:p>
+    <w:p>
+      <w:pPr>
+        <w:spacing w:after="0" w:line="240" w:lineRule="auto"/>
+        <w:jc w:val="both"/>
+        <w:rPr>
+          <w:rFonts w:ascii="Garamond" w:hAnsi="Garamond"/>
+          <w:sz w:val="24"/>
+          <w:szCs w:val="24"/>
+        </w:rPr>
+      </w:pPr>
+    </w:p>
+    <w:p>
+      <w:pPr>
+        <w:spacing w:after="0" w:line="240" w:lineRule="auto"/>
+        <w:jc w:val="both"/>
+        <w:rPr>
+          <w:rFonts w:ascii="Garamond" w:hAnsi="Garamond"/>
+          <w:sz w:val="24"/>
+          <w:szCs w:val="24"/>
+        </w:rPr>
+      </w:pPr>
+      <w:r>
+        <w:rPr>
+          <w:rFonts w:ascii="Garamond" w:hAnsi="Garamond"/>
+          <w:sz w:val="24"/>
+          <w:szCs w:val="24"/>
+        </w:rPr>
+        <w:t xml:space="preserve">This assigns the variable ‘x’ with the current system time as a ‘long’ which is simply a digital reservation for a number. And this next set of code: </w:t>
+      </w:r>
+    </w:p>
+    <w:p>
+      <w:pPr>
+        <w:spacing w:after="0" w:line="240" w:lineRule="auto"/>
+        <w:jc w:val="both"/>
+        <w:rPr>
+          <w:rFonts w:ascii="Garamond" w:hAnsi="Garamond"/>
+          <w:sz w:val="24"/>
+          <w:szCs w:val="24"/>
+        </w:rPr>
+      </w:pPr>
+    </w:p>
+    <w:p>
+      <w:pPr>
+        <w:spacing w:after="0" w:line="240" w:lineRule="auto"/>
+        <w:jc w:val="both"/>
+        <w:rPr>
+          <w:rFonts w:ascii="Garamond" w:hAnsi="Garamond"/>
+          <w:sz w:val="24"/>
+          <w:szCs w:val="24"/>
+        </w:rPr>
+      </w:pPr>
+      <w:r>
+        <w:rPr>
+          <w:rFonts w:ascii="Garamond" w:hAnsi="Garamond"/>
+          <w:sz w:val="24"/>
+          <w:szCs w:val="24"/>
+        </w:rPr>
+        <w:tab/>
+      </w:r>
+      <w:proofErr w:type="gramStart"/>
+      <w:r>
+        <w:rPr>
+          <w:rFonts w:ascii="Garamond" w:hAnsi="Garamond"/>
+          <w:sz w:val="24"/>
+          <w:szCs w:val="24"/>
+        </w:rPr>
+        <w:t>“ for</w:t>
+      </w:r>
+      <w:proofErr w:type="gramEnd"/>
+      <w:r>
+        <w:rPr>
+          <w:rFonts w:ascii="Garamond" w:hAnsi="Garamond"/>
+          <w:sz w:val="24"/>
+          <w:szCs w:val="24"/>
+        </w:rPr>
+        <w:t xml:space="preserve"> n in </w:t>
+      </w:r>
+      <w:proofErr w:type="spellStart"/>
+      <w:r>
+        <w:rPr>
+          <w:rFonts w:ascii="Garamond" w:hAnsi="Garamond"/>
+          <w:sz w:val="24"/>
+          <w:szCs w:val="24"/>
+        </w:rPr>
+        <w:t>Students.objects.all</w:t>
+      </w:r>
+      <w:proofErr w:type="spellEnd"/>
+      <w:r>
+        <w:rPr>
+          <w:rFonts w:ascii="Garamond" w:hAnsi="Garamond"/>
+          <w:sz w:val="24"/>
+          <w:szCs w:val="24"/>
+        </w:rPr>
+        <w:t>( ):</w:t>
+      </w:r>
+    </w:p>
+    <w:p>
+      <w:pPr>
+        <w:spacing w:after="0" w:line="240" w:lineRule="auto"/>
+        <w:jc w:val="both"/>
+        <w:rPr>
+          <w:rFonts w:ascii="Garamond" w:hAnsi="Garamond"/>
+          <w:sz w:val="24"/>
+          <w:szCs w:val="24"/>
+        </w:rPr>
+      </w:pPr>
+      <w:r>
+        <w:rPr>
+          <w:rFonts w:ascii="Garamond" w:hAnsi="Garamond"/>
+          <w:sz w:val="24"/>
+          <w:szCs w:val="24"/>
+        </w:rPr>
+        <w:tab/>
+      </w:r>
+      <w:r>
+        <w:rPr>
+          <w:rFonts w:ascii="Garamond" w:hAnsi="Garamond"/>
+          <w:sz w:val="24"/>
+          <w:szCs w:val="24"/>
+        </w:rPr>
+        <w:tab/>
+      </w:r>
+      <w:proofErr w:type="gramStart"/>
+      <w:r>
+        <w:rPr>
+          <w:rFonts w:ascii="Garamond" w:hAnsi="Garamond"/>
+          <w:sz w:val="24"/>
+          <w:szCs w:val="24"/>
+        </w:rPr>
+        <w:t>print</w:t>
+      </w:r>
+      <w:proofErr w:type="gramEnd"/>
+      <w:r>
+        <w:rPr>
+          <w:rFonts w:ascii="Garamond" w:hAnsi="Garamond"/>
+          <w:sz w:val="24"/>
+          <w:szCs w:val="24"/>
+        </w:rPr>
+        <w:t xml:space="preserve"> n”</w:t>
+      </w:r>
+    </w:p>
+    <w:p>
+      <w:pPr>
+        <w:spacing w:after="0" w:line="240" w:lineRule="auto"/>
+        <w:jc w:val="both"/>
+        <w:rPr>
+          <w:rFonts w:ascii="Garamond" w:hAnsi="Garamond"/>
+          <w:sz w:val="24"/>
+          <w:szCs w:val="24"/>
+        </w:rPr>
+      </w:pPr>
+    </w:p>
+    <w:p>
+      <w:pPr>
+        <w:spacing w:after="0" w:line="240" w:lineRule="auto"/>
+        <w:jc w:val="both"/>
+        <w:rPr>
+          <w:rFonts w:ascii="Garamond" w:hAnsi="Garamond"/>
+          <w:sz w:val="24"/>
+          <w:szCs w:val="24"/>
+        </w:rPr>
+      </w:pPr>
+      <w:r>
+        <w:rPr>
+          <w:rFonts w:ascii="Garamond" w:hAnsi="Garamond"/>
+          <w:sz w:val="24"/>
+          <w:szCs w:val="24"/>
+        </w:rPr>
+        <w:t xml:space="preserve">This grabs every student in a database and prints them out. These lines of code have no relation to each other. But they have something specific in common. They will </w:t>
+      </w:r>
+      <w:r>
+        <w:rPr>
+          <w:rFonts w:ascii="Garamond" w:hAnsi="Garamond"/>
+          <w:sz w:val="24"/>
+          <w:szCs w:val="24"/>
+        </w:rPr>
+        <w:t>each</w:t>
+      </w:r>
+      <w:r>
+        <w:rPr>
+          <w:rFonts w:ascii="Garamond" w:hAnsi="Garamond"/>
+          <w:sz w:val="24"/>
+          <w:szCs w:val="24"/>
+        </w:rPr>
+        <w:t xml:space="preserve"> do exactly one thing. If a programmer in Spain wants to assign the value four to a variable named ‘x’ in Java, there is one way to do it. You can ask a human for the time in many ways. “What time is it?” “Do you have the time?” “Got a watch?”</w:t>
+      </w:r>
+      <w:r>
+        <w:rPr>
+          <w:rFonts w:ascii="Garamond" w:hAnsi="Garamond"/>
+          <w:sz w:val="24"/>
+          <w:szCs w:val="24"/>
+        </w:rPr>
+        <w:t xml:space="preserve"> Java asks the question</w:t>
+      </w:r>
+      <w:r>
+        <w:rPr>
+          <w:rFonts w:ascii="Garamond" w:hAnsi="Garamond"/>
+          <w:sz w:val="24"/>
+          <w:szCs w:val="24"/>
+        </w:rPr>
+        <w:t xml:space="preserve"> in one way. </w:t>
+      </w:r>
+      <w:r>
+        <w:rPr>
+          <w:rFonts w:ascii="Garamond" w:hAnsi="Garamond"/>
+          <w:sz w:val="24"/>
+          <w:szCs w:val="24"/>
+        </w:rPr>
+        <w:t>It is possible to design duplicative functions. It is indeed possible to have two different mechanisms for the same input and output pairing. However, there still exists a one to one relationship between the input and the output. One knows explicitly what they should receive as output. This is the very nature of an API. Having erratic behavior is considered a bug and bugs must be expunged. Proper behavior, the way “computers must behave!</w:t>
+      </w:r>
+      <w:proofErr w:type="gramStart"/>
+      <w:r>
+        <w:rPr>
+          <w:rFonts w:ascii="Garamond" w:hAnsi="Garamond"/>
+          <w:sz w:val="24"/>
+          <w:szCs w:val="24"/>
+        </w:rPr>
+        <w:t>”,</w:t>
+      </w:r>
+      <w:proofErr w:type="gramEnd"/>
+      <w:r>
+        <w:rPr>
+          <w:rFonts w:ascii="Garamond" w:hAnsi="Garamond"/>
+          <w:sz w:val="24"/>
+          <w:szCs w:val="24"/>
+        </w:rPr>
+        <w:t xml:space="preserve"> has one input for one designed output.</w:t>
+      </w:r>
+    </w:p>
+    <w:p>
+      <w:pPr>
+        <w:spacing w:after="0" w:line="240" w:lineRule="auto"/>
+        <w:jc w:val="both"/>
+        <w:rPr>
+          <w:rFonts w:ascii="Garamond" w:hAnsi="Garamond"/>
+          <w:sz w:val="24"/>
+          <w:szCs w:val="24"/>
+        </w:rPr>
+      </w:pPr>
+      <w:r>
+        <w:rPr>
+          <w:rFonts w:ascii="Garamond" w:hAnsi="Garamond"/>
+          <w:sz w:val="24"/>
+          <w:szCs w:val="24"/>
+        </w:rPr>
+        <w:tab/>
+        <w:t xml:space="preserve">Now, </w:t>
+      </w:r>
+      <w:r>
+        <w:rPr>
+          <w:rFonts w:ascii="Garamond" w:hAnsi="Garamond"/>
+          <w:sz w:val="24"/>
+          <w:szCs w:val="24"/>
+        </w:rPr>
+        <w:t>we have explored the</w:t>
+      </w:r>
+      <w:r>
+        <w:rPr>
+          <w:rFonts w:ascii="Garamond" w:hAnsi="Garamond"/>
+          <w:sz w:val="24"/>
+          <w:szCs w:val="24"/>
+        </w:rPr>
+        <w:t xml:space="preserve"> mundane explicitness of programming languages, does that not make them a better tool to solve computational problems? If the computer takes one input and produces a single trustable output every time, is that not better than starting out without even knowing what someone might mean when they use a certain word? </w:t>
+      </w:r>
+      <w:proofErr w:type="gramStart"/>
+      <w:r>
+        <w:rPr>
+          <w:rFonts w:ascii="Garamond" w:hAnsi="Garamond"/>
+          <w:sz w:val="24"/>
+          <w:szCs w:val="24"/>
+        </w:rPr>
+        <w:t>A logical objection.</w:t>
+      </w:r>
+      <w:proofErr w:type="gramEnd"/>
+      <w:r>
+        <w:rPr>
+          <w:rFonts w:ascii="Garamond" w:hAnsi="Garamond"/>
+          <w:sz w:val="24"/>
+          <w:szCs w:val="24"/>
+        </w:rPr>
+        <w:t xml:space="preserve"> </w:t>
+      </w:r>
+      <w:proofErr w:type="gramStart"/>
+      <w:r>
+        <w:rPr>
+          <w:rFonts w:ascii="Garamond" w:hAnsi="Garamond"/>
+          <w:sz w:val="24"/>
+          <w:szCs w:val="24"/>
+        </w:rPr>
+        <w:t>But no.</w:t>
+      </w:r>
+      <w:proofErr w:type="gramEnd"/>
+      <w:r>
+        <w:rPr>
+          <w:rFonts w:ascii="Garamond" w:hAnsi="Garamond"/>
+          <w:sz w:val="24"/>
+          <w:szCs w:val="24"/>
+        </w:rPr>
+        <w:t xml:space="preserve"> </w:t>
+      </w:r>
+      <w:r>
+        <w:rPr>
+          <w:rFonts w:ascii="Garamond" w:hAnsi="Garamond"/>
+          <w:sz w:val="24"/>
+          <w:szCs w:val="24"/>
+        </w:rPr>
+        <w:t xml:space="preserve">A human can look at three apples and divide them among three people. A human can experience the number one-third conceptually. One-third of the pile is given out to each person. A computer has no ability to experience and no ability to accurately represent one-third. Floating point arithmetic is powerful. But let us breakdown those very words. </w:t>
+      </w:r>
+    </w:p>
+    <w:p>
+      <w:pPr>
+        <w:spacing w:after="0" w:line="240" w:lineRule="auto"/>
+        <w:jc w:val="both"/>
+        <w:rPr>
+          <w:rFonts w:ascii="Garamond" w:hAnsi="Garamond"/>
+          <w:sz w:val="24"/>
+          <w:szCs w:val="24"/>
+        </w:rPr>
+      </w:pPr>
+    </w:p>
+    <w:p>
+      <w:pPr>
+        <w:spacing w:after="0" w:line="240" w:lineRule="auto"/>
+        <w:ind w:left="720"/>
+        <w:jc w:val="both"/>
+        <w:rPr>
+          <w:rFonts w:ascii="Garamond" w:hAnsi="Garamond"/>
+          <w:sz w:val="20"/>
+          <w:szCs w:val="20"/>
+        </w:rPr>
+      </w:pPr>
+      <w:proofErr w:type="gramStart"/>
+      <w:r>
+        <w:rPr>
+          <w:rFonts w:ascii="Garamond" w:hAnsi="Garamond"/>
+          <w:i/>
+          <w:sz w:val="20"/>
+          <w:szCs w:val="20"/>
+        </w:rPr>
+        <w:lastRenderedPageBreak/>
+        <w:t>Arithmetic</w:t>
+      </w:r>
+      <w:r>
+        <w:rPr>
+          <w:rFonts w:ascii="Garamond" w:hAnsi="Garamond"/>
+          <w:sz w:val="20"/>
+          <w:szCs w:val="20"/>
+        </w:rPr>
+        <w:t xml:space="preserve"> :</w:t>
+      </w:r>
+      <w:proofErr w:type="gramEnd"/>
+      <w:r>
+        <w:rPr>
+          <w:rFonts w:ascii="Garamond" w:hAnsi="Garamond"/>
+          <w:sz w:val="20"/>
+          <w:szCs w:val="20"/>
+        </w:rPr>
+        <w:t xml:space="preserve"> </w:t>
+      </w:r>
+      <w:r>
+        <w:rPr>
+          <w:rFonts w:ascii="Garamond" w:hAnsi="Garamond"/>
+          <w:sz w:val="20"/>
+          <w:szCs w:val="20"/>
+        </w:rPr>
+        <w:tab/>
+        <w:t xml:space="preserve">the branch of mathematics dealing with the properties and manipulation of numbers. </w:t>
+      </w:r>
+    </w:p>
+    <w:p>
+      <w:pPr>
+        <w:spacing w:after="0" w:line="240" w:lineRule="auto"/>
+        <w:ind w:left="720"/>
+        <w:jc w:val="both"/>
+        <w:rPr>
+          <w:rFonts w:ascii="Garamond" w:hAnsi="Garamond"/>
+          <w:sz w:val="20"/>
+          <w:szCs w:val="20"/>
+        </w:rPr>
+      </w:pPr>
+    </w:p>
+    <w:p>
+      <w:pPr>
+        <w:spacing w:after="0" w:line="240" w:lineRule="auto"/>
+        <w:ind w:left="720"/>
+        <w:jc w:val="both"/>
+        <w:rPr>
+          <w:rFonts w:ascii="Garamond" w:hAnsi="Garamond"/>
+          <w:sz w:val="20"/>
+          <w:szCs w:val="20"/>
+        </w:rPr>
+      </w:pPr>
+      <w:r>
+        <w:rPr>
+          <w:rFonts w:ascii="Garamond" w:hAnsi="Garamond"/>
+          <w:i/>
+          <w:sz w:val="20"/>
+          <w:szCs w:val="20"/>
+        </w:rPr>
+        <w:t xml:space="preserve">Floating </w:t>
+      </w:r>
+      <w:proofErr w:type="gramStart"/>
+      <w:r>
+        <w:rPr>
+          <w:rFonts w:ascii="Garamond" w:hAnsi="Garamond"/>
+          <w:i/>
+          <w:sz w:val="20"/>
+          <w:szCs w:val="20"/>
+        </w:rPr>
+        <w:t>point</w:t>
+      </w:r>
+      <w:r>
+        <w:rPr>
+          <w:rFonts w:ascii="Garamond" w:hAnsi="Garamond"/>
+          <w:sz w:val="20"/>
+          <w:szCs w:val="20"/>
+        </w:rPr>
+        <w:t xml:space="preserve"> :</w:t>
+      </w:r>
+      <w:proofErr w:type="gramEnd"/>
+      <w:r>
+        <w:rPr>
+          <w:rFonts w:ascii="Garamond" w:hAnsi="Garamond"/>
+          <w:sz w:val="20"/>
+          <w:szCs w:val="20"/>
+        </w:rPr>
+        <w:t xml:space="preserve"> </w:t>
+      </w:r>
+      <w:r>
+        <w:rPr>
+          <w:rFonts w:ascii="Garamond" w:hAnsi="Garamond"/>
+          <w:sz w:val="20"/>
+          <w:szCs w:val="20"/>
+        </w:rPr>
+        <w:tab/>
+      </w:r>
+      <w:r>
+        <w:rPr>
+          <w:rFonts w:ascii="Garamond" w:hAnsi="Garamond"/>
+          <w:sz w:val="20"/>
+          <w:szCs w:val="20"/>
+        </w:rPr>
+        <w:t xml:space="preserve">denoting a mode of representing numbers as two sequences of bits, one representing the </w:t>
+      </w:r>
+    </w:p>
+    <w:p>
+      <w:pPr>
+        <w:spacing w:after="0" w:line="240" w:lineRule="auto"/>
+        <w:ind w:left="1440" w:firstLine="720"/>
+        <w:jc w:val="both"/>
+        <w:rPr>
+          <w:rFonts w:ascii="Garamond" w:hAnsi="Garamond"/>
+          <w:sz w:val="20"/>
+          <w:szCs w:val="20"/>
+        </w:rPr>
+      </w:pPr>
+      <w:proofErr w:type="gramStart"/>
+      <w:r>
+        <w:rPr>
+          <w:rFonts w:ascii="Garamond" w:hAnsi="Garamond"/>
+          <w:sz w:val="20"/>
+          <w:szCs w:val="20"/>
+        </w:rPr>
+        <w:t>digits</w:t>
+      </w:r>
+      <w:proofErr w:type="gramEnd"/>
+      <w:r>
+        <w:rPr>
+          <w:rFonts w:ascii="Garamond" w:hAnsi="Garamond"/>
+          <w:sz w:val="20"/>
+          <w:szCs w:val="20"/>
+        </w:rPr>
+        <w:t xml:space="preserve"> in the number and the other an exponent that determines the position of the radix </w:t>
+      </w:r>
+    </w:p>
+    <w:p>
+      <w:pPr>
+        <w:spacing w:after="0" w:line="240" w:lineRule="auto"/>
+        <w:ind w:left="2160"/>
+        <w:jc w:val="both"/>
+        <w:rPr>
+          <w:rFonts w:ascii="Garamond" w:hAnsi="Garamond"/>
+          <w:sz w:val="20"/>
+          <w:szCs w:val="20"/>
+        </w:rPr>
+      </w:pPr>
+      <w:proofErr w:type="gramStart"/>
+      <w:r>
+        <w:rPr>
+          <w:rFonts w:ascii="Garamond" w:hAnsi="Garamond"/>
+          <w:sz w:val="20"/>
+          <w:szCs w:val="20"/>
+        </w:rPr>
+        <w:t>point</w:t>
+      </w:r>
+      <w:proofErr w:type="gramEnd"/>
+      <w:r>
+        <w:rPr>
+          <w:rFonts w:ascii="Garamond" w:hAnsi="Garamond"/>
+          <w:sz w:val="20"/>
+          <w:szCs w:val="20"/>
+        </w:rPr>
+        <w:t xml:space="preserve"> </w:t>
+      </w:r>
+    </w:p>
+    <w:p>
+      <w:pPr>
+        <w:spacing w:after="0" w:line="240" w:lineRule="auto"/>
+        <w:jc w:val="both"/>
+        <w:rPr>
+          <w:rFonts w:ascii="Garamond" w:hAnsi="Garamond"/>
+          <w:sz w:val="24"/>
+          <w:szCs w:val="24"/>
+        </w:rPr>
+      </w:pPr>
+    </w:p>
+    <w:p>
+      <w:pPr>
+        <w:spacing w:after="0" w:line="240" w:lineRule="auto"/>
+        <w:jc w:val="both"/>
+        <w:rPr>
+          <w:rFonts w:ascii="Garamond" w:hAnsi="Garamond"/>
+          <w:sz w:val="24"/>
+          <w:szCs w:val="24"/>
+        </w:rPr>
+      </w:pPr>
+      <w:proofErr w:type="gramStart"/>
+      <w:r>
+        <w:rPr>
+          <w:rFonts w:ascii="Garamond" w:hAnsi="Garamond"/>
+          <w:i/>
+          <w:sz w:val="24"/>
+          <w:szCs w:val="24"/>
+        </w:rPr>
+        <w:t>A sequence of bits</w:t>
+      </w:r>
+      <w:r>
+        <w:rPr>
+          <w:rFonts w:ascii="Garamond" w:hAnsi="Garamond"/>
+          <w:sz w:val="24"/>
+          <w:szCs w:val="24"/>
+        </w:rPr>
+        <w:t>.</w:t>
+      </w:r>
+      <w:proofErr w:type="gramEnd"/>
+      <w:r>
+        <w:rPr>
+          <w:rFonts w:ascii="Garamond" w:hAnsi="Garamond"/>
+          <w:sz w:val="24"/>
+          <w:szCs w:val="24"/>
+        </w:rPr>
+        <w:t xml:space="preserve"> This mathematical operation transforms a number, inherently an abstract conceptual mechanism for measurement and counting, into a sequence of bits.</w:t>
+      </w:r>
+      <w:r>
+        <w:rPr>
+          <w:rFonts w:ascii="Garamond" w:hAnsi="Garamond"/>
+          <w:sz w:val="24"/>
+          <w:szCs w:val="24"/>
+        </w:rPr>
+        <w:t xml:space="preserve"> Computers have finite memory and finite bit reservation for numeric storage. Therefore, a sequence of finite bits will not be able properly represent one-third as point three repeating, 0.333333 ad infinitum. Does this cause a lack in precision that is noticeable? Yes. Banking software consistently wrestles with rounding issues. Flight simulators may be able force a training pilot to experience a simulated emergency. However, the pilot’s life is not actually in danger in the simulator. The </w:t>
+      </w:r>
+      <w:r>
+        <w:rPr>
+          <w:rFonts w:ascii="Garamond" w:hAnsi="Garamond"/>
+          <w:i/>
+          <w:sz w:val="24"/>
+          <w:szCs w:val="24"/>
+        </w:rPr>
+        <w:t>real</w:t>
+      </w:r>
+      <w:r>
+        <w:rPr>
+          <w:rFonts w:ascii="Garamond" w:hAnsi="Garamond"/>
+          <w:sz w:val="24"/>
+          <w:szCs w:val="24"/>
+        </w:rPr>
+        <w:t xml:space="preserve"> experience is not properly mimicked. This is not a discourse on emotional or psychological training. It is a note that computers do not always represent what it is </w:t>
+      </w:r>
+      <w:proofErr w:type="gramStart"/>
+      <w:r>
+        <w:rPr>
+          <w:rFonts w:ascii="Garamond" w:hAnsi="Garamond"/>
+          <w:sz w:val="24"/>
+          <w:szCs w:val="24"/>
+        </w:rPr>
+        <w:t>humans</w:t>
+      </w:r>
+      <w:proofErr w:type="gramEnd"/>
+      <w:r>
+        <w:rPr>
+          <w:rFonts w:ascii="Garamond" w:hAnsi="Garamond"/>
+          <w:sz w:val="24"/>
+          <w:szCs w:val="24"/>
+        </w:rPr>
+        <w:t xml:space="preserve"> experience.</w:t>
+      </w:r>
+      <w:r>
+        <w:rPr>
+          <w:rFonts w:ascii="Garamond" w:hAnsi="Garamond"/>
+          <w:sz w:val="24"/>
+          <w:szCs w:val="24"/>
+        </w:rPr>
+        <w:t xml:space="preserve"> Does a machine sometimes represent exactly what a human experiences? I do not know, and nor does it matter. Safety protocols and numeric representation being different are both foundational pieces of software. If it is built upon a lie, then corruption permeates. </w:t>
+      </w:r>
+    </w:p>
+    <w:p>
+      <w:pPr>
+        <w:spacing w:after="0" w:line="240" w:lineRule="auto"/>
+        <w:jc w:val="both"/>
+        <w:rPr>
+          <w:rFonts w:ascii="Garamond" w:hAnsi="Garamond"/>
+          <w:sz w:val="24"/>
+          <w:szCs w:val="24"/>
+        </w:rPr>
+      </w:pPr>
+      <w:r>
+        <w:rPr>
+          <w:rFonts w:ascii="Garamond" w:hAnsi="Garamond"/>
+          <w:sz w:val="24"/>
+          <w:szCs w:val="24"/>
+        </w:rPr>
+        <w:tab/>
+        <w:t>Looping back to the most recent objection to my course of though</w:t>
+      </w:r>
+      <w:r>
+        <w:rPr>
+          <w:rFonts w:ascii="Garamond" w:hAnsi="Garamond"/>
+          <w:sz w:val="24"/>
+          <w:szCs w:val="24"/>
+        </w:rPr>
+        <w:t>t</w:t>
+      </w:r>
+      <w:r>
+        <w:rPr>
+          <w:rFonts w:ascii="Garamond" w:hAnsi="Garamond"/>
+          <w:sz w:val="24"/>
+          <w:szCs w:val="24"/>
+        </w:rPr>
+        <w:t xml:space="preserve">, is it not better to just work in a computer’s digital mind set? No. </w:t>
+      </w:r>
+      <w:r>
+        <w:rPr>
+          <w:rFonts w:ascii="Garamond" w:hAnsi="Garamond"/>
+          <w:sz w:val="24"/>
+          <w:szCs w:val="24"/>
+        </w:rPr>
+        <w:t>Most recently, it has been discussed that computers are not always able to represent the reality of a concept. They are also not always designed to represent reality. We could build a flight simulator that kills a pilot if he or she does not act appropriately. But we do not. There has been a discussion as to na</w:t>
+      </w:r>
+      <w:r>
+        <w:rPr>
+          <w:rFonts w:ascii="Garamond" w:hAnsi="Garamond"/>
+          <w:sz w:val="24"/>
+          <w:szCs w:val="24"/>
+        </w:rPr>
+        <w:t>ture of implication and how it a</w:t>
+      </w:r>
+      <w:r>
+        <w:rPr>
+          <w:rFonts w:ascii="Garamond" w:hAnsi="Garamond"/>
+          <w:sz w:val="24"/>
+          <w:szCs w:val="24"/>
+        </w:rPr>
+        <w:t>ffects the similarity between statements. And there has also been an exploration as to the difference in intellectual capacity of humans and computers. A computer cannot create. A machine cannot ponder, nor argue.</w:t>
+      </w:r>
+      <w:r>
+        <w:rPr>
+          <w:rFonts w:ascii="Garamond" w:hAnsi="Garamond"/>
+          <w:sz w:val="24"/>
+          <w:szCs w:val="24"/>
+        </w:rPr>
+        <w:t xml:space="preserve"> It can only calculate by the rules we give it. We are imperfect creatures that produce less perfect creations of our own. Engaging a problem by the rules which we teach our less perfect creations seems a bit</w:t>
+      </w:r>
+      <w:r>
+        <w:rPr>
+          <w:rFonts w:ascii="Garamond" w:hAnsi="Garamond"/>
+          <w:sz w:val="24"/>
+          <w:szCs w:val="24"/>
+        </w:rPr>
+        <w:t xml:space="preserve"> unwise from a gut reaction</w:t>
+      </w:r>
+      <w:r>
+        <w:rPr>
+          <w:rFonts w:ascii="Garamond" w:hAnsi="Garamond"/>
+          <w:sz w:val="24"/>
+          <w:szCs w:val="24"/>
+        </w:rPr>
+        <w:t xml:space="preserve">. The option is appealing because it appears to simplify the problem. </w:t>
+      </w:r>
+      <w:r>
+        <w:rPr>
+          <w:rFonts w:ascii="Garamond" w:hAnsi="Garamond"/>
+          <w:sz w:val="24"/>
+          <w:szCs w:val="24"/>
+        </w:rPr>
+        <w:t>“</w:t>
+      </w:r>
+      <w:r>
+        <w:rPr>
+          <w:rFonts w:ascii="Garamond" w:hAnsi="Garamond"/>
+          <w:i/>
+          <w:sz w:val="24"/>
+          <w:szCs w:val="24"/>
+        </w:rPr>
+        <w:t>I just need one line of code to print something I think. Let me start printing things… now where’s that line of code?</w:t>
+      </w:r>
+      <w:r>
+        <w:rPr>
+          <w:rFonts w:ascii="Garamond" w:hAnsi="Garamond"/>
+          <w:i/>
+          <w:sz w:val="24"/>
+          <w:szCs w:val="24"/>
+        </w:rPr>
+        <w:t xml:space="preserve"> Wait what am I printing again? Should I string literal or just string variable?</w:t>
+      </w:r>
+      <w:r>
+        <w:rPr>
+          <w:rFonts w:ascii="Garamond" w:hAnsi="Garamond"/>
+          <w:sz w:val="24"/>
+          <w:szCs w:val="24"/>
+        </w:rPr>
+        <w:t>”</w:t>
+      </w:r>
+      <w:r>
+        <w:rPr>
+          <w:rFonts w:ascii="Garamond" w:hAnsi="Garamond"/>
+          <w:sz w:val="24"/>
+          <w:szCs w:val="24"/>
+        </w:rPr>
+        <w:t xml:space="preserve"> When we reach the end of this example, we see the mess we’ve created. </w:t>
+      </w:r>
+      <w:proofErr w:type="gramStart"/>
+      <w:r>
+        <w:rPr>
+          <w:rFonts w:ascii="Garamond" w:hAnsi="Garamond"/>
+          <w:sz w:val="24"/>
+          <w:szCs w:val="24"/>
+        </w:rPr>
+        <w:t>Digitally effected thought.</w:t>
+      </w:r>
+      <w:proofErr w:type="gramEnd"/>
+      <w:r>
+        <w:rPr>
+          <w:rFonts w:ascii="Garamond" w:hAnsi="Garamond"/>
+          <w:sz w:val="24"/>
+          <w:szCs w:val="24"/>
+        </w:rPr>
+        <w:t xml:space="preserve"> </w:t>
+      </w:r>
+      <w:r>
+        <w:rPr>
+          <w:rFonts w:ascii="Garamond" w:hAnsi="Garamond"/>
+          <w:sz w:val="24"/>
+          <w:szCs w:val="24"/>
+        </w:rPr>
+        <w:t>No civil engineer allows the construction workers to begin building until she knows where every piece is going. The conceptual design, the theoretical mathematics of the beam structure, and the aesthetic placement of no</w:t>
+      </w:r>
+      <w:r>
+        <w:rPr>
+          <w:rFonts w:ascii="Garamond" w:hAnsi="Garamond"/>
+          <w:sz w:val="24"/>
+          <w:szCs w:val="24"/>
+        </w:rPr>
+        <w:t xml:space="preserve">n-function </w:t>
+      </w:r>
+      <w:r>
+        <w:rPr>
+          <w:rFonts w:ascii="Garamond" w:hAnsi="Garamond"/>
+          <w:sz w:val="24"/>
+          <w:szCs w:val="24"/>
+        </w:rPr>
+        <w:t>accoutrements are all in place formally. And this is done before a single construction worker shows up on the job.</w:t>
+      </w:r>
+      <w:r>
+        <w:rPr>
+          <w:rFonts w:ascii="Garamond" w:hAnsi="Garamond"/>
+          <w:sz w:val="24"/>
+          <w:szCs w:val="24"/>
+        </w:rPr>
+        <w:t xml:space="preserve"> </w:t>
+      </w:r>
+      <w:r>
+        <w:rPr>
+          <w:rFonts w:ascii="Garamond" w:hAnsi="Garamond"/>
+          <w:sz w:val="24"/>
+          <w:szCs w:val="24"/>
+        </w:rPr>
+        <w:t>The software solution ought to be discovered before the programmers show up to put it together.</w:t>
+      </w:r>
+    </w:p>
+    <w:p>
+      <w:pPr>
+        <w:spacing w:after="0" w:line="240" w:lineRule="auto"/>
+        <w:jc w:val="both"/>
+        <w:rPr>
+          <w:rFonts w:ascii="Garamond" w:hAnsi="Garamond"/>
+          <w:sz w:val="24"/>
+          <w:szCs w:val="24"/>
+        </w:rPr>
+      </w:pPr>
+      <w:r>
+        <w:rPr>
+          <w:rFonts w:ascii="Garamond" w:hAnsi="Garamond"/>
+          <w:sz w:val="24"/>
+          <w:szCs w:val="24"/>
+        </w:rPr>
+        <w:tab/>
+      </w:r>
+      <w:r>
+        <w:rPr>
+          <w:rFonts w:ascii="Garamond" w:hAnsi="Garamond"/>
+          <w:sz w:val="24"/>
+          <w:szCs w:val="24"/>
+        </w:rPr>
+        <w:t xml:space="preserve">  </w:t>
+      </w:r>
+      <w:r>
+        <w:rPr>
+          <w:rFonts w:ascii="Garamond" w:hAnsi="Garamond"/>
+          <w:sz w:val="24"/>
+          <w:szCs w:val="24"/>
+        </w:rPr>
+        <w:t xml:space="preserve"> </w:t>
+      </w:r>
+    </w:p>
+    <w:p>
+      <w:pPr>
+        <w:spacing w:after="0" w:line="240" w:lineRule="auto"/>
         <w:rPr>
           <w:rFonts w:ascii="Garamond" w:hAnsi="Garamond"/>
           <w:sz w:val="24"/>
@@ -7377,6 +8695,72 @@
           <w:szCs w:val="24"/>
         </w:rPr>
       </w:pPr>
+    </w:p>
+    <w:p>
+      <w:pPr>
+        <w:spacing w:after="0" w:line="240" w:lineRule="auto"/>
+        <w:rPr>
+          <w:rFonts w:ascii="Garamond" w:hAnsi="Garamond"/>
+          <w:sz w:val="24"/>
+          <w:szCs w:val="24"/>
+        </w:rPr>
+      </w:pPr>
+      <w:r>
+        <w:rPr>
+          <w:rFonts w:ascii="Garamond" w:hAnsi="Garamond"/>
+          <w:sz w:val="24"/>
+          <w:szCs w:val="24"/>
+        </w:rPr>
+        <w:t>Human is weak, tempted by machine. Therefore no computers in the room</w:t>
+      </w:r>
+    </w:p>
+    <w:p>
+      <w:pPr>
+        <w:spacing w:after="0" w:line="240" w:lineRule="auto"/>
+        <w:rPr>
+          <w:rFonts w:ascii="Garamond" w:hAnsi="Garamond"/>
+          <w:sz w:val="24"/>
+          <w:szCs w:val="24"/>
+        </w:rPr>
+      </w:pPr>
+    </w:p>
+    <w:p>
+      <w:pPr>
+        <w:spacing w:after="0" w:line="240" w:lineRule="auto"/>
+        <w:ind w:firstLine="720"/>
+        <w:jc w:val="both"/>
+        <w:rPr>
+          <w:rFonts w:ascii="Garamond" w:hAnsi="Garamond"/>
+          <w:sz w:val="24"/>
+          <w:szCs w:val="24"/>
+        </w:rPr>
+      </w:pPr>
+      <w:r>
+        <w:rPr>
+          <w:rFonts w:ascii="Garamond" w:hAnsi="Garamond"/>
+          <w:sz w:val="24"/>
+          <w:szCs w:val="24"/>
+        </w:rPr>
+        <w:t xml:space="preserve">I believe that software engineers would enjoy the ability to sketch out all their work in the shade of an old oak tree overlooking a river or pasture. </w:t>
+      </w:r>
+      <w:proofErr w:type="gramStart"/>
+      <w:r>
+        <w:rPr>
+          <w:rFonts w:ascii="Garamond" w:hAnsi="Garamond"/>
+          <w:sz w:val="24"/>
+          <w:szCs w:val="24"/>
+        </w:rPr>
+        <w:t>Perhaps from the top of a building visualizing the moving traffic as data transactions.</w:t>
+      </w:r>
+      <w:proofErr w:type="gramEnd"/>
+      <w:r>
+        <w:rPr>
+          <w:rFonts w:ascii="Garamond" w:hAnsi="Garamond"/>
+          <w:sz w:val="24"/>
+          <w:szCs w:val="24"/>
+        </w:rPr>
+        <w:t xml:space="preserve"> Then, we could tidy up our sketches when we felt sufficiently done. Finally, toss the sketches to a machine that translates the continuous space solution into digital form, source code. </w:t>
+      </w:r>
     </w:p>
     <w:p>
       <w:pPr>
@@ -9430,7 +10814,7 @@
 </file>
 
 <file path=customXml/itemProps1.xml><?xml version="1.0" encoding="utf-8"?>
-<ds:datastoreItem xmlns:ds="http://schemas.openxmlformats.org/officeDocument/2006/customXml" ds:itemID="{DAD3EF98-C783-4848-9C96-A0843B1E0DD2}">
+<ds:datastoreItem xmlns:ds="http://schemas.openxmlformats.org/officeDocument/2006/customXml" ds:itemID="{5CBEAB4F-D3CB-4C79-BB20-F434EB36457A}">
   <ds:schemaRefs>
     <ds:schemaRef ds:uri="http://schemas.openxmlformats.org/officeDocument/2006/bibliography"/>
   </ds:schemaRefs>

</xml_diff>

<commit_message>
2.1 : The First Baseline
</commit_message>
<xml_diff>
--- a/report.docx
+++ b/report.docx
@@ -4865,20 +4865,823 @@
     <w:p>
       <w:pPr>
         <w:spacing w:after="0" w:line="240" w:lineRule="auto"/>
-        <w:rPr>
-          <w:rFonts w:ascii="Garamond" w:hAnsi="Garamond"/>
-          <w:sz w:val="24"/>
-          <w:szCs w:val="24"/>
-        </w:rPr>
-      </w:pPr>
-      <w:r>
-        <w:rPr>
-          <w:rFonts w:ascii="Garamond" w:hAnsi="Garamond"/>
-          <w:sz w:val="24"/>
-          <w:szCs w:val="24"/>
-        </w:rPr>
-        <w:t>&lt;BECK HERE&gt;</w:t>
-      </w:r>
+        <w:ind w:firstLine="720"/>
+        <w:jc w:val="both"/>
+        <w:rPr>
+          <w:rFonts w:ascii="Garamond" w:hAnsi="Garamond"/>
+          <w:sz w:val="24"/>
+          <w:szCs w:val="24"/>
+        </w:rPr>
+      </w:pPr>
+      <w:r>
+        <w:rPr>
+          <w:rFonts w:ascii="Garamond" w:hAnsi="Garamond"/>
+          <w:sz w:val="24"/>
+          <w:szCs w:val="24"/>
+        </w:rPr>
+        <w:t>Beck’s desi</w:t>
+      </w:r>
+      <w:r>
+        <w:rPr>
+          <w:rFonts w:ascii="Garamond" w:hAnsi="Garamond"/>
+          <w:sz w:val="24"/>
+          <w:szCs w:val="24"/>
+        </w:rPr>
+        <w:t>re to overhaul the development process</w:t>
+      </w:r>
+      <w:r>
+        <w:rPr>
+          <w:rFonts w:ascii="Garamond" w:hAnsi="Garamond"/>
+          <w:sz w:val="24"/>
+          <w:szCs w:val="24"/>
+        </w:rPr>
+        <w:t xml:space="preserve"> appears to stem from the work environment of a less disciplined era of software engineering. He references a time when t</w:t>
+      </w:r>
+      <w:r>
+        <w:rPr>
+          <w:rFonts w:ascii="Garamond" w:hAnsi="Garamond"/>
+          <w:sz w:val="24"/>
+          <w:szCs w:val="24"/>
+        </w:rPr>
+        <w:t>esting was not a part of every</w:t>
+      </w:r>
+      <w:r>
+        <w:rPr>
+          <w:rFonts w:ascii="Garamond" w:hAnsi="Garamond"/>
+          <w:sz w:val="24"/>
+          <w:szCs w:val="24"/>
+        </w:rPr>
+        <w:t xml:space="preserve"> team’s process. A time when a developer</w:t>
+      </w:r>
+      <w:r>
+        <w:rPr>
+          <w:rFonts w:ascii="Garamond" w:hAnsi="Garamond"/>
+          <w:sz w:val="24"/>
+          <w:szCs w:val="24"/>
+        </w:rPr>
+        <w:t xml:space="preserve"> would</w:t>
+      </w:r>
+      <w:r>
+        <w:rPr>
+          <w:rFonts w:ascii="Garamond" w:hAnsi="Garamond"/>
+          <w:sz w:val="24"/>
+          <w:szCs w:val="24"/>
+        </w:rPr>
+        <w:t xml:space="preserve"> have to wait through the night to s</w:t>
+      </w:r>
+      <w:r>
+        <w:rPr>
+          <w:rFonts w:ascii="Garamond" w:hAnsi="Garamond"/>
+          <w:sz w:val="24"/>
+          <w:szCs w:val="24"/>
+        </w:rPr>
+        <w:t>ee if the test</w:t>
+      </w:r>
+      <w:r>
+        <w:rPr>
+          <w:rFonts w:ascii="Garamond" w:hAnsi="Garamond"/>
+          <w:sz w:val="24"/>
+          <w:szCs w:val="24"/>
+        </w:rPr>
+        <w:t>s</w:t>
+      </w:r>
+      <w:r>
+        <w:rPr>
+          <w:rFonts w:ascii="Garamond" w:hAnsi="Garamond"/>
+          <w:sz w:val="24"/>
+          <w:szCs w:val="24"/>
+        </w:rPr>
+        <w:t xml:space="preserve"> passed or failed. Software development was not as comfortable as it is today. One of the primary issues was </w:t>
+      </w:r>
+      <w:r>
+        <w:rPr>
+          <w:rFonts w:ascii="Garamond" w:hAnsi="Garamond"/>
+          <w:sz w:val="24"/>
+          <w:szCs w:val="24"/>
+        </w:rPr>
+        <w:t xml:space="preserve">the human’s </w:t>
+      </w:r>
+      <w:r>
+        <w:rPr>
+          <w:rFonts w:ascii="Garamond" w:hAnsi="Garamond"/>
+          <w:sz w:val="24"/>
+          <w:szCs w:val="24"/>
+        </w:rPr>
+        <w:t>confidence in the software artifact itself.</w:t>
+      </w:r>
+      <w:r>
+        <w:rPr>
+          <w:rFonts w:ascii="Garamond" w:hAnsi="Garamond"/>
+          <w:sz w:val="24"/>
+          <w:szCs w:val="24"/>
+        </w:rPr>
+        <w:t xml:space="preserve"> Testing </w:t>
+      </w:r>
+      <w:r>
+        <w:rPr>
+          <w:rFonts w:ascii="Garamond" w:hAnsi="Garamond"/>
+          <w:sz w:val="24"/>
+          <w:szCs w:val="24"/>
+        </w:rPr>
+        <w:t>and quality assurance</w:t>
+      </w:r>
+      <w:r>
+        <w:rPr>
+          <w:rFonts w:ascii="Garamond" w:hAnsi="Garamond"/>
+          <w:sz w:val="24"/>
+          <w:szCs w:val="24"/>
+        </w:rPr>
+        <w:t xml:space="preserve"> practices</w:t>
+      </w:r>
+      <w:r>
+        <w:rPr>
+          <w:rFonts w:ascii="Garamond" w:hAnsi="Garamond"/>
+          <w:sz w:val="24"/>
+          <w:szCs w:val="24"/>
+        </w:rPr>
+        <w:t xml:space="preserve"> had not begun to bloom. As such, the industry nee</w:t>
+      </w:r>
+      <w:r>
+        <w:rPr>
+          <w:rFonts w:ascii="Garamond" w:hAnsi="Garamond"/>
+          <w:sz w:val="24"/>
+          <w:szCs w:val="24"/>
+        </w:rPr>
+        <w:t>ded some thought on how to improve quality</w:t>
+      </w:r>
+      <w:r>
+        <w:rPr>
+          <w:rFonts w:ascii="Garamond" w:hAnsi="Garamond"/>
+          <w:sz w:val="24"/>
+          <w:szCs w:val="24"/>
+        </w:rPr>
+        <w:t>.</w:t>
+      </w:r>
+    </w:p>
+    <w:p>
+      <w:pPr>
+        <w:spacing w:after="0" w:line="240" w:lineRule="auto"/>
+        <w:ind w:firstLine="720"/>
+        <w:jc w:val="both"/>
+        <w:rPr>
+          <w:rFonts w:ascii="Garamond" w:hAnsi="Garamond"/>
+          <w:sz w:val="24"/>
+          <w:szCs w:val="24"/>
+        </w:rPr>
+      </w:pPr>
+      <w:r>
+        <w:rPr>
+          <w:rFonts w:ascii="Garamond" w:hAnsi="Garamond"/>
+          <w:sz w:val="24"/>
+          <w:szCs w:val="24"/>
+        </w:rPr>
+        <w:t>A snapshot of the test driven development mechanism is as follows :</w:t>
+      </w:r>
+    </w:p>
+    <w:p>
+      <w:pPr>
+        <w:spacing w:after="0" w:line="240" w:lineRule="auto"/>
+        <w:ind w:firstLine="720"/>
+        <w:jc w:val="both"/>
+        <w:rPr>
+          <w:rFonts w:ascii="Garamond" w:hAnsi="Garamond"/>
+          <w:sz w:val="24"/>
+          <w:szCs w:val="24"/>
+        </w:rPr>
+      </w:pPr>
+    </w:p>
+    <w:p>
+      <w:pPr>
+        <w:pStyle w:val="ListParagraph"/>
+        <w:numPr>
+          <w:ilvl w:val="0"/>
+          <w:numId w:val="3"/>
+        </w:numPr>
+        <w:spacing w:after="0" w:line="240" w:lineRule="auto"/>
+        <w:jc w:val="both"/>
+        <w:rPr>
+          <w:rFonts w:ascii="Garamond" w:hAnsi="Garamond"/>
+          <w:sz w:val="24"/>
+          <w:szCs w:val="24"/>
+        </w:rPr>
+      </w:pPr>
+      <w:r>
+        <w:rPr>
+          <w:rFonts w:ascii="Garamond" w:hAnsi="Garamond"/>
+          <w:sz w:val="24"/>
+          <w:szCs w:val="24"/>
+        </w:rPr>
+        <w:t>Make a test,</w:t>
+      </w:r>
+    </w:p>
+    <w:p>
+      <w:pPr>
+        <w:pStyle w:val="ListParagraph"/>
+        <w:numPr>
+          <w:ilvl w:val="0"/>
+          <w:numId w:val="3"/>
+        </w:numPr>
+        <w:spacing w:after="0" w:line="240" w:lineRule="auto"/>
+        <w:jc w:val="both"/>
+        <w:rPr>
+          <w:rFonts w:ascii="Garamond" w:hAnsi="Garamond"/>
+          <w:sz w:val="24"/>
+          <w:szCs w:val="24"/>
+        </w:rPr>
+      </w:pPr>
+      <w:r>
+        <w:rPr>
+          <w:rFonts w:ascii="Garamond" w:hAnsi="Garamond"/>
+          <w:sz w:val="24"/>
+          <w:szCs w:val="24"/>
+        </w:rPr>
+        <w:t>Run all tests; verify the new one fails,</w:t>
+      </w:r>
+    </w:p>
+    <w:p>
+      <w:pPr>
+        <w:pStyle w:val="ListParagraph"/>
+        <w:numPr>
+          <w:ilvl w:val="0"/>
+          <w:numId w:val="3"/>
+        </w:numPr>
+        <w:spacing w:after="0" w:line="240" w:lineRule="auto"/>
+        <w:jc w:val="both"/>
+        <w:rPr>
+          <w:rFonts w:ascii="Garamond" w:hAnsi="Garamond"/>
+          <w:sz w:val="24"/>
+          <w:szCs w:val="24"/>
+        </w:rPr>
+      </w:pPr>
+      <w:r>
+        <w:rPr>
+          <w:rFonts w:ascii="Garamond" w:hAnsi="Garamond"/>
+          <w:sz w:val="24"/>
+          <w:szCs w:val="24"/>
+        </w:rPr>
+        <w:t>Make a change to the source,</w:t>
+      </w:r>
+    </w:p>
+    <w:p>
+      <w:pPr>
+        <w:pStyle w:val="ListParagraph"/>
+        <w:numPr>
+          <w:ilvl w:val="0"/>
+          <w:numId w:val="3"/>
+        </w:numPr>
+        <w:spacing w:after="0" w:line="240" w:lineRule="auto"/>
+        <w:jc w:val="both"/>
+        <w:rPr>
+          <w:rFonts w:ascii="Garamond" w:hAnsi="Garamond"/>
+          <w:sz w:val="24"/>
+          <w:szCs w:val="24"/>
+        </w:rPr>
+      </w:pPr>
+      <w:r>
+        <w:rPr>
+          <w:rFonts w:ascii="Garamond" w:hAnsi="Garamond"/>
+          <w:sz w:val="24"/>
+          <w:szCs w:val="24"/>
+        </w:rPr>
+        <w:t>Run all tests; verify they all pass,</w:t>
+      </w:r>
+    </w:p>
+    <w:p>
+      <w:pPr>
+        <w:pStyle w:val="ListParagraph"/>
+        <w:numPr>
+          <w:ilvl w:val="0"/>
+          <w:numId w:val="3"/>
+        </w:numPr>
+        <w:spacing w:after="0" w:line="240" w:lineRule="auto"/>
+        <w:jc w:val="both"/>
+        <w:rPr>
+          <w:rFonts w:ascii="Garamond" w:hAnsi="Garamond"/>
+          <w:sz w:val="24"/>
+          <w:szCs w:val="24"/>
+        </w:rPr>
+      </w:pPr>
+      <w:r>
+        <w:rPr>
+          <w:rFonts w:ascii="Garamond" w:hAnsi="Garamond"/>
+          <w:sz w:val="24"/>
+          <w:szCs w:val="24"/>
+        </w:rPr>
+        <w:t>Refactor to remove duplication.</w:t>
+      </w:r>
+      <w:r>
+        <w:rPr>
+          <w:rFonts w:ascii="Garamond" w:hAnsi="Garamond"/>
+          <w:sz w:val="24"/>
+          <w:szCs w:val="24"/>
+          <w:vertAlign w:val="superscript"/>
+        </w:rPr>
+        <w:t>[2]</w:t>
+      </w:r>
+    </w:p>
+    <w:p>
+      <w:pPr>
+        <w:spacing w:after="0" w:line="240" w:lineRule="auto"/>
+        <w:ind w:left="720"/>
+        <w:jc w:val="both"/>
+        <w:rPr>
+          <w:rFonts w:ascii="Garamond" w:hAnsi="Garamond"/>
+          <w:sz w:val="24"/>
+          <w:szCs w:val="24"/>
+        </w:rPr>
+      </w:pPr>
+    </w:p>
+    <w:p>
+      <w:pPr>
+        <w:spacing w:after="0" w:line="240" w:lineRule="auto"/>
+        <w:jc w:val="both"/>
+        <w:rPr>
+          <w:rFonts w:ascii="Garamond" w:hAnsi="Garamond"/>
+          <w:sz w:val="24"/>
+          <w:szCs w:val="24"/>
+        </w:rPr>
+      </w:pPr>
+      <w:r>
+        <w:rPr>
+          <w:rFonts w:ascii="Garamond" w:hAnsi="Garamond"/>
+          <w:sz w:val="24"/>
+          <w:szCs w:val="24"/>
+        </w:rPr>
+        <w:t>This multi-step process is cyclically repeated. To build a new piece of source, you must have a test that fails because the source is not written; to build that test, you must first pass al</w:t>
+      </w:r>
+      <w:r>
+        <w:rPr>
+          <w:rFonts w:ascii="Garamond" w:hAnsi="Garamond"/>
+          <w:sz w:val="24"/>
+          <w:szCs w:val="24"/>
+        </w:rPr>
+        <w:t>l other tests. This structure mandates a certain level of stability</w:t>
+      </w:r>
+      <w:r>
+        <w:rPr>
+          <w:rFonts w:ascii="Garamond" w:hAnsi="Garamond"/>
+          <w:sz w:val="24"/>
+          <w:szCs w:val="24"/>
+        </w:rPr>
+        <w:t>.</w:t>
+      </w:r>
+      <w:r>
+        <w:rPr>
+          <w:rFonts w:ascii="Garamond" w:hAnsi="Garamond"/>
+          <w:sz w:val="24"/>
+          <w:szCs w:val="24"/>
+        </w:rPr>
+        <w:t xml:space="preserve"> If the last function install fails the related tests, that function and the related test must be examined for defects before anything new can be generated. Also, if the last function install has a negative impact on other pieces of the software, running the entire test battery will evidence the problem.</w:t>
+      </w:r>
+      <w:r>
+        <w:rPr>
+          <w:rFonts w:ascii="Garamond" w:hAnsi="Garamond"/>
+          <w:sz w:val="24"/>
+          <w:szCs w:val="24"/>
+        </w:rPr>
+        <w:t xml:space="preserve"> This structure provides a v</w:t>
+      </w:r>
+      <w:r>
+        <w:rPr>
+          <w:rFonts w:ascii="Garamond" w:hAnsi="Garamond"/>
+          <w:sz w:val="24"/>
+          <w:szCs w:val="24"/>
+        </w:rPr>
+        <w:t>ery controlled environment. Throughout his exploration of TDD, Beck identifies with the human side of engineering. He goes so far as to say “If you’re upset, take a cleansing breath.” He th</w:t>
+      </w:r>
+      <w:r>
+        <w:rPr>
+          <w:rFonts w:ascii="Garamond" w:hAnsi="Garamond"/>
+          <w:sz w:val="24"/>
+          <w:szCs w:val="24"/>
+        </w:rPr>
+        <w:t>en goes on to explain how to do so</w:t>
+      </w:r>
+      <w:r>
+        <w:rPr>
+          <w:rFonts w:ascii="Garamond" w:hAnsi="Garamond"/>
+          <w:sz w:val="24"/>
+          <w:szCs w:val="24"/>
+        </w:rPr>
+        <w:t>. Beck un</w:t>
+      </w:r>
+      <w:r>
+        <w:rPr>
+          <w:rFonts w:ascii="Garamond" w:hAnsi="Garamond"/>
+          <w:sz w:val="24"/>
+          <w:szCs w:val="24"/>
+        </w:rPr>
+        <w:t xml:space="preserve">derstands </w:t>
+      </w:r>
+      <w:r>
+        <w:rPr>
+          <w:rFonts w:ascii="Garamond" w:hAnsi="Garamond"/>
+          <w:sz w:val="24"/>
+          <w:szCs w:val="24"/>
+        </w:rPr>
+        <w:t xml:space="preserve">the strain of a negative </w:t>
+      </w:r>
+      <w:r>
+        <w:rPr>
+          <w:rFonts w:ascii="Garamond" w:hAnsi="Garamond"/>
+          <w:sz w:val="24"/>
+          <w:szCs w:val="24"/>
+        </w:rPr>
+        <w:t>work environment. So, he hands us two mechanisms for confidence and stability. One related to e</w:t>
+      </w:r>
+      <w:r>
+        <w:rPr>
+          <w:rFonts w:ascii="Garamond" w:hAnsi="Garamond"/>
+          <w:sz w:val="24"/>
+          <w:szCs w:val="24"/>
+        </w:rPr>
+        <w:t>asing the emotional uncertainty by reducing the number of unknowns in</w:t>
+      </w:r>
+      <w:r>
+        <w:rPr>
+          <w:rFonts w:ascii="Garamond" w:hAnsi="Garamond"/>
+          <w:sz w:val="24"/>
+          <w:szCs w:val="24"/>
+        </w:rPr>
+        <w:t xml:space="preserve"> an ongoing project; the other a respiratory mechanism to calm bio-physical tension.</w:t>
+      </w:r>
+    </w:p>
+    <w:p>
+      <w:pPr>
+        <w:spacing w:after="0" w:line="240" w:lineRule="auto"/>
+        <w:jc w:val="both"/>
+        <w:rPr>
+          <w:rFonts w:ascii="Garamond" w:hAnsi="Garamond"/>
+          <w:sz w:val="24"/>
+          <w:szCs w:val="24"/>
+        </w:rPr>
+      </w:pPr>
+      <w:r>
+        <w:rPr>
+          <w:rFonts w:ascii="Garamond" w:hAnsi="Garamond"/>
+          <w:sz w:val="24"/>
+          <w:szCs w:val="24"/>
+        </w:rPr>
+        <w:tab/>
+        <w:t>The test driven process itself is not complex. However, it can be tailored. Beck suggests one start small. Test for a class that has yet to be created. Fix the error by installing the class. Then test the constructor of the class to see if a certain value is set. Fix the error by going back and setting the value in the source. Each step has a small test for a small be of code. As</w:t>
+      </w:r>
+      <w:r>
+        <w:rPr>
+          <w:rFonts w:ascii="Garamond" w:hAnsi="Garamond"/>
+          <w:sz w:val="24"/>
+          <w:szCs w:val="24"/>
+        </w:rPr>
+        <w:t xml:space="preserve"> the developer becomes more familiar with the process and how they intend to self-tailor, larger tests can be written for much larger installations. These tests can be as small as an assertion on the return of a ‘getter’ function, or as large as the output of a database query.</w:t>
+      </w:r>
+    </w:p>
+    <w:p>
+      <w:pPr>
+        <w:spacing w:after="0" w:line="240" w:lineRule="auto"/>
+        <w:jc w:val="both"/>
+        <w:rPr>
+          <w:rFonts w:ascii="Garamond" w:hAnsi="Garamond"/>
+          <w:sz w:val="24"/>
+          <w:szCs w:val="24"/>
+        </w:rPr>
+      </w:pPr>
+      <w:r>
+        <w:rPr>
+          <w:rFonts w:ascii="Garamond" w:hAnsi="Garamond"/>
+          <w:sz w:val="24"/>
+          <w:szCs w:val="24"/>
+        </w:rPr>
+        <w:tab/>
+        <w:t>&lt;</w:t>
+      </w:r>
+      <w:r>
+        <w:rPr>
+          <w:rFonts w:ascii="Garamond" w:hAnsi="Garamond"/>
+          <w:i/>
+          <w:sz w:val="24"/>
+          <w:szCs w:val="24"/>
+        </w:rPr>
+        <w:t>Inustry notes on TDD</w:t>
+      </w:r>
+      <w:r>
+        <w:rPr>
+          <w:rFonts w:ascii="Garamond" w:hAnsi="Garamond"/>
+          <w:i/>
+          <w:sz w:val="24"/>
+          <w:szCs w:val="24"/>
+        </w:rPr>
+        <w:t xml:space="preserve"> -- unfinished</w:t>
+      </w:r>
+      <w:r>
+        <w:rPr>
+          <w:rFonts w:ascii="Garamond" w:hAnsi="Garamond"/>
+          <w:sz w:val="24"/>
+          <w:szCs w:val="24"/>
+        </w:rPr>
+        <w:t>&gt;</w:t>
+      </w:r>
+    </w:p>
+    <w:p>
+      <w:pPr>
+        <w:spacing w:after="0" w:line="240" w:lineRule="auto"/>
+        <w:jc w:val="both"/>
+        <w:rPr>
+          <w:rFonts w:ascii="Garamond" w:hAnsi="Garamond"/>
+          <w:sz w:val="24"/>
+          <w:szCs w:val="24"/>
+        </w:rPr>
+      </w:pPr>
+      <w:r>
+        <w:rPr>
+          <w:rFonts w:ascii="Garamond" w:hAnsi="Garamond"/>
+          <w:sz w:val="24"/>
+          <w:szCs w:val="24"/>
+        </w:rPr>
+        <w:tab/>
+        <w:t xml:space="preserve">The process allowed for great strides in the development of quality software, but the mechanism has a greedy heuristic to the design. </w:t>
+      </w:r>
+      <w:r>
+        <w:rPr>
+          <w:rFonts w:ascii="Garamond" w:hAnsi="Garamond"/>
+          <w:sz w:val="24"/>
+          <w:szCs w:val="24"/>
+        </w:rPr>
+        <w:t>It is quite powerful, but places do exist for refinement. Most notably, TDD requires a certa</w:t>
+      </w:r>
+      <w:r>
+        <w:rPr>
+          <w:rFonts w:ascii="Garamond" w:hAnsi="Garamond"/>
+          <w:sz w:val="24"/>
+          <w:szCs w:val="24"/>
+        </w:rPr>
+        <w:t>in amount of duplicative effort,</w:t>
+      </w:r>
+      <w:r>
+        <w:rPr>
+          <w:rFonts w:ascii="Garamond" w:hAnsi="Garamond"/>
+          <w:sz w:val="24"/>
+          <w:szCs w:val="24"/>
+        </w:rPr>
+        <w:t xml:space="preserve"> “…speed trumps design, just for a brief moment.”</w:t>
+      </w:r>
+      <w:r>
+        <w:rPr>
+          <w:rFonts w:ascii="Garamond" w:hAnsi="Garamond"/>
+          <w:sz w:val="24"/>
+          <w:szCs w:val="24"/>
+          <w:vertAlign w:val="superscript"/>
+        </w:rPr>
+        <w:t>[2]</w:t>
+      </w:r>
+      <w:r>
+        <w:rPr>
+          <w:rFonts w:ascii="Garamond" w:hAnsi="Garamond"/>
+          <w:sz w:val="24"/>
+          <w:szCs w:val="24"/>
+        </w:rPr>
+        <w:t xml:space="preserve"> But this brief moment </w:t>
+      </w:r>
+      <w:r>
+        <w:rPr>
+          <w:rFonts w:ascii="Garamond" w:hAnsi="Garamond"/>
+          <w:sz w:val="24"/>
+          <w:szCs w:val="24"/>
+        </w:rPr>
+        <w:t xml:space="preserve">happens once per cycle. Long term design </w:t>
+      </w:r>
+      <w:r>
+        <w:rPr>
+          <w:rFonts w:ascii="Garamond" w:hAnsi="Garamond"/>
+          <w:sz w:val="24"/>
+          <w:szCs w:val="24"/>
+        </w:rPr>
+        <w:lastRenderedPageBreak/>
+        <w:t>decisions do not receive much conversation.</w:t>
+      </w:r>
+      <w:r>
+        <w:rPr>
+          <w:rFonts w:ascii="Garamond" w:hAnsi="Garamond"/>
+          <w:sz w:val="24"/>
+          <w:szCs w:val="24"/>
+        </w:rPr>
+        <w:t xml:space="preserve"> </w:t>
+      </w:r>
+      <w:r>
+        <w:rPr>
+          <w:rFonts w:ascii="Garamond" w:hAnsi="Garamond"/>
+          <w:sz w:val="24"/>
+          <w:szCs w:val="24"/>
+        </w:rPr>
+        <w:t>Alterations to existing code are</w:t>
+      </w:r>
+      <w:r>
+        <w:rPr>
+          <w:rFonts w:ascii="Garamond" w:hAnsi="Garamond"/>
+          <w:sz w:val="24"/>
+          <w:szCs w:val="24"/>
+        </w:rPr>
+        <w:t xml:space="preserve"> a necessary evil. These tedious changes are the price</w:t>
+      </w:r>
+      <w:r>
+        <w:rPr>
+          <w:rFonts w:ascii="Garamond" w:hAnsi="Garamond"/>
+          <w:sz w:val="24"/>
+          <w:szCs w:val="24"/>
+        </w:rPr>
+        <w:t xml:space="preserve"> paid for confidence and stability. Refactoring is a must. Common code spread across same depth in class structure ought be transplanted to higher, more appropriate tiers. Support functionality that can be refactored often requires the generation of related tests. This upkeep is necessary and often </w:t>
+      </w:r>
+      <w:r>
+        <w:rPr>
+          <w:rFonts w:ascii="Garamond" w:hAnsi="Garamond"/>
+          <w:sz w:val="24"/>
+          <w:szCs w:val="24"/>
+        </w:rPr>
+        <w:t xml:space="preserve">temporally </w:t>
+      </w:r>
+      <w:r>
+        <w:rPr>
+          <w:rFonts w:ascii="Garamond" w:hAnsi="Garamond"/>
+          <w:sz w:val="24"/>
+          <w:szCs w:val="24"/>
+        </w:rPr>
+        <w:t>random in nature. And as such,</w:t>
+      </w:r>
+      <w:r>
+        <w:rPr>
+          <w:rFonts w:ascii="Garamond" w:hAnsi="Garamond"/>
+          <w:sz w:val="24"/>
+          <w:szCs w:val="24"/>
+        </w:rPr>
+        <w:t xml:space="preserve"> emotional flow of development can be turbulent. </w:t>
+      </w:r>
+    </w:p>
+    <w:p>
+      <w:pPr>
+        <w:spacing w:after="0" w:line="240" w:lineRule="auto"/>
+        <w:ind w:firstLine="720"/>
+        <w:jc w:val="both"/>
+        <w:rPr>
+          <w:rFonts w:ascii="Garamond" w:hAnsi="Garamond"/>
+          <w:sz w:val="24"/>
+          <w:szCs w:val="24"/>
+        </w:rPr>
+      </w:pPr>
+      <w:r>
+        <w:rPr>
+          <w:rFonts w:ascii="Garamond" w:hAnsi="Garamond"/>
+          <w:sz w:val="24"/>
+          <w:szCs w:val="24"/>
+        </w:rPr>
+        <w:t xml:space="preserve">When Beck moved test based activities to the front of the process queue, he effectively overhauled the system. Traditionally, production code was written </w:t>
+      </w:r>
+      <w:r>
+        <w:rPr>
+          <w:rFonts w:ascii="Garamond" w:hAnsi="Garamond"/>
+          <w:sz w:val="24"/>
+          <w:szCs w:val="24"/>
+        </w:rPr>
+        <w:t xml:space="preserve">and </w:t>
+      </w:r>
+      <w:r>
+        <w:rPr>
+          <w:rFonts w:ascii="Garamond" w:hAnsi="Garamond"/>
+          <w:sz w:val="24"/>
+          <w:szCs w:val="24"/>
+        </w:rPr>
+        <w:t xml:space="preserve">then tests were created to exercise the source. But </w:t>
+      </w:r>
+      <w:r>
+        <w:rPr>
+          <w:rFonts w:ascii="Garamond" w:hAnsi="Garamond"/>
+          <w:sz w:val="24"/>
+          <w:szCs w:val="24"/>
+        </w:rPr>
+        <w:t>this organization also acknowledges a</w:t>
+      </w:r>
+      <w:r>
+        <w:rPr>
+          <w:rFonts w:ascii="Garamond" w:hAnsi="Garamond"/>
+          <w:sz w:val="24"/>
+          <w:szCs w:val="24"/>
+        </w:rPr>
+        <w:t xml:space="preserve"> tenant of human behavior. We will always do what we have to do; we will not always do what we should do. The production </w:t>
+      </w:r>
+      <w:r>
+        <w:rPr>
+          <w:rFonts w:ascii="Garamond" w:hAnsi="Garamond"/>
+          <w:sz w:val="24"/>
+          <w:szCs w:val="24"/>
+        </w:rPr>
+        <w:t>code has</w:t>
+      </w:r>
+      <w:r>
+        <w:rPr>
+          <w:rFonts w:ascii="Garamond" w:hAnsi="Garamond"/>
+          <w:sz w:val="24"/>
+          <w:szCs w:val="24"/>
+        </w:rPr>
+        <w:t xml:space="preserve"> to be finished.</w:t>
+      </w:r>
+      <w:r>
+        <w:rPr>
+          <w:rFonts w:ascii="Garamond" w:hAnsi="Garamond"/>
+          <w:sz w:val="24"/>
+          <w:szCs w:val="24"/>
+        </w:rPr>
+        <w:t xml:space="preserve"> The test code does not. If the test code is written first, it can</w:t>
+      </w:r>
+      <w:r>
+        <w:rPr>
+          <w:rFonts w:ascii="Garamond" w:hAnsi="Garamond"/>
+          <w:sz w:val="24"/>
+          <w:szCs w:val="24"/>
+        </w:rPr>
+        <w:t>not become a cut-corner.</w:t>
+      </w:r>
+      <w:r>
+        <w:rPr>
+          <w:rFonts w:ascii="Garamond" w:hAnsi="Garamond"/>
+          <w:sz w:val="24"/>
+          <w:szCs w:val="24"/>
+        </w:rPr>
+        <w:t xml:space="preserve"> Also, pre-emptive generation of test code would not be subject to the biases of having already written the source code which in turn would have to pass the tests. Test driven development also began to answer the question, “</w:t>
+      </w:r>
+      <w:r>
+        <w:rPr>
+          <w:rFonts w:ascii="Garamond" w:hAnsi="Garamond"/>
+          <w:i/>
+          <w:sz w:val="24"/>
+          <w:szCs w:val="24"/>
+        </w:rPr>
+        <w:t>When is this done?</w:t>
+      </w:r>
+      <w:r>
+        <w:rPr>
+          <w:rFonts w:ascii="Garamond" w:hAnsi="Garamond"/>
+          <w:sz w:val="24"/>
+          <w:szCs w:val="24"/>
+        </w:rPr>
+        <w:t>” Well, this small piece of code is don</w:t>
+      </w:r>
+      <w:r>
+        <w:rPr>
+          <w:rFonts w:ascii="Garamond" w:hAnsi="Garamond"/>
+          <w:sz w:val="24"/>
+          <w:szCs w:val="24"/>
+        </w:rPr>
+        <w:t>e when it passes the</w:t>
+      </w:r>
+      <w:r>
+        <w:rPr>
+          <w:rFonts w:ascii="Garamond" w:hAnsi="Garamond"/>
+          <w:sz w:val="24"/>
+          <w:szCs w:val="24"/>
+        </w:rPr>
+        <w:t xml:space="preserve"> test over there that is ready to run. By re-structuring the process, Beck gave us the ability to generate small milestones over the course of a large project. Creating an entire database takes time. However, making one table or one query at a time, that removes the emotional gravity of a long term project.</w:t>
+      </w:r>
+      <w:r>
+        <w:rPr>
+          <w:rFonts w:ascii="Garamond" w:hAnsi="Garamond"/>
+          <w:sz w:val="24"/>
+          <w:szCs w:val="24"/>
+        </w:rPr>
+        <w:t xml:space="preserve"> That allows for better focus.</w:t>
+      </w:r>
+      <w:r>
+        <w:rPr>
+          <w:rFonts w:ascii="Garamond" w:hAnsi="Garamond"/>
+          <w:sz w:val="24"/>
+          <w:szCs w:val="24"/>
+        </w:rPr>
+        <w:t xml:space="preserve"> That is </w:t>
+      </w:r>
+      <w:r>
+        <w:rPr>
+          <w:rFonts w:ascii="Garamond" w:hAnsi="Garamond"/>
+          <w:sz w:val="24"/>
+          <w:szCs w:val="24"/>
+        </w:rPr>
+        <w:t xml:space="preserve">an example of </w:t>
+      </w:r>
+      <w:r>
+        <w:rPr>
+          <w:rFonts w:ascii="Garamond" w:hAnsi="Garamond"/>
+          <w:sz w:val="24"/>
+          <w:szCs w:val="24"/>
+        </w:rPr>
+        <w:t>understanding the human</w:t>
+      </w:r>
+    </w:p>
+    <w:p>
+      <w:pPr>
+        <w:spacing w:after="0" w:line="240" w:lineRule="auto"/>
+        <w:ind w:firstLine="720"/>
+        <w:jc w:val="both"/>
+        <w:rPr>
+          <w:rFonts w:ascii="Garamond" w:hAnsi="Garamond"/>
+          <w:sz w:val="24"/>
+          <w:szCs w:val="24"/>
+        </w:rPr>
+      </w:pPr>
     </w:p>
     <w:p>
       <w:pPr>
@@ -5454,7 +6257,16 @@
           <w:sz w:val="24"/>
           <w:szCs w:val="24"/>
         </w:rPr>
-        <w:t xml:space="preserve"> If a program can be purchased for seventy dollars, it likely took more than seventy dollars of effort and time to produce that program.</w:t>
+        <w:t xml:space="preserve"> If a program can be purchased for seventy dollars, it likely took more than seventy dollars of effort and </w:t>
+      </w:r>
+      <w:r>
+        <w:rPr>
+          <w:rFonts w:ascii="Garamond" w:hAnsi="Garamond"/>
+          <w:sz w:val="24"/>
+          <w:szCs w:val="24"/>
+        </w:rPr>
+        <w:lastRenderedPageBreak/>
+        <w:t>time to produce that program.</w:t>
       </w:r>
       <w:r>
         <w:rPr>
@@ -5518,16 +6330,7 @@
           <w:sz w:val="24"/>
           <w:szCs w:val="24"/>
         </w:rPr>
-        <w:t xml:space="preserve"> a novel problem requiring a novel solution. The code executed by my Playstation when I load Assassin’s Creed is the exact code run by every Playstation when Assassin’s Creed is loaded on each gaming console. It would not be Assassin’s Creed unless this held true. It might be a second </w:t>
-      </w:r>
-      <w:r>
-        <w:rPr>
-          <w:rFonts w:ascii="Garamond" w:hAnsi="Garamond"/>
-          <w:sz w:val="24"/>
-          <w:szCs w:val="24"/>
-        </w:rPr>
-        <w:lastRenderedPageBreak/>
-        <w:t>installment of the game.</w:t>
+        <w:t xml:space="preserve"> a novel problem requiring a novel solution. The code executed by my Playstation when I load Assassin’s Creed is the exact code run by every Playstation when Assassin’s Creed is loaded on each gaming console. It would not be Assassin’s Creed unless this held true. It might be a second installment of the game.</w:t>
       </w:r>
       <w:r>
         <w:rPr>
@@ -6405,7 +7208,16 @@
           <w:sz w:val="24"/>
           <w:szCs w:val="24"/>
         </w:rPr>
-        <w:t xml:space="preserve"> bloomed from an understanding of what already existed. Known elements helped to prescribe the behaviors of unknown elem</w:t>
+        <w:t xml:space="preserve"> bloomed from an understanding of </w:t>
+      </w:r>
+      <w:r>
+        <w:rPr>
+          <w:rFonts w:ascii="Garamond" w:hAnsi="Garamond"/>
+          <w:sz w:val="24"/>
+          <w:szCs w:val="24"/>
+        </w:rPr>
+        <w:lastRenderedPageBreak/>
+        <w:t>what already existed. Known elements helped to prescribe the behaviors of unknown elem</w:t>
       </w:r>
       <w:r>
         <w:rPr>
@@ -6591,7 +7403,6 @@
           <w:sz w:val="28"/>
           <w:szCs w:val="28"/>
         </w:rPr>
-        <w:lastRenderedPageBreak/>
         <w:t xml:space="preserve">2.3 – </w:t>
       </w:r>
       <w:r>
@@ -7234,7 +8045,16 @@
           <w:sz w:val="24"/>
           <w:szCs w:val="24"/>
         </w:rPr>
-        <w:t xml:space="preserve"> and Boolean algebra. The animalistic human</w:t>
+        <w:t xml:space="preserve"> </w:t>
+      </w:r>
+      <w:r>
+        <w:rPr>
+          <w:rFonts w:ascii="Garamond" w:hAnsi="Garamond"/>
+          <w:sz w:val="24"/>
+          <w:szCs w:val="24"/>
+        </w:rPr>
+        <w:lastRenderedPageBreak/>
+        <w:t>and Boolean algebra. The animalistic human</w:t>
       </w:r>
       <w:r>
         <w:rPr>
@@ -7397,7 +8217,6 @@
           <w:sz w:val="28"/>
           <w:szCs w:val="28"/>
         </w:rPr>
-        <w:lastRenderedPageBreak/>
         <w:t xml:space="preserve">2.4 – Conceptual versus Mechanical Representation : </w:t>
       </w:r>
       <w:r>
@@ -8051,7 +8870,16 @@
           <w:sz w:val="24"/>
           <w:szCs w:val="24"/>
         </w:rPr>
-        <w:t xml:space="preserve"> do exactly one thing. If a programmer in Spain wants to assign the value four to a variable named ‘x’ in Java, there is one way to do it. You can ask a human for the time in many ways. “What time is it?” “Do you have the time?” “Got a watch?”</w:t>
+        <w:t xml:space="preserve"> do exactly one thing. If a </w:t>
+      </w:r>
+      <w:r>
+        <w:rPr>
+          <w:rFonts w:ascii="Garamond" w:hAnsi="Garamond"/>
+          <w:sz w:val="24"/>
+          <w:szCs w:val="24"/>
+        </w:rPr>
+        <w:lastRenderedPageBreak/>
+        <w:t>programmer in Spain wants to assign the value four to a variable named ‘x’ in Java, there is one way to do it. You can ask a human for the time in many ways. “What time is it?” “Do you have the time?” “Got a watch?”</w:t>
       </w:r>
       <w:r>
         <w:rPr>
@@ -8167,7 +8995,6 @@
           <w:sz w:val="24"/>
           <w:szCs w:val="24"/>
         </w:rPr>
-        <w:lastRenderedPageBreak/>
         <w:tab/>
         <w:t xml:space="preserve">Now, </w:t>
       </w:r>
@@ -8727,7 +9554,16 @@
           <w:sz w:val="24"/>
           <w:szCs w:val="24"/>
         </w:rPr>
-        <w:t xml:space="preserve"> It can only calculate by the rules we give it. We are imperfect creatures that produce less perfect creations of our own. Engaging a problem by the rules which we teach our less perfect creations seems a bit</w:t>
+        <w:t xml:space="preserve"> It can only calculate by the rules we </w:t>
+      </w:r>
+      <w:r>
+        <w:rPr>
+          <w:rFonts w:ascii="Garamond" w:hAnsi="Garamond"/>
+          <w:sz w:val="24"/>
+          <w:szCs w:val="24"/>
+        </w:rPr>
+        <w:lastRenderedPageBreak/>
+        <w:t>give it. We are imperfect creatures that produce less perfect creations of our own. Engaging a problem by the rules which we teach our less perfect creations seems a bit</w:t>
       </w:r>
       <w:r>
         <w:rPr>
@@ -8854,7 +9690,6 @@
           <w:sz w:val="24"/>
           <w:szCs w:val="24"/>
         </w:rPr>
-        <w:lastRenderedPageBreak/>
         <w:t>When we reach the end of this example, we see the mess we</w:t>
       </w:r>
       <w:r>
@@ -10721,11 +11556,103 @@
       </w:pPr>
     </w:lvl>
   </w:abstractNum>
+  <w:abstractNum w:abstractNumId="2">
+    <w:nsid w:val="2C1438ED"/>
+    <w:multiLevelType w:val="hybridMultilevel"/>
+    <w:tmpl w:val="92ECDF64"/>
+    <w:lvl w:ilvl="0" w:tplc="6B44B288">
+      <w:start w:val="1"/>
+      <w:numFmt w:val="decimal"/>
+      <w:lvlText w:val="%1)"/>
+      <w:lvlJc w:val="left"/>
+      <w:pPr>
+        <w:ind w:left="1080" w:hanging="360"/>
+      </w:pPr>
+      <w:rPr>
+        <w:rFonts w:hint="default"/>
+      </w:rPr>
+    </w:lvl>
+    <w:lvl w:ilvl="1" w:tplc="04090019" w:tentative="1">
+      <w:start w:val="1"/>
+      <w:numFmt w:val="lowerLetter"/>
+      <w:lvlText w:val="%2."/>
+      <w:lvlJc w:val="left"/>
+      <w:pPr>
+        <w:ind w:left="1800" w:hanging="360"/>
+      </w:pPr>
+    </w:lvl>
+    <w:lvl w:ilvl="2" w:tplc="0409001B" w:tentative="1">
+      <w:start w:val="1"/>
+      <w:numFmt w:val="lowerRoman"/>
+      <w:lvlText w:val="%3."/>
+      <w:lvlJc w:val="right"/>
+      <w:pPr>
+        <w:ind w:left="2520" w:hanging="180"/>
+      </w:pPr>
+    </w:lvl>
+    <w:lvl w:ilvl="3" w:tplc="0409000F" w:tentative="1">
+      <w:start w:val="1"/>
+      <w:numFmt w:val="decimal"/>
+      <w:lvlText w:val="%4."/>
+      <w:lvlJc w:val="left"/>
+      <w:pPr>
+        <w:ind w:left="3240" w:hanging="360"/>
+      </w:pPr>
+    </w:lvl>
+    <w:lvl w:ilvl="4" w:tplc="04090019" w:tentative="1">
+      <w:start w:val="1"/>
+      <w:numFmt w:val="lowerLetter"/>
+      <w:lvlText w:val="%5."/>
+      <w:lvlJc w:val="left"/>
+      <w:pPr>
+        <w:ind w:left="3960" w:hanging="360"/>
+      </w:pPr>
+    </w:lvl>
+    <w:lvl w:ilvl="5" w:tplc="0409001B" w:tentative="1">
+      <w:start w:val="1"/>
+      <w:numFmt w:val="lowerRoman"/>
+      <w:lvlText w:val="%6."/>
+      <w:lvlJc w:val="right"/>
+      <w:pPr>
+        <w:ind w:left="4680" w:hanging="180"/>
+      </w:pPr>
+    </w:lvl>
+    <w:lvl w:ilvl="6" w:tplc="0409000F" w:tentative="1">
+      <w:start w:val="1"/>
+      <w:numFmt w:val="decimal"/>
+      <w:lvlText w:val="%7."/>
+      <w:lvlJc w:val="left"/>
+      <w:pPr>
+        <w:ind w:left="5400" w:hanging="360"/>
+      </w:pPr>
+    </w:lvl>
+    <w:lvl w:ilvl="7" w:tplc="04090019" w:tentative="1">
+      <w:start w:val="1"/>
+      <w:numFmt w:val="lowerLetter"/>
+      <w:lvlText w:val="%8."/>
+      <w:lvlJc w:val="left"/>
+      <w:pPr>
+        <w:ind w:left="6120" w:hanging="360"/>
+      </w:pPr>
+    </w:lvl>
+    <w:lvl w:ilvl="8" w:tplc="0409001B" w:tentative="1">
+      <w:start w:val="1"/>
+      <w:numFmt w:val="lowerRoman"/>
+      <w:lvlText w:val="%9."/>
+      <w:lvlJc w:val="right"/>
+      <w:pPr>
+        <w:ind w:left="6840" w:hanging="180"/>
+      </w:pPr>
+    </w:lvl>
+  </w:abstractNum>
   <w:num w:numId="1">
     <w:abstractNumId w:val="1"/>
   </w:num>
   <w:num w:numId="2">
     <w:abstractNumId w:val="0"/>
+  </w:num>
+  <w:num w:numId="3">
+    <w:abstractNumId w:val="2"/>
   </w:num>
 </w:numbering>
 </file>
@@ -11221,7 +12148,7 @@
 </file>
 
 <file path=customXml/itemProps1.xml><?xml version="1.0" encoding="utf-8"?>
-<ds:datastoreItem xmlns:ds="http://schemas.openxmlformats.org/officeDocument/2006/customXml" ds:itemID="{AB475D75-74BD-41D9-AAFE-A3CB0F38BB25}">
+<ds:datastoreItem xmlns:ds="http://schemas.openxmlformats.org/officeDocument/2006/customXml" ds:itemID="{F93B677D-6D6A-4DB9-9EC1-625F0320311F}">
   <ds:schemaRefs>
     <ds:schemaRef ds:uri="http://schemas.openxmlformats.org/officeDocument/2006/bibliography"/>
   </ds:schemaRefs>

</xml_diff>

<commit_message>
3.2 TDD Influences: Similarities and Differences
</commit_message>
<xml_diff>
--- a/report.docx
+++ b/report.docx
@@ -3473,23 +3473,15 @@
           <w:sz w:val="20"/>
           <w:szCs w:val="20"/>
         </w:rPr>
-        <w:t>involving continuous space; non-digital and therefore</w:t>
-      </w:r>
-      <w:r>
-        <w:rPr>
-          <w:rFonts w:ascii="Garamond" w:hAnsi="Garamond"/>
-          <w:sz w:val="20"/>
-          <w:szCs w:val="20"/>
-        </w:rPr>
-        <w:t xml:space="preserve"> computer-less</w:t>
-      </w:r>
-      <w:r>
-        <w:rPr>
-          <w:rFonts w:ascii="Garamond" w:hAnsi="Garamond"/>
-          <w:sz w:val="20"/>
-          <w:szCs w:val="20"/>
-        </w:rPr>
-        <w:t xml:space="preserve">; the nature of </w:t>
+        <w:t>involving continuous space; non-digital</w:t>
+      </w:r>
+      <w:r>
+        <w:rPr>
+          <w:rFonts w:ascii="Garamond" w:hAnsi="Garamond"/>
+          <w:sz w:val="20"/>
+          <w:szCs w:val="20"/>
+        </w:rPr>
+        <w:t xml:space="preserve">; the nature of a concept that does not yet </w:t>
       </w:r>
     </w:p>
     <w:p>
@@ -3499,18 +3491,42 @@
         <w:jc w:val="both"/>
         <w:rPr>
           <w:rFonts w:ascii="Garamond" w:hAnsi="Garamond"/>
+          <w:sz w:val="20"/>
+          <w:szCs w:val="20"/>
+        </w:rPr>
+      </w:pPr>
+      <w:r>
+        <w:rPr>
+          <w:rFonts w:ascii="Garamond" w:hAnsi="Garamond"/>
+          <w:sz w:val="20"/>
+          <w:szCs w:val="20"/>
+        </w:rPr>
+        <w:t>exist in a manifested for</w:t>
+      </w:r>
+      <w:r>
+        <w:rPr>
+          <w:rFonts w:ascii="Garamond" w:hAnsi="Garamond"/>
+          <w:sz w:val="20"/>
+          <w:szCs w:val="20"/>
+        </w:rPr>
+        <w:t>m</w:t>
+      </w:r>
+      <w:r>
+        <w:rPr>
+          <w:rFonts w:ascii="Garamond" w:hAnsi="Garamond"/>
+          <w:sz w:val="20"/>
+          <w:szCs w:val="20"/>
+        </w:rPr>
+        <w:t xml:space="preserve">; </w:t>
+      </w:r>
+      <w:r>
+        <w:rPr>
+          <w:rFonts w:ascii="Garamond" w:hAnsi="Garamond"/>
           <w:i/>
           <w:sz w:val="20"/>
           <w:szCs w:val="20"/>
         </w:rPr>
-      </w:pPr>
-      <w:r>
-        <w:rPr>
-          <w:rFonts w:ascii="Garamond" w:hAnsi="Garamond"/>
-          <w:sz w:val="20"/>
-          <w:szCs w:val="20"/>
-        </w:rPr>
-        <w:t xml:space="preserve">a concept that does not yet exist in a manifested for; </w:t>
+        <w:t>i.e. the idea of a chair versus the mathematical height and weight bearing properties of the chair you are sitting on</w:t>
       </w:r>
       <w:r>
         <w:rPr>
@@ -3519,7 +3535,37 @@
           <w:sz w:val="20"/>
           <w:szCs w:val="20"/>
         </w:rPr>
-        <w:t>i.e. the idea of a chair versus the mathematical height and weight bearing properties of the chair you are sitting on</w:t>
+        <w:t xml:space="preserve"> </w:t>
+      </w:r>
+    </w:p>
+    <w:p>
+      <w:pPr>
+        <w:spacing w:after="0" w:line="240" w:lineRule="auto"/>
+        <w:jc w:val="both"/>
+        <w:rPr>
+          <w:rFonts w:ascii="Garamond" w:hAnsi="Garamond"/>
+          <w:sz w:val="20"/>
+          <w:szCs w:val="20"/>
+        </w:rPr>
+      </w:pPr>
+    </w:p>
+    <w:p>
+      <w:pPr>
+        <w:spacing w:after="0" w:line="240" w:lineRule="auto"/>
+        <w:jc w:val="both"/>
+        <w:rPr>
+          <w:rFonts w:ascii="Garamond" w:hAnsi="Garamond"/>
+          <w:sz w:val="20"/>
+          <w:szCs w:val="20"/>
+        </w:rPr>
+      </w:pPr>
+      <w:r>
+        <w:rPr>
+          <w:rFonts w:ascii="Garamond" w:hAnsi="Garamond"/>
+          <w:sz w:val="20"/>
+          <w:szCs w:val="20"/>
+        </w:rPr>
+        <w:tab/>
       </w:r>
       <w:r>
         <w:rPr>
@@ -3528,7 +3574,40 @@
           <w:sz w:val="20"/>
           <w:szCs w:val="20"/>
         </w:rPr>
-        <w:t xml:space="preserve"> </w:t>
+        <w:t>Digital</w:t>
+      </w:r>
+      <w:r>
+        <w:rPr>
+          <w:rFonts w:ascii="Garamond" w:hAnsi="Garamond"/>
+          <w:sz w:val="20"/>
+          <w:szCs w:val="20"/>
+        </w:rPr>
+        <w:t xml:space="preserve"> :</w:t>
+      </w:r>
+      <w:r>
+        <w:rPr>
+          <w:rFonts w:ascii="Garamond" w:hAnsi="Garamond"/>
+          <w:sz w:val="20"/>
+          <w:szCs w:val="20"/>
+        </w:rPr>
+        <w:tab/>
+      </w:r>
+      <w:r>
+        <w:rPr>
+          <w:rFonts w:ascii="Garamond" w:hAnsi="Garamond"/>
+          <w:sz w:val="20"/>
+          <w:szCs w:val="20"/>
+        </w:rPr>
+        <w:tab/>
+      </w:r>
+      <w:r>
+        <w:rPr>
+          <w:rFonts w:ascii="Garamond" w:hAnsi="Garamond"/>
+          <w:sz w:val="20"/>
+          <w:szCs w:val="20"/>
+        </w:rPr>
+        <w:tab/>
+        <w:t>involving discrete space; non-continuous; explicitly manifested version of a concept</w:t>
       </w:r>
     </w:p>
     <w:p>
@@ -4532,6 +4611,7 @@
     <w:p>
       <w:pPr>
         <w:spacing w:after="0" w:line="240" w:lineRule="auto"/>
+        <w:jc w:val="both"/>
         <w:rPr>
           <w:rFonts w:ascii="Garamond" w:hAnsi="Garamond"/>
           <w:sz w:val="24"/>
@@ -4545,6 +4625,171 @@
           <w:szCs w:val="24"/>
         </w:rPr>
         <w:t>A significantly more detailed breakdown of TDD can be found in section 2.1. The majority of this document enhances the above definition of ADD.</w:t>
+      </w:r>
+    </w:p>
+    <w:p>
+      <w:pPr>
+        <w:spacing w:after="0" w:line="240" w:lineRule="auto"/>
+        <w:jc w:val="both"/>
+        <w:rPr>
+          <w:rFonts w:ascii="Garamond" w:hAnsi="Garamond"/>
+          <w:sz w:val="24"/>
+          <w:szCs w:val="24"/>
+        </w:rPr>
+      </w:pPr>
+      <w:r>
+        <w:rPr>
+          <w:rFonts w:ascii="Garamond" w:hAnsi="Garamond"/>
+          <w:sz w:val="24"/>
+          <w:szCs w:val="24"/>
+        </w:rPr>
+        <w:tab/>
+        <w:t xml:space="preserve">Highlighting the differences between the analog and the digital is important to continuing </w:t>
+      </w:r>
+      <w:r>
+        <w:rPr>
+          <w:rFonts w:ascii="Garamond" w:hAnsi="Garamond"/>
+          <w:sz w:val="24"/>
+          <w:szCs w:val="24"/>
+        </w:rPr>
+        <w:t>conversation</w:t>
+      </w:r>
+      <w:r>
+        <w:rPr>
+          <w:rFonts w:ascii="Garamond" w:hAnsi="Garamond"/>
+          <w:sz w:val="24"/>
+          <w:szCs w:val="24"/>
+        </w:rPr>
+        <w:t>.</w:t>
+      </w:r>
+      <w:r>
+        <w:rPr>
+          <w:rFonts w:ascii="Garamond" w:hAnsi="Garamond"/>
+          <w:sz w:val="24"/>
+          <w:szCs w:val="24"/>
+        </w:rPr>
+        <w:t xml:space="preserve"> Analog representations have meta-connections and conceptual implications that digital representations do not exhibit. Justice, for example. A just action exemplifies what it is to execute justice; however, there is more to the idea of justice than can be fit into a single action. Justice entails a legal system, ideas as to fairness, religious connotation, etc. This is just a common set of American concepts that float to the surface of the mind when justice is thought upon. And this is the analog representation of justice. Thoughts of famous persons who have spoken on justice, things we have been taught about justice. The collection of our knowledge on the topic does not exist in any one story or example. Our human understanding of justice is an amalgamation of experience, time and exposure. And our analog definition of justice is further refined by digital manifestations. Again the</w:t>
+      </w:r>
+      <w:r>
+        <w:rPr>
+          <w:rFonts w:ascii="Garamond" w:hAnsi="Garamond"/>
+          <w:sz w:val="24"/>
+          <w:szCs w:val="24"/>
+        </w:rPr>
+        <w:t xml:space="preserve"> distinction in based in the segregation of idea versus example; of rule versus instance. Similar to the design of a class structure and the impending instantiation of a discrete object. Software too has analog and digital </w:t>
+      </w:r>
+      <w:r>
+        <w:rPr>
+          <w:rFonts w:ascii="Garamond" w:hAnsi="Garamond"/>
+          <w:sz w:val="24"/>
+          <w:szCs w:val="24"/>
+        </w:rPr>
+        <w:t>portion</w:t>
+      </w:r>
+      <w:r>
+        <w:rPr>
+          <w:rFonts w:ascii="Garamond" w:hAnsi="Garamond"/>
+          <w:sz w:val="24"/>
+          <w:szCs w:val="24"/>
+        </w:rPr>
+        <w:t xml:space="preserve">s. Humans were designed to execute action based upon a collection of </w:t>
+      </w:r>
+      <w:r>
+        <w:rPr>
+          <w:rFonts w:ascii="Garamond" w:hAnsi="Garamond"/>
+          <w:sz w:val="24"/>
+          <w:szCs w:val="24"/>
+        </w:rPr>
+        <w:lastRenderedPageBreak/>
+        <w:t>information. Computers were designed to execute an action based upon what a variable means at this very moment. Computers view the here and the now only. One single set of instructions to</w:t>
+      </w:r>
+      <w:r>
+        <w:rPr>
+          <w:rFonts w:ascii="Garamond" w:hAnsi="Garamond"/>
+          <w:sz w:val="24"/>
+          <w:szCs w:val="24"/>
+        </w:rPr>
+        <w:t xml:space="preserve"> be executed right now under</w:t>
+      </w:r>
+      <w:r>
+        <w:rPr>
+          <w:rFonts w:ascii="Garamond" w:hAnsi="Garamond"/>
+          <w:sz w:val="24"/>
+          <w:szCs w:val="24"/>
+        </w:rPr>
+        <w:t xml:space="preserve"> current circumstances with no regard for historical knowledge </w:t>
+      </w:r>
+      <w:r>
+        <w:rPr>
+          <w:rFonts w:ascii="Garamond" w:hAnsi="Garamond"/>
+          <w:sz w:val="24"/>
+          <w:szCs w:val="24"/>
+        </w:rPr>
+        <w:t>or</w:t>
+      </w:r>
+      <w:r>
+        <w:rPr>
+          <w:rFonts w:ascii="Garamond" w:hAnsi="Garamond"/>
+          <w:sz w:val="24"/>
+          <w:szCs w:val="24"/>
+        </w:rPr>
+        <w:t xml:space="preserve"> future consideration.</w:t>
+      </w:r>
+      <w:r>
+        <w:rPr>
+          <w:rFonts w:ascii="Garamond" w:hAnsi="Garamond"/>
+          <w:sz w:val="24"/>
+          <w:szCs w:val="24"/>
+        </w:rPr>
+        <w:t xml:space="preserve"> For the computer, the action has no place in a conscious history.</w:t>
+      </w:r>
+      <w:r>
+        <w:rPr>
+          <w:rFonts w:ascii="Garamond" w:hAnsi="Garamond"/>
+          <w:sz w:val="24"/>
+          <w:szCs w:val="24"/>
+        </w:rPr>
+        <w:t xml:space="preserve"> Humans </w:t>
+      </w:r>
+      <w:r>
+        <w:rPr>
+          <w:rFonts w:ascii="Garamond" w:hAnsi="Garamond"/>
+          <w:sz w:val="24"/>
+          <w:szCs w:val="24"/>
+        </w:rPr>
+        <w:t>take a more into thought</w:t>
+      </w:r>
+      <w:r>
+        <w:rPr>
+          <w:rFonts w:ascii="Garamond" w:hAnsi="Garamond"/>
+          <w:sz w:val="24"/>
+          <w:szCs w:val="24"/>
+        </w:rPr>
+        <w:t xml:space="preserve">. </w:t>
+      </w:r>
+      <w:r>
+        <w:rPr>
+          <w:rFonts w:ascii="Garamond" w:hAnsi="Garamond"/>
+          <w:sz w:val="24"/>
+          <w:szCs w:val="24"/>
+        </w:rPr>
+        <w:t>For a human, every action can become a memory, or a fear, or a hobby. Novelty can be attached to growth or self-degradation. For the human, concepts and thoughts are naturally connected.</w:t>
+      </w:r>
+      <w:r>
+        <w:rPr>
+          <w:rFonts w:ascii="Garamond" w:hAnsi="Garamond"/>
+          <w:sz w:val="24"/>
+          <w:szCs w:val="24"/>
+        </w:rPr>
+        <w:t xml:space="preserve"> Computers must have a series of actions explicitly pre-determined as no action a machine executes promotes any cognitive inertia.</w:t>
+      </w:r>
+      <w:r>
+        <w:rPr>
+          <w:rFonts w:ascii="Garamond" w:hAnsi="Garamond"/>
+          <w:sz w:val="24"/>
+          <w:szCs w:val="24"/>
+        </w:rPr>
+        <w:t xml:space="preserve"> This is the difference between analog and digital.</w:t>
       </w:r>
     </w:p>
     <w:p>
@@ -4691,16 +4936,7 @@
           <w:sz w:val="24"/>
           <w:szCs w:val="24"/>
         </w:rPr>
-        <w:t xml:space="preserve">experiment takes place. </w:t>
-      </w:r>
-      <w:r>
-        <w:rPr>
-          <w:rFonts w:ascii="Garamond" w:hAnsi="Garamond"/>
-          <w:sz w:val="24"/>
-          <w:szCs w:val="24"/>
-        </w:rPr>
-        <w:lastRenderedPageBreak/>
-        <w:t xml:space="preserve">This space is an abstract grid system layered on the pixel display of the Android screen itself. </w:t>
+        <w:t xml:space="preserve">experiment takes place. This space is an abstract grid system layered on the pixel display of the Android screen itself. </w:t>
       </w:r>
       <w:r>
         <w:rPr>
@@ -4825,6 +5061,7 @@
     <w:p>
       <w:pPr>
         <w:spacing w:after="0" w:line="240" w:lineRule="auto"/>
+        <w:jc w:val="both"/>
         <w:rPr>
           <w:rFonts w:ascii="Garamond" w:hAnsi="Garamond"/>
           <w:smallCaps/>
@@ -4836,63 +5073,80 @@
     <w:p>
       <w:pPr>
         <w:spacing w:after="0" w:line="240" w:lineRule="auto"/>
+        <w:jc w:val="both"/>
+        <w:rPr>
+          <w:rFonts w:ascii="Garamond" w:hAnsi="Garamond"/>
+          <w:sz w:val="24"/>
+          <w:szCs w:val="24"/>
+        </w:rPr>
+      </w:pPr>
+      <w:r>
         <w:rPr>
           <w:rFonts w:ascii="Garamond" w:hAnsi="Garamond"/>
           <w:smallCaps/>
           <w:sz w:val="24"/>
           <w:szCs w:val="24"/>
         </w:rPr>
-      </w:pPr>
-    </w:p>
-    <w:p>
-      <w:pPr>
-        <w:spacing w:after="0" w:line="240" w:lineRule="auto"/>
-        <w:rPr>
-          <w:rFonts w:ascii="Garamond" w:hAnsi="Garamond"/>
-          <w:sz w:val="24"/>
-          <w:szCs w:val="24"/>
-        </w:rPr>
-      </w:pPr>
-      <w:r>
-        <w:rPr>
-          <w:rFonts w:ascii="Garamond" w:hAnsi="Garamond"/>
-          <w:sz w:val="24"/>
-          <w:szCs w:val="24"/>
-        </w:rPr>
-        <w:t>&lt;</w:t>
-      </w:r>
-      <w:r>
-        <w:rPr>
-          <w:rFonts w:ascii="Garamond" w:hAnsi="Garamond"/>
-          <w:sz w:val="24"/>
-          <w:szCs w:val="24"/>
-        </w:rPr>
-        <w:t xml:space="preserve">meaningsless intro nonsense… 6-9 sentences should do. Summarize the </w:t>
-      </w:r>
-      <w:r>
-        <w:rPr>
-          <w:rFonts w:ascii="Garamond" w:hAnsi="Garamond"/>
-          <w:sz w:val="24"/>
-          <w:szCs w:val="24"/>
-        </w:rPr>
-        <w:t>sections</w:t>
-      </w:r>
-      <w:r>
-        <w:rPr>
-          <w:rFonts w:ascii="Garamond" w:hAnsi="Garamond"/>
-          <w:sz w:val="24"/>
-          <w:szCs w:val="24"/>
-        </w:rPr>
-        <w:t xml:space="preserve"> with something clever leading in… and don’t make it SOUND like you are summarizing the sub-sections. </w:t>
-      </w:r>
-      <w:r>
-        <w:rPr>
-          <w:rFonts w:ascii="Garamond" w:hAnsi="Garamond"/>
-          <w:sz w:val="24"/>
-          <w:szCs w:val="24"/>
-        </w:rPr>
-        <w:t>&gt;</w:t>
-      </w:r>
+        <w:tab/>
+      </w:r>
+      <w:r>
+        <w:rPr>
+          <w:rFonts w:ascii="Garamond" w:hAnsi="Garamond"/>
+          <w:sz w:val="24"/>
+          <w:szCs w:val="24"/>
+        </w:rPr>
+        <w:t>Chapter Two explores</w:t>
+      </w:r>
+      <w:r>
+        <w:rPr>
+          <w:rFonts w:ascii="Garamond" w:hAnsi="Garamond"/>
+          <w:sz w:val="24"/>
+          <w:szCs w:val="24"/>
+        </w:rPr>
+        <w:t xml:space="preserve"> the foundational elements encompassed by analog development. In terms of primary function, ADD is a test first design paradigm that evolved from Beck’s test driven process. </w:t>
+      </w:r>
+      <w:r>
+        <w:rPr>
+          <w:rFonts w:ascii="Garamond" w:hAnsi="Garamond"/>
+          <w:sz w:val="24"/>
+          <w:szCs w:val="24"/>
+        </w:rPr>
+        <w:t>ADD is also a process of intelligent discovery</w:t>
+      </w:r>
+      <w:r>
+        <w:rPr>
+          <w:rFonts w:ascii="Garamond" w:hAnsi="Garamond"/>
+          <w:sz w:val="24"/>
+          <w:szCs w:val="24"/>
+        </w:rPr>
+        <w:t>.</w:t>
+      </w:r>
+      <w:r>
+        <w:rPr>
+          <w:rFonts w:ascii="Garamond" w:hAnsi="Garamond"/>
+          <w:sz w:val="24"/>
+          <w:szCs w:val="24"/>
+        </w:rPr>
+        <w:t xml:space="preserve"> Analog development, as mentioned above, was originally a product of need. However, as the development tool was refined, ADD itself was intelligently designed. It was crafted with acknowledgements as to the strengths and weaknesses of the mind. This chapter explores the different subjects that contributed DNA to ADD.</w:t>
+      </w:r>
+      <w:r>
+        <w:rPr>
+          <w:rFonts w:ascii="Garamond" w:hAnsi="Garamond"/>
+          <w:sz w:val="24"/>
+          <w:szCs w:val="24"/>
+        </w:rPr>
+        <w:t xml:space="preserve"> </w:t>
+      </w:r>
+    </w:p>
+    <w:p>
+      <w:pPr>
+        <w:spacing w:after="0" w:line="240" w:lineRule="auto"/>
+        <w:rPr>
+          <w:rFonts w:ascii="Garamond" w:hAnsi="Garamond"/>
+          <w:sz w:val="24"/>
+          <w:szCs w:val="24"/>
+        </w:rPr>
+      </w:pPr>
     </w:p>
     <w:p>
       <w:pPr>
@@ -5487,6 +5741,7 @@
           <w:sz w:val="24"/>
           <w:szCs w:val="24"/>
         </w:rPr>
+        <w:lastRenderedPageBreak/>
         <w:tab/>
         <w:t xml:space="preserve">The process allowed for great strides in the development of quality software, but the mechanism has a greedy heuristic to the design. </w:t>
       </w:r>
@@ -5537,16 +5792,7 @@
           <w:sz w:val="24"/>
           <w:szCs w:val="24"/>
         </w:rPr>
-        <w:t xml:space="preserve">happens once per cycle. Long term design </w:t>
-      </w:r>
-      <w:r>
-        <w:rPr>
-          <w:rFonts w:ascii="Garamond" w:hAnsi="Garamond"/>
-          <w:sz w:val="24"/>
-          <w:szCs w:val="24"/>
-        </w:rPr>
-        <w:lastRenderedPageBreak/>
-        <w:t>decisions do not receive much conversation.</w:t>
+        <w:t>happens once per cycle. Long term design decisions do not receive much conversation.</w:t>
       </w:r>
       <w:r>
         <w:rPr>
@@ -6260,43 +6506,33 @@
           <w:rFonts w:ascii="Garamond" w:hAnsi="Garamond"/>
           <w:sz w:val="24"/>
           <w:szCs w:val="24"/>
-          <w:vertAlign w:val="superscript"/>
-        </w:rPr>
-        <w:t>[</w:t>
-      </w:r>
-      <w:r>
-        <w:rPr>
-          <w:rFonts w:ascii="Garamond" w:hAnsi="Garamond"/>
-          <w:sz w:val="24"/>
-          <w:szCs w:val="24"/>
-          <w:vertAlign w:val="superscript"/>
-        </w:rPr>
-        <w:t>1</w:t>
-      </w:r>
-      <w:r>
-        <w:rPr>
-          <w:rFonts w:ascii="Garamond" w:hAnsi="Garamond"/>
-          <w:sz w:val="24"/>
-          <w:szCs w:val="24"/>
-          <w:vertAlign w:val="superscript"/>
-        </w:rPr>
-        <w:t>]</w:t>
-      </w:r>
-      <w:r>
-        <w:rPr>
-          <w:rFonts w:ascii="Garamond" w:hAnsi="Garamond"/>
-          <w:sz w:val="24"/>
-          <w:szCs w:val="24"/>
-        </w:rPr>
-        <w:t xml:space="preserve"> (For Blachowicz, this is the second law of inquiry.)</w:t>
-      </w:r>
-      <w:r>
-        <w:rPr>
-          <w:rFonts w:ascii="Garamond" w:hAnsi="Garamond"/>
-          <w:sz w:val="24"/>
-          <w:szCs w:val="24"/>
-        </w:rPr>
-        <w:t xml:space="preserve"> This provides a means for intel</w:t>
+        </w:rPr>
+        <w:t xml:space="preserve"> </w:t>
+      </w:r>
+      <w:r>
+        <w:rPr>
+          <w:rFonts w:ascii="Garamond" w:hAnsi="Garamond"/>
+          <w:sz w:val="24"/>
+          <w:szCs w:val="24"/>
+        </w:rPr>
+        <w:t>(For Blachowicz, this is the second law of inquiry.)</w:t>
+      </w:r>
+      <w:r>
+        <w:rPr>
+          <w:rFonts w:ascii="Garamond" w:hAnsi="Garamond"/>
+          <w:sz w:val="24"/>
+          <w:szCs w:val="24"/>
+        </w:rPr>
+        <w:t xml:space="preserve"> This provides a means for </w:t>
+      </w:r>
+      <w:r>
+        <w:rPr>
+          <w:rFonts w:ascii="Garamond" w:hAnsi="Garamond"/>
+          <w:sz w:val="24"/>
+          <w:szCs w:val="24"/>
+        </w:rPr>
+        <w:lastRenderedPageBreak/>
+        <w:t>intel</w:t>
       </w:r>
       <w:r>
         <w:rPr>
@@ -6348,16 +6584,7 @@
           <w:sz w:val="24"/>
           <w:szCs w:val="24"/>
         </w:rPr>
-        <w:t xml:space="preserve"> If a program can be purchased for seventy dollars, it likely took more than seventy dollars of effort and </w:t>
-      </w:r>
-      <w:r>
-        <w:rPr>
-          <w:rFonts w:ascii="Garamond" w:hAnsi="Garamond"/>
-          <w:sz w:val="24"/>
-          <w:szCs w:val="24"/>
-        </w:rPr>
-        <w:lastRenderedPageBreak/>
-        <w:t>time to produce that program.</w:t>
+        <w:t xml:space="preserve"> If a program can be purchased for seventy dollars, it likely took more than seventy dollars of effort and time to produce that program.</w:t>
       </w:r>
       <w:r>
         <w:rPr>
@@ -6529,24 +6756,7 @@
           <w:sz w:val="24"/>
           <w:szCs w:val="24"/>
         </w:rPr>
-        <w:t xml:space="preserve"> know and not know the solution to a given problem.</w:t>
-      </w:r>
-      <w:r>
-        <w:rPr>
-          <w:rFonts w:ascii="Garamond" w:hAnsi="Garamond"/>
-          <w:sz w:val="24"/>
-          <w:szCs w:val="24"/>
-          <w:vertAlign w:val="superscript"/>
-        </w:rPr>
-        <w:t>[1]</w:t>
-      </w:r>
-      <w:r>
-        <w:rPr>
-          <w:rFonts w:ascii="Garamond" w:hAnsi="Garamond"/>
-          <w:sz w:val="24"/>
-          <w:szCs w:val="24"/>
-        </w:rPr>
-        <w:t xml:space="preserve"> Meno’s paradox suggests that this type of knowledge is </w:t>
+        <w:t xml:space="preserve"> know and not know the solution to a given problem. Meno’s paradox suggests that this type of knowledge is </w:t>
       </w:r>
       <w:r>
         <w:rPr>
@@ -7226,7 +7436,16 @@
           <w:sz w:val="24"/>
           <w:szCs w:val="24"/>
         </w:rPr>
-        <w:t xml:space="preserve"> pattern of Mars. Kepler “knew” these observations were incomplete as there was no correct mathematical explanation for the orbit of Mars. </w:t>
+        <w:t xml:space="preserve"> pattern of Mars. Kepler “knew” these observations were </w:t>
+      </w:r>
+      <w:r>
+        <w:rPr>
+          <w:rFonts w:ascii="Garamond" w:hAnsi="Garamond"/>
+          <w:sz w:val="24"/>
+          <w:szCs w:val="24"/>
+        </w:rPr>
+        <w:lastRenderedPageBreak/>
+        <w:t xml:space="preserve">incomplete as there was no correct mathematical explanation for the orbit of Mars. </w:t>
       </w:r>
       <w:r>
         <w:rPr>
@@ -7299,16 +7518,7 @@
           <w:sz w:val="24"/>
           <w:szCs w:val="24"/>
         </w:rPr>
-        <w:t xml:space="preserve"> bloomed from an understanding of </w:t>
-      </w:r>
-      <w:r>
-        <w:rPr>
-          <w:rFonts w:ascii="Garamond" w:hAnsi="Garamond"/>
-          <w:sz w:val="24"/>
-          <w:szCs w:val="24"/>
-        </w:rPr>
-        <w:lastRenderedPageBreak/>
-        <w:t>what already existed. Known elements helped to prescribe the behaviors of unknown elem</w:t>
+        <w:t xml:space="preserve"> bloomed from an understanding of what already existed. Known elements helped to prescribe the behaviors of unknown elem</w:t>
       </w:r>
       <w:r>
         <w:rPr>
@@ -8015,6 +8225,7 @@
           <w:sz w:val="24"/>
           <w:szCs w:val="24"/>
         </w:rPr>
+        <w:lastRenderedPageBreak/>
         <w:tab/>
         <w:t xml:space="preserve">As the </w:t>
       </w:r>
@@ -8136,16 +8347,7 @@
           <w:sz w:val="24"/>
           <w:szCs w:val="24"/>
         </w:rPr>
-        <w:t xml:space="preserve"> </w:t>
-      </w:r>
-      <w:r>
-        <w:rPr>
-          <w:rFonts w:ascii="Garamond" w:hAnsi="Garamond"/>
-          <w:sz w:val="24"/>
-          <w:szCs w:val="24"/>
-        </w:rPr>
-        <w:lastRenderedPageBreak/>
-        <w:t>and Boolean algebra. The animalistic human</w:t>
+        <w:t xml:space="preserve"> and Boolean algebra. The animalistic human</w:t>
       </w:r>
       <w:r>
         <w:rPr>
@@ -8341,17 +8543,6 @@
           <w:szCs w:val="24"/>
         </w:rPr>
       </w:pPr>
-    </w:p>
-    <w:p>
-      <w:pPr>
-        <w:spacing w:after="0" w:line="240" w:lineRule="auto"/>
-        <w:jc w:val="both"/>
-        <w:rPr>
-          <w:rFonts w:ascii="Garamond" w:hAnsi="Garamond"/>
-          <w:sz w:val="24"/>
-          <w:szCs w:val="24"/>
-        </w:rPr>
-      </w:pPr>
       <w:r>
         <w:rPr>
           <w:rFonts w:ascii="Garamond" w:hAnsi="Garamond"/>
@@ -8961,16 +9152,7 @@
           <w:sz w:val="24"/>
           <w:szCs w:val="24"/>
         </w:rPr>
-        <w:t xml:space="preserve"> do exactly one thing. If a </w:t>
-      </w:r>
-      <w:r>
-        <w:rPr>
-          <w:rFonts w:ascii="Garamond" w:hAnsi="Garamond"/>
-          <w:sz w:val="24"/>
-          <w:szCs w:val="24"/>
-        </w:rPr>
-        <w:lastRenderedPageBreak/>
-        <w:t>programmer in Spain wants to assign the value four to a variable named ‘x’ in Java, there is one way to do it. You can ask a human for the time in many ways. “What time is it?” “Do you have the time?” “Got a watch?”</w:t>
+        <w:t xml:space="preserve"> do exactly one thing. If a programmer in Spain wants to assign the value four to a variable named ‘x’ in Java, there is one way to do it. You can ask a human for the time in many ways. “What time is it?” “Do you have the time?” “Got a watch?”</w:t>
       </w:r>
       <w:r>
         <w:rPr>
@@ -9613,7 +9795,16 @@
           <w:sz w:val="24"/>
           <w:szCs w:val="24"/>
         </w:rPr>
-        <w:t>ture of implication and how it a</w:t>
+        <w:t xml:space="preserve">ture of </w:t>
+      </w:r>
+      <w:r>
+        <w:rPr>
+          <w:rFonts w:ascii="Garamond" w:hAnsi="Garamond"/>
+          <w:sz w:val="24"/>
+          <w:szCs w:val="24"/>
+        </w:rPr>
+        <w:lastRenderedPageBreak/>
+        <w:t>implication and how it a</w:t>
       </w:r>
       <w:r>
         <w:rPr>
@@ -9645,16 +9836,7 @@
           <w:sz w:val="24"/>
           <w:szCs w:val="24"/>
         </w:rPr>
-        <w:t xml:space="preserve"> It can only calculate by the rules we </w:t>
-      </w:r>
-      <w:r>
-        <w:rPr>
-          <w:rFonts w:ascii="Garamond" w:hAnsi="Garamond"/>
-          <w:sz w:val="24"/>
-          <w:szCs w:val="24"/>
-        </w:rPr>
-        <w:lastRenderedPageBreak/>
-        <w:t>give it. We are imperfect creatures that produce less perfect creations of our own. Engaging a problem by the rules which we teach our less perfect creations seems a bit</w:t>
+        <w:t xml:space="preserve"> It can only calculate by the rules we give it. We are imperfect creatures that produce less perfect creations of our own. Engaging a problem by the rules which we teach our less perfect creations seems a bit</w:t>
       </w:r>
       <w:r>
         <w:rPr>
@@ -9968,7 +10150,47 @@
           <w:sz w:val="24"/>
           <w:szCs w:val="24"/>
         </w:rPr>
-        <w:t>percent of our time will be spent with a pencil and paper. No more long days with eyes bloodshot and tortured by computer monitors.</w:t>
+        <w:t>percent of</w:t>
+      </w:r>
+      <w:r>
+        <w:rPr>
+          <w:rFonts w:ascii="Garamond" w:hAnsi="Garamond"/>
+          <w:sz w:val="24"/>
+          <w:szCs w:val="24"/>
+        </w:rPr>
+        <w:t xml:space="preserve"> time </w:t>
+      </w:r>
+      <w:r>
+        <w:rPr>
+          <w:rFonts w:ascii="Garamond" w:hAnsi="Garamond"/>
+          <w:sz w:val="24"/>
+          <w:szCs w:val="24"/>
+        </w:rPr>
+        <w:t>can</w:t>
+      </w:r>
+      <w:r>
+        <w:rPr>
+          <w:rFonts w:ascii="Garamond" w:hAnsi="Garamond"/>
+          <w:sz w:val="24"/>
+          <w:szCs w:val="24"/>
+        </w:rPr>
+        <w:t xml:space="preserve"> be spent with a pencil and paper. No</w:t>
+      </w:r>
+      <w:r>
+        <w:rPr>
+          <w:rFonts w:ascii="Garamond" w:hAnsi="Garamond"/>
+          <w:sz w:val="24"/>
+          <w:szCs w:val="24"/>
+        </w:rPr>
+        <w:t>t as many</w:t>
+      </w:r>
+      <w:r>
+        <w:rPr>
+          <w:rFonts w:ascii="Garamond" w:hAnsi="Garamond"/>
+          <w:sz w:val="24"/>
+          <w:szCs w:val="24"/>
+        </w:rPr>
+        <w:t xml:space="preserve"> long days with eyes bloodshot and tortured by computer monitors.</w:t>
       </w:r>
       <w:r>
         <w:rPr>
@@ -10047,51 +10269,625 @@
         <w:spacing w:after="0" w:line="240" w:lineRule="auto"/>
         <w:rPr>
           <w:rFonts w:ascii="Garamond" w:hAnsi="Garamond"/>
+          <w:sz w:val="24"/>
+          <w:szCs w:val="24"/>
+        </w:rPr>
+      </w:pPr>
+      <w:r>
+        <w:rPr>
+          <w:rFonts w:ascii="Garamond" w:hAnsi="Garamond"/>
+          <w:sz w:val="24"/>
+          <w:szCs w:val="24"/>
+        </w:rPr>
+        <w:t>&lt;</w:t>
+      </w:r>
+      <w:r>
+        <w:rPr>
+          <w:rFonts w:ascii="Garamond" w:hAnsi="Garamond"/>
+          <w:sz w:val="24"/>
+          <w:szCs w:val="24"/>
+        </w:rPr>
+        <w:t>similarities to TDD, differences from TDD, VERSUS examples, SCOPE examples</w:t>
+      </w:r>
+      <w:r>
+        <w:rPr>
+          <w:rFonts w:ascii="Garamond" w:hAnsi="Garamond"/>
+          <w:sz w:val="24"/>
+          <w:szCs w:val="24"/>
+        </w:rPr>
+        <w:t>&gt;</w:t>
+      </w:r>
+      <w:r>
+        <w:rPr>
+          <w:rFonts w:ascii="Garamond" w:hAnsi="Garamond"/>
+          <w:sz w:val="24"/>
+          <w:szCs w:val="24"/>
+        </w:rPr>
+        <w:br/>
+      </w:r>
+    </w:p>
+    <w:p>
+      <w:pPr>
+        <w:spacing w:after="0" w:line="240" w:lineRule="auto"/>
+        <w:jc w:val="center"/>
+        <w:rPr>
+          <w:rFonts w:ascii="Garamond" w:hAnsi="Garamond"/>
+          <w:i/>
+          <w:sz w:val="28"/>
+          <w:szCs w:val="28"/>
+        </w:rPr>
+      </w:pPr>
+      <w:r>
+        <w:rPr>
+          <w:rFonts w:ascii="Garamond" w:hAnsi="Garamond"/>
+          <w:i/>
+          <w:sz w:val="28"/>
+          <w:szCs w:val="28"/>
+        </w:rPr>
+        <w:t>3.1 – ADD : The Process</w:t>
+      </w:r>
+    </w:p>
+    <w:p>
+      <w:pPr>
+        <w:spacing w:after="0" w:line="240" w:lineRule="auto"/>
+        <w:rPr>
+          <w:rFonts w:ascii="Garamond" w:hAnsi="Garamond"/>
+          <w:sz w:val="24"/>
+          <w:szCs w:val="24"/>
+        </w:rPr>
+      </w:pPr>
+    </w:p>
+    <w:p>
+      <w:pPr>
+        <w:spacing w:after="0" w:line="240" w:lineRule="auto"/>
+        <w:rPr>
+          <w:rFonts w:ascii="Garamond" w:hAnsi="Garamond"/>
+          <w:sz w:val="24"/>
+          <w:szCs w:val="24"/>
+        </w:rPr>
+      </w:pPr>
+      <w:r>
+        <w:rPr>
+          <w:rFonts w:ascii="Garamond" w:hAnsi="Garamond"/>
+          <w:sz w:val="24"/>
+          <w:szCs w:val="24"/>
+        </w:rPr>
+        <w:tab/>
+      </w:r>
+    </w:p>
+    <w:p>
+      <w:pPr>
+        <w:spacing w:after="0" w:line="240" w:lineRule="auto"/>
+        <w:rPr>
+          <w:rFonts w:ascii="Garamond" w:hAnsi="Garamond"/>
+          <w:sz w:val="24"/>
+          <w:szCs w:val="24"/>
+        </w:rPr>
+      </w:pPr>
+    </w:p>
+    <w:p>
+      <w:pPr>
+        <w:spacing w:after="0" w:line="240" w:lineRule="auto"/>
+        <w:jc w:val="center"/>
+        <w:rPr>
+          <w:rFonts w:ascii="Garamond" w:hAnsi="Garamond"/>
+          <w:i/>
+          <w:sz w:val="28"/>
+          <w:szCs w:val="28"/>
+        </w:rPr>
+      </w:pPr>
+      <w:r>
+        <w:rPr>
+          <w:rFonts w:ascii="Garamond" w:hAnsi="Garamond"/>
+          <w:i/>
+          <w:sz w:val="28"/>
+          <w:szCs w:val="28"/>
+        </w:rPr>
+        <w:t>3.2</w:t>
+      </w:r>
+      <w:r>
+        <w:rPr>
+          <w:rFonts w:ascii="Garamond" w:hAnsi="Garamond"/>
+          <w:i/>
+          <w:sz w:val="28"/>
+          <w:szCs w:val="28"/>
+        </w:rPr>
+        <w:t xml:space="preserve"> – </w:t>
+      </w:r>
+      <w:r>
+        <w:rPr>
+          <w:rFonts w:ascii="Garamond" w:hAnsi="Garamond"/>
+          <w:i/>
+          <w:sz w:val="28"/>
+          <w:szCs w:val="28"/>
+        </w:rPr>
+        <w:t>TDD Influences : Similarities and Differences</w:t>
+      </w:r>
+    </w:p>
+    <w:p>
+      <w:pPr>
+        <w:spacing w:after="0" w:line="240" w:lineRule="auto"/>
+        <w:rPr>
+          <w:rFonts w:ascii="Garamond" w:hAnsi="Garamond"/>
+          <w:sz w:val="24"/>
+          <w:szCs w:val="24"/>
+        </w:rPr>
+      </w:pPr>
+    </w:p>
+    <w:p>
+      <w:pPr>
+        <w:spacing w:after="0" w:line="240" w:lineRule="auto"/>
+        <w:jc w:val="both"/>
+        <w:rPr>
+          <w:rFonts w:ascii="Garamond" w:hAnsi="Garamond"/>
+          <w:sz w:val="24"/>
+          <w:szCs w:val="24"/>
+        </w:rPr>
+      </w:pPr>
+      <w:r>
+        <w:rPr>
+          <w:rFonts w:ascii="Garamond" w:hAnsi="Garamond"/>
+          <w:sz w:val="24"/>
+          <w:szCs w:val="24"/>
+        </w:rPr>
+        <w:tab/>
+        <w:t xml:space="preserve">Analog development borrows significant knowledge from Beck’s test driven process. A number of similarities and differences can be found between the two methodologies. The goal of the two mechanisms is basically </w:t>
+      </w:r>
+      <w:r>
+        <w:rPr>
+          <w:rFonts w:ascii="Garamond" w:hAnsi="Garamond"/>
+          <w:sz w:val="24"/>
+          <w:szCs w:val="24"/>
+        </w:rPr>
+        <w:t>the same: to produce stable,</w:t>
+      </w:r>
+      <w:r>
+        <w:rPr>
+          <w:rFonts w:ascii="Garamond" w:hAnsi="Garamond"/>
+          <w:sz w:val="24"/>
+          <w:szCs w:val="24"/>
+        </w:rPr>
+        <w:t xml:space="preserve"> reliable</w:t>
+      </w:r>
+      <w:r>
+        <w:rPr>
+          <w:rFonts w:ascii="Garamond" w:hAnsi="Garamond"/>
+          <w:sz w:val="24"/>
+          <w:szCs w:val="24"/>
+        </w:rPr>
+        <w:t xml:space="preserve"> and clean</w:t>
+      </w:r>
+      <w:r>
+        <w:rPr>
+          <w:rFonts w:ascii="Garamond" w:hAnsi="Garamond"/>
+          <w:sz w:val="24"/>
+          <w:szCs w:val="24"/>
+        </w:rPr>
+        <w:t xml:space="preserve"> code. The aesthetic structures of both processes look similar in their coded forms. However, the step by step details vary to a large degree.</w:t>
+      </w:r>
+    </w:p>
+    <w:p>
+      <w:pPr>
+        <w:spacing w:after="0" w:line="240" w:lineRule="auto"/>
+        <w:jc w:val="both"/>
+        <w:rPr>
+          <w:rFonts w:ascii="Garamond" w:hAnsi="Garamond"/>
+          <w:sz w:val="24"/>
+          <w:szCs w:val="24"/>
+        </w:rPr>
+      </w:pPr>
+      <w:r>
+        <w:rPr>
+          <w:rFonts w:ascii="Garamond" w:hAnsi="Garamond"/>
+          <w:sz w:val="24"/>
+          <w:szCs w:val="24"/>
+        </w:rPr>
+        <w:tab/>
+        <w:t xml:space="preserve">Each test </w:t>
+      </w:r>
+      <w:r>
+        <w:rPr>
+          <w:rFonts w:ascii="Garamond" w:hAnsi="Garamond"/>
+          <w:sz w:val="24"/>
+          <w:szCs w:val="24"/>
+        </w:rPr>
+        <w:t>created using</w:t>
+      </w:r>
+      <w:r>
+        <w:rPr>
+          <w:rFonts w:ascii="Garamond" w:hAnsi="Garamond"/>
+          <w:sz w:val="24"/>
+          <w:szCs w:val="24"/>
+        </w:rPr>
+        <w:t xml:space="preserve"> both methods contains t</w:t>
+      </w:r>
+      <w:r>
+        <w:rPr>
+          <w:rFonts w:ascii="Garamond" w:hAnsi="Garamond"/>
+          <w:sz w:val="24"/>
+          <w:szCs w:val="24"/>
+        </w:rPr>
+        <w:t>he same three building blocks</w:t>
+      </w:r>
+      <w:r>
+        <w:rPr>
+          <w:rFonts w:ascii="Garamond" w:hAnsi="Garamond"/>
+          <w:sz w:val="24"/>
+          <w:szCs w:val="24"/>
+        </w:rPr>
+        <w:t>. The first is an arraignment of objects. This is what I call ‘the setup’ or ‘the lineup’. This is an organization of all objects and data types that will participate within the test.</w:t>
+      </w:r>
+      <w:r>
+        <w:rPr>
+          <w:rFonts w:ascii="Garamond" w:hAnsi="Garamond"/>
+          <w:sz w:val="24"/>
+          <w:szCs w:val="24"/>
+        </w:rPr>
+        <w:t xml:space="preserve"> The second common piece is the behavior being tested. Generally this can be referred to as the ‘target behavior’. This can be a script, a formal function, a database query, anything that encapsulates machine behavior into a custom call of some kind. Lastly, the assertion of the behavior is a part of every test.</w:t>
+      </w:r>
+      <w:r>
+        <w:rPr>
+          <w:rFonts w:ascii="Garamond" w:hAnsi="Garamond"/>
+          <w:sz w:val="24"/>
+          <w:szCs w:val="24"/>
+        </w:rPr>
+        <w:t xml:space="preserve"> Ultimately, this is the purposes for the test, to ensure a behavior is being executed and that the resultant is appropriate. This can be ensuring a mathematical calculation produced the proper number or that a database query fetched the proper data entries.</w:t>
+      </w:r>
+    </w:p>
+    <w:p>
+      <w:pPr>
+        <w:spacing w:after="0" w:line="240" w:lineRule="auto"/>
+        <w:jc w:val="both"/>
+        <w:rPr>
+          <w:rFonts w:ascii="Garamond" w:hAnsi="Garamond"/>
+          <w:sz w:val="24"/>
+          <w:szCs w:val="24"/>
+        </w:rPr>
+      </w:pPr>
+      <w:r>
+        <w:rPr>
+          <w:rFonts w:ascii="Garamond" w:hAnsi="Garamond"/>
+          <w:sz w:val="24"/>
+          <w:szCs w:val="24"/>
+        </w:rPr>
+        <w:tab/>
+        <w:t>The test suites created from TDD and ADD are also aesthetically similar. The organization of the suites themselves reflects the package structure of the source code in both instances. A database modeling an academic environment will have</w:t>
+      </w:r>
+      <w:r>
+        <w:rPr>
+          <w:rFonts w:ascii="Garamond" w:hAnsi="Garamond"/>
+          <w:sz w:val="24"/>
+          <w:szCs w:val="24"/>
+        </w:rPr>
+        <w:t xml:space="preserve"> an</w:t>
+      </w:r>
+      <w:r>
+        <w:rPr>
+          <w:rFonts w:ascii="Garamond" w:hAnsi="Garamond"/>
+          <w:sz w:val="24"/>
+          <w:szCs w:val="24"/>
+        </w:rPr>
+        <w:t xml:space="preserve"> individual package for the human classes and tables: students, professors, administrative staff, etc; while another package exists for the modeling of courses, majors and degrees. Each of these packages will have unique test suites that in</w:t>
+      </w:r>
+      <w:r>
+        <w:rPr>
+          <w:rFonts w:ascii="Garamond" w:hAnsi="Garamond"/>
+          <w:sz w:val="24"/>
+          <w:szCs w:val="24"/>
+        </w:rPr>
+        <w:t>ternally organize and breakdown</w:t>
+      </w:r>
+      <w:r>
+        <w:rPr>
+          <w:rFonts w:ascii="Garamond" w:hAnsi="Garamond"/>
+          <w:sz w:val="24"/>
+          <w:szCs w:val="24"/>
+        </w:rPr>
+        <w:t xml:space="preserve"> classes into atomic behaviors.</w:t>
+      </w:r>
+      <w:r>
+        <w:rPr>
+          <w:rFonts w:ascii="Garamond" w:hAnsi="Garamond"/>
+          <w:sz w:val="24"/>
+          <w:szCs w:val="24"/>
+        </w:rPr>
+        <w:t xml:space="preserve"> The greater test harness for the entire artifact is comprised of these package specific suites.</w:t>
+      </w:r>
+      <w:r>
+        <w:rPr>
+          <w:rFonts w:ascii="Garamond" w:hAnsi="Garamond"/>
+          <w:sz w:val="24"/>
+          <w:szCs w:val="24"/>
+        </w:rPr>
+        <w:t xml:space="preserve"> </w:t>
+      </w:r>
+    </w:p>
+    <w:p>
+      <w:pPr>
+        <w:spacing w:after="0" w:line="240" w:lineRule="auto"/>
+        <w:jc w:val="both"/>
+        <w:rPr>
+          <w:rFonts w:ascii="Garamond" w:hAnsi="Garamond"/>
+          <w:sz w:val="24"/>
+          <w:szCs w:val="24"/>
+        </w:rPr>
+      </w:pPr>
+      <w:r>
+        <w:rPr>
+          <w:rFonts w:ascii="Garamond" w:hAnsi="Garamond"/>
+          <w:sz w:val="24"/>
+          <w:szCs w:val="24"/>
+        </w:rPr>
+        <w:tab/>
+        <w:t>The primary differences between ADD and TDD begin to evidence when the immediate purpose of each method is explored. TDD does not strive for perfection, and TDD promotes speed and simplicity over performance and accuracy. As such, TDD requires a number of ad hoc repairs to both test and source implementation over time. ADD attempts to answer every question as to every component and behavior before any code is written. As such, ADD requires very little upkeep in terms of modifying code so long as the design appropriately matches the requirements of the project.</w:t>
+      </w:r>
+    </w:p>
+    <w:p>
+      <w:pPr>
+        <w:spacing w:after="0" w:line="240" w:lineRule="auto"/>
+        <w:jc w:val="both"/>
+        <w:rPr>
+          <w:rFonts w:ascii="Garamond" w:hAnsi="Garamond"/>
+          <w:sz w:val="24"/>
+          <w:szCs w:val="24"/>
+        </w:rPr>
+      </w:pPr>
+      <w:r>
+        <w:rPr>
+          <w:rFonts w:ascii="Garamond" w:hAnsi="Garamond"/>
+          <w:sz w:val="24"/>
+          <w:szCs w:val="24"/>
+        </w:rPr>
+        <w:tab/>
+        <w:t>Beck suggests th</w:t>
+      </w:r>
+      <w:r>
+        <w:rPr>
+          <w:rFonts w:ascii="Garamond" w:hAnsi="Garamond"/>
+          <w:sz w:val="24"/>
+          <w:szCs w:val="24"/>
+        </w:rPr>
+        <w:t>at in the natural course of TDD</w:t>
+      </w:r>
+      <w:r>
+        <w:rPr>
+          <w:rFonts w:ascii="Garamond" w:hAnsi="Garamond"/>
+          <w:sz w:val="24"/>
+          <w:szCs w:val="24"/>
+        </w:rPr>
+        <w:t xml:space="preserve"> one cannot rely on the idea that appropriate flashes of insight will occur at the appropriate times. This is true. Temporally harnessing insight is not practicable. As such, TDD ventures forth making the best decisions that can be made at the time and w</w:t>
+      </w:r>
+      <w:r>
+        <w:rPr>
+          <w:rFonts w:ascii="Garamond" w:hAnsi="Garamond"/>
+          <w:sz w:val="24"/>
+          <w:szCs w:val="24"/>
+        </w:rPr>
+        <w:t xml:space="preserve">riting the line that seems </w:t>
+      </w:r>
+      <w:r>
+        <w:rPr>
+          <w:rFonts w:ascii="Garamond" w:hAnsi="Garamond"/>
+          <w:sz w:val="24"/>
+          <w:szCs w:val="24"/>
+        </w:rPr>
+        <w:t>app</w:t>
+      </w:r>
+      <w:r>
+        <w:rPr>
+          <w:rFonts w:ascii="Garamond" w:hAnsi="Garamond"/>
+          <w:sz w:val="24"/>
+          <w:szCs w:val="24"/>
+        </w:rPr>
+        <w:t>ropriate</w:t>
+      </w:r>
+      <w:r>
+        <w:rPr>
+          <w:rFonts w:ascii="Garamond" w:hAnsi="Garamond"/>
+          <w:sz w:val="24"/>
+          <w:szCs w:val="24"/>
+        </w:rPr>
+        <w:t>. ADD writes no lines until the unknowns are resolved. And therein lays a huge drawback to the new method. It can find more excuses fo</w:t>
+      </w:r>
+      <w:r>
+        <w:rPr>
+          <w:rFonts w:ascii="Garamond" w:hAnsi="Garamond"/>
+          <w:sz w:val="24"/>
+          <w:szCs w:val="24"/>
+        </w:rPr>
+        <w:t>r decision making. However, this is why there is</w:t>
+      </w:r>
+      <w:r>
+        <w:rPr>
+          <w:rFonts w:ascii="Garamond" w:hAnsi="Garamond"/>
+          <w:sz w:val="24"/>
+          <w:szCs w:val="24"/>
+        </w:rPr>
+        <w:t xml:space="preserve"> less rewriting in ADD.</w:t>
+      </w:r>
+      <w:r>
+        <w:rPr>
+          <w:rFonts w:ascii="Garamond" w:hAnsi="Garamond"/>
+          <w:sz w:val="24"/>
+          <w:szCs w:val="24"/>
+        </w:rPr>
+        <w:t xml:space="preserve"> </w:t>
+      </w:r>
+    </w:p>
+    <w:p>
+      <w:pPr>
+        <w:spacing w:after="0" w:line="240" w:lineRule="auto"/>
+        <w:ind w:firstLine="720"/>
+        <w:jc w:val="both"/>
+        <w:rPr>
+          <w:rFonts w:ascii="Garamond" w:hAnsi="Garamond"/>
+          <w:sz w:val="24"/>
+          <w:szCs w:val="24"/>
+        </w:rPr>
+      </w:pPr>
+      <w:r>
+        <w:rPr>
+          <w:rFonts w:ascii="Garamond" w:hAnsi="Garamond"/>
+          <w:sz w:val="24"/>
+          <w:szCs w:val="24"/>
+        </w:rPr>
+        <w:t xml:space="preserve">The measurement of the numerical difference between the two becomes difficult to calculate. </w:t>
+      </w:r>
+      <w:r>
+        <w:rPr>
+          <w:rFonts w:ascii="Garamond" w:hAnsi="Garamond"/>
+          <w:sz w:val="24"/>
+          <w:szCs w:val="24"/>
+        </w:rPr>
+        <w:t xml:space="preserve">The obvious question, which is faster? </w:t>
+      </w:r>
+      <w:r>
+        <w:rPr>
+          <w:rFonts w:ascii="Garamond" w:hAnsi="Garamond"/>
+          <w:sz w:val="24"/>
+          <w:szCs w:val="24"/>
+        </w:rPr>
+        <w:t xml:space="preserve">Firstly, ADD designs, tests and implements in </w:t>
+      </w:r>
+      <w:r>
+        <w:rPr>
+          <w:rFonts w:ascii="Garamond" w:hAnsi="Garamond"/>
+          <w:sz w:val="24"/>
+          <w:szCs w:val="24"/>
+        </w:rPr>
+        <w:lastRenderedPageBreak/>
+        <w:t>much larger chunks of code and time the TDD. Properly dissecting the time needed for each phase within the larger pieces that ADD tackles, is possible over several experiments, but both tedious and delicate.</w:t>
+      </w:r>
+      <w:r>
+        <w:rPr>
+          <w:rFonts w:ascii="Garamond" w:hAnsi="Garamond"/>
+          <w:sz w:val="24"/>
+          <w:szCs w:val="24"/>
+        </w:rPr>
+        <w:t xml:space="preserve"> However, the benefits of in depth design and test documentation are difficult to quantify, as are the benefits of dividing a complex problem into two more distinct problems. In the case of FutureLab, ADD was developed because TDD was insufficient. Building an environment that calculated collisions of organized pixels with individually representative mass values </w:t>
+      </w:r>
+      <w:r>
+        <w:rPr>
+          <w:rFonts w:ascii="Garamond" w:hAnsi="Garamond"/>
+          <w:sz w:val="24"/>
+          <w:szCs w:val="24"/>
+        </w:rPr>
+        <w:t xml:space="preserve">on a synthetic grid system required a test driven process that relied on design work. There were too many variables to keep </w:t>
+      </w:r>
+      <w:r>
+        <w:rPr>
+          <w:rFonts w:ascii="Garamond" w:hAnsi="Garamond"/>
+          <w:sz w:val="24"/>
+          <w:szCs w:val="24"/>
+        </w:rPr>
+        <w:t>aware</w:t>
+      </w:r>
+      <w:r>
+        <w:rPr>
+          <w:rFonts w:ascii="Garamond" w:hAnsi="Garamond"/>
+          <w:sz w:val="24"/>
+          <w:szCs w:val="24"/>
+        </w:rPr>
+        <w:t xml:space="preserve"> of.</w:t>
+      </w:r>
+      <w:r>
+        <w:rPr>
+          <w:rFonts w:ascii="Garamond" w:hAnsi="Garamond"/>
+          <w:sz w:val="24"/>
+          <w:szCs w:val="24"/>
+        </w:rPr>
+        <w:t xml:space="preserve"> So I drew it. For now, that acknowledgement will suffice as the strongest indicator of ADD’s value. It was a tool that successfully allowed an engineer to escape a cognitive limitation on simply keeping all the variables straight. </w:t>
+      </w:r>
+      <w:r>
+        <w:rPr>
+          <w:rFonts w:ascii="Garamond" w:hAnsi="Garamond"/>
+          <w:sz w:val="24"/>
+          <w:szCs w:val="24"/>
+        </w:rPr>
+        <w:t xml:space="preserve">And though each person may have different limitations, we each have them. </w:t>
+      </w:r>
+      <w:r>
+        <w:rPr>
+          <w:rFonts w:ascii="Garamond" w:hAnsi="Garamond"/>
+          <w:sz w:val="24"/>
+          <w:szCs w:val="24"/>
+        </w:rPr>
+        <w:t xml:space="preserve"> </w:t>
+      </w:r>
+      <w:r>
+        <w:rPr>
+          <w:rFonts w:ascii="Garamond" w:hAnsi="Garamond"/>
+          <w:sz w:val="24"/>
+          <w:szCs w:val="24"/>
+        </w:rPr>
+        <w:t xml:space="preserve"> </w:t>
+      </w:r>
+    </w:p>
+    <w:p>
+      <w:pPr>
+        <w:spacing w:after="0" w:line="240" w:lineRule="auto"/>
+        <w:jc w:val="both"/>
+        <w:rPr>
+          <w:rFonts w:ascii="Garamond" w:hAnsi="Garamond"/>
+          <w:sz w:val="24"/>
+          <w:szCs w:val="24"/>
+        </w:rPr>
+      </w:pPr>
+    </w:p>
+    <w:p>
+      <w:pPr>
+        <w:spacing w:after="0" w:line="240" w:lineRule="auto"/>
+        <w:jc w:val="both"/>
+        <w:rPr>
+          <w:rFonts w:ascii="Garamond" w:hAnsi="Garamond"/>
           <w:smallCaps/>
           <w:sz w:val="24"/>
           <w:szCs w:val="24"/>
         </w:rPr>
       </w:pPr>
-      <w:r>
-        <w:rPr>
-          <w:rFonts w:ascii="Garamond" w:hAnsi="Garamond"/>
-          <w:sz w:val="24"/>
-          <w:szCs w:val="24"/>
-        </w:rPr>
-        <w:t>&lt;</w:t>
-      </w:r>
-      <w:r>
-        <w:rPr>
-          <w:rFonts w:ascii="Garamond" w:hAnsi="Garamond"/>
-          <w:sz w:val="24"/>
-          <w:szCs w:val="24"/>
-        </w:rPr>
-        <w:t>similarities to TDD, differences from TDD, VERSUS examples, SCOPE examples</w:t>
-      </w:r>
-      <w:r>
-        <w:rPr>
-          <w:rFonts w:ascii="Garamond" w:hAnsi="Garamond"/>
-          <w:sz w:val="24"/>
-          <w:szCs w:val="24"/>
-        </w:rPr>
-        <w:t>&gt;</w:t>
-      </w:r>
-      <w:r>
-        <w:rPr>
-          <w:rFonts w:ascii="Garamond" w:hAnsi="Garamond"/>
-          <w:sz w:val="24"/>
-          <w:szCs w:val="24"/>
-        </w:rPr>
-        <w:br/>
-      </w:r>
-      <w:r>
-        <w:rPr>
-          <w:rFonts w:ascii="Garamond" w:hAnsi="Garamond"/>
-          <w:sz w:val="24"/>
-          <w:szCs w:val="24"/>
-        </w:rPr>
-        <w:br/>
-      </w:r>
+    </w:p>
+    <w:p>
+      <w:pPr>
+        <w:spacing w:after="0" w:line="240" w:lineRule="auto"/>
+        <w:jc w:val="center"/>
+        <w:rPr>
+          <w:rFonts w:ascii="Garamond" w:hAnsi="Garamond"/>
+          <w:i/>
+          <w:sz w:val="28"/>
+          <w:szCs w:val="28"/>
+        </w:rPr>
+      </w:pPr>
+      <w:r>
+        <w:rPr>
+          <w:rFonts w:ascii="Garamond" w:hAnsi="Garamond"/>
+          <w:i/>
+          <w:sz w:val="28"/>
+          <w:szCs w:val="28"/>
+        </w:rPr>
+        <w:t xml:space="preserve">3.3 – Influence of Intelligent Discovery : First Order Mapping </w:t>
+      </w:r>
+    </w:p>
+    <w:p>
+      <w:pPr>
+        <w:spacing w:after="0" w:line="240" w:lineRule="auto"/>
+        <w:rPr>
+          <w:rFonts w:ascii="Garamond" w:hAnsi="Garamond"/>
+          <w:smallCaps/>
+          <w:sz w:val="24"/>
+          <w:szCs w:val="24"/>
+        </w:rPr>
+      </w:pPr>
+    </w:p>
+    <w:p>
+      <w:pPr>
+        <w:spacing w:after="0" w:line="240" w:lineRule="auto"/>
+        <w:rPr>
+          <w:rFonts w:ascii="Garamond" w:hAnsi="Garamond"/>
+          <w:smallCaps/>
+          <w:sz w:val="24"/>
+          <w:szCs w:val="24"/>
+        </w:rPr>
+      </w:pPr>
     </w:p>
     <w:p>
       <w:pPr>
@@ -10110,6 +10906,16 @@
         </w:rPr>
         <w:t>&lt;Inherited logic from NoI; First order map references&gt;</w:t>
       </w:r>
+    </w:p>
+    <w:p>
+      <w:pPr>
+        <w:spacing w:after="0" w:line="240" w:lineRule="auto"/>
+        <w:rPr>
+          <w:rFonts w:ascii="Garamond" w:hAnsi="Garamond"/>
+          <w:sz w:val="24"/>
+          <w:szCs w:val="24"/>
+        </w:rPr>
+      </w:pPr>
     </w:p>
     <w:p>
       <w:pPr>
@@ -12275,7 +13081,7 @@
 </file>
 
 <file path=customXml/itemProps1.xml><?xml version="1.0" encoding="utf-8"?>
-<ds:datastoreItem xmlns:ds="http://schemas.openxmlformats.org/officeDocument/2006/customXml" ds:itemID="{773E3DA6-FEFD-45E4-820D-D17EE19F79E2}">
+<ds:datastoreItem xmlns:ds="http://schemas.openxmlformats.org/officeDocument/2006/customXml" ds:itemID="{6B281ED4-FEA5-49ED-8DF2-8AADFAD6EFD6}">
   <ds:schemaRefs>
     <ds:schemaRef ds:uri="http://schemas.openxmlformats.org/officeDocument/2006/bibliography"/>
   </ds:schemaRefs>

</xml_diff>

<commit_message>
futher on 3.3, re-visitation of 1.X
</commit_message>
<xml_diff>
--- a/report.docx
+++ b/report.docx
@@ -1653,31 +1653,63 @@
           <w:sz w:val="24"/>
           <w:szCs w:val="24"/>
         </w:rPr>
-        <w:t>cument will explore a</w:t>
-      </w:r>
-      <w:r>
-        <w:rPr>
-          <w:rFonts w:ascii="Garamond" w:hAnsi="Garamond"/>
-          <w:sz w:val="24"/>
-          <w:szCs w:val="24"/>
-        </w:rPr>
-        <w:t xml:space="preserve"> novel perspective on software engineering</w:t>
-      </w:r>
-      <w:r>
-        <w:rPr>
-          <w:rFonts w:ascii="Garamond" w:hAnsi="Garamond"/>
-          <w:sz w:val="24"/>
-          <w:szCs w:val="24"/>
-        </w:rPr>
-        <w:t>: the discovery of software solutions does not necessitate the presence of a computer</w:t>
-      </w:r>
-      <w:r>
-        <w:rPr>
-          <w:rFonts w:ascii="Garamond" w:hAnsi="Garamond"/>
-          <w:sz w:val="24"/>
-          <w:szCs w:val="24"/>
-        </w:rPr>
-        <w:t xml:space="preserve">. Software itself is a logic game. Control structures, loops, and Boolean variables are all evolutions from logic. Mathematical computation is based in logic and reasoning. And logic is inherently a mental game. As such, I believe that the totality of a software solution can be forged without a computer. Of course, the solution must be run on the computer to indeed be software. But the solution itself may be worked out in the natural continuous space venue of the conceptual human mind. </w:t>
+        <w:t>cument will explore the following</w:t>
+      </w:r>
+      <w:r>
+        <w:rPr>
+          <w:rFonts w:ascii="Garamond" w:hAnsi="Garamond"/>
+          <w:sz w:val="24"/>
+          <w:szCs w:val="24"/>
+        </w:rPr>
+        <w:t xml:space="preserve"> perspective on software engineering</w:t>
+      </w:r>
+      <w:r>
+        <w:rPr>
+          <w:rFonts w:ascii="Garamond" w:hAnsi="Garamond"/>
+          <w:sz w:val="24"/>
+          <w:szCs w:val="24"/>
+        </w:rPr>
+        <w:t xml:space="preserve">: the discovery of </w:t>
+      </w:r>
+      <w:r>
+        <w:rPr>
+          <w:rFonts w:ascii="Garamond" w:hAnsi="Garamond"/>
+          <w:sz w:val="24"/>
+          <w:szCs w:val="24"/>
+        </w:rPr>
+        <w:t>a software solution</w:t>
+      </w:r>
+      <w:r>
+        <w:rPr>
+          <w:rFonts w:ascii="Garamond" w:hAnsi="Garamond"/>
+          <w:sz w:val="24"/>
+          <w:szCs w:val="24"/>
+        </w:rPr>
+        <w:t xml:space="preserve"> does not necessitate the presence of a computer</w:t>
+      </w:r>
+      <w:r>
+        <w:rPr>
+          <w:rFonts w:ascii="Garamond" w:hAnsi="Garamond"/>
+          <w:sz w:val="24"/>
+          <w:szCs w:val="24"/>
+        </w:rPr>
+        <w:t>. Software itself is a logic game. Control structures, loops, and Boolean variables are all evolutions from logic. Mathematical computation is based in logic and reasoning. And logic is inherently a menta</w:t>
+      </w:r>
+      <w:r>
+        <w:rPr>
+          <w:rFonts w:ascii="Garamond" w:hAnsi="Garamond"/>
+          <w:sz w:val="24"/>
+          <w:szCs w:val="24"/>
+        </w:rPr>
+        <w:t xml:space="preserve">l game. As such, </w:t>
+      </w:r>
+      <w:r>
+        <w:rPr>
+          <w:rFonts w:ascii="Garamond" w:hAnsi="Garamond"/>
+          <w:sz w:val="24"/>
+          <w:szCs w:val="24"/>
+        </w:rPr>
+        <w:t xml:space="preserve">the totality of a software solution can be forged without a computer. Of course, the solution must be run on the computer to indeed be software. But the solution itself may be worked out in the natural continuous space venue of the conceptual human mind. </w:t>
       </w:r>
     </w:p>
     <w:p>
@@ -1713,7 +1745,39 @@
           <w:sz w:val="24"/>
           <w:szCs w:val="24"/>
         </w:rPr>
-        <w:t xml:space="preserve">, I will gather significant portions of my education and life experience. To prove we do not need computers in order to solve software problems, I must step outside of mainstream computer science thought. I </w:t>
+        <w:t>, I will gather significant portions of my education and life</w:t>
+      </w:r>
+      <w:r>
+        <w:rPr>
+          <w:rFonts w:ascii="Garamond" w:hAnsi="Garamond"/>
+          <w:sz w:val="24"/>
+          <w:szCs w:val="24"/>
+        </w:rPr>
+        <w:t xml:space="preserve"> experience. To prove</w:t>
+      </w:r>
+      <w:r>
+        <w:rPr>
+          <w:rFonts w:ascii="Garamond" w:hAnsi="Garamond"/>
+          <w:sz w:val="24"/>
+          <w:szCs w:val="24"/>
+        </w:rPr>
+        <w:t xml:space="preserve"> computers </w:t>
+      </w:r>
+      <w:r>
+        <w:rPr>
+          <w:rFonts w:ascii="Garamond" w:hAnsi="Garamond"/>
+          <w:sz w:val="24"/>
+          <w:szCs w:val="24"/>
+        </w:rPr>
+        <w:t xml:space="preserve">are unnecessary </w:t>
+      </w:r>
+      <w:r>
+        <w:rPr>
+          <w:rFonts w:ascii="Garamond" w:hAnsi="Garamond"/>
+          <w:sz w:val="24"/>
+          <w:szCs w:val="24"/>
+        </w:rPr>
+        <w:t xml:space="preserve">to solve software problems, I must step outside of mainstream computer science thought. I </w:t>
       </w:r>
       <w:r>
         <w:rPr>
@@ -1761,23 +1825,47 @@
           <w:sz w:val="24"/>
           <w:szCs w:val="24"/>
         </w:rPr>
-        <w:t xml:space="preserve"> new mechanism. This document exists for the sole pur</w:t>
-      </w:r>
-      <w:r>
-        <w:rPr>
-          <w:rFonts w:ascii="Garamond" w:hAnsi="Garamond"/>
-          <w:sz w:val="24"/>
-          <w:szCs w:val="24"/>
-        </w:rPr>
-        <w:t xml:space="preserve">pose of exploring that result. A combination of the arts and the sciences. A combination of creativity and structure governed by the laws of logic. A combination of my years earning a Bachelor of Arts and now a Masters of Engineering. The fusion allows me to be better than had I only studied one, arts or engineering. This is my </w:t>
-      </w:r>
-      <w:r>
-        <w:rPr>
-          <w:rFonts w:ascii="Garamond" w:hAnsi="Garamond"/>
-          <w:sz w:val="24"/>
-          <w:szCs w:val="24"/>
-        </w:rPr>
-        <w:t>opus</w:t>
+        <w:t xml:space="preserve"> mechanism. This document exists for the sole pur</w:t>
+      </w:r>
+      <w:r>
+        <w:rPr>
+          <w:rFonts w:ascii="Garamond" w:hAnsi="Garamond"/>
+          <w:sz w:val="24"/>
+          <w:szCs w:val="24"/>
+        </w:rPr>
+        <w:t>pose of exploring the</w:t>
+      </w:r>
+      <w:r>
+        <w:rPr>
+          <w:rFonts w:ascii="Garamond" w:hAnsi="Garamond"/>
+          <w:sz w:val="24"/>
+          <w:szCs w:val="24"/>
+        </w:rPr>
+        <w:t xml:space="preserve"> result</w:t>
+      </w:r>
+      <w:r>
+        <w:rPr>
+          <w:rFonts w:ascii="Garamond" w:hAnsi="Garamond"/>
+          <w:sz w:val="24"/>
+          <w:szCs w:val="24"/>
+        </w:rPr>
+        <w:t>ant</w:t>
+      </w:r>
+      <w:r>
+        <w:rPr>
+          <w:rFonts w:ascii="Garamond" w:hAnsi="Garamond"/>
+          <w:sz w:val="24"/>
+          <w:szCs w:val="24"/>
+        </w:rPr>
+        <w:t xml:space="preserve">. A combination of the arts and the sciences. A combination of creativity and structure governed by the laws of logic. A combination of my years earning a Bachelor of Arts and now a Masters of Engineering. The fusion allows me to be better than had I only studied one, arts or engineering. This is my </w:t>
+      </w:r>
+      <w:r>
+        <w:rPr>
+          <w:rFonts w:ascii="Garamond" w:hAnsi="Garamond"/>
+          <w:sz w:val="24"/>
+          <w:szCs w:val="24"/>
+        </w:rPr>
+        <w:t>work</w:t>
       </w:r>
       <w:r>
         <w:rPr>
@@ -1896,7 +1984,39 @@
           <w:sz w:val="24"/>
           <w:szCs w:val="24"/>
         </w:rPr>
-        <w:t xml:space="preserve"> be described as a game of cat and mouse; however, it is likely more similar to the struggle between the road runner and that coyote who ceaselessly blows himself up. Non-success is a chronic illness more than</w:t>
+        <w:t xml:space="preserve"> be described as a game of cat and mouse; however, it is likely more similar to the struggle between the road runner and that coyote who ceaselessly blows himself up. Non-success </w:t>
+      </w:r>
+      <w:r>
+        <w:rPr>
+          <w:rFonts w:ascii="Garamond" w:hAnsi="Garamond"/>
+          <w:sz w:val="24"/>
+          <w:szCs w:val="24"/>
+        </w:rPr>
+        <w:t xml:space="preserve">in the realm of software engineering </w:t>
+      </w:r>
+      <w:r>
+        <w:rPr>
+          <w:rFonts w:ascii="Garamond" w:hAnsi="Garamond"/>
+          <w:sz w:val="24"/>
+          <w:szCs w:val="24"/>
+        </w:rPr>
+        <w:t xml:space="preserve">is a chronic illness more </w:t>
+      </w:r>
+      <w:r>
+        <w:rPr>
+          <w:rFonts w:ascii="Garamond" w:hAnsi="Garamond"/>
+          <w:sz w:val="24"/>
+          <w:szCs w:val="24"/>
+        </w:rPr>
+        <w:t xml:space="preserve">so </w:t>
+      </w:r>
+      <w:r>
+        <w:rPr>
+          <w:rFonts w:ascii="Garamond" w:hAnsi="Garamond"/>
+          <w:sz w:val="24"/>
+          <w:szCs w:val="24"/>
+        </w:rPr>
+        <w:t>than</w:t>
       </w:r>
       <w:r>
         <w:rPr>
@@ -1992,15 +2112,7 @@
           <w:sz w:val="24"/>
           <w:szCs w:val="24"/>
         </w:rPr>
-        <w:t xml:space="preserve"> when we </w:t>
-      </w:r>
-      <w:r>
-        <w:rPr>
-          <w:rFonts w:ascii="Garamond" w:hAnsi="Garamond"/>
-          <w:sz w:val="24"/>
-          <w:szCs w:val="24"/>
-        </w:rPr>
-        <w:t>think</w:t>
+        <w:t xml:space="preserve"> when one</w:t>
       </w:r>
       <w:r>
         <w:rPr>
@@ -2016,6 +2128,22 @@
           <w:sz w:val="24"/>
           <w:szCs w:val="24"/>
         </w:rPr>
+        <w:t>acknowledges</w:t>
+      </w:r>
+      <w:r>
+        <w:rPr>
+          <w:rFonts w:ascii="Garamond" w:hAnsi="Garamond"/>
+          <w:sz w:val="24"/>
+          <w:szCs w:val="24"/>
+        </w:rPr>
+        <w:t xml:space="preserve"> </w:t>
+      </w:r>
+      <w:r>
+        <w:rPr>
+          <w:rFonts w:ascii="Garamond" w:hAnsi="Garamond"/>
+          <w:sz w:val="24"/>
+          <w:szCs w:val="24"/>
+        </w:rPr>
         <w:t xml:space="preserve">both </w:t>
       </w:r>
       <w:r>
@@ -2040,31 +2168,39 @@
           <w:sz w:val="24"/>
           <w:szCs w:val="24"/>
         </w:rPr>
-        <w:t xml:space="preserve"> capacity for</w:t>
-      </w:r>
-      <w:r>
-        <w:rPr>
-          <w:rFonts w:ascii="Garamond" w:hAnsi="Garamond"/>
-          <w:sz w:val="24"/>
-          <w:szCs w:val="24"/>
-        </w:rPr>
-        <w:t xml:space="preserve"> problem solving to</w:t>
-      </w:r>
-      <w:r>
-        <w:rPr>
-          <w:rFonts w:ascii="Garamond" w:hAnsi="Garamond"/>
-          <w:sz w:val="24"/>
-          <w:szCs w:val="24"/>
-        </w:rPr>
-        <w:t xml:space="preserve"> b</w:t>
-      </w:r>
-      <w:r>
-        <w:rPr>
-          <w:rFonts w:ascii="Garamond" w:hAnsi="Garamond"/>
-          <w:sz w:val="24"/>
-          <w:szCs w:val="24"/>
-        </w:rPr>
-        <w:t>e</w:t>
+        <w:t xml:space="preserve"> </w:t>
+      </w:r>
+      <w:r>
+        <w:rPr>
+          <w:rFonts w:ascii="Garamond" w:hAnsi="Garamond"/>
+          <w:sz w:val="24"/>
+          <w:szCs w:val="24"/>
+        </w:rPr>
+        <w:t xml:space="preserve">the human </w:t>
+      </w:r>
+      <w:r>
+        <w:rPr>
+          <w:rFonts w:ascii="Garamond" w:hAnsi="Garamond"/>
+          <w:sz w:val="24"/>
+          <w:szCs w:val="24"/>
+        </w:rPr>
+        <w:t>capacity for</w:t>
+      </w:r>
+      <w:r>
+        <w:rPr>
+          <w:rFonts w:ascii="Garamond" w:hAnsi="Garamond"/>
+          <w:sz w:val="24"/>
+          <w:szCs w:val="24"/>
+        </w:rPr>
+        <w:t xml:space="preserve"> problem solving </w:t>
+      </w:r>
+      <w:r>
+        <w:rPr>
+          <w:rFonts w:ascii="Garamond" w:hAnsi="Garamond"/>
+          <w:sz w:val="24"/>
+          <w:szCs w:val="24"/>
+        </w:rPr>
+        <w:t>are both</w:t>
       </w:r>
       <w:r>
         <w:rPr>
@@ -2176,7 +2312,31 @@
           <w:sz w:val="24"/>
           <w:szCs w:val="24"/>
         </w:rPr>
-        <w:t>. This realization does not make the translation between a human’s idea and a computer’s behavior any easier. Not directly. It may, however, be the most empowering consideration</w:t>
+        <w:t>. This realization does not permit</w:t>
+      </w:r>
+      <w:r>
+        <w:rPr>
+          <w:rFonts w:ascii="Garamond" w:hAnsi="Garamond"/>
+          <w:sz w:val="24"/>
+          <w:szCs w:val="24"/>
+        </w:rPr>
+        <w:t xml:space="preserve"> the translation between a human’s idea and </w:t>
+      </w:r>
+      <w:r>
+        <w:rPr>
+          <w:rFonts w:ascii="Garamond" w:hAnsi="Garamond"/>
+          <w:sz w:val="24"/>
+          <w:szCs w:val="24"/>
+        </w:rPr>
+        <w:t>a computer’s behavior to be obvious</w:t>
+      </w:r>
+      <w:r>
+        <w:rPr>
+          <w:rFonts w:ascii="Garamond" w:hAnsi="Garamond"/>
+          <w:sz w:val="24"/>
+          <w:szCs w:val="24"/>
+        </w:rPr>
+        <w:t>. Not directly. It may, however, be the most empowering consideration</w:t>
       </w:r>
       <w:r>
         <w:rPr>
@@ -2228,7 +2388,15 @@
           <w:sz w:val="24"/>
           <w:szCs w:val="24"/>
         </w:rPr>
-        <w:t>hunt. A hunt for the</w:t>
+        <w:t>hunt. A hunt</w:t>
+      </w:r>
+      <w:r>
+        <w:rPr>
+          <w:rFonts w:ascii="Garamond" w:hAnsi="Garamond"/>
+          <w:sz w:val="24"/>
+          <w:szCs w:val="24"/>
+        </w:rPr>
+        <w:t xml:space="preserve"> for the</w:t>
       </w:r>
       <w:r>
         <w:rPr>
@@ -2389,7 +2557,55 @@
           <w:sz w:val="24"/>
           <w:szCs w:val="24"/>
         </w:rPr>
-        <w:t xml:space="preserve">It is important to remember the nature of man. We are a living, breathing, imaginative species. We strive and struggle and cry. We find an obstacle and we have to climb over it. We want to win. By design, we have two lungs, two kidneys, a pair of eyes, the instincts to eat and to procreate. We are animals. We are proof of life. We have so little in common with computers, </w:t>
+        <w:t>It is importa</w:t>
+      </w:r>
+      <w:r>
+        <w:rPr>
+          <w:rFonts w:ascii="Garamond" w:hAnsi="Garamond"/>
+          <w:sz w:val="24"/>
+          <w:szCs w:val="24"/>
+        </w:rPr>
+        <w:t>nt to remember the nature of the human species</w:t>
+      </w:r>
+      <w:r>
+        <w:rPr>
+          <w:rFonts w:ascii="Garamond" w:hAnsi="Garamond"/>
+          <w:sz w:val="24"/>
+          <w:szCs w:val="24"/>
+        </w:rPr>
+        <w:t>. We are a living</w:t>
+      </w:r>
+      <w:r>
+        <w:rPr>
+          <w:rFonts w:ascii="Garamond" w:hAnsi="Garamond"/>
+          <w:sz w:val="24"/>
+          <w:szCs w:val="24"/>
+        </w:rPr>
+        <w:t>, breathing, imaginative construct</w:t>
+      </w:r>
+      <w:r>
+        <w:rPr>
+          <w:rFonts w:ascii="Garamond" w:hAnsi="Garamond"/>
+          <w:sz w:val="24"/>
+          <w:szCs w:val="24"/>
+        </w:rPr>
+        <w:t>. We strive and struggle and cry. We find an obstacle and we have to climb over it. We want to win. By design, we have two lungs, two kidneys, a pair of eyes,</w:t>
+      </w:r>
+      <w:r>
+        <w:rPr>
+          <w:rFonts w:ascii="Garamond" w:hAnsi="Garamond"/>
+          <w:sz w:val="24"/>
+          <w:szCs w:val="24"/>
+        </w:rPr>
+        <w:t xml:space="preserve"> and</w:t>
+      </w:r>
+      <w:r>
+        <w:rPr>
+          <w:rFonts w:ascii="Garamond" w:hAnsi="Garamond"/>
+          <w:sz w:val="24"/>
+          <w:szCs w:val="24"/>
+        </w:rPr>
+        <w:t xml:space="preserve"> the instincts to eat and to procreate. We are animals. We are proof of life. We have so little in common with computers, </w:t>
       </w:r>
       <w:r>
         <w:rPr>
@@ -2473,7 +2689,15 @@
           <w:sz w:val="24"/>
           <w:szCs w:val="24"/>
         </w:rPr>
-        <w:t xml:space="preserve">rey, the animal </w:t>
+        <w:t xml:space="preserve">rey, the </w:t>
+      </w:r>
+      <w:r>
+        <w:rPr>
+          <w:rFonts w:ascii="Garamond" w:hAnsi="Garamond"/>
+          <w:sz w:val="24"/>
+          <w:szCs w:val="24"/>
+        </w:rPr>
+        <w:t xml:space="preserve">feline </w:t>
       </w:r>
       <w:r>
         <w:rPr>
@@ -2553,6 +2777,7 @@
           <w:sz w:val="24"/>
           <w:szCs w:val="24"/>
         </w:rPr>
+        <w:lastRenderedPageBreak/>
         <w:t>misstep</w:t>
       </w:r>
       <w:r>
@@ -2601,26 +2826,59 @@
           <w:sz w:val="24"/>
           <w:szCs w:val="24"/>
         </w:rPr>
-        <w:t>‘throw in the towel.’ A machine will never ‘call it quits for the day.’</w:t>
-      </w:r>
-    </w:p>
-    <w:p>
-      <w:pPr>
-        <w:spacing w:after="0" w:line="240" w:lineRule="auto"/>
-        <w:jc w:val="both"/>
-        <w:rPr>
-          <w:rFonts w:ascii="Garamond" w:hAnsi="Garamond"/>
-          <w:sz w:val="24"/>
-          <w:szCs w:val="24"/>
-        </w:rPr>
-      </w:pPr>
-      <w:r>
-        <w:rPr>
-          <w:rFonts w:ascii="Garamond" w:hAnsi="Garamond"/>
-          <w:sz w:val="24"/>
-          <w:szCs w:val="24"/>
-        </w:rPr>
-        <w:lastRenderedPageBreak/>
+        <w:t>‘</w:t>
+      </w:r>
+      <w:r>
+        <w:rPr>
+          <w:rFonts w:ascii="Garamond" w:hAnsi="Garamond"/>
+          <w:i/>
+          <w:sz w:val="24"/>
+          <w:szCs w:val="24"/>
+        </w:rPr>
+        <w:t>throw in the towel</w:t>
+      </w:r>
+      <w:r>
+        <w:rPr>
+          <w:rFonts w:ascii="Garamond" w:hAnsi="Garamond"/>
+          <w:sz w:val="24"/>
+          <w:szCs w:val="24"/>
+        </w:rPr>
+        <w:t>.’ A machine will never ‘</w:t>
+      </w:r>
+      <w:r>
+        <w:rPr>
+          <w:rFonts w:ascii="Garamond" w:hAnsi="Garamond"/>
+          <w:i/>
+          <w:sz w:val="24"/>
+          <w:szCs w:val="24"/>
+        </w:rPr>
+        <w:t>call it quits for the day</w:t>
+      </w:r>
+      <w:r>
+        <w:rPr>
+          <w:rFonts w:ascii="Garamond" w:hAnsi="Garamond"/>
+          <w:sz w:val="24"/>
+          <w:szCs w:val="24"/>
+        </w:rPr>
+        <w:t>.’</w:t>
+      </w:r>
+    </w:p>
+    <w:p>
+      <w:pPr>
+        <w:spacing w:after="0" w:line="240" w:lineRule="auto"/>
+        <w:jc w:val="both"/>
+        <w:rPr>
+          <w:rFonts w:ascii="Garamond" w:hAnsi="Garamond"/>
+          <w:sz w:val="24"/>
+          <w:szCs w:val="24"/>
+        </w:rPr>
+      </w:pPr>
+      <w:r>
+        <w:rPr>
+          <w:rFonts w:ascii="Garamond" w:hAnsi="Garamond"/>
+          <w:sz w:val="24"/>
+          <w:szCs w:val="24"/>
+        </w:rPr>
         <w:tab/>
         <w:t xml:space="preserve">In </w:t>
       </w:r>
@@ -2630,7 +2888,15 @@
           <w:sz w:val="24"/>
           <w:szCs w:val="24"/>
         </w:rPr>
-        <w:t xml:space="preserve">order to better secure the </w:t>
+        <w:t>order to better secure any</w:t>
+      </w:r>
+      <w:r>
+        <w:rPr>
+          <w:rFonts w:ascii="Garamond" w:hAnsi="Garamond"/>
+          <w:sz w:val="24"/>
+          <w:szCs w:val="24"/>
+        </w:rPr>
+        <w:t xml:space="preserve"> </w:t>
       </w:r>
       <w:r>
         <w:rPr>
@@ -2646,7 +2912,23 @@
           <w:sz w:val="24"/>
           <w:szCs w:val="24"/>
         </w:rPr>
-        <w:t xml:space="preserve">, humans attempt to refine strategy. </w:t>
+        <w:t>, humans attempt to refine</w:t>
+      </w:r>
+      <w:r>
+        <w:rPr>
+          <w:rFonts w:ascii="Garamond" w:hAnsi="Garamond"/>
+          <w:sz w:val="24"/>
+          <w:szCs w:val="24"/>
+        </w:rPr>
+        <w:t xml:space="preserve"> their</w:t>
+      </w:r>
+      <w:r>
+        <w:rPr>
+          <w:rFonts w:ascii="Garamond" w:hAnsi="Garamond"/>
+          <w:sz w:val="24"/>
+          <w:szCs w:val="24"/>
+        </w:rPr>
+        <w:t xml:space="preserve"> strategy. </w:t>
       </w:r>
       <w:r>
         <w:rPr>
@@ -2662,7 +2944,23 @@
           <w:sz w:val="24"/>
           <w:szCs w:val="24"/>
         </w:rPr>
-        <w:t>. One such refinement takes the form of Test Driven Development</w:t>
+        <w:t>. One such</w:t>
+      </w:r>
+      <w:r>
+        <w:rPr>
+          <w:rFonts w:ascii="Garamond" w:hAnsi="Garamond"/>
+          <w:sz w:val="24"/>
+          <w:szCs w:val="24"/>
+        </w:rPr>
+        <w:t xml:space="preserve"> software</w:t>
+      </w:r>
+      <w:r>
+        <w:rPr>
+          <w:rFonts w:ascii="Garamond" w:hAnsi="Garamond"/>
+          <w:sz w:val="24"/>
+          <w:szCs w:val="24"/>
+        </w:rPr>
+        <w:t xml:space="preserve"> refinement takes the form of Test Driven Development</w:t>
       </w:r>
       <w:r>
         <w:rPr>
@@ -2678,39 +2976,55 @@
           <w:sz w:val="24"/>
           <w:szCs w:val="24"/>
         </w:rPr>
-        <w:t>(TDD). Further explored in section 2.1, TDD is a process by which tests for the software are written before the software itself. TDD was originally the brain child of Kent Beck, wh</w:t>
-      </w:r>
-      <w:r>
-        <w:rPr>
-          <w:rFonts w:ascii="Garamond" w:hAnsi="Garamond"/>
-          <w:sz w:val="24"/>
-          <w:szCs w:val="24"/>
-        </w:rPr>
-        <w:t>o literally wrote the book</w:t>
-      </w:r>
-      <w:r>
-        <w:rPr>
-          <w:rFonts w:ascii="Garamond" w:hAnsi="Garamond"/>
-          <w:sz w:val="24"/>
-          <w:szCs w:val="24"/>
-        </w:rPr>
-        <w:t xml:space="preserve">. Ten years ago, Beck helped the software community refine development techniques by rearranging the software process itself. His argument: if we know what the software has to do, let us build those tests first, then when we write the code we’ll know if </w:t>
-      </w:r>
-      <w:r>
-        <w:rPr>
-          <w:rFonts w:ascii="Garamond" w:hAnsi="Garamond"/>
-          <w:sz w:val="24"/>
-          <w:szCs w:val="24"/>
-        </w:rPr>
-        <w:t>it is</w:t>
-      </w:r>
-      <w:r>
-        <w:rPr>
-          <w:rFonts w:ascii="Garamond" w:hAnsi="Garamond"/>
-          <w:sz w:val="24"/>
-          <w:szCs w:val="24"/>
-        </w:rPr>
-        <w:t xml:space="preserve"> correct.</w:t>
+        <w:t xml:space="preserve">(TDD). Further explored in section 2.1, TDD is a process by which tests for the software are written before the software itself. TDD was originally </w:t>
+      </w:r>
+      <w:r>
+        <w:rPr>
+          <w:rFonts w:ascii="Garamond" w:hAnsi="Garamond"/>
+          <w:sz w:val="24"/>
+          <w:szCs w:val="24"/>
+        </w:rPr>
+        <w:t>the brain child of Kent Beck</w:t>
+      </w:r>
+      <w:r>
+        <w:rPr>
+          <w:rFonts w:ascii="Garamond" w:hAnsi="Garamond"/>
+          <w:sz w:val="24"/>
+          <w:szCs w:val="24"/>
+        </w:rPr>
+        <w:t>. Ten years ago, Beck helped the software community refine development techniques by rearranging the software process itself. His argument: if we know what the softwa</w:t>
+      </w:r>
+      <w:r>
+        <w:rPr>
+          <w:rFonts w:ascii="Garamond" w:hAnsi="Garamond"/>
+          <w:sz w:val="24"/>
+          <w:szCs w:val="24"/>
+        </w:rPr>
+        <w:t>re has to do, let us build the related</w:t>
+      </w:r>
+      <w:r>
+        <w:rPr>
+          <w:rFonts w:ascii="Garamond" w:hAnsi="Garamond"/>
+          <w:sz w:val="24"/>
+          <w:szCs w:val="24"/>
+        </w:rPr>
+        <w:t xml:space="preserve"> tests first, then when we write the code</w:t>
+      </w:r>
+      <w:r>
+        <w:rPr>
+          <w:rFonts w:ascii="Garamond" w:hAnsi="Garamond"/>
+          <w:sz w:val="24"/>
+          <w:szCs w:val="24"/>
+        </w:rPr>
+        <w:t xml:space="preserve"> we’ll know it is correct when it passes the tests</w:t>
+      </w:r>
+      <w:r>
+        <w:rPr>
+          <w:rFonts w:ascii="Garamond" w:hAnsi="Garamond"/>
+          <w:sz w:val="24"/>
+          <w:szCs w:val="24"/>
+        </w:rPr>
+        <w:t>.</w:t>
       </w:r>
     </w:p>
     <w:p>
@@ -2806,7 +3120,15 @@
           <w:sz w:val="24"/>
           <w:szCs w:val="24"/>
         </w:rPr>
-        <w:t>borrowed pens feverishly scribbling on the back of restaurant napkins. The eureka moment</w:t>
+        <w:t>ba</w:t>
+      </w:r>
+      <w:r>
+        <w:rPr>
+          <w:rFonts w:ascii="Garamond" w:hAnsi="Garamond"/>
+          <w:sz w:val="24"/>
+          <w:szCs w:val="24"/>
+        </w:rPr>
+        <w:t>rrowed pens feverishly scribbling on the back of restaurant napkins. The eureka moment</w:t>
       </w:r>
       <w:r>
         <w:rPr>
@@ -2854,7 +3176,15 @@
           <w:sz w:val="24"/>
           <w:szCs w:val="24"/>
         </w:rPr>
-        <w:t xml:space="preserve">animal crashes down upon his prey. ADD will remind us of our </w:t>
+        <w:t>predator</w:t>
+      </w:r>
+      <w:r>
+        <w:rPr>
+          <w:rFonts w:ascii="Garamond" w:hAnsi="Garamond"/>
+          <w:sz w:val="24"/>
+          <w:szCs w:val="24"/>
+        </w:rPr>
+        <w:t xml:space="preserve"> crashes down upon his prey. ADD will remind us of our </w:t>
       </w:r>
       <w:r>
         <w:rPr>
@@ -2886,7 +3216,23 @@
           <w:sz w:val="24"/>
           <w:szCs w:val="24"/>
         </w:rPr>
-        <w:t>ADD will dispose of the perverted thought that unfortunately curses the minds of our students.</w:t>
+        <w:t>ADD will dispose of t</w:t>
+      </w:r>
+      <w:r>
+        <w:rPr>
+          <w:rFonts w:ascii="Garamond" w:hAnsi="Garamond"/>
+          <w:sz w:val="24"/>
+          <w:szCs w:val="24"/>
+        </w:rPr>
+        <w:t>he unfortunate</w:t>
+      </w:r>
+      <w:r>
+        <w:rPr>
+          <w:rFonts w:ascii="Garamond" w:hAnsi="Garamond"/>
+          <w:sz w:val="24"/>
+          <w:szCs w:val="24"/>
+        </w:rPr>
+        <w:t xml:space="preserve"> thought that unfortunately curses the minds of our students.</w:t>
       </w:r>
     </w:p>
     <w:p>
@@ -3226,7 +3572,7 @@
           <w:sz w:val="24"/>
           <w:szCs w:val="24"/>
         </w:rPr>
-        <w:t xml:space="preserve"> new mechanism is pointless</w:t>
+        <w:t xml:space="preserve"> mechanism is pointless</w:t>
       </w:r>
       <w:r>
         <w:rPr>
@@ -3298,7 +3644,39 @@
           <w:sz w:val="24"/>
           <w:szCs w:val="24"/>
         </w:rPr>
-        <w:t xml:space="preserve"> design what has become Analog Driven Development. I will show the evolution of my test first practice from Beck’s work.</w:t>
+        <w:t xml:space="preserve"> design </w:t>
+      </w:r>
+      <w:r>
+        <w:rPr>
+          <w:rFonts w:ascii="Garamond" w:hAnsi="Garamond"/>
+          <w:sz w:val="24"/>
+          <w:szCs w:val="24"/>
+        </w:rPr>
+        <w:t xml:space="preserve">off </w:t>
+      </w:r>
+      <w:r>
+        <w:rPr>
+          <w:rFonts w:ascii="Garamond" w:hAnsi="Garamond"/>
+          <w:sz w:val="24"/>
+          <w:szCs w:val="24"/>
+        </w:rPr>
+        <w:t xml:space="preserve">what has become Analog Driven Development. I will show the evolution of my test first practice from Beck’s </w:t>
+      </w:r>
+      <w:r>
+        <w:rPr>
+          <w:rFonts w:ascii="Garamond" w:hAnsi="Garamond"/>
+          <w:sz w:val="24"/>
+          <w:szCs w:val="24"/>
+        </w:rPr>
+        <w:t xml:space="preserve">own </w:t>
+      </w:r>
+      <w:r>
+        <w:rPr>
+          <w:rFonts w:ascii="Garamond" w:hAnsi="Garamond"/>
+          <w:sz w:val="24"/>
+          <w:szCs w:val="24"/>
+        </w:rPr>
+        <w:t>work.</w:t>
       </w:r>
       <w:r>
         <w:rPr>
@@ -3373,7 +3751,6 @@
           <w:sz w:val="28"/>
           <w:szCs w:val="28"/>
         </w:rPr>
-        <w:lastRenderedPageBreak/>
         <w:t>1.2 – Definitions</w:t>
       </w:r>
     </w:p>
@@ -3413,7 +3790,23 @@
           <w:sz w:val="24"/>
           <w:szCs w:val="24"/>
         </w:rPr>
-        <w:t>Before diving deeper into the meat of this document, it would be beneficial to establish meanings for the words that will be used herein. The following is not a set of meanings from industry or literature, though in some cases they may match. The following definitions are precisely what I mean when I use the words.</w:t>
+        <w:t>Be</w:t>
+      </w:r>
+      <w:r>
+        <w:rPr>
+          <w:rFonts w:ascii="Garamond" w:hAnsi="Garamond"/>
+          <w:sz w:val="24"/>
+          <w:szCs w:val="24"/>
+        </w:rPr>
+        <w:t>fore diving deeper into the substance</w:t>
+      </w:r>
+      <w:r>
+        <w:rPr>
+          <w:rFonts w:ascii="Garamond" w:hAnsi="Garamond"/>
+          <w:sz w:val="24"/>
+          <w:szCs w:val="24"/>
+        </w:rPr>
+        <w:t xml:space="preserve"> of this document, it would be beneficial to establish meanings for the words that will be used herein. The following is not a set of meanings from industry or literature, though in some cases they may match. The following definitions are precisely what I mean when I use the words.</w:t>
       </w:r>
     </w:p>
     <w:p>
@@ -4662,7 +5055,23 @@
           <w:szCs w:val="24"/>
         </w:rPr>
         <w:tab/>
-        <w:t xml:space="preserve">Highlighting the differences between the analog and the digital is important to continuing </w:t>
+        <w:t>Highlighting the differences between the analog and the digit</w:t>
+      </w:r>
+      <w:r>
+        <w:rPr>
+          <w:rFonts w:ascii="Garamond" w:hAnsi="Garamond"/>
+          <w:sz w:val="24"/>
+          <w:szCs w:val="24"/>
+        </w:rPr>
+        <w:t>al is important for</w:t>
+      </w:r>
+      <w:r>
+        <w:rPr>
+          <w:rFonts w:ascii="Garamond" w:hAnsi="Garamond"/>
+          <w:sz w:val="24"/>
+          <w:szCs w:val="24"/>
+        </w:rPr>
+        <w:t xml:space="preserve"> continuing </w:t>
       </w:r>
       <w:r>
         <w:rPr>
@@ -4694,7 +5103,16 @@
           <w:sz w:val="24"/>
           <w:szCs w:val="24"/>
         </w:rPr>
-        <w:t xml:space="preserve"> distinction in based in the segregation of idea versus example; of rule versus instance. Similar to the design of a class structure and the impending instantiation of a discrete object. Software too has analog and digital </w:t>
+        <w:t xml:space="preserve"> distinction in based in the segregation of idea versus example; of rule versus instance. Similar to the design of a class structure and the impending instantiation of a discrete object. Software too has </w:t>
+      </w:r>
+      <w:r>
+        <w:rPr>
+          <w:rFonts w:ascii="Garamond" w:hAnsi="Garamond"/>
+          <w:sz w:val="24"/>
+          <w:szCs w:val="24"/>
+        </w:rPr>
+        <w:lastRenderedPageBreak/>
+        <w:t xml:space="preserve">analog and digital </w:t>
       </w:r>
       <w:r>
         <w:rPr>
@@ -4710,16 +5128,23 @@
           <w:sz w:val="24"/>
           <w:szCs w:val="24"/>
         </w:rPr>
-        <w:t xml:space="preserve">s. Humans were designed to execute action based upon a collection of </w:t>
-      </w:r>
-      <w:r>
-        <w:rPr>
-          <w:rFonts w:ascii="Garamond" w:hAnsi="Garamond"/>
-          <w:sz w:val="24"/>
-          <w:szCs w:val="24"/>
-        </w:rPr>
-        <w:lastRenderedPageBreak/>
-        <w:t>information. Computers were designed to execute an action based upon what a variable means at this very moment. Computers view the here and the now only. One single set of instructions to</w:t>
+        <w:t>s. Humans were designed to execute action based upon a collection of information. Computers were designed to execute an action based upon wh</w:t>
+      </w:r>
+      <w:r>
+        <w:rPr>
+          <w:rFonts w:ascii="Garamond" w:hAnsi="Garamond"/>
+          <w:sz w:val="24"/>
+          <w:szCs w:val="24"/>
+        </w:rPr>
+        <w:t>at a variable means at a particular</w:t>
+      </w:r>
+      <w:r>
+        <w:rPr>
+          <w:rFonts w:ascii="Garamond" w:hAnsi="Garamond"/>
+          <w:sz w:val="24"/>
+          <w:szCs w:val="24"/>
+        </w:rPr>
+        <w:t xml:space="preserve"> moment. Computers view the here and the now only. One single set of instructions to</w:t>
       </w:r>
       <w:r>
         <w:rPr>
@@ -4775,7 +5200,7 @@
           <w:sz w:val="24"/>
           <w:szCs w:val="24"/>
         </w:rPr>
-        <w:t>take a more into thought</w:t>
+        <w:t>take more into thought</w:t>
       </w:r>
       <w:r>
         <w:rPr>
@@ -4807,7 +5232,23 @@
           <w:sz w:val="24"/>
           <w:szCs w:val="24"/>
         </w:rPr>
-        <w:t xml:space="preserve"> This is the difference between analog and digital.</w:t>
+        <w:t xml:space="preserve"> This is the </w:t>
+      </w:r>
+      <w:r>
+        <w:rPr>
+          <w:rFonts w:ascii="Garamond" w:hAnsi="Garamond"/>
+          <w:sz w:val="24"/>
+          <w:szCs w:val="24"/>
+        </w:rPr>
+        <w:t xml:space="preserve">functional </w:t>
+      </w:r>
+      <w:r>
+        <w:rPr>
+          <w:rFonts w:ascii="Garamond" w:hAnsi="Garamond"/>
+          <w:sz w:val="24"/>
+          <w:szCs w:val="24"/>
+        </w:rPr>
+        <w:t>difference between analog and digital.</w:t>
       </w:r>
     </w:p>
     <w:p>
@@ -4886,39 +5327,135 @@
           <w:sz w:val="24"/>
           <w:szCs w:val="24"/>
         </w:rPr>
-        <w:t>The software has several experiments that could be worked through</w:t>
-      </w:r>
-      <w:r>
-        <w:rPr>
-          <w:rFonts w:ascii="Garamond" w:hAnsi="Garamond"/>
-          <w:sz w:val="24"/>
-          <w:szCs w:val="24"/>
-        </w:rPr>
-        <w:t xml:space="preserve">; balancing a space with weights or freefall from a platform. </w:t>
-      </w:r>
-      <w:r>
-        <w:rPr>
-          <w:rFonts w:ascii="Garamond" w:hAnsi="Garamond"/>
-          <w:sz w:val="24"/>
-          <w:szCs w:val="24"/>
-        </w:rPr>
-        <w:t>The benefactor, Auburn Engineering alum Walt Woltosz, ’77 Aerospace Engineering, also donated the original FutureLab program. FutureLab, the software, would begin to undergo a rebuild from the ground up. The program was being moved C to Java and from mid 1990’s operatin</w:t>
-      </w:r>
-      <w:r>
-        <w:rPr>
-          <w:rFonts w:ascii="Garamond" w:hAnsi="Garamond"/>
-          <w:sz w:val="24"/>
-          <w:szCs w:val="24"/>
-        </w:rPr>
-        <w:t>g systems to Android. FutureLab, the project, would provide a number of new challenges, the most pertinent of which required the design of a homemade ph</w:t>
-      </w:r>
-      <w:r>
-        <w:rPr>
-          <w:rFonts w:ascii="Garamond" w:hAnsi="Garamond"/>
-          <w:sz w:val="24"/>
-          <w:szCs w:val="24"/>
-        </w:rPr>
-        <w:t xml:space="preserve">ysics modeling. </w:t>
+        <w:t xml:space="preserve">The </w:t>
+      </w:r>
+      <w:r>
+        <w:rPr>
+          <w:rFonts w:ascii="Garamond" w:hAnsi="Garamond"/>
+          <w:sz w:val="24"/>
+          <w:szCs w:val="24"/>
+        </w:rPr>
+        <w:t>program contained</w:t>
+      </w:r>
+      <w:r>
+        <w:rPr>
+          <w:rFonts w:ascii="Garamond" w:hAnsi="Garamond"/>
+          <w:sz w:val="24"/>
+          <w:szCs w:val="24"/>
+        </w:rPr>
+        <w:t xml:space="preserve"> several experiments that c</w:t>
+      </w:r>
+      <w:r>
+        <w:rPr>
+          <w:rFonts w:ascii="Garamond" w:hAnsi="Garamond"/>
+          <w:sz w:val="24"/>
+          <w:szCs w:val="24"/>
+        </w:rPr>
+        <w:t>an</w:t>
+      </w:r>
+      <w:r>
+        <w:rPr>
+          <w:rFonts w:ascii="Garamond" w:hAnsi="Garamond"/>
+          <w:sz w:val="24"/>
+          <w:szCs w:val="24"/>
+        </w:rPr>
+        <w:t xml:space="preserve"> be worked through</w:t>
+      </w:r>
+      <w:r>
+        <w:rPr>
+          <w:rFonts w:ascii="Garamond" w:hAnsi="Garamond"/>
+          <w:sz w:val="24"/>
+          <w:szCs w:val="24"/>
+        </w:rPr>
+        <w:t>; balancing a scale</w:t>
+      </w:r>
+      <w:r>
+        <w:rPr>
+          <w:rFonts w:ascii="Garamond" w:hAnsi="Garamond"/>
+          <w:sz w:val="24"/>
+          <w:szCs w:val="24"/>
+        </w:rPr>
+        <w:t xml:space="preserve"> with weights or freefall from a platform. </w:t>
+      </w:r>
+      <w:r>
+        <w:rPr>
+          <w:rFonts w:ascii="Garamond" w:hAnsi="Garamond"/>
+          <w:sz w:val="24"/>
+          <w:szCs w:val="24"/>
+        </w:rPr>
+        <w:t>The benefactor, Auburn Engineering alum Walt Woltosz,</w:t>
+      </w:r>
+      <w:r>
+        <w:rPr>
+          <w:rFonts w:ascii="Garamond" w:hAnsi="Garamond"/>
+          <w:sz w:val="24"/>
+          <w:szCs w:val="24"/>
+        </w:rPr>
+        <w:t xml:space="preserve"> ’77 Aerospace Engineering,</w:t>
+      </w:r>
+      <w:r>
+        <w:rPr>
+          <w:rFonts w:ascii="Garamond" w:hAnsi="Garamond"/>
+          <w:sz w:val="24"/>
+          <w:szCs w:val="24"/>
+        </w:rPr>
+        <w:t xml:space="preserve"> donated the original FutureLab program. FutureLab, the software, would begin to undergo a rebuild from the ground up. The program was being moved C to Java and from mid 1990’s operatin</w:t>
+      </w:r>
+      <w:r>
+        <w:rPr>
+          <w:rFonts w:ascii="Garamond" w:hAnsi="Garamond"/>
+          <w:sz w:val="24"/>
+          <w:szCs w:val="24"/>
+        </w:rPr>
+        <w:t xml:space="preserve">g systems to </w:t>
+      </w:r>
+      <w:r>
+        <w:rPr>
+          <w:rFonts w:ascii="Garamond" w:hAnsi="Garamond"/>
+          <w:sz w:val="24"/>
+          <w:szCs w:val="24"/>
+        </w:rPr>
+        <w:t xml:space="preserve">the </w:t>
+      </w:r>
+      <w:r>
+        <w:rPr>
+          <w:rFonts w:ascii="Garamond" w:hAnsi="Garamond"/>
+          <w:sz w:val="24"/>
+          <w:szCs w:val="24"/>
+        </w:rPr>
+        <w:t>Android</w:t>
+      </w:r>
+      <w:r>
+        <w:rPr>
+          <w:rFonts w:ascii="Garamond" w:hAnsi="Garamond"/>
+          <w:sz w:val="24"/>
+          <w:szCs w:val="24"/>
+        </w:rPr>
+        <w:t xml:space="preserve"> OS</w:t>
+      </w:r>
+      <w:r>
+        <w:rPr>
+          <w:rFonts w:ascii="Garamond" w:hAnsi="Garamond"/>
+          <w:sz w:val="24"/>
+          <w:szCs w:val="24"/>
+        </w:rPr>
+        <w:t>. FutureLab, the project, would provide a number of new challenges, the most pertinent of which required the design of a homemade ph</w:t>
+      </w:r>
+      <w:r>
+        <w:rPr>
+          <w:rFonts w:ascii="Garamond" w:hAnsi="Garamond"/>
+          <w:sz w:val="24"/>
+          <w:szCs w:val="24"/>
+        </w:rPr>
+        <w:t>ysics environment</w:t>
+      </w:r>
+      <w:r>
+        <w:rPr>
+          <w:rFonts w:ascii="Garamond" w:hAnsi="Garamond"/>
+          <w:sz w:val="24"/>
+          <w:szCs w:val="24"/>
+        </w:rPr>
+        <w:t xml:space="preserve">. </w:t>
       </w:r>
     </w:p>
     <w:p>
@@ -5013,15 +5550,103 @@
           <w:sz w:val="24"/>
           <w:szCs w:val="24"/>
         </w:rPr>
-        <w:t>ADD eventually evolved into a mechanism</w:t>
-      </w:r>
-      <w:r>
-        <w:rPr>
-          <w:rFonts w:ascii="Garamond" w:hAnsi="Garamond"/>
-          <w:sz w:val="24"/>
-          <w:szCs w:val="24"/>
-        </w:rPr>
-        <w:t xml:space="preserve"> for stable software design, but it began as a resource. The developing tests for a system that models physics in an abstract space was difficult. In order to keep track of the location of objects and their shapes within the simulation space, I began to sketch a blue print for the tests. Engineering paper, rulers and a compass became my power tools for test construction.   </w:t>
+        <w:t xml:space="preserve">ADD </w:t>
+      </w:r>
+      <w:r>
+        <w:rPr>
+          <w:rFonts w:ascii="Garamond" w:hAnsi="Garamond"/>
+          <w:sz w:val="24"/>
+          <w:szCs w:val="24"/>
+        </w:rPr>
+        <w:t>evolved into a mechanism</w:t>
+      </w:r>
+      <w:r>
+        <w:rPr>
+          <w:rFonts w:ascii="Garamond" w:hAnsi="Garamond"/>
+          <w:sz w:val="24"/>
+          <w:szCs w:val="24"/>
+        </w:rPr>
+        <w:t xml:space="preserve"> for stable software design, but it beg</w:t>
+      </w:r>
+      <w:r>
+        <w:rPr>
+          <w:rFonts w:ascii="Garamond" w:hAnsi="Garamond"/>
+          <w:sz w:val="24"/>
+          <w:szCs w:val="24"/>
+        </w:rPr>
+        <w:t>an as a resource. The development of</w:t>
+      </w:r>
+      <w:r>
+        <w:rPr>
+          <w:rFonts w:ascii="Garamond" w:hAnsi="Garamond"/>
+          <w:sz w:val="24"/>
+          <w:szCs w:val="24"/>
+        </w:rPr>
+        <w:t xml:space="preserve"> tests for a system that models </w:t>
+      </w:r>
+      <w:r>
+        <w:rPr>
+          <w:rFonts w:ascii="Garamond" w:hAnsi="Garamond"/>
+          <w:sz w:val="24"/>
+          <w:szCs w:val="24"/>
+        </w:rPr>
+        <w:t>physics in an abstract space proved</w:t>
+      </w:r>
+      <w:r>
+        <w:rPr>
+          <w:rFonts w:ascii="Garamond" w:hAnsi="Garamond"/>
+          <w:sz w:val="24"/>
+          <w:szCs w:val="24"/>
+        </w:rPr>
+        <w:t xml:space="preserve"> difficult. In order to keep track of the location of objects and their shapes within the simulation space, I began to s</w:t>
+      </w:r>
+      <w:r>
+        <w:rPr>
+          <w:rFonts w:ascii="Garamond" w:hAnsi="Garamond"/>
+          <w:sz w:val="24"/>
+          <w:szCs w:val="24"/>
+        </w:rPr>
+        <w:t>ketch a blue print for each test</w:t>
+      </w:r>
+      <w:r>
+        <w:rPr>
+          <w:rFonts w:ascii="Garamond" w:hAnsi="Garamond"/>
+          <w:sz w:val="24"/>
+          <w:szCs w:val="24"/>
+        </w:rPr>
+        <w:t>. Engineering paper</w:t>
+      </w:r>
+      <w:r>
+        <w:rPr>
+          <w:rFonts w:ascii="Garamond" w:hAnsi="Garamond"/>
+          <w:sz w:val="24"/>
+          <w:szCs w:val="24"/>
+        </w:rPr>
+        <w:t>, rulers and a compass became</w:t>
+      </w:r>
+      <w:r>
+        <w:rPr>
+          <w:rFonts w:ascii="Garamond" w:hAnsi="Garamond"/>
+          <w:sz w:val="24"/>
+          <w:szCs w:val="24"/>
+        </w:rPr>
+        <w:t xml:space="preserve"> power tools </w:t>
+      </w:r>
+      <w:r>
+        <w:rPr>
+          <w:rFonts w:ascii="Garamond" w:hAnsi="Garamond"/>
+          <w:sz w:val="24"/>
+          <w:szCs w:val="24"/>
+        </w:rPr>
+        <w:t xml:space="preserve">software </w:t>
+      </w:r>
+      <w:r>
+        <w:rPr>
+          <w:rFonts w:ascii="Garamond" w:hAnsi="Garamond"/>
+          <w:sz w:val="24"/>
+          <w:szCs w:val="24"/>
+        </w:rPr>
+        <w:t xml:space="preserve">construction.   </w:t>
       </w:r>
     </w:p>
     <w:p>
@@ -11113,7 +11738,23 @@
           <w:sz w:val="24"/>
           <w:szCs w:val="24"/>
         </w:rPr>
-        <w:t xml:space="preserve"> Second, potentially third order maps are needed for dynamic problems. In this instance, we have a very well defined first order problem. We have a piece of software that needs to be manufactured and someone knows what it should do. The problem becomes, “</w:t>
+        <w:t xml:space="preserve"> Second, potentially third order maps are needed for dynamic problems. In this instance, we have a very well defined first order problem. We have a software</w:t>
+      </w:r>
+      <w:r>
+        <w:rPr>
+          <w:rFonts w:ascii="Garamond" w:hAnsi="Garamond"/>
+          <w:sz w:val="24"/>
+          <w:szCs w:val="24"/>
+        </w:rPr>
+        <w:t xml:space="preserve"> idea</w:t>
+      </w:r>
+      <w:r>
+        <w:rPr>
+          <w:rFonts w:ascii="Garamond" w:hAnsi="Garamond"/>
+          <w:sz w:val="24"/>
+          <w:szCs w:val="24"/>
+        </w:rPr>
+        <w:t xml:space="preserve"> that needs to be manufactured and someone knows what it should do. The problem becomes, “</w:t>
       </w:r>
       <w:r>
         <w:rPr>
@@ -11633,7 +12274,39 @@
           <w:sz w:val="24"/>
           <w:szCs w:val="24"/>
         </w:rPr>
-        <w:t>Sketch “the broken” solution;</w:t>
+        <w:t>Sketch</w:t>
+      </w:r>
+      <w:r>
+        <w:rPr>
+          <w:rFonts w:ascii="Garamond" w:hAnsi="Garamond"/>
+          <w:sz w:val="24"/>
+          <w:szCs w:val="24"/>
+        </w:rPr>
+        <w:t xml:space="preserve"> the</w:t>
+      </w:r>
+      <w:r>
+        <w:rPr>
+          <w:rFonts w:ascii="Garamond" w:hAnsi="Garamond"/>
+          <w:sz w:val="24"/>
+          <w:szCs w:val="24"/>
+        </w:rPr>
+        <w:t xml:space="preserve"> </w:t>
+      </w:r>
+      <w:r>
+        <w:rPr>
+          <w:rFonts w:ascii="Garamond" w:hAnsi="Garamond"/>
+          <w:sz w:val="24"/>
+          <w:szCs w:val="24"/>
+        </w:rPr>
+        <w:t xml:space="preserve">problem and a potential </w:t>
+      </w:r>
+      <w:r>
+        <w:rPr>
+          <w:rFonts w:ascii="Garamond" w:hAnsi="Garamond"/>
+          <w:sz w:val="24"/>
+          <w:szCs w:val="24"/>
+        </w:rPr>
+        <w:t>solution;</w:t>
       </w:r>
     </w:p>
     <w:p>
@@ -11681,7 +12354,23 @@
           <w:sz w:val="24"/>
           <w:szCs w:val="24"/>
         </w:rPr>
-        <w:t xml:space="preserve">Pseudo-Code the solution; </w:t>
+        <w:t>Pseudo-Code</w:t>
+      </w:r>
+      <w:r>
+        <w:rPr>
+          <w:rFonts w:ascii="Garamond" w:hAnsi="Garamond"/>
+          <w:sz w:val="24"/>
+          <w:szCs w:val="24"/>
+        </w:rPr>
+        <w:t xml:space="preserve"> the solution</w:t>
+      </w:r>
+      <w:r>
+        <w:rPr>
+          <w:rFonts w:ascii="Garamond" w:hAnsi="Garamond"/>
+          <w:sz w:val="24"/>
+          <w:szCs w:val="24"/>
+        </w:rPr>
+        <w:t xml:space="preserve">; </w:t>
       </w:r>
     </w:p>
     <w:p>
@@ -11817,7 +12506,23 @@
           <w:sz w:val="24"/>
           <w:szCs w:val="24"/>
         </w:rPr>
-        <w:t xml:space="preserve"> as athlete</w:t>
+        <w:t xml:space="preserve"> a</w:t>
+      </w:r>
+      <w:r>
+        <w:rPr>
+          <w:rFonts w:ascii="Garamond" w:hAnsi="Garamond"/>
+          <w:sz w:val="24"/>
+          <w:szCs w:val="24"/>
+        </w:rPr>
+        <w:t>n</w:t>
+      </w:r>
+      <w:r>
+        <w:rPr>
+          <w:rFonts w:ascii="Garamond" w:hAnsi="Garamond"/>
+          <w:sz w:val="24"/>
+          <w:szCs w:val="24"/>
+        </w:rPr>
+        <w:t xml:space="preserve"> athlete</w:t>
       </w:r>
       <w:r>
         <w:rPr>
@@ -11942,7 +12647,55 @@
           <w:sz w:val="24"/>
           <w:szCs w:val="24"/>
         </w:rPr>
-        <w:t xml:space="preserve">Once these data fields are filled, the mathematical calculations begin. These equations are predetermined by the laws of physics. Done by hand next to the sketch itself, the math provides an encoding of the picture. While the drawing is an encoding of the conceptual rules of the physics simulator. The rules for a collision are determined by the use cases of the software. This is used to </w:t>
+        <w:t>Once these data fields are filled, the mathematical calculations begin. These equations are predetermined by the laws of physics. Done by hand next to the sketch itself, the math provides an encoding of the picture. While the drawing is an encodin</w:t>
+      </w:r>
+      <w:r>
+        <w:rPr>
+          <w:rFonts w:ascii="Garamond" w:hAnsi="Garamond"/>
+          <w:sz w:val="24"/>
+          <w:szCs w:val="24"/>
+        </w:rPr>
+        <w:t>g of the conceptual rules of</w:t>
+      </w:r>
+      <w:r>
+        <w:rPr>
+          <w:rFonts w:ascii="Garamond" w:hAnsi="Garamond"/>
+          <w:sz w:val="24"/>
+          <w:szCs w:val="24"/>
+        </w:rPr>
+        <w:t xml:space="preserve"> physics</w:t>
+      </w:r>
+      <w:r>
+        <w:rPr>
+          <w:rFonts w:ascii="Garamond" w:hAnsi="Garamond"/>
+          <w:sz w:val="24"/>
+          <w:szCs w:val="24"/>
+        </w:rPr>
+        <w:t xml:space="preserve"> itself</w:t>
+      </w:r>
+      <w:r>
+        <w:rPr>
+          <w:rFonts w:ascii="Garamond" w:hAnsi="Garamond"/>
+          <w:sz w:val="24"/>
+          <w:szCs w:val="24"/>
+        </w:rPr>
+        <w:t>. The rules for a collision are determined by the us</w:t>
+      </w:r>
+      <w:r>
+        <w:rPr>
+          <w:rFonts w:ascii="Garamond" w:hAnsi="Garamond"/>
+          <w:sz w:val="24"/>
+          <w:szCs w:val="24"/>
+        </w:rPr>
+        <w:t>e cases of the software. This are</w:t>
+      </w:r>
+      <w:r>
+        <w:rPr>
+          <w:rFonts w:ascii="Garamond" w:hAnsi="Garamond"/>
+          <w:sz w:val="24"/>
+          <w:szCs w:val="24"/>
+        </w:rPr>
+        <w:t xml:space="preserve"> used to create a </w:t>
       </w:r>
       <w:r>
         <w:rPr>
@@ -11951,7 +12704,477 @@
           <w:szCs w:val="24"/>
         </w:rPr>
         <w:lastRenderedPageBreak/>
-        <w:t xml:space="preserve">create a single instance of a collision resolution. The human mind understands the concept of two objects smashing into one another with force and shooting backwards immediately. The sketch is a slightly more digital representation. The sketch is a single instance of the idea of collision. Analog is the rule, digital the instance. </w:t>
+        <w:t>single instance of a collision resolution. The human mind understands the concept of two objects smashing into one another with force and shooting backwards immediately. The sketch is a slightly more digital representation</w:t>
+      </w:r>
+      <w:r>
+        <w:rPr>
+          <w:rFonts w:ascii="Garamond" w:hAnsi="Garamond"/>
+          <w:sz w:val="24"/>
+          <w:szCs w:val="24"/>
+        </w:rPr>
+        <w:t xml:space="preserve">, </w:t>
+      </w:r>
+      <w:r>
+        <w:rPr>
+          <w:rFonts w:ascii="Garamond" w:hAnsi="Garamond"/>
+          <w:sz w:val="24"/>
+          <w:szCs w:val="24"/>
+        </w:rPr>
+        <w:t xml:space="preserve">a single instance of the idea of collision. </w:t>
+      </w:r>
+    </w:p>
+    <w:p>
+      <w:pPr>
+        <w:spacing w:after="0" w:line="240" w:lineRule="auto"/>
+        <w:ind w:firstLine="720"/>
+        <w:jc w:val="both"/>
+        <w:rPr>
+          <w:rFonts w:ascii="Garamond" w:hAnsi="Garamond"/>
+          <w:i/>
+          <w:sz w:val="24"/>
+          <w:szCs w:val="24"/>
+        </w:rPr>
+      </w:pPr>
+      <w:r>
+        <w:rPr>
+          <w:rFonts w:ascii="Garamond" w:hAnsi="Garamond"/>
+          <w:sz w:val="24"/>
+          <w:szCs w:val="24"/>
+        </w:rPr>
+        <w:t>Stage four involves a review of the initial sketch in light of the project requirements through the use cases. Various sketches may be required to depict all use cases. However, each use case must be accounted for within the set of visualizations.</w:t>
+      </w:r>
+      <w:r>
+        <w:rPr>
+          <w:rFonts w:ascii="Garamond" w:hAnsi="Garamond"/>
+          <w:sz w:val="24"/>
+          <w:szCs w:val="24"/>
+        </w:rPr>
+        <w:t xml:space="preserve"> If a use case has not been translated into visual form, for instance a collision between a circular object and a square shaped object, then this interaction must be drawn. There are two purposes to stage four. The first is to ensure requirement coverage. The second is perform a moment of self-reconnaissance. Stage three requires the depiction of the problem space as it is currently understood by the developer. Stage four requires that the initial depict</w:t>
+      </w:r>
+      <w:r>
+        <w:rPr>
+          <w:rFonts w:ascii="Garamond" w:hAnsi="Garamond"/>
+          <w:sz w:val="24"/>
+          <w:szCs w:val="24"/>
+        </w:rPr>
+        <w:t>ion</w:t>
+      </w:r>
+      <w:r>
+        <w:rPr>
+          <w:rFonts w:ascii="Garamond" w:hAnsi="Garamond"/>
+          <w:sz w:val="24"/>
+          <w:szCs w:val="24"/>
+        </w:rPr>
+        <w:t xml:space="preserve"> be repair</w:t>
+      </w:r>
+      <w:r>
+        <w:rPr>
+          <w:rFonts w:ascii="Garamond" w:hAnsi="Garamond"/>
+          <w:sz w:val="24"/>
+          <w:szCs w:val="24"/>
+        </w:rPr>
+        <w:t>ed</w:t>
+      </w:r>
+      <w:r>
+        <w:rPr>
+          <w:rFonts w:ascii="Garamond" w:hAnsi="Garamond"/>
+          <w:sz w:val="24"/>
+          <w:szCs w:val="24"/>
+        </w:rPr>
+        <w:t xml:space="preserve"> for any missing considerations. The developer is able to gage </w:t>
+      </w:r>
+      <w:r>
+        <w:rPr>
+          <w:rFonts w:ascii="Garamond" w:hAnsi="Garamond"/>
+          <w:sz w:val="24"/>
+          <w:szCs w:val="24"/>
+        </w:rPr>
+        <w:t>their level of comfort</w:t>
+      </w:r>
+      <w:r>
+        <w:rPr>
+          <w:rFonts w:ascii="Garamond" w:hAnsi="Garamond"/>
+          <w:sz w:val="24"/>
+          <w:szCs w:val="24"/>
+        </w:rPr>
+        <w:t xml:space="preserve"> with the pr</w:t>
+      </w:r>
+      <w:r>
+        <w:rPr>
+          <w:rFonts w:ascii="Garamond" w:hAnsi="Garamond"/>
+          <w:sz w:val="24"/>
+          <w:szCs w:val="24"/>
+        </w:rPr>
+        <w:t>oblem. The transition from phase three to four allows one to determine any discrepancy from their currently knowledge base to the one they ought have.</w:t>
+      </w:r>
+      <w:r>
+        <w:rPr>
+          <w:rFonts w:ascii="Garamond" w:hAnsi="Garamond"/>
+          <w:sz w:val="24"/>
+          <w:szCs w:val="24"/>
+        </w:rPr>
+        <w:t xml:space="preserve"> </w:t>
+      </w:r>
+    </w:p>
+    <w:p>
+      <w:pPr>
+        <w:spacing w:after="0" w:line="240" w:lineRule="auto"/>
+        <w:ind w:firstLine="720"/>
+        <w:jc w:val="both"/>
+        <w:rPr>
+          <w:rFonts w:ascii="Garamond" w:hAnsi="Garamond"/>
+          <w:sz w:val="24"/>
+          <w:szCs w:val="24"/>
+        </w:rPr>
+      </w:pPr>
+      <w:r>
+        <w:rPr>
+          <w:rFonts w:ascii="Garamond" w:hAnsi="Garamond"/>
+          <w:sz w:val="24"/>
+          <w:szCs w:val="24"/>
+        </w:rPr>
+        <w:t>Stage five</w:t>
+      </w:r>
+      <w:r>
+        <w:rPr>
+          <w:rFonts w:ascii="Garamond" w:hAnsi="Garamond"/>
+          <w:sz w:val="24"/>
+          <w:szCs w:val="24"/>
+        </w:rPr>
+        <w:t xml:space="preserve"> begins the transition from human thought to machine code. The </w:t>
+      </w:r>
+      <w:r>
+        <w:rPr>
+          <w:rFonts w:ascii="Garamond" w:hAnsi="Garamond"/>
+          <w:sz w:val="24"/>
+          <w:szCs w:val="24"/>
+        </w:rPr>
+        <w:t>algorithm</w:t>
+      </w:r>
+      <w:r>
+        <w:rPr>
+          <w:rFonts w:ascii="Garamond" w:hAnsi="Garamond"/>
+          <w:sz w:val="24"/>
+          <w:szCs w:val="24"/>
+        </w:rPr>
+        <w:t>s</w:t>
+      </w:r>
+      <w:r>
+        <w:rPr>
+          <w:rFonts w:ascii="Garamond" w:hAnsi="Garamond"/>
+          <w:sz w:val="24"/>
+          <w:szCs w:val="24"/>
+        </w:rPr>
+        <w:t xml:space="preserve"> crafted to </w:t>
+      </w:r>
+      <w:r>
+        <w:rPr>
+          <w:rFonts w:ascii="Garamond" w:hAnsi="Garamond"/>
+          <w:sz w:val="24"/>
+          <w:szCs w:val="24"/>
+        </w:rPr>
+        <w:t xml:space="preserve">check for and to </w:t>
+      </w:r>
+      <w:r>
+        <w:rPr>
+          <w:rFonts w:ascii="Garamond" w:hAnsi="Garamond"/>
+          <w:sz w:val="24"/>
+          <w:szCs w:val="24"/>
+        </w:rPr>
+        <w:t>resolve</w:t>
+      </w:r>
+      <w:r>
+        <w:rPr>
+          <w:rFonts w:ascii="Garamond" w:hAnsi="Garamond"/>
+          <w:sz w:val="24"/>
+          <w:szCs w:val="24"/>
+        </w:rPr>
+        <w:t xml:space="preserve"> collision</w:t>
+      </w:r>
+      <w:r>
+        <w:rPr>
+          <w:rFonts w:ascii="Garamond" w:hAnsi="Garamond"/>
+          <w:sz w:val="24"/>
+          <w:szCs w:val="24"/>
+        </w:rPr>
+        <w:t>s within FutureLab must be able to pass</w:t>
+      </w:r>
+      <w:r>
+        <w:rPr>
+          <w:rFonts w:ascii="Garamond" w:hAnsi="Garamond"/>
+          <w:sz w:val="24"/>
+          <w:szCs w:val="24"/>
+        </w:rPr>
+        <w:t xml:space="preserve"> collision instance</w:t>
+      </w:r>
+      <w:r>
+        <w:rPr>
+          <w:rFonts w:ascii="Garamond" w:hAnsi="Garamond"/>
+          <w:sz w:val="24"/>
+          <w:szCs w:val="24"/>
+        </w:rPr>
+        <w:t>s</w:t>
+      </w:r>
+      <w:r>
+        <w:rPr>
+          <w:rFonts w:ascii="Garamond" w:hAnsi="Garamond"/>
+          <w:sz w:val="24"/>
+          <w:szCs w:val="24"/>
+        </w:rPr>
+        <w:t xml:space="preserve"> drafted as a test</w:t>
+      </w:r>
+      <w:r>
+        <w:rPr>
+          <w:rFonts w:ascii="Garamond" w:hAnsi="Garamond"/>
+          <w:sz w:val="24"/>
+          <w:szCs w:val="24"/>
+        </w:rPr>
+        <w:t>s</w:t>
+      </w:r>
+      <w:r>
+        <w:rPr>
+          <w:rFonts w:ascii="Garamond" w:hAnsi="Garamond"/>
+          <w:sz w:val="24"/>
+          <w:szCs w:val="24"/>
+        </w:rPr>
+        <w:t xml:space="preserve">. </w:t>
+      </w:r>
+      <w:r>
+        <w:rPr>
+          <w:rFonts w:ascii="Garamond" w:hAnsi="Garamond"/>
+          <w:sz w:val="24"/>
+          <w:szCs w:val="24"/>
+        </w:rPr>
+        <w:t>The conceptual logic for the algorithm</w:t>
+      </w:r>
+      <w:r>
+        <w:rPr>
+          <w:rFonts w:ascii="Garamond" w:hAnsi="Garamond"/>
+          <w:sz w:val="24"/>
+          <w:szCs w:val="24"/>
+        </w:rPr>
+        <w:t>s</w:t>
+      </w:r>
+      <w:r>
+        <w:rPr>
+          <w:rFonts w:ascii="Garamond" w:hAnsi="Garamond"/>
+          <w:sz w:val="24"/>
+          <w:szCs w:val="24"/>
+        </w:rPr>
+        <w:t xml:space="preserve"> can be deduced directly from the sketches. </w:t>
+      </w:r>
+      <w:r>
+        <w:rPr>
+          <w:rFonts w:ascii="Garamond" w:hAnsi="Garamond"/>
+          <w:sz w:val="24"/>
+          <w:szCs w:val="24"/>
+        </w:rPr>
+        <w:t>Ta</w:t>
+      </w:r>
+      <w:r>
+        <w:rPr>
+          <w:rFonts w:ascii="Garamond" w:hAnsi="Garamond"/>
+          <w:i/>
+          <w:color w:val="FF0000"/>
+          <w:sz w:val="24"/>
+          <w:szCs w:val="24"/>
+        </w:rPr>
+        <w:t>king the &lt;&gt;…. FIGURE</w:t>
+      </w:r>
+      <w:r>
+        <w:rPr>
+          <w:rFonts w:ascii="Garamond" w:hAnsi="Garamond"/>
+          <w:sz w:val="24"/>
+          <w:szCs w:val="24"/>
+        </w:rPr>
+        <w:t>. A collision will not occur between &lt;&gt; because they do not touch. However, a collision will occur</w:t>
+      </w:r>
+      <w:r>
+        <w:rPr>
+          <w:rFonts w:ascii="Garamond" w:hAnsi="Garamond"/>
+          <w:sz w:val="24"/>
+          <w:szCs w:val="24"/>
+        </w:rPr>
+        <w:t xml:space="preserve"> between &lt;&gt; because they do touch. &lt;&gt;&lt;&gt;&lt;&gt;</w:t>
+      </w:r>
+    </w:p>
+    <w:p>
+      <w:pPr>
+        <w:spacing w:after="0" w:line="240" w:lineRule="auto"/>
+        <w:ind w:firstLine="720"/>
+        <w:jc w:val="both"/>
+        <w:rPr>
+          <w:rFonts w:ascii="Garamond" w:hAnsi="Garamond"/>
+          <w:sz w:val="24"/>
+          <w:szCs w:val="24"/>
+        </w:rPr>
+      </w:pPr>
+      <w:r>
+        <w:rPr>
+          <w:rFonts w:ascii="Garamond" w:hAnsi="Garamond"/>
+          <w:sz w:val="24"/>
+          <w:szCs w:val="24"/>
+        </w:rPr>
+        <w:t xml:space="preserve">Stage six encompasses the activity of translating the sketches into encoded test scenarios. Nothing of consequence will be added to the </w:t>
+      </w:r>
+      <w:r>
+        <w:rPr>
+          <w:rFonts w:ascii="Garamond" w:hAnsi="Garamond"/>
+          <w:i/>
+          <w:sz w:val="24"/>
+          <w:szCs w:val="24"/>
+        </w:rPr>
+        <w:t>intent</w:t>
+      </w:r>
+      <w:r>
+        <w:rPr>
+          <w:rFonts w:ascii="Garamond" w:hAnsi="Garamond"/>
+          <w:sz w:val="24"/>
+          <w:szCs w:val="24"/>
+        </w:rPr>
+        <w:t xml:space="preserve"> of the sketch, which is to resolve a given instance of a collision. The test will carry the same </w:t>
+      </w:r>
+      <w:r>
+        <w:rPr>
+          <w:rFonts w:ascii="Garamond" w:hAnsi="Garamond"/>
+          <w:i/>
+          <w:sz w:val="24"/>
+          <w:szCs w:val="24"/>
+        </w:rPr>
+        <w:t>intent</w:t>
+      </w:r>
+      <w:r>
+        <w:rPr>
+          <w:rFonts w:ascii="Garamond" w:hAnsi="Garamond"/>
+          <w:sz w:val="24"/>
+          <w:szCs w:val="24"/>
+        </w:rPr>
+        <w:t>, to resolve an encoded version of that very instance.</w:t>
+      </w:r>
+      <w:r>
+        <w:rPr>
+          <w:rFonts w:ascii="Garamond" w:hAnsi="Garamond"/>
+          <w:sz w:val="24"/>
+          <w:szCs w:val="24"/>
+        </w:rPr>
+        <w:br/>
+      </w:r>
+      <w:r>
+        <w:rPr>
+          <w:rFonts w:ascii="Garamond" w:hAnsi="Garamond"/>
+          <w:sz w:val="24"/>
+          <w:szCs w:val="24"/>
+        </w:rPr>
+        <w:tab/>
+        <w:t xml:space="preserve">Stage seven involves the creation of production code to pass the newly drafted test scenarios. </w:t>
+      </w:r>
+      <w:r>
+        <w:rPr>
+          <w:rFonts w:ascii="Garamond" w:hAnsi="Garamond"/>
+          <w:sz w:val="24"/>
+          <w:szCs w:val="24"/>
+        </w:rPr>
+        <w:t>The purpose of analog development is to create a robust test harness that sufficiently exercises project uses cases. A custom environment exists as a digital scenario to be resolved by source code. Assuming proper encoding of the test sketches themselves, code that properly resolves the digital scenario confidently meets the requirements of the project. This is because requirement has been transformed into explicit cases, each case into a piece of a test. Passing the tests, passes the requirements.</w:t>
+      </w:r>
+    </w:p>
+    <w:p>
+      <w:pPr>
+        <w:spacing w:after="0" w:line="240" w:lineRule="auto"/>
+        <w:ind w:firstLine="720"/>
+        <w:jc w:val="both"/>
+        <w:rPr>
+          <w:rFonts w:ascii="Garamond" w:hAnsi="Garamond"/>
+          <w:sz w:val="24"/>
+          <w:szCs w:val="24"/>
+        </w:rPr>
+      </w:pPr>
+      <w:r>
+        <w:rPr>
+          <w:rFonts w:ascii="Garamond" w:hAnsi="Garamond"/>
+          <w:sz w:val="24"/>
+          <w:szCs w:val="24"/>
+        </w:rPr>
+        <w:t>Within this phase, it is possible that defects in the sketches will evidence. Missing or incorrect considerations require the sketches themselves to be amended along with the related test scenarios. This is o</w:t>
+      </w:r>
+      <w:r>
+        <w:rPr>
+          <w:rFonts w:ascii="Garamond" w:hAnsi="Garamond"/>
+          <w:sz w:val="24"/>
+          <w:szCs w:val="24"/>
+        </w:rPr>
+        <w:t>ften due to a</w:t>
+      </w:r>
+      <w:r>
+        <w:rPr>
+          <w:rFonts w:ascii="Garamond" w:hAnsi="Garamond"/>
+          <w:sz w:val="24"/>
+          <w:szCs w:val="24"/>
+        </w:rPr>
+        <w:t>n</w:t>
+      </w:r>
+      <w:r>
+        <w:rPr>
+          <w:rFonts w:ascii="Garamond" w:hAnsi="Garamond"/>
+          <w:sz w:val="24"/>
+          <w:szCs w:val="24"/>
+        </w:rPr>
+        <w:t xml:space="preserve"> </w:t>
+      </w:r>
+      <w:r>
+        <w:rPr>
+          <w:rFonts w:ascii="Garamond" w:hAnsi="Garamond"/>
+          <w:sz w:val="24"/>
+          <w:szCs w:val="24"/>
+        </w:rPr>
+        <w:t>error related to</w:t>
+      </w:r>
+      <w:r>
+        <w:rPr>
+          <w:rFonts w:ascii="Garamond" w:hAnsi="Garamond"/>
+          <w:sz w:val="24"/>
+          <w:szCs w:val="24"/>
+        </w:rPr>
+        <w:t xml:space="preserve"> project</w:t>
+      </w:r>
+      <w:r>
+        <w:rPr>
+          <w:rFonts w:ascii="Garamond" w:hAnsi="Garamond"/>
+          <w:sz w:val="24"/>
+          <w:szCs w:val="24"/>
+        </w:rPr>
+        <w:t xml:space="preserve"> requirements</w:t>
+      </w:r>
+      <w:r>
+        <w:rPr>
+          <w:rFonts w:ascii="Garamond" w:hAnsi="Garamond"/>
+          <w:sz w:val="24"/>
+          <w:szCs w:val="24"/>
+        </w:rPr>
+        <w:t>; not having them all, not understanding them correctly, etc</w:t>
+      </w:r>
+      <w:r>
+        <w:rPr>
+          <w:rFonts w:ascii="Garamond" w:hAnsi="Garamond"/>
+          <w:sz w:val="24"/>
+          <w:szCs w:val="24"/>
+        </w:rPr>
+        <w:t>.</w:t>
+      </w:r>
+      <w:r>
+        <w:rPr>
+          <w:rFonts w:ascii="Garamond" w:hAnsi="Garamond"/>
+          <w:sz w:val="24"/>
+          <w:szCs w:val="24"/>
+        </w:rPr>
+        <w:t xml:space="preserve"> </w:t>
+      </w:r>
+      <w:r>
+        <w:rPr>
+          <w:rFonts w:ascii="Garamond" w:hAnsi="Garamond"/>
+          <w:sz w:val="24"/>
+          <w:szCs w:val="24"/>
+        </w:rPr>
+        <w:t xml:space="preserve"> </w:t>
       </w:r>
     </w:p>
     <w:p>
@@ -12116,7 +13339,100 @@
           <w:sz w:val="24"/>
           <w:szCs w:val="24"/>
         </w:rPr>
+        <w:lastRenderedPageBreak/>
         <w:t xml:space="preserve">I believe that software engineers would enjoy the ability to sketch out all their work in the shade of an old oak tree overlooking a river or pasture. Perhaps from the top of a building visualizing the moving traffic as data transactions. Then, we could tidy up our sketches when we felt sufficiently done. Finally, toss the sketches to a machine that translates the continuous space solution into digital form, source code. </w:t>
+      </w:r>
+    </w:p>
+    <w:p>
+      <w:pPr>
+        <w:spacing w:after="0" w:line="240" w:lineRule="auto"/>
+        <w:ind w:firstLine="720"/>
+        <w:jc w:val="both"/>
+        <w:rPr>
+          <w:rFonts w:ascii="Garamond" w:hAnsi="Garamond"/>
+          <w:sz w:val="24"/>
+          <w:szCs w:val="24"/>
+        </w:rPr>
+      </w:pPr>
+    </w:p>
+    <w:p>
+      <w:pPr>
+        <w:spacing w:after="0" w:line="240" w:lineRule="auto"/>
+        <w:ind w:firstLine="720"/>
+        <w:jc w:val="both"/>
+        <w:rPr>
+          <w:rFonts w:ascii="Garamond" w:hAnsi="Garamond"/>
+          <w:sz w:val="24"/>
+          <w:szCs w:val="24"/>
+        </w:rPr>
+      </w:pPr>
+      <w:r>
+        <w:rPr>
+          <w:rFonts w:ascii="Garamond" w:hAnsi="Garamond"/>
+          <w:sz w:val="24"/>
+          <w:szCs w:val="24"/>
+        </w:rPr>
+        <w:t>In order to resolve a problem, it must first be defined.</w:t>
+      </w:r>
+    </w:p>
+    <w:p>
+      <w:pPr>
+        <w:spacing w:after="0" w:line="240" w:lineRule="auto"/>
+        <w:ind w:firstLine="720"/>
+        <w:jc w:val="both"/>
+        <w:rPr>
+          <w:rFonts w:ascii="Garamond" w:hAnsi="Garamond"/>
+          <w:sz w:val="24"/>
+          <w:szCs w:val="24"/>
+        </w:rPr>
+      </w:pPr>
+    </w:p>
+    <w:p>
+      <w:pPr>
+        <w:spacing w:after="0" w:line="240" w:lineRule="auto"/>
+        <w:ind w:firstLine="720"/>
+        <w:jc w:val="both"/>
+        <w:rPr>
+          <w:rFonts w:ascii="Garamond" w:hAnsi="Garamond"/>
+          <w:sz w:val="24"/>
+          <w:szCs w:val="24"/>
+        </w:rPr>
+      </w:pPr>
+      <w:r>
+        <w:rPr>
+          <w:rFonts w:ascii="Garamond" w:hAnsi="Garamond"/>
+          <w:sz w:val="24"/>
+          <w:szCs w:val="24"/>
+        </w:rPr>
+        <w:t>Do we really need to build a bridge, or do we need to find a way to get people to food on the other side of the river? What do I want to do and why do I want to do that?</w:t>
+      </w:r>
+    </w:p>
+    <w:p>
+      <w:pPr>
+        <w:spacing w:after="0" w:line="240" w:lineRule="auto"/>
+        <w:ind w:firstLine="720"/>
+        <w:jc w:val="both"/>
+        <w:rPr>
+          <w:rFonts w:ascii="Garamond" w:hAnsi="Garamond"/>
+          <w:sz w:val="24"/>
+          <w:szCs w:val="24"/>
+        </w:rPr>
+      </w:pPr>
+      <w:r>
+        <w:rPr>
+          <w:rFonts w:ascii="Garamond" w:hAnsi="Garamond"/>
+          <w:sz w:val="24"/>
+          <w:szCs w:val="24"/>
+        </w:rPr>
+        <w:br/>
+      </w:r>
+      <w:r>
+        <w:rPr>
+          <w:rFonts w:ascii="Garamond" w:hAnsi="Garamond"/>
+          <w:sz w:val="24"/>
+          <w:szCs w:val="24"/>
+        </w:rPr>
+        <w:br/>
       </w:r>
     </w:p>
     <w:p>
@@ -14339,7 +15655,7 @@
 </file>
 
 <file path=customXml/itemProps1.xml><?xml version="1.0" encoding="utf-8"?>
-<ds:datastoreItem xmlns:ds="http://schemas.openxmlformats.org/officeDocument/2006/customXml" ds:itemID="{A23CC35D-ECB3-4B73-B456-0DD307D69420}">
+<ds:datastoreItem xmlns:ds="http://schemas.openxmlformats.org/officeDocument/2006/customXml" ds:itemID="{5BF4867B-01B7-4B44-880B-8649E052CCD5}">
   <ds:schemaRefs>
     <ds:schemaRef ds:uri="http://schemas.openxmlformats.org/officeDocument/2006/bibliography"/>
   </ds:schemaRefs>

</xml_diff>

<commit_message>
abstract start and section header review
</commit_message>
<xml_diff>
--- a/report.docx
+++ b/report.docx
@@ -515,7 +515,15 @@
           <w:sz w:val="24"/>
           <w:szCs w:val="24"/>
         </w:rPr>
-        <w:t>Harnessing the Conceptual Human Mind to Ensure Software Artifact Stability</w:t>
+        <w:t xml:space="preserve">Harnessing the Conceptual Human Mind to </w:t>
+      </w:r>
+      <w:r>
+        <w:rPr>
+          <w:rFonts w:ascii="Garamond" w:hAnsi="Garamond"/>
+          <w:sz w:val="24"/>
+          <w:szCs w:val="24"/>
+        </w:rPr>
+        <w:t>Stabilize Software Artifact Design</w:t>
       </w:r>
     </w:p>
     <w:p>
@@ -647,49 +655,78 @@
     <w:p>
       <w:pPr>
         <w:spacing w:after="0" w:line="240" w:lineRule="auto"/>
-        <w:rPr>
-          <w:rFonts w:ascii="Garamond" w:hAnsi="Garamond"/>
-          <w:sz w:val="24"/>
-          <w:szCs w:val="24"/>
-        </w:rPr>
-      </w:pPr>
-      <w:r>
-        <w:rPr>
-          <w:rFonts w:ascii="Garamond" w:hAnsi="Garamond"/>
-          <w:sz w:val="24"/>
-          <w:szCs w:val="24"/>
-        </w:rPr>
-        <w:tab/>
-        <w:t>&lt;</w:t>
-      </w:r>
-      <w:proofErr w:type="gramStart"/>
-      <w:r>
-        <w:rPr>
-          <w:rFonts w:ascii="Garamond" w:hAnsi="Garamond"/>
-          <w:sz w:val="24"/>
-          <w:szCs w:val="24"/>
-        </w:rPr>
-        <w:t>insert</w:t>
-      </w:r>
-      <w:proofErr w:type="gramEnd"/>
-      <w:r>
-        <w:rPr>
-          <w:rFonts w:ascii="Garamond" w:hAnsi="Garamond"/>
-          <w:sz w:val="24"/>
-          <w:szCs w:val="24"/>
-        </w:rPr>
-        <w:t xml:space="preserve"> meaningless summary here, good stuff comes later&gt;</w:t>
-      </w:r>
-    </w:p>
-    <w:p>
-      <w:pPr>
-        <w:spacing w:after="0" w:line="240" w:lineRule="auto"/>
-        <w:rPr>
-          <w:rFonts w:ascii="Garamond" w:hAnsi="Garamond"/>
-          <w:sz w:val="24"/>
-          <w:szCs w:val="24"/>
-        </w:rPr>
-      </w:pPr>
+        <w:ind w:firstLine="720"/>
+        <w:jc w:val="both"/>
+        <w:rPr>
+          <w:rFonts w:ascii="Garamond" w:hAnsi="Garamond"/>
+          <w:sz w:val="24"/>
+          <w:szCs w:val="24"/>
+        </w:rPr>
+      </w:pPr>
+      <w:r>
+        <w:rPr>
+          <w:rFonts w:ascii="Garamond" w:hAnsi="Garamond"/>
+          <w:sz w:val="24"/>
+          <w:szCs w:val="24"/>
+        </w:rPr>
+        <w:t>The purpose of this document is to explore a software design paradigm which creates hand drawn visualizations of the artifact itself, Analog Driven Development. This is a test-first mechanism evolving from Test Driven Development.</w:t>
+      </w:r>
+    </w:p>
+    <w:p>
+      <w:pPr>
+        <w:spacing w:after="0" w:line="240" w:lineRule="auto"/>
+        <w:ind w:firstLine="720"/>
+        <w:jc w:val="both"/>
+        <w:rPr>
+          <w:rFonts w:ascii="Garamond" w:hAnsi="Garamond"/>
+          <w:sz w:val="24"/>
+          <w:szCs w:val="24"/>
+        </w:rPr>
+      </w:pPr>
+      <w:r>
+        <w:rPr>
+          <w:rFonts w:ascii="Garamond" w:hAnsi="Garamond"/>
+          <w:sz w:val="24"/>
+          <w:szCs w:val="24"/>
+        </w:rPr>
+        <w:t>The groundwork for the mechanism lies in a pairing of known engineering practice and cognitive psychology. This combination of thought was used to engineer a tool allowing the human mind to conceptually attack the design phase of an algorithm in a continuous space environment by juxtaposing the code implementation stage until later the development proc</w:t>
+      </w:r>
+      <w:r>
+        <w:rPr>
+          <w:rFonts w:ascii="Garamond" w:hAnsi="Garamond"/>
+          <w:sz w:val="24"/>
+          <w:szCs w:val="24"/>
+        </w:rPr>
+        <w:t>ess.</w:t>
+      </w:r>
+    </w:p>
+    <w:p>
+      <w:pPr>
+        <w:spacing w:after="0" w:line="240" w:lineRule="auto"/>
+        <w:ind w:firstLine="720"/>
+        <w:jc w:val="both"/>
+        <w:rPr>
+          <w:rFonts w:ascii="Garamond" w:hAnsi="Garamond"/>
+          <w:sz w:val="24"/>
+          <w:szCs w:val="24"/>
+        </w:rPr>
+      </w:pPr>
+      <w:r>
+        <w:rPr>
+          <w:rFonts w:ascii="Garamond" w:hAnsi="Garamond"/>
+          <w:sz w:val="24"/>
+          <w:szCs w:val="24"/>
+        </w:rPr>
+        <w:t>Analog Development was found to allow for pre-emptive refactoring, of support functionality, to assist in the design of multi-layered class structure through object normalization, to assist in the creation of flexible source and test code, and also as a tool for testing the functional limits of the artifact.</w:t>
+      </w:r>
+      <w:r>
+        <w:rPr>
+          <w:rFonts w:ascii="Garamond" w:hAnsi="Garamond"/>
+          <w:sz w:val="24"/>
+          <w:szCs w:val="24"/>
+        </w:rPr>
+        <w:t xml:space="preserve">  </w:t>
+      </w:r>
       <w:r>
         <w:rPr>
           <w:rFonts w:ascii="Garamond" w:hAnsi="Garamond"/>
@@ -1653,6 +1690,63 @@
         <w:spacing w:after="0" w:line="240" w:lineRule="auto"/>
         <w:rPr>
           <w:rFonts w:ascii="Garamond" w:hAnsi="Garamond"/>
+          <w:i/>
+          <w:sz w:val="24"/>
+          <w:szCs w:val="24"/>
+        </w:rPr>
+      </w:pPr>
+      <w:r>
+        <w:rPr>
+          <w:rFonts w:ascii="Garamond" w:hAnsi="Garamond"/>
+          <w:sz w:val="24"/>
+          <w:szCs w:val="24"/>
+        </w:rPr>
+        <w:tab/>
+        <w:t xml:space="preserve">5.1 </w:t>
+      </w:r>
+      <w:r>
+        <w:rPr>
+          <w:rFonts w:ascii="Garamond" w:hAnsi="Garamond"/>
+          <w:i/>
+          <w:sz w:val="24"/>
+          <w:szCs w:val="24"/>
+        </w:rPr>
+        <w:t>In Summary</w:t>
+      </w:r>
+    </w:p>
+    <w:p>
+      <w:pPr>
+        <w:spacing w:after="0" w:line="240" w:lineRule="auto"/>
+        <w:rPr>
+          <w:rFonts w:ascii="Garamond" w:hAnsi="Garamond"/>
+          <w:sz w:val="24"/>
+          <w:szCs w:val="24"/>
+        </w:rPr>
+      </w:pPr>
+      <w:r>
+        <w:rPr>
+          <w:rFonts w:ascii="Garamond" w:hAnsi="Garamond"/>
+          <w:sz w:val="24"/>
+          <w:szCs w:val="24"/>
+        </w:rPr>
+        <w:tab/>
+        <w:t xml:space="preserve">5.2 </w:t>
+      </w:r>
+      <w:r>
+        <w:rPr>
+          <w:rFonts w:ascii="Garamond" w:hAnsi="Garamond"/>
+          <w:i/>
+          <w:sz w:val="24"/>
+          <w:szCs w:val="24"/>
+        </w:rPr>
+        <w:t>Considerations for the Future</w:t>
+      </w:r>
+    </w:p>
+    <w:p>
+      <w:pPr>
+        <w:spacing w:after="0" w:line="240" w:lineRule="auto"/>
+        <w:rPr>
+          <w:rFonts w:ascii="Garamond" w:hAnsi="Garamond"/>
           <w:sz w:val="24"/>
           <w:szCs w:val="24"/>
         </w:rPr>
@@ -7004,7 +7098,16 @@
           <w:szCs w:val="24"/>
           <w:vertAlign w:val="superscript"/>
         </w:rPr>
-        <w:t xml:space="preserve"> [14]</w:t>
+        <w:t xml:space="preserve"> </w:t>
+      </w:r>
+      <w:r>
+        <w:rPr>
+          <w:rFonts w:ascii="Garamond" w:hAnsi="Garamond"/>
+          <w:sz w:val="24"/>
+          <w:szCs w:val="24"/>
+          <w:vertAlign w:val="superscript"/>
+        </w:rPr>
+        <w:t>[12]</w:t>
       </w:r>
       <w:r>
         <w:rPr>
@@ -12312,7 +12415,7 @@
           <w:szCs w:val="24"/>
           <w:vertAlign w:val="superscript"/>
         </w:rPr>
-        <w:t>[14]</w:t>
+        <w:t>[12]</w:t>
       </w:r>
       <w:r>
         <w:rPr>
@@ -18539,7 +18642,7 @@
                     <a:blip r:embed="rId7" cstate="print">
                       <a:extLst>
                         <a:ext uri="{28A0092B-C50C-407E-A947-70E740481C1C}">
-                          <a14:useLocalDpi xmlns="" xmlns:wpc="http://schemas.microsoft.com/office/word/2010/wordprocessingCanvas" xmlns:mc="http://schemas.openxmlformats.org/markup-compatibility/2006" xmlns:o="urn:schemas-microsoft-com:office:office" xmlns:v="urn:schemas-microsoft-com:vml" xmlns:wp14="http://schemas.microsoft.com/office/word/2010/wordprocessingDrawing" xmlns:w10="urn:schemas-microsoft-com:office:word" xmlns:w="http://schemas.openxmlformats.org/wordprocessingml/2006/main" xmlns:w14="http://schemas.microsoft.com/office/word/2010/wordml" xmlns:wpg="http://schemas.microsoft.com/office/word/2010/wordprocessingGroup" xmlns:wpi="http://schemas.microsoft.com/office/word/2010/wordprocessingInk" xmlns:wps="http://schemas.microsoft.com/office/word/2010/wordprocessingShape" xmlns:a14="http://schemas.microsoft.com/office/drawing/2010/main" val="0"/>
+                          <a14:useLocalDpi xmlns:a14="http://schemas.microsoft.com/office/drawing/2010/main" xmlns:wps="http://schemas.microsoft.com/office/word/2010/wordprocessingShape" xmlns:wpi="http://schemas.microsoft.com/office/word/2010/wordprocessingInk" xmlns:wpg="http://schemas.microsoft.com/office/word/2010/wordprocessingGroup" xmlns:w14="http://schemas.microsoft.com/office/word/2010/wordml" xmlns:w="http://schemas.openxmlformats.org/wordprocessingml/2006/main" xmlns:w10="urn:schemas-microsoft-com:office:word" xmlns:wp14="http://schemas.microsoft.com/office/word/2010/wordprocessingDrawing" xmlns:v="urn:schemas-microsoft-com:vml" xmlns:o="urn:schemas-microsoft-com:office:office" xmlns:mc="http://schemas.openxmlformats.org/markup-compatibility/2006" xmlns:wpc="http://schemas.microsoft.com/office/word/2010/wordprocessingCanvas" xmlns="" val="0"/>
                         </a:ext>
                       </a:extLst>
                     </a:blip>
@@ -23940,7 +24043,7 @@
                       <a:lum bright="-30000" contrast="30000"/>
                       <a:extLst>
                         <a:ext uri="{28A0092B-C50C-407E-A947-70E740481C1C}">
-                          <a14:useLocalDpi xmlns="" xmlns:wpc="http://schemas.microsoft.com/office/word/2010/wordprocessingCanvas" xmlns:mc="http://schemas.openxmlformats.org/markup-compatibility/2006" xmlns:o="urn:schemas-microsoft-com:office:office" xmlns:v="urn:schemas-microsoft-com:vml" xmlns:wp14="http://schemas.microsoft.com/office/word/2010/wordprocessingDrawing" xmlns:w10="urn:schemas-microsoft-com:office:word" xmlns:w="http://schemas.openxmlformats.org/wordprocessingml/2006/main" xmlns:w14="http://schemas.microsoft.com/office/word/2010/wordml" xmlns:wpg="http://schemas.microsoft.com/office/word/2010/wordprocessingGroup" xmlns:wpi="http://schemas.microsoft.com/office/word/2010/wordprocessingInk" xmlns:wps="http://schemas.microsoft.com/office/word/2010/wordprocessingShape" xmlns:a14="http://schemas.microsoft.com/office/drawing/2010/main" val="0"/>
+                          <a14:useLocalDpi xmlns:a14="http://schemas.microsoft.com/office/drawing/2010/main" xmlns:wps="http://schemas.microsoft.com/office/word/2010/wordprocessingShape" xmlns:wpi="http://schemas.microsoft.com/office/word/2010/wordprocessingInk" xmlns:wpg="http://schemas.microsoft.com/office/word/2010/wordprocessingGroup" xmlns:w14="http://schemas.microsoft.com/office/word/2010/wordml" xmlns:w="http://schemas.openxmlformats.org/wordprocessingml/2006/main" xmlns:w10="urn:schemas-microsoft-com:office:word" xmlns:wp14="http://schemas.microsoft.com/office/word/2010/wordprocessingDrawing" xmlns:v="urn:schemas-microsoft-com:vml" xmlns:o="urn:schemas-microsoft-com:office:office" xmlns:mc="http://schemas.openxmlformats.org/markup-compatibility/2006" xmlns:wpc="http://schemas.microsoft.com/office/word/2010/wordprocessingCanvas" xmlns="" val="0"/>
                         </a:ext>
                       </a:extLst>
                     </a:blip>
@@ -24011,7 +24114,7 @@
                     <a:blip r:embed="rId9" cstate="print">
                       <a:extLst>
                         <a:ext uri="{28A0092B-C50C-407E-A947-70E740481C1C}">
-                          <a14:useLocalDpi xmlns="" xmlns:wpc="http://schemas.microsoft.com/office/word/2010/wordprocessingCanvas" xmlns:mc="http://schemas.openxmlformats.org/markup-compatibility/2006" xmlns:o="urn:schemas-microsoft-com:office:office" xmlns:v="urn:schemas-microsoft-com:vml" xmlns:wp14="http://schemas.microsoft.com/office/word/2010/wordprocessingDrawing" xmlns:w10="urn:schemas-microsoft-com:office:word" xmlns:w="http://schemas.openxmlformats.org/wordprocessingml/2006/main" xmlns:w14="http://schemas.microsoft.com/office/word/2010/wordml" xmlns:wpg="http://schemas.microsoft.com/office/word/2010/wordprocessingGroup" xmlns:wpi="http://schemas.microsoft.com/office/word/2010/wordprocessingInk" xmlns:wps="http://schemas.microsoft.com/office/word/2010/wordprocessingShape" xmlns:a14="http://schemas.microsoft.com/office/drawing/2010/main" val="0"/>
+                          <a14:useLocalDpi xmlns:a14="http://schemas.microsoft.com/office/drawing/2010/main" xmlns:wps="http://schemas.microsoft.com/office/word/2010/wordprocessingShape" xmlns:wpi="http://schemas.microsoft.com/office/word/2010/wordprocessingInk" xmlns:wpg="http://schemas.microsoft.com/office/word/2010/wordprocessingGroup" xmlns:w14="http://schemas.microsoft.com/office/word/2010/wordml" xmlns:w="http://schemas.openxmlformats.org/wordprocessingml/2006/main" xmlns:w10="urn:schemas-microsoft-com:office:word" xmlns:wp14="http://schemas.microsoft.com/office/word/2010/wordprocessingDrawing" xmlns:v="urn:schemas-microsoft-com:vml" xmlns:o="urn:schemas-microsoft-com:office:office" xmlns:mc="http://schemas.openxmlformats.org/markup-compatibility/2006" xmlns:wpc="http://schemas.microsoft.com/office/word/2010/wordprocessingCanvas" xmlns="" val="0"/>
                         </a:ext>
                       </a:extLst>
                     </a:blip>
@@ -26994,7 +27097,15 @@
                   <w:sz w:val="24"/>
                   <w:szCs w:val="24"/>
                 </w:rPr>
-                <m:t>Tower_Height</m:t>
+                <m:t>Tower_H</m:t>
+              </m:r>
+              <m:r>
+                <w:rPr>
+                  <w:rFonts w:ascii="Cambria Math" w:hAnsi="Cambria Math"/>
+                  <w:sz w:val="24"/>
+                  <w:szCs w:val="24"/>
+                </w:rPr>
+                <m:t>eight</m:t>
               </m:r>
             </m:num>
             <m:den>
@@ -29095,6 +29206,31 @@
         </w:rPr>
         <w:t>I had found a design tool.</w:t>
       </w:r>
+      <w:r>
+        <w:rPr>
+          <w:rFonts w:ascii="Garamond" w:hAnsi="Garamond"/>
+          <w:sz w:val="24"/>
+          <w:szCs w:val="24"/>
+        </w:rPr>
+        <w:t xml:space="preserve"> This became my underlying structure. A structure every form of writing requires. </w:t>
+      </w:r>
+      <w:r>
+        <w:rPr>
+          <w:rFonts w:ascii="Garamond" w:hAnsi="Garamond"/>
+          <w:sz w:val="24"/>
+          <w:szCs w:val="24"/>
+          <w:vertAlign w:val="superscript"/>
+        </w:rPr>
+        <w:t>[3]</w:t>
+      </w:r>
+      <w:r>
+        <w:rPr>
+          <w:rFonts w:ascii="Garamond" w:hAnsi="Garamond"/>
+          <w:sz w:val="24"/>
+          <w:szCs w:val="24"/>
+        </w:rPr>
+        <w:t xml:space="preserve"> </w:t>
+      </w:r>
     </w:p>
     <w:p>
       <w:pPr>
@@ -29377,7 +29513,32 @@
           <w:sz w:val="24"/>
           <w:szCs w:val="24"/>
         </w:rPr>
-        <w:t xml:space="preserve">. For difficult problems, I have found benefit in the disciplined nature of this process. When solving any engineering problem, discipline is important. “As you sow, so too shall you reap.”  </w:t>
+        <w:t>. For difficult problems, I have found benefit in the disciplined nature of this process. When solving any engineering problem, discipline is important. “As you sow, so too shall you reap.”</w:t>
+      </w:r>
+      <w:r>
+        <w:rPr>
+          <w:rFonts w:ascii="Garamond" w:hAnsi="Garamond"/>
+          <w:sz w:val="24"/>
+          <w:szCs w:val="24"/>
+        </w:rPr>
+        <w:t xml:space="preserve"> </w:t>
+      </w:r>
+      <w:r>
+        <w:rPr>
+          <w:rFonts w:ascii="Garamond" w:hAnsi="Garamond"/>
+          <w:sz w:val="24"/>
+          <w:szCs w:val="24"/>
+          <w:vertAlign w:val="superscript"/>
+        </w:rPr>
+        <w:t>[7]</w:t>
+      </w:r>
+      <w:r>
+        <w:rPr>
+          <w:rFonts w:ascii="Garamond" w:hAnsi="Garamond"/>
+          <w:sz w:val="24"/>
+          <w:szCs w:val="24"/>
+        </w:rPr>
+        <w:t xml:space="preserve">  </w:t>
       </w:r>
       <w:r>
         <w:rPr>
@@ -29435,7 +29596,6 @@
           <w:sz w:val="28"/>
           <w:szCs w:val="28"/>
         </w:rPr>
-        <w:lastRenderedPageBreak/>
         <w:t>5.2 – Considerations for the Future</w:t>
       </w:r>
     </w:p>
@@ -30061,16 +30221,136 @@
           <w:sz w:val="24"/>
           <w:szCs w:val="24"/>
         </w:rPr>
-        <w:t xml:space="preserve">[4] </w:t>
-      </w:r>
-      <w:r>
-        <w:rPr>
-          <w:rFonts w:ascii="Garamond" w:hAnsi="Garamond"/>
-          <w:sz w:val="24"/>
-          <w:szCs w:val="24"/>
-        </w:rPr>
-        <w:t>M.J. Swann</w:t>
-      </w:r>
+        <w:t>[4</w:t>
+      </w:r>
+      <w:r>
+        <w:rPr>
+          <w:rFonts w:ascii="Garamond" w:hAnsi="Garamond"/>
+          <w:sz w:val="24"/>
+          <w:szCs w:val="24"/>
+        </w:rPr>
+        <w:t xml:space="preserve">] </w:t>
+      </w:r>
+      <w:r>
+        <w:rPr>
+          <w:rFonts w:ascii="Garamond" w:hAnsi="Garamond"/>
+          <w:sz w:val="24"/>
+          <w:szCs w:val="24"/>
+        </w:rPr>
+        <w:t xml:space="preserve">F. Keenan, </w:t>
+      </w:r>
+      <w:r>
+        <w:rPr>
+          <w:rFonts w:ascii="Garamond" w:hAnsi="Garamond"/>
+          <w:i/>
+          <w:sz w:val="24"/>
+          <w:szCs w:val="24"/>
+        </w:rPr>
+        <w:t xml:space="preserve">Agile Process Tailoring and </w:t>
+      </w:r>
+      <w:proofErr w:type="spellStart"/>
+      <w:r>
+        <w:rPr>
+          <w:rFonts w:ascii="Garamond" w:hAnsi="Garamond"/>
+          <w:i/>
+          <w:sz w:val="24"/>
+          <w:szCs w:val="24"/>
+        </w:rPr>
+        <w:t>probLem</w:t>
+      </w:r>
+      <w:proofErr w:type="spellEnd"/>
+      <w:r>
+        <w:rPr>
+          <w:rFonts w:ascii="Garamond" w:hAnsi="Garamond"/>
+          <w:i/>
+          <w:sz w:val="24"/>
+          <w:szCs w:val="24"/>
+        </w:rPr>
+        <w:t xml:space="preserve"> </w:t>
+      </w:r>
+      <w:proofErr w:type="spellStart"/>
+      <w:r>
+        <w:rPr>
+          <w:rFonts w:ascii="Garamond" w:hAnsi="Garamond"/>
+          <w:i/>
+          <w:sz w:val="24"/>
+          <w:szCs w:val="24"/>
+        </w:rPr>
+        <w:t>analYsis</w:t>
+      </w:r>
+      <w:proofErr w:type="spellEnd"/>
+      <w:r>
+        <w:rPr>
+          <w:rFonts w:ascii="Garamond" w:hAnsi="Garamond"/>
+          <w:i/>
+          <w:sz w:val="24"/>
+          <w:szCs w:val="24"/>
+        </w:rPr>
+        <w:t xml:space="preserve"> (APTLY)</w:t>
+      </w:r>
+      <w:r>
+        <w:rPr>
+          <w:rFonts w:ascii="Garamond" w:hAnsi="Garamond"/>
+          <w:sz w:val="24"/>
+          <w:szCs w:val="24"/>
+        </w:rPr>
+        <w:t>, Proceedings of the 26th International Conference on Software Engineering, 2004</w:t>
+      </w:r>
+    </w:p>
+    <w:p>
+      <w:pPr>
+        <w:spacing w:after="0" w:line="240" w:lineRule="auto"/>
+        <w:rPr>
+          <w:rFonts w:ascii="Garamond" w:hAnsi="Garamond"/>
+          <w:sz w:val="24"/>
+          <w:szCs w:val="24"/>
+        </w:rPr>
+      </w:pPr>
+    </w:p>
+    <w:p>
+      <w:pPr>
+        <w:spacing w:after="0" w:line="240" w:lineRule="auto"/>
+        <w:ind w:left="360" w:hanging="360"/>
+        <w:rPr>
+          <w:rFonts w:ascii="Garamond" w:hAnsi="Garamond"/>
+          <w:sz w:val="24"/>
+          <w:szCs w:val="24"/>
+        </w:rPr>
+      </w:pPr>
+      <w:r>
+        <w:rPr>
+          <w:rFonts w:ascii="Garamond" w:hAnsi="Garamond"/>
+          <w:sz w:val="24"/>
+          <w:szCs w:val="24"/>
+        </w:rPr>
+        <w:t>[5</w:t>
+      </w:r>
+      <w:r>
+        <w:rPr>
+          <w:rFonts w:ascii="Garamond" w:hAnsi="Garamond"/>
+          <w:sz w:val="24"/>
+          <w:szCs w:val="24"/>
+        </w:rPr>
+        <w:t xml:space="preserve">] </w:t>
+      </w:r>
+      <w:r>
+        <w:rPr>
+          <w:rFonts w:ascii="Garamond" w:hAnsi="Garamond"/>
+          <w:sz w:val="24"/>
+          <w:szCs w:val="24"/>
+        </w:rPr>
+        <w:t xml:space="preserve">I. Yoon, S. Min, D. </w:t>
+      </w:r>
+      <w:proofErr w:type="spellStart"/>
+      <w:r>
+        <w:rPr>
+          <w:rFonts w:ascii="Garamond" w:hAnsi="Garamond"/>
+          <w:sz w:val="24"/>
+          <w:szCs w:val="24"/>
+        </w:rPr>
+        <w:t>Bae</w:t>
+      </w:r>
+      <w:proofErr w:type="spellEnd"/>
       <w:r>
         <w:rPr>
           <w:rFonts w:ascii="Garamond" w:hAnsi="Garamond"/>
@@ -30086,44 +30366,15 @@
           <w:sz w:val="24"/>
           <w:szCs w:val="24"/>
         </w:rPr>
-        <w:t>Tailoring a Pre-Existing Software Process</w:t>
-      </w:r>
-      <w:r>
-        <w:rPr>
-          <w:rFonts w:ascii="Garamond" w:hAnsi="Garamond"/>
-          <w:i/>
-          <w:sz w:val="24"/>
-          <w:szCs w:val="24"/>
-        </w:rPr>
-        <w:t xml:space="preserve">: A Logical Interface </w:t>
-      </w:r>
-      <w:proofErr w:type="gramStart"/>
-      <w:r>
-        <w:rPr>
-          <w:rFonts w:ascii="Garamond" w:hAnsi="Garamond"/>
-          <w:i/>
-          <w:sz w:val="24"/>
-          <w:szCs w:val="24"/>
-        </w:rPr>
-        <w:t>Between</w:t>
-      </w:r>
-      <w:proofErr w:type="gramEnd"/>
-      <w:r>
-        <w:rPr>
-          <w:rFonts w:ascii="Garamond" w:hAnsi="Garamond"/>
-          <w:i/>
-          <w:sz w:val="24"/>
-          <w:szCs w:val="24"/>
-        </w:rPr>
-        <w:t xml:space="preserve"> the Intellectual and the Empirical</w:t>
-      </w:r>
-      <w:r>
-        <w:rPr>
-          <w:rFonts w:ascii="Garamond" w:hAnsi="Garamond"/>
-          <w:sz w:val="24"/>
-          <w:szCs w:val="24"/>
-        </w:rPr>
-        <w:t xml:space="preserve">, Auburn University, 2011 </w:t>
+        <w:t>Tailoring and Verifying Software Process</w:t>
+      </w:r>
+      <w:r>
+        <w:rPr>
+          <w:rFonts w:ascii="Garamond" w:hAnsi="Garamond"/>
+          <w:sz w:val="24"/>
+          <w:szCs w:val="24"/>
+        </w:rPr>
+        <w:t xml:space="preserve">, Software Engineering Conference, 2001, ASPEC 2001 Eighth Asia-Pacific </w:t>
       </w:r>
     </w:p>
     <w:p>
@@ -30152,109 +30403,120 @@
           <w:sz w:val="24"/>
           <w:szCs w:val="24"/>
         </w:rPr>
-        <w:t xml:space="preserve">[5] </w:t>
-      </w:r>
-      <w:r>
-        <w:rPr>
-          <w:rFonts w:ascii="Garamond" w:hAnsi="Garamond"/>
-          <w:sz w:val="24"/>
-          <w:szCs w:val="24"/>
-        </w:rPr>
-        <w:t xml:space="preserve">F. Keenan, </w:t>
-      </w:r>
-      <w:r>
-        <w:rPr>
-          <w:rFonts w:ascii="Garamond" w:hAnsi="Garamond"/>
-          <w:i/>
-          <w:sz w:val="24"/>
-          <w:szCs w:val="24"/>
-        </w:rPr>
-        <w:t xml:space="preserve">Agile Process Tailoring and </w:t>
+        <w:t>[6</w:t>
+      </w:r>
+      <w:r>
+        <w:rPr>
+          <w:rFonts w:ascii="Garamond" w:hAnsi="Garamond"/>
+          <w:sz w:val="24"/>
+          <w:szCs w:val="24"/>
+        </w:rPr>
+        <w:t xml:space="preserve">] </w:t>
+      </w:r>
+      <w:r>
+        <w:rPr>
+          <w:rFonts w:ascii="Garamond" w:hAnsi="Garamond"/>
+          <w:sz w:val="24"/>
+          <w:szCs w:val="24"/>
+        </w:rPr>
+        <w:t xml:space="preserve">V. </w:t>
       </w:r>
       <w:proofErr w:type="spellStart"/>
       <w:r>
         <w:rPr>
           <w:rFonts w:ascii="Garamond" w:hAnsi="Garamond"/>
-          <w:i/>
-          <w:sz w:val="24"/>
-          <w:szCs w:val="24"/>
-        </w:rPr>
-        <w:t>probLem</w:t>
+          <w:sz w:val="24"/>
+          <w:szCs w:val="24"/>
+        </w:rPr>
+        <w:t>Basili</w:t>
       </w:r>
       <w:proofErr w:type="spellEnd"/>
       <w:r>
         <w:rPr>
           <w:rFonts w:ascii="Garamond" w:hAnsi="Garamond"/>
-          <w:i/>
-          <w:sz w:val="24"/>
-          <w:szCs w:val="24"/>
-        </w:rPr>
-        <w:t xml:space="preserve"> </w:t>
+          <w:sz w:val="24"/>
+          <w:szCs w:val="24"/>
+        </w:rPr>
+        <w:t xml:space="preserve">, H. </w:t>
       </w:r>
       <w:proofErr w:type="spellStart"/>
       <w:r>
         <w:rPr>
           <w:rFonts w:ascii="Garamond" w:hAnsi="Garamond"/>
-          <w:i/>
-          <w:sz w:val="24"/>
-          <w:szCs w:val="24"/>
-        </w:rPr>
-        <w:t>analYsis</w:t>
+          <w:sz w:val="24"/>
+          <w:szCs w:val="24"/>
+        </w:rPr>
+        <w:t>Rombach</w:t>
       </w:r>
       <w:proofErr w:type="spellEnd"/>
       <w:r>
         <w:rPr>
           <w:rFonts w:ascii="Garamond" w:hAnsi="Garamond"/>
-          <w:i/>
-          <w:sz w:val="24"/>
-          <w:szCs w:val="24"/>
-        </w:rPr>
-        <w:t xml:space="preserve"> (APTLY)</w:t>
-      </w:r>
-      <w:r>
-        <w:rPr>
-          <w:rFonts w:ascii="Garamond" w:hAnsi="Garamond"/>
-          <w:sz w:val="24"/>
-          <w:szCs w:val="24"/>
-        </w:rPr>
-        <w:t>, Proceedings of the 26th International Conference on Software Engineering, 2004</w:t>
-      </w:r>
-    </w:p>
-    <w:p>
-      <w:pPr>
-        <w:spacing w:after="0" w:line="240" w:lineRule="auto"/>
-        <w:rPr>
-          <w:rFonts w:ascii="Garamond" w:hAnsi="Garamond"/>
-          <w:sz w:val="24"/>
-          <w:szCs w:val="24"/>
-        </w:rPr>
-      </w:pPr>
-    </w:p>
-    <w:p>
-      <w:pPr>
-        <w:spacing w:after="0" w:line="240" w:lineRule="auto"/>
-        <w:ind w:left="360" w:hanging="360"/>
-        <w:rPr>
-          <w:rFonts w:ascii="Garamond" w:hAnsi="Garamond"/>
-          <w:sz w:val="24"/>
-          <w:szCs w:val="24"/>
-        </w:rPr>
-      </w:pPr>
-      <w:r>
-        <w:rPr>
-          <w:rFonts w:ascii="Garamond" w:hAnsi="Garamond"/>
-          <w:sz w:val="24"/>
-          <w:szCs w:val="24"/>
-        </w:rPr>
-        <w:t xml:space="preserve">[6] </w:t>
-      </w:r>
-      <w:r>
-        <w:rPr>
-          <w:rFonts w:ascii="Garamond" w:hAnsi="Garamond"/>
-          <w:sz w:val="24"/>
-          <w:szCs w:val="24"/>
-        </w:rPr>
-        <w:t xml:space="preserve">I. Yoon, S. Min, D. </w:t>
+          <w:sz w:val="24"/>
+          <w:szCs w:val="24"/>
+        </w:rPr>
+        <w:t xml:space="preserve">, </w:t>
+      </w:r>
+      <w:r>
+        <w:rPr>
+          <w:rFonts w:ascii="Garamond" w:hAnsi="Garamond"/>
+          <w:i/>
+          <w:sz w:val="24"/>
+          <w:szCs w:val="24"/>
+        </w:rPr>
+        <w:t>Tailoring the Software Process to Project Goals and Environments</w:t>
+      </w:r>
+      <w:r>
+        <w:rPr>
+          <w:rFonts w:ascii="Garamond" w:hAnsi="Garamond"/>
+          <w:sz w:val="24"/>
+          <w:szCs w:val="24"/>
+        </w:rPr>
+        <w:t>, Proceedings of the 9th International Conference on Software Engineering, ICSE 1987, Review by B. Boehm</w:t>
+      </w:r>
+    </w:p>
+    <w:p>
+      <w:pPr>
+        <w:spacing w:after="0" w:line="240" w:lineRule="auto"/>
+        <w:rPr>
+          <w:rFonts w:ascii="Garamond" w:hAnsi="Garamond"/>
+          <w:sz w:val="24"/>
+          <w:szCs w:val="24"/>
+        </w:rPr>
+      </w:pPr>
+    </w:p>
+    <w:p>
+      <w:pPr>
+        <w:spacing w:after="0" w:line="240" w:lineRule="auto"/>
+        <w:rPr>
+          <w:rFonts w:ascii="Garamond" w:hAnsi="Garamond"/>
+          <w:sz w:val="24"/>
+          <w:szCs w:val="24"/>
+        </w:rPr>
+      </w:pPr>
+      <w:r>
+        <w:rPr>
+          <w:rFonts w:ascii="Garamond" w:hAnsi="Garamond"/>
+          <w:sz w:val="24"/>
+          <w:szCs w:val="24"/>
+        </w:rPr>
+        <w:t>[7</w:t>
+      </w:r>
+      <w:r>
+        <w:rPr>
+          <w:rFonts w:ascii="Garamond" w:hAnsi="Garamond"/>
+          <w:sz w:val="24"/>
+          <w:szCs w:val="24"/>
+        </w:rPr>
+        <w:t xml:space="preserve">] </w:t>
+      </w:r>
+      <w:r>
+        <w:rPr>
+          <w:rFonts w:ascii="Garamond" w:hAnsi="Garamond"/>
+          <w:sz w:val="24"/>
+          <w:szCs w:val="24"/>
+        </w:rPr>
+        <w:t>T. Ashley-</w:t>
       </w:r>
       <w:proofErr w:type="spellStart"/>
       <w:r>
@@ -30263,7 +30525,7 @@
           <w:sz w:val="24"/>
           <w:szCs w:val="24"/>
         </w:rPr>
-        <w:t>Bae</w:t>
+        <w:t>Farrand</w:t>
       </w:r>
       <w:proofErr w:type="spellEnd"/>
       <w:r>
@@ -30274,77 +30536,69 @@
         </w:rPr>
         <w:t xml:space="preserve">, </w:t>
       </w:r>
-      <w:r>
-        <w:rPr>
-          <w:rFonts w:ascii="Garamond" w:hAnsi="Garamond"/>
-          <w:i/>
-          <w:sz w:val="24"/>
-          <w:szCs w:val="24"/>
-        </w:rPr>
-        <w:t>Tailoring and Verifying Software Process</w:t>
-      </w:r>
-      <w:r>
-        <w:rPr>
-          <w:rFonts w:ascii="Garamond" w:hAnsi="Garamond"/>
-          <w:sz w:val="24"/>
-          <w:szCs w:val="24"/>
-        </w:rPr>
-        <w:t xml:space="preserve">, Software Engineering Conference, 2001, ASPEC 2001 Eighth Asia-Pacific </w:t>
-      </w:r>
-    </w:p>
-    <w:p>
-      <w:pPr>
-        <w:spacing w:after="0" w:line="240" w:lineRule="auto"/>
-        <w:rPr>
-          <w:rFonts w:ascii="Garamond" w:hAnsi="Garamond"/>
-          <w:sz w:val="24"/>
-          <w:szCs w:val="24"/>
-        </w:rPr>
-      </w:pPr>
-    </w:p>
-    <w:p>
-      <w:pPr>
-        <w:spacing w:after="0" w:line="240" w:lineRule="auto"/>
-        <w:ind w:left="360" w:hanging="360"/>
-        <w:rPr>
-          <w:rFonts w:ascii="Garamond" w:hAnsi="Garamond"/>
-          <w:sz w:val="24"/>
-          <w:szCs w:val="24"/>
-        </w:rPr>
-      </w:pPr>
-      <w:r>
-        <w:rPr>
-          <w:rFonts w:ascii="Garamond" w:hAnsi="Garamond"/>
-          <w:sz w:val="24"/>
-          <w:szCs w:val="24"/>
-        </w:rPr>
-        <w:t xml:space="preserve">[7] </w:t>
-      </w:r>
-      <w:r>
-        <w:rPr>
-          <w:rFonts w:ascii="Garamond" w:hAnsi="Garamond"/>
-          <w:sz w:val="24"/>
-          <w:szCs w:val="24"/>
-        </w:rPr>
-        <w:t xml:space="preserve">V. </w:t>
-      </w:r>
       <w:proofErr w:type="spellStart"/>
       <w:r>
         <w:rPr>
           <w:rFonts w:ascii="Garamond" w:hAnsi="Garamond"/>
-          <w:sz w:val="24"/>
-          <w:szCs w:val="24"/>
-        </w:rPr>
-        <w:t>Basili</w:t>
+          <w:i/>
+          <w:sz w:val="24"/>
+          <w:szCs w:val="24"/>
+        </w:rPr>
+        <w:t>Shakti</w:t>
       </w:r>
       <w:proofErr w:type="spellEnd"/>
       <w:r>
         <w:rPr>
           <w:rFonts w:ascii="Garamond" w:hAnsi="Garamond"/>
-          <w:sz w:val="24"/>
-          <w:szCs w:val="24"/>
-        </w:rPr>
-        <w:t xml:space="preserve">, H. </w:t>
+          <w:i/>
+          <w:sz w:val="24"/>
+          <w:szCs w:val="24"/>
+        </w:rPr>
+        <w:t xml:space="preserve"> Mantras</w:t>
+      </w:r>
+      <w:r>
+        <w:rPr>
+          <w:rFonts w:ascii="Garamond" w:hAnsi="Garamond"/>
+          <w:sz w:val="24"/>
+          <w:szCs w:val="24"/>
+        </w:rPr>
+        <w:t>, Random House, New York, NY, 2003</w:t>
+      </w:r>
+    </w:p>
+    <w:p>
+      <w:pPr>
+        <w:spacing w:after="0" w:line="240" w:lineRule="auto"/>
+        <w:rPr>
+          <w:rFonts w:ascii="Garamond" w:hAnsi="Garamond"/>
+          <w:sz w:val="24"/>
+          <w:szCs w:val="24"/>
+        </w:rPr>
+      </w:pPr>
+    </w:p>
+    <w:p>
+      <w:pPr>
+        <w:spacing w:after="0" w:line="240" w:lineRule="auto"/>
+        <w:rPr>
+          <w:rFonts w:ascii="Garamond" w:hAnsi="Garamond"/>
+          <w:sz w:val="24"/>
+          <w:szCs w:val="24"/>
+        </w:rPr>
+      </w:pPr>
+      <w:r>
+        <w:rPr>
+          <w:rFonts w:ascii="Garamond" w:hAnsi="Garamond"/>
+          <w:sz w:val="24"/>
+          <w:szCs w:val="24"/>
+        </w:rPr>
+        <w:t>[8</w:t>
+      </w:r>
+      <w:r>
+        <w:rPr>
+          <w:rFonts w:ascii="Garamond" w:hAnsi="Garamond"/>
+          <w:sz w:val="24"/>
+          <w:szCs w:val="24"/>
+        </w:rPr>
+        <w:t xml:space="preserve">] R.S. </w:t>
       </w:r>
       <w:proofErr w:type="spellStart"/>
       <w:r>
@@ -30353,7 +30607,7 @@
           <w:sz w:val="24"/>
           <w:szCs w:val="24"/>
         </w:rPr>
-        <w:t>Rombach</w:t>
+        <w:t>Bluck</w:t>
       </w:r>
       <w:proofErr w:type="spellEnd"/>
       <w:r>
@@ -30371,60 +30625,17 @@
           <w:sz w:val="24"/>
           <w:szCs w:val="24"/>
         </w:rPr>
-        <w:t>Tailoring the Software Process to Project Goals and Environments</w:t>
-      </w:r>
-      <w:r>
-        <w:rPr>
-          <w:rFonts w:ascii="Garamond" w:hAnsi="Garamond"/>
-          <w:sz w:val="24"/>
-          <w:szCs w:val="24"/>
-        </w:rPr>
-        <w:t>, Proceedings of the 9th International Conference on Software Engineering, ICSE 1987, Review by B. Boehm</w:t>
-      </w:r>
-    </w:p>
-    <w:p>
-      <w:pPr>
-        <w:spacing w:after="0" w:line="240" w:lineRule="auto"/>
-        <w:rPr>
-          <w:rFonts w:ascii="Garamond" w:hAnsi="Garamond"/>
-          <w:sz w:val="24"/>
-          <w:szCs w:val="24"/>
-        </w:rPr>
-      </w:pPr>
-    </w:p>
-    <w:p>
-      <w:pPr>
-        <w:spacing w:after="0" w:line="240" w:lineRule="auto"/>
-        <w:rPr>
-          <w:rFonts w:ascii="Garamond" w:hAnsi="Garamond"/>
-          <w:sz w:val="24"/>
-          <w:szCs w:val="24"/>
-        </w:rPr>
-      </w:pPr>
-      <w:r>
-        <w:rPr>
-          <w:rFonts w:ascii="Garamond" w:hAnsi="Garamond"/>
-          <w:sz w:val="24"/>
-          <w:szCs w:val="24"/>
-        </w:rPr>
-        <w:t xml:space="preserve">[8] </w:t>
-      </w:r>
-      <w:r>
-        <w:rPr>
-          <w:rFonts w:ascii="Garamond" w:hAnsi="Garamond"/>
-          <w:sz w:val="24"/>
-          <w:szCs w:val="24"/>
-        </w:rPr>
-        <w:t>T. Ashley-</w:t>
+        <w:t xml:space="preserve">Plato’s </w:t>
       </w:r>
       <w:proofErr w:type="spellStart"/>
       <w:r>
         <w:rPr>
           <w:rFonts w:ascii="Garamond" w:hAnsi="Garamond"/>
-          <w:sz w:val="24"/>
-          <w:szCs w:val="24"/>
-        </w:rPr>
-        <w:t>Farrand</w:t>
+          <w:i/>
+          <w:sz w:val="24"/>
+          <w:szCs w:val="24"/>
+        </w:rPr>
+        <w:t>Meno</w:t>
       </w:r>
       <w:proofErr w:type="spellEnd"/>
       <w:r>
@@ -30433,227 +30644,6 @@
           <w:sz w:val="24"/>
           <w:szCs w:val="24"/>
         </w:rPr>
-        <w:t xml:space="preserve">, </w:t>
-      </w:r>
-      <w:proofErr w:type="spellStart"/>
-      <w:r>
-        <w:rPr>
-          <w:rFonts w:ascii="Garamond" w:hAnsi="Garamond"/>
-          <w:i/>
-          <w:sz w:val="24"/>
-          <w:szCs w:val="24"/>
-        </w:rPr>
-        <w:t>Shakti</w:t>
-      </w:r>
-      <w:proofErr w:type="spellEnd"/>
-      <w:r>
-        <w:rPr>
-          <w:rFonts w:ascii="Garamond" w:hAnsi="Garamond"/>
-          <w:i/>
-          <w:sz w:val="24"/>
-          <w:szCs w:val="24"/>
-        </w:rPr>
-        <w:t xml:space="preserve"> Mantras</w:t>
-      </w:r>
-      <w:r>
-        <w:rPr>
-          <w:rFonts w:ascii="Garamond" w:hAnsi="Garamond"/>
-          <w:sz w:val="24"/>
-          <w:szCs w:val="24"/>
-        </w:rPr>
-        <w:t>, Random House, New York, NY, 2003</w:t>
-      </w:r>
-    </w:p>
-    <w:p>
-      <w:pPr>
-        <w:spacing w:after="0" w:line="240" w:lineRule="auto"/>
-        <w:rPr>
-          <w:rFonts w:ascii="Garamond" w:hAnsi="Garamond"/>
-          <w:sz w:val="24"/>
-          <w:szCs w:val="24"/>
-        </w:rPr>
-      </w:pPr>
-    </w:p>
-    <w:p>
-      <w:pPr>
-        <w:spacing w:after="0" w:line="240" w:lineRule="auto"/>
-        <w:ind w:left="360" w:hanging="360"/>
-        <w:rPr>
-          <w:rFonts w:ascii="Garamond" w:hAnsi="Garamond"/>
-          <w:sz w:val="24"/>
-          <w:szCs w:val="24"/>
-        </w:rPr>
-      </w:pPr>
-      <w:r>
-        <w:rPr>
-          <w:rFonts w:ascii="Garamond" w:hAnsi="Garamond"/>
-          <w:sz w:val="24"/>
-          <w:szCs w:val="24"/>
-        </w:rPr>
-        <w:t xml:space="preserve">[9] </w:t>
-      </w:r>
-      <w:r>
-        <w:rPr>
-          <w:rFonts w:ascii="Garamond" w:hAnsi="Garamond"/>
-          <w:sz w:val="24"/>
-          <w:szCs w:val="24"/>
-        </w:rPr>
-        <w:t xml:space="preserve">J. Swift, </w:t>
-      </w:r>
-      <w:proofErr w:type="gramStart"/>
-      <w:r>
-        <w:rPr>
-          <w:rFonts w:ascii="Garamond" w:hAnsi="Garamond"/>
-          <w:i/>
-          <w:sz w:val="24"/>
-          <w:szCs w:val="24"/>
-        </w:rPr>
-        <w:t>A</w:t>
-      </w:r>
-      <w:proofErr w:type="gramEnd"/>
-      <w:r>
-        <w:rPr>
-          <w:rFonts w:ascii="Garamond" w:hAnsi="Garamond"/>
-          <w:i/>
-          <w:sz w:val="24"/>
-          <w:szCs w:val="24"/>
-        </w:rPr>
-        <w:t xml:space="preserve"> </w:t>
-      </w:r>
-      <w:r>
-        <w:rPr>
-          <w:rFonts w:ascii="Garamond" w:hAnsi="Garamond"/>
-          <w:i/>
-          <w:sz w:val="24"/>
-          <w:szCs w:val="24"/>
-        </w:rPr>
-        <w:t>M</w:t>
-      </w:r>
-      <w:r>
-        <w:rPr>
-          <w:rFonts w:ascii="Garamond" w:hAnsi="Garamond"/>
-          <w:i/>
-          <w:sz w:val="24"/>
-          <w:szCs w:val="24"/>
-        </w:rPr>
-        <w:t xml:space="preserve">odest </w:t>
-      </w:r>
-      <w:r>
-        <w:rPr>
-          <w:rFonts w:ascii="Garamond" w:hAnsi="Garamond"/>
-          <w:i/>
-          <w:sz w:val="24"/>
-          <w:szCs w:val="24"/>
-        </w:rPr>
-        <w:t>P</w:t>
-      </w:r>
-      <w:r>
-        <w:rPr>
-          <w:rFonts w:ascii="Garamond" w:hAnsi="Garamond"/>
-          <w:i/>
-          <w:sz w:val="24"/>
-          <w:szCs w:val="24"/>
-        </w:rPr>
-        <w:t>roposal</w:t>
-      </w:r>
-      <w:r>
-        <w:rPr>
-          <w:rFonts w:ascii="Garamond" w:hAnsi="Garamond"/>
-          <w:sz w:val="24"/>
-          <w:szCs w:val="24"/>
-        </w:rPr>
-        <w:t xml:space="preserve">. 1729. </w:t>
-      </w:r>
-      <w:proofErr w:type="spellStart"/>
-      <w:r>
-        <w:rPr>
-          <w:rFonts w:ascii="Garamond" w:hAnsi="Garamond"/>
-          <w:sz w:val="24"/>
-          <w:szCs w:val="24"/>
-        </w:rPr>
-        <w:t>Quotidiana</w:t>
-      </w:r>
-      <w:proofErr w:type="spellEnd"/>
-      <w:r>
-        <w:rPr>
-          <w:rFonts w:ascii="Garamond" w:hAnsi="Garamond"/>
-          <w:sz w:val="24"/>
-          <w:szCs w:val="24"/>
-        </w:rPr>
-        <w:t>. Ed. Patrick Madden. 19 Dec 2007. 10 Jan 2014 &lt;http://essays.quotidiana.org/swift/modest_proposal/&gt;.</w:t>
-      </w:r>
-    </w:p>
-    <w:p>
-      <w:pPr>
-        <w:spacing w:after="0" w:line="240" w:lineRule="auto"/>
-        <w:rPr>
-          <w:rFonts w:ascii="Garamond" w:hAnsi="Garamond"/>
-          <w:sz w:val="24"/>
-          <w:szCs w:val="24"/>
-        </w:rPr>
-      </w:pPr>
-    </w:p>
-    <w:p>
-      <w:pPr>
-        <w:spacing w:after="0" w:line="240" w:lineRule="auto"/>
-        <w:rPr>
-          <w:rFonts w:ascii="Garamond" w:hAnsi="Garamond"/>
-          <w:sz w:val="24"/>
-          <w:szCs w:val="24"/>
-        </w:rPr>
-      </w:pPr>
-      <w:r>
-        <w:rPr>
-          <w:rFonts w:ascii="Garamond" w:hAnsi="Garamond"/>
-          <w:sz w:val="24"/>
-          <w:szCs w:val="24"/>
-        </w:rPr>
-        <w:t xml:space="preserve">[10] R.S. </w:t>
-      </w:r>
-      <w:proofErr w:type="spellStart"/>
-      <w:r>
-        <w:rPr>
-          <w:rFonts w:ascii="Garamond" w:hAnsi="Garamond"/>
-          <w:sz w:val="24"/>
-          <w:szCs w:val="24"/>
-        </w:rPr>
-        <w:t>Bluck</w:t>
-      </w:r>
-      <w:proofErr w:type="spellEnd"/>
-      <w:r>
-        <w:rPr>
-          <w:rFonts w:ascii="Garamond" w:hAnsi="Garamond"/>
-          <w:sz w:val="24"/>
-          <w:szCs w:val="24"/>
-        </w:rPr>
-        <w:t xml:space="preserve">, </w:t>
-      </w:r>
-      <w:r>
-        <w:rPr>
-          <w:rFonts w:ascii="Garamond" w:hAnsi="Garamond"/>
-          <w:i/>
-          <w:sz w:val="24"/>
-          <w:szCs w:val="24"/>
-        </w:rPr>
-        <w:t xml:space="preserve">Plato’s </w:t>
-      </w:r>
-      <w:proofErr w:type="spellStart"/>
-      <w:r>
-        <w:rPr>
-          <w:rFonts w:ascii="Garamond" w:hAnsi="Garamond"/>
-          <w:i/>
-          <w:sz w:val="24"/>
-          <w:szCs w:val="24"/>
-        </w:rPr>
-        <w:t>Meno</w:t>
-      </w:r>
-      <w:proofErr w:type="spellEnd"/>
-      <w:r>
-        <w:rPr>
-          <w:rFonts w:ascii="Garamond" w:hAnsi="Garamond"/>
-          <w:sz w:val="24"/>
-          <w:szCs w:val="24"/>
-        </w:rPr>
         <w:t>, Cambridge Press, Cambridge, MA, 1964</w:t>
       </w:r>
     </w:p>
@@ -30682,7 +30672,15 @@
           <w:sz w:val="24"/>
           <w:szCs w:val="24"/>
         </w:rPr>
-        <w:t xml:space="preserve">[11] Oxford University Press, </w:t>
+        <w:t>[9</w:t>
+      </w:r>
+      <w:r>
+        <w:rPr>
+          <w:rFonts w:ascii="Garamond" w:hAnsi="Garamond"/>
+          <w:sz w:val="24"/>
+          <w:szCs w:val="24"/>
+        </w:rPr>
+        <w:t xml:space="preserve">] Oxford University Press, </w:t>
       </w:r>
       <w:proofErr w:type="gramStart"/>
       <w:r>
@@ -30802,7 +30800,15 @@
           <w:sz w:val="24"/>
           <w:szCs w:val="24"/>
         </w:rPr>
-        <w:t xml:space="preserve">[12] F.M. </w:t>
+        <w:t>[10</w:t>
+      </w:r>
+      <w:r>
+        <w:rPr>
+          <w:rFonts w:ascii="Garamond" w:hAnsi="Garamond"/>
+          <w:sz w:val="24"/>
+          <w:szCs w:val="24"/>
+        </w:rPr>
+        <w:t xml:space="preserve">] F.M. </w:t>
       </w:r>
       <w:proofErr w:type="spellStart"/>
       <w:r>
@@ -30913,7 +30919,15 @@
           <w:sz w:val="24"/>
           <w:szCs w:val="24"/>
         </w:rPr>
-        <w:t xml:space="preserve">[13] </w:t>
+        <w:t>[11</w:t>
+      </w:r>
+      <w:r>
+        <w:rPr>
+          <w:rFonts w:ascii="Garamond" w:hAnsi="Garamond"/>
+          <w:sz w:val="24"/>
+          <w:szCs w:val="24"/>
+        </w:rPr>
+        <w:t xml:space="preserve">] </w:t>
       </w:r>
       <w:proofErr w:type="gramStart"/>
       <w:r>
@@ -30977,7 +30991,15 @@
           <w:sz w:val="24"/>
           <w:szCs w:val="24"/>
         </w:rPr>
-        <w:t xml:space="preserve">[14] G.L. Murphy, </w:t>
+        <w:t>[12</w:t>
+      </w:r>
+      <w:r>
+        <w:rPr>
+          <w:rFonts w:ascii="Garamond" w:hAnsi="Garamond"/>
+          <w:sz w:val="24"/>
+          <w:szCs w:val="24"/>
+        </w:rPr>
+        <w:t xml:space="preserve">] G.L. Murphy, </w:t>
       </w:r>
       <w:proofErr w:type="gramStart"/>
       <w:r>
@@ -33087,7 +33109,7 @@
 </file>
 
 <file path=customXml/itemProps1.xml><?xml version="1.0" encoding="utf-8"?>
-<ds:datastoreItem xmlns:ds="http://schemas.openxmlformats.org/officeDocument/2006/customXml" ds:itemID="{A4C112D1-E8FC-4D2E-B42C-A9491DE60F27}">
+<ds:datastoreItem xmlns:ds="http://schemas.openxmlformats.org/officeDocument/2006/customXml" ds:itemID="{822ECB7F-82B5-4E5E-AAF2-323977B8B1A5}">
   <ds:schemaRefs>
     <ds:schemaRef ds:uri="http://schemas.openxmlformats.org/officeDocument/2006/bibliography"/>
   </ds:schemaRefs>

</xml_diff>

<commit_message>
updates to defense document
</commit_message>
<xml_diff>
--- a/report.docx
+++ b/report.docx
@@ -1,6 +1,6 @@
 
 <file path=word/document.xml><?xml version="1.0" encoding="utf-8"?>
-<w:document xmlns:ve="http://schemas.openxmlformats.org/markup-compatibility/2006" xmlns:o="urn:schemas-microsoft-com:office:office" xmlns:r="http://schemas.openxmlformats.org/officeDocument/2006/relationships" xmlns:m="http://schemas.openxmlformats.org/officeDocument/2006/math" xmlns:v="urn:schemas-microsoft-com:vml" xmlns:wp="http://schemas.openxmlformats.org/drawingml/2006/wordprocessingDrawing" xmlns:w10="urn:schemas-microsoft-com:office:word" xmlns:w="http://schemas.openxmlformats.org/wordprocessingml/2006/main" xmlns:wne="http://schemas.microsoft.com/office/word/2006/wordml">
+<w:document xmlns:wpc="http://schemas.microsoft.com/office/word/2010/wordprocessingCanvas" xmlns:mc="http://schemas.openxmlformats.org/markup-compatibility/2006" xmlns:o="urn:schemas-microsoft-com:office:office" xmlns:r="http://schemas.openxmlformats.org/officeDocument/2006/relationships" xmlns:m="http://schemas.openxmlformats.org/officeDocument/2006/math" xmlns:v="urn:schemas-microsoft-com:vml" xmlns:wp14="http://schemas.microsoft.com/office/word/2010/wordprocessingDrawing" xmlns:wp="http://schemas.openxmlformats.org/drawingml/2006/wordprocessingDrawing" xmlns:w10="urn:schemas-microsoft-com:office:word" xmlns:w="http://schemas.openxmlformats.org/wordprocessingml/2006/main" xmlns:w14="http://schemas.microsoft.com/office/word/2010/wordml" xmlns:wpg="http://schemas.microsoft.com/office/word/2010/wordprocessingGroup" xmlns:wpi="http://schemas.microsoft.com/office/word/2010/wordprocessingInk" xmlns:wne="http://schemas.microsoft.com/office/word/2006/wordml" xmlns:wps="http://schemas.microsoft.com/office/word/2010/wordprocessingShape" mc:Ignorable="w14 wp14">
   <w:body>
     <w:p>
       <w:pPr>
@@ -3346,15 +3346,31 @@
           <w:sz w:val="24"/>
           <w:szCs w:val="24"/>
         </w:rPr>
-        <w:t>is tasked with modeling the elusive behavi</w:t>
-      </w:r>
-      <w:r>
-        <w:rPr>
-          <w:rFonts w:ascii="Garamond" w:hAnsi="Garamond"/>
-          <w:sz w:val="24"/>
-          <w:szCs w:val="24"/>
-        </w:rPr>
-        <w:t>or and ensuring its stability</w:t>
+        <w:t>is tasked with modeling</w:t>
+      </w:r>
+      <w:r>
+        <w:rPr>
+          <w:rFonts w:ascii="Garamond" w:hAnsi="Garamond"/>
+          <w:sz w:val="24"/>
+          <w:szCs w:val="24"/>
+        </w:rPr>
+        <w:t xml:space="preserve"> elusive behavi</w:t>
+      </w:r>
+      <w:r>
+        <w:rPr>
+          <w:rFonts w:ascii="Garamond" w:hAnsi="Garamond"/>
+          <w:sz w:val="24"/>
+          <w:szCs w:val="24"/>
+        </w:rPr>
+        <w:t>or and ensuring</w:t>
+      </w:r>
+      <w:r>
+        <w:rPr>
+          <w:rFonts w:ascii="Garamond" w:hAnsi="Garamond"/>
+          <w:sz w:val="24"/>
+          <w:szCs w:val="24"/>
+        </w:rPr>
+        <w:t xml:space="preserve"> stability</w:t>
       </w:r>
       <w:r>
         <w:rPr>
@@ -3494,15 +3510,94 @@
           <w:szCs w:val="24"/>
         </w:rPr>
         <w:tab/>
-        <w:t>Even in our intellectual endeavors, we evidence animalistic tendencies. The hunt for a solution produces bio-physical responses. Like a lion trying to feed the pride, our hunt for answers causes our hearts to race, our breathing to change</w:t>
-      </w:r>
-      <w:r>
-        <w:rPr>
-          <w:rFonts w:ascii="Garamond" w:hAnsi="Garamond"/>
-          <w:sz w:val="24"/>
-          <w:szCs w:val="24"/>
-        </w:rPr>
-        <w:t>, our senses to sharpen</w:t>
+      </w:r>
+      <w:r>
+        <w:rPr>
+          <w:rFonts w:ascii="Garamond" w:hAnsi="Garamond"/>
+          <w:sz w:val="24"/>
+          <w:szCs w:val="24"/>
+        </w:rPr>
+        <w:t>W</w:t>
+      </w:r>
+      <w:r>
+        <w:rPr>
+          <w:rFonts w:ascii="Garamond" w:hAnsi="Garamond"/>
+          <w:sz w:val="24"/>
+          <w:szCs w:val="24"/>
+        </w:rPr>
+        <w:t>e evidence animalistic tendencies</w:t>
+      </w:r>
+      <w:r>
+        <w:rPr>
+          <w:rFonts w:ascii="Garamond" w:hAnsi="Garamond"/>
+          <w:sz w:val="24"/>
+          <w:szCs w:val="24"/>
+        </w:rPr>
+        <w:t xml:space="preserve"> </w:t>
+      </w:r>
+      <w:r>
+        <w:rPr>
+          <w:rFonts w:ascii="Garamond" w:hAnsi="Garamond"/>
+          <w:sz w:val="24"/>
+          <w:szCs w:val="24"/>
+        </w:rPr>
+        <w:t>in our intellectual endeavors</w:t>
+      </w:r>
+      <w:r>
+        <w:rPr>
+          <w:rFonts w:ascii="Garamond" w:hAnsi="Garamond"/>
+          <w:sz w:val="24"/>
+          <w:szCs w:val="24"/>
+        </w:rPr>
+        <w:t xml:space="preserve">. The hunt for a solution produces bio-physical responses. Like a lion trying to feed the pride, our </w:t>
+      </w:r>
+      <w:r>
+        <w:rPr>
+          <w:rFonts w:ascii="Garamond" w:hAnsi="Garamond"/>
+          <w:sz w:val="24"/>
+          <w:szCs w:val="24"/>
+        </w:rPr>
+        <w:t>quest</w:t>
+      </w:r>
+      <w:r>
+        <w:rPr>
+          <w:rFonts w:ascii="Garamond" w:hAnsi="Garamond"/>
+          <w:sz w:val="24"/>
+          <w:szCs w:val="24"/>
+        </w:rPr>
+        <w:t xml:space="preserve"> for answers causes our hearts to race, our breathing to </w:t>
+      </w:r>
+      <w:r>
+        <w:rPr>
+          <w:rFonts w:ascii="Garamond" w:hAnsi="Garamond"/>
+          <w:sz w:val="24"/>
+          <w:szCs w:val="24"/>
+        </w:rPr>
+        <w:t>quicken</w:t>
+      </w:r>
+      <w:r>
+        <w:rPr>
+          <w:rFonts w:ascii="Garamond" w:hAnsi="Garamond"/>
+          <w:sz w:val="24"/>
+          <w:szCs w:val="24"/>
+        </w:rPr>
+        <w:t xml:space="preserve">, </w:t>
+      </w:r>
+      <w:r>
+        <w:rPr>
+          <w:rFonts w:ascii="Garamond" w:hAnsi="Garamond"/>
+          <w:sz w:val="24"/>
+          <w:szCs w:val="24"/>
+        </w:rPr>
+        <w:t>and our</w:t>
+      </w:r>
+      <w:r>
+        <w:rPr>
+          <w:rFonts w:ascii="Garamond" w:hAnsi="Garamond"/>
+          <w:sz w:val="24"/>
+          <w:szCs w:val="24"/>
+        </w:rPr>
+        <w:t xml:space="preserve"> senses to sharpen</w:t>
       </w:r>
       <w:r>
         <w:rPr>
@@ -3518,15 +3613,15 @@
           <w:sz w:val="24"/>
           <w:szCs w:val="24"/>
         </w:rPr>
-        <w:t xml:space="preserve">As he closes in on </w:t>
-      </w:r>
-      <w:r>
-        <w:rPr>
-          <w:rFonts w:ascii="Garamond" w:hAnsi="Garamond"/>
-          <w:sz w:val="24"/>
-          <w:szCs w:val="24"/>
-        </w:rPr>
-        <w:t xml:space="preserve">his </w:t>
+        <w:t>For humans, i</w:t>
+      </w:r>
+      <w:r>
+        <w:rPr>
+          <w:rFonts w:ascii="Garamond" w:hAnsi="Garamond"/>
+          <w:sz w:val="24"/>
+          <w:szCs w:val="24"/>
+        </w:rPr>
+        <w:t xml:space="preserve">ntellectual </w:t>
       </w:r>
       <w:r>
         <w:rPr>
@@ -3535,47 +3630,63 @@
           <w:szCs w:val="24"/>
         </w:rPr>
         <w:lastRenderedPageBreak/>
-        <w:t>p</w:t>
-      </w:r>
-      <w:r>
-        <w:rPr>
-          <w:rFonts w:ascii="Garamond" w:hAnsi="Garamond"/>
-          <w:sz w:val="24"/>
-          <w:szCs w:val="24"/>
-        </w:rPr>
-        <w:t xml:space="preserve">rey, the </w:t>
-      </w:r>
-      <w:r>
-        <w:rPr>
-          <w:rFonts w:ascii="Garamond" w:hAnsi="Garamond"/>
-          <w:sz w:val="24"/>
-          <w:szCs w:val="24"/>
-        </w:rPr>
-        <w:t xml:space="preserve">feline </w:t>
-      </w:r>
-      <w:r>
-        <w:rPr>
-          <w:rFonts w:ascii="Garamond" w:hAnsi="Garamond"/>
-          <w:sz w:val="24"/>
-          <w:szCs w:val="24"/>
-        </w:rPr>
-        <w:t>can taste</w:t>
-      </w:r>
-      <w:r>
-        <w:rPr>
-          <w:rFonts w:ascii="Garamond" w:hAnsi="Garamond"/>
-          <w:sz w:val="24"/>
-          <w:szCs w:val="24"/>
-        </w:rPr>
-        <w:t xml:space="preserve"> success.</w:t>
-      </w:r>
-      <w:r>
-        <w:rPr>
-          <w:rFonts w:ascii="Garamond" w:hAnsi="Garamond"/>
-          <w:sz w:val="24"/>
-          <w:szCs w:val="24"/>
-        </w:rPr>
-        <w:t xml:space="preserve"> He can smell the prize.</w:t>
+        <w:t>inertia torrents through the</w:t>
+      </w:r>
+      <w:r>
+        <w:rPr>
+          <w:rFonts w:ascii="Garamond" w:hAnsi="Garamond"/>
+          <w:sz w:val="24"/>
+          <w:szCs w:val="24"/>
+        </w:rPr>
+        <w:t xml:space="preserve"> human</w:t>
+      </w:r>
+      <w:r>
+        <w:rPr>
+          <w:rFonts w:ascii="Garamond" w:hAnsi="Garamond"/>
+          <w:sz w:val="24"/>
+          <w:szCs w:val="24"/>
+        </w:rPr>
+        <w:t xml:space="preserve"> mind as fiery blood courses though veins. </w:t>
+      </w:r>
+      <w:r>
+        <w:rPr>
+          <w:rFonts w:ascii="Garamond" w:hAnsi="Garamond"/>
+          <w:sz w:val="24"/>
+          <w:szCs w:val="24"/>
+        </w:rPr>
+        <w:t>We can feel ourselves approaching success. But even in moments of impending success, the desire</w:t>
+      </w:r>
+      <w:r>
+        <w:rPr>
+          <w:rFonts w:ascii="Garamond" w:hAnsi="Garamond"/>
+          <w:sz w:val="24"/>
+          <w:szCs w:val="24"/>
+        </w:rPr>
+        <w:t>d</w:t>
+      </w:r>
+      <w:r>
+        <w:rPr>
+          <w:rFonts w:ascii="Garamond" w:hAnsi="Garamond"/>
+          <w:sz w:val="24"/>
+          <w:szCs w:val="24"/>
+        </w:rPr>
+        <w:t xml:space="preserve"> result can evade our efforts. In a</w:t>
+      </w:r>
+      <w:r>
+        <w:rPr>
+          <w:rFonts w:ascii="Garamond" w:hAnsi="Garamond"/>
+          <w:sz w:val="24"/>
+          <w:szCs w:val="24"/>
+        </w:rPr>
+        <w:t xml:space="preserve"> single moment, a minor </w:t>
+      </w:r>
+      <w:r>
+        <w:rPr>
+          <w:rFonts w:ascii="Garamond" w:hAnsi="Garamond"/>
+          <w:sz w:val="24"/>
+          <w:szCs w:val="24"/>
+        </w:rPr>
+        <w:t>misstep</w:t>
       </w:r>
       <w:r>
         <w:rPr>
@@ -3591,86 +3702,6 @@
           <w:sz w:val="24"/>
           <w:szCs w:val="24"/>
         </w:rPr>
-        <w:t>For humans, i</w:t>
-      </w:r>
-      <w:r>
-        <w:rPr>
-          <w:rFonts w:ascii="Garamond" w:hAnsi="Garamond"/>
-          <w:sz w:val="24"/>
-          <w:szCs w:val="24"/>
-        </w:rPr>
-        <w:t>ntellectual inertia torrents through the</w:t>
-      </w:r>
-      <w:r>
-        <w:rPr>
-          <w:rFonts w:ascii="Garamond" w:hAnsi="Garamond"/>
-          <w:sz w:val="24"/>
-          <w:szCs w:val="24"/>
-        </w:rPr>
-        <w:t xml:space="preserve"> human</w:t>
-      </w:r>
-      <w:r>
-        <w:rPr>
-          <w:rFonts w:ascii="Garamond" w:hAnsi="Garamond"/>
-          <w:sz w:val="24"/>
-          <w:szCs w:val="24"/>
-        </w:rPr>
-        <w:t xml:space="preserve"> mind as fiery blood courses though veins. </w:t>
-      </w:r>
-      <w:r>
-        <w:rPr>
-          <w:rFonts w:ascii="Garamond" w:hAnsi="Garamond"/>
-          <w:sz w:val="24"/>
-          <w:szCs w:val="24"/>
-        </w:rPr>
-        <w:t>We can feel ourselves approaching success. But even in moments of impending success, the desire</w:t>
-      </w:r>
-      <w:r>
-        <w:rPr>
-          <w:rFonts w:ascii="Garamond" w:hAnsi="Garamond"/>
-          <w:sz w:val="24"/>
-          <w:szCs w:val="24"/>
-        </w:rPr>
-        <w:t>d</w:t>
-      </w:r>
-      <w:r>
-        <w:rPr>
-          <w:rFonts w:ascii="Garamond" w:hAnsi="Garamond"/>
-          <w:sz w:val="24"/>
-          <w:szCs w:val="24"/>
-        </w:rPr>
-        <w:t xml:space="preserve"> result can evade our efforts. In a</w:t>
-      </w:r>
-      <w:r>
-        <w:rPr>
-          <w:rFonts w:ascii="Garamond" w:hAnsi="Garamond"/>
-          <w:sz w:val="24"/>
-          <w:szCs w:val="24"/>
-        </w:rPr>
-        <w:t xml:space="preserve"> single moment, a minor </w:t>
-      </w:r>
-      <w:r>
-        <w:rPr>
-          <w:rFonts w:ascii="Garamond" w:hAnsi="Garamond"/>
-          <w:sz w:val="24"/>
-          <w:szCs w:val="24"/>
-        </w:rPr>
-        <w:t>misstep</w:t>
-      </w:r>
-      <w:r>
-        <w:rPr>
-          <w:rFonts w:ascii="Garamond" w:hAnsi="Garamond"/>
-          <w:sz w:val="24"/>
-          <w:szCs w:val="24"/>
-        </w:rPr>
-        <w:t xml:space="preserve"> </w:t>
-      </w:r>
-      <w:r>
-        <w:rPr>
-          <w:rFonts w:ascii="Garamond" w:hAnsi="Garamond"/>
-          <w:sz w:val="24"/>
-          <w:szCs w:val="24"/>
-        </w:rPr>
         <w:t>in reasoning can cause a major setback,</w:t>
       </w:r>
       <w:r>
@@ -3679,7 +3710,23 @@
           <w:sz w:val="24"/>
           <w:szCs w:val="24"/>
         </w:rPr>
-        <w:t xml:space="preserve"> leaving the human bereft of energy, dissatisfied and hungry.</w:t>
+        <w:t xml:space="preserve"> leaving the human bereft of energy, dissatisfied and </w:t>
+      </w:r>
+      <w:r>
+        <w:rPr>
+          <w:rFonts w:ascii="Garamond" w:hAnsi="Garamond"/>
+          <w:sz w:val="24"/>
+          <w:szCs w:val="24"/>
+        </w:rPr>
+        <w:t>starving for success in the face of failure</w:t>
+      </w:r>
+      <w:r>
+        <w:rPr>
+          <w:rFonts w:ascii="Garamond" w:hAnsi="Garamond"/>
+          <w:sz w:val="24"/>
+          <w:szCs w:val="24"/>
+        </w:rPr>
+        <w:t>.</w:t>
       </w:r>
       <w:r>
         <w:rPr>
@@ -4045,7 +4092,7 @@
           <w:sz w:val="24"/>
           <w:szCs w:val="24"/>
         </w:rPr>
-        <w:t xml:space="preserve"> occurs with frenzied hands scribbling notes ever attempting to keep pace with the mind</w:t>
+        <w:t xml:space="preserve"> occurs with frenzied hands scribbling notes attempting to keep pace with the mind</w:t>
       </w:r>
       <w:r>
         <w:rPr>
@@ -4133,7 +4180,15 @@
           <w:sz w:val="24"/>
           <w:szCs w:val="24"/>
         </w:rPr>
-        <w:t xml:space="preserve"> thought that curses the minds of our students.</w:t>
+        <w:t xml:space="preserve"> thought that c</w:t>
+      </w:r>
+      <w:r>
+        <w:rPr>
+          <w:rFonts w:ascii="Garamond" w:hAnsi="Garamond"/>
+          <w:sz w:val="24"/>
+          <w:szCs w:val="24"/>
+        </w:rPr>
+        <w:t>urses the minds of our students:</w:t>
       </w:r>
     </w:p>
     <w:p>
@@ -4380,7 +4435,23 @@
           <w:sz w:val="24"/>
           <w:szCs w:val="24"/>
         </w:rPr>
-        <w:t xml:space="preserve"> how we naturally process information. We do not think in machine code. We think with symbols and representations. There is no resolution on the mental image of a chair. No refresh rate</w:t>
+        <w:t xml:space="preserve"> how we naturally process information. We do not think in machine code. We think with symbols and representations. There is no </w:t>
+      </w:r>
+      <w:r>
+        <w:rPr>
+          <w:rFonts w:ascii="Garamond" w:hAnsi="Garamond"/>
+          <w:sz w:val="24"/>
+          <w:szCs w:val="24"/>
+        </w:rPr>
+        <w:t xml:space="preserve">screen </w:t>
+      </w:r>
+      <w:r>
+        <w:rPr>
+          <w:rFonts w:ascii="Garamond" w:hAnsi="Garamond"/>
+          <w:sz w:val="24"/>
+          <w:szCs w:val="24"/>
+        </w:rPr>
+        <w:t>resolution on the mental image of a chair. No refresh rate</w:t>
       </w:r>
       <w:r>
         <w:rPr>
@@ -11592,7 +11663,23 @@
           <w:sz w:val="24"/>
           <w:szCs w:val="24"/>
         </w:rPr>
-        <w:t>sentences 2 and 3 are in English and contain similar meaning, numbers 1 and 2 are translations of each other. By definition a translation is a representation of the meaning contained in one language, yet represented in another.</w:t>
+        <w:t>sentences 2 and 3 are in English and contain similar meaning, numbers 1 and 2 are translations of each other. By definition</w:t>
+      </w:r>
+      <w:r>
+        <w:rPr>
+          <w:rFonts w:ascii="Garamond" w:hAnsi="Garamond"/>
+          <w:sz w:val="24"/>
+          <w:szCs w:val="24"/>
+        </w:rPr>
+        <w:t>,</w:t>
+      </w:r>
+      <w:r>
+        <w:rPr>
+          <w:rFonts w:ascii="Garamond" w:hAnsi="Garamond"/>
+          <w:sz w:val="24"/>
+          <w:szCs w:val="24"/>
+        </w:rPr>
+        <w:t xml:space="preserve"> a translation is a representation of the meaning contained in one language, yet represented in another.</w:t>
       </w:r>
       <w:r>
         <w:rPr>
@@ -11608,7 +11695,55 @@
           <w:sz w:val="24"/>
           <w:szCs w:val="24"/>
         </w:rPr>
-        <w:t>Both 1 and 2 contain a force and vivacity that directly compares the Devil’s wickedness to his age in terms of each quality’s ability to correspond to garnered knowledge. Sentence 3 has no such comparison and is therefore the most dissimilar. This example promotes the conclusion that language itself is simply an encoding of a concept</w:t>
+        <w:t>Both 1 and 2 contain a force and vivacity that directly compares the Devil’s wickedness to his age in terms of each quality’s ability to correspond to garnered knowledge. Sentence</w:t>
+      </w:r>
+      <w:r>
+        <w:rPr>
+          <w:rFonts w:ascii="Garamond" w:hAnsi="Garamond"/>
+          <w:sz w:val="24"/>
+          <w:szCs w:val="24"/>
+        </w:rPr>
+        <w:t xml:space="preserve"> 3 has no such comparison and,</w:t>
+      </w:r>
+      <w:r>
+        <w:rPr>
+          <w:rFonts w:ascii="Garamond" w:hAnsi="Garamond"/>
+          <w:sz w:val="24"/>
+          <w:szCs w:val="24"/>
+        </w:rPr>
+        <w:t xml:space="preserve"> therefore</w:t>
+      </w:r>
+      <w:r>
+        <w:rPr>
+          <w:rFonts w:ascii="Garamond" w:hAnsi="Garamond"/>
+          <w:sz w:val="24"/>
+          <w:szCs w:val="24"/>
+        </w:rPr>
+        <w:t>,</w:t>
+      </w:r>
+      <w:r>
+        <w:rPr>
+          <w:rFonts w:ascii="Garamond" w:hAnsi="Garamond"/>
+          <w:sz w:val="24"/>
+          <w:szCs w:val="24"/>
+        </w:rPr>
+        <w:t xml:space="preserve"> </w:t>
+      </w:r>
+      <w:r>
+        <w:rPr>
+          <w:rFonts w:ascii="Garamond" w:hAnsi="Garamond"/>
+          <w:sz w:val="24"/>
+          <w:szCs w:val="24"/>
+        </w:rPr>
+        <w:t>is</w:t>
+      </w:r>
+      <w:r>
+        <w:rPr>
+          <w:rFonts w:ascii="Garamond" w:hAnsi="Garamond"/>
+          <w:sz w:val="24"/>
+          <w:szCs w:val="24"/>
+        </w:rPr>
+        <w:t xml:space="preserve"> most dissimilar. This example promotes the conclusion that language itself is simply an encoding of a concept</w:t>
       </w:r>
       <w:r>
         <w:rPr>
@@ -12622,7 +12757,23 @@
           <w:szCs w:val="24"/>
         </w:rPr>
         <w:tab/>
-        <w:t>Back to the machines. Consider the following line of code :</w:t>
+        <w:t>Back to the machines. Consider the following line</w:t>
+      </w:r>
+      <w:r>
+        <w:rPr>
+          <w:rFonts w:ascii="Garamond" w:hAnsi="Garamond"/>
+          <w:sz w:val="24"/>
+          <w:szCs w:val="24"/>
+        </w:rPr>
+        <w:t>s</w:t>
+      </w:r>
+      <w:r>
+        <w:rPr>
+          <w:rFonts w:ascii="Garamond" w:hAnsi="Garamond"/>
+          <w:sz w:val="24"/>
+          <w:szCs w:val="24"/>
+        </w:rPr>
+        <w:t xml:space="preserve"> of code :</w:t>
       </w:r>
     </w:p>
     <w:p>
@@ -12708,7 +12859,23 @@
           <w:sz w:val="24"/>
           <w:szCs w:val="24"/>
         </w:rPr>
-        <w:t xml:space="preserve">This assigns the variable ‘x’ with the value four. Where ‘x’ exists in memory contains a </w:t>
+        <w:t>This assigns the variable ‘x’ with the value four. Where ‘x’ exists in memory contains a</w:t>
+      </w:r>
+      <w:r>
+        <w:rPr>
+          <w:rFonts w:ascii="Garamond" w:hAnsi="Garamond"/>
+          <w:sz w:val="24"/>
+          <w:szCs w:val="24"/>
+        </w:rPr>
+        <w:t>n integer</w:t>
+      </w:r>
+      <w:r>
+        <w:rPr>
+          <w:rFonts w:ascii="Garamond" w:hAnsi="Garamond"/>
+          <w:sz w:val="24"/>
+          <w:szCs w:val="24"/>
+        </w:rPr>
+        <w:t xml:space="preserve"> </w:t>
       </w:r>
       <w:r>
         <w:rPr>
@@ -12998,7 +13165,39 @@
           <w:sz w:val="20"/>
           <w:szCs w:val="20"/>
         </w:rPr>
-        <w:t xml:space="preserve"> current_student.unicode()</w:t>
+        <w:t xml:space="preserve"> current_student.</w:t>
+      </w:r>
+      <w:r>
+        <w:rPr>
+          <w:rFonts w:ascii="Courier New" w:hAnsi="Courier New" w:cs="Courier New"/>
+          <w:sz w:val="20"/>
+          <w:szCs w:val="20"/>
+        </w:rPr>
+        <w:t>__</w:t>
+      </w:r>
+      <w:r>
+        <w:rPr>
+          <w:rFonts w:ascii="Courier New" w:hAnsi="Courier New" w:cs="Courier New"/>
+          <w:sz w:val="20"/>
+          <w:szCs w:val="20"/>
+        </w:rPr>
+        <w:t>unicode</w:t>
+      </w:r>
+      <w:r>
+        <w:rPr>
+          <w:rFonts w:ascii="Courier New" w:hAnsi="Courier New" w:cs="Courier New"/>
+          <w:sz w:val="20"/>
+          <w:szCs w:val="20"/>
+        </w:rPr>
+        <w:t>__</w:t>
+      </w:r>
+      <w:r>
+        <w:rPr>
+          <w:rFonts w:ascii="Courier New" w:hAnsi="Courier New" w:cs="Courier New"/>
+          <w:sz w:val="20"/>
+          <w:szCs w:val="20"/>
+        </w:rPr>
+        <w:t>()</w:t>
       </w:r>
     </w:p>
     <w:p>
@@ -13257,7 +13456,47 @@
           <w:sz w:val="24"/>
           <w:szCs w:val="24"/>
         </w:rPr>
-        <w:t xml:space="preserve"> Therefore, a database query will always query the same data. They only do exactly what you tell them to do. They only answer the questions you explicitly ask.</w:t>
+        <w:t xml:space="preserve"> Therefore, a database query will always query the same data. They</w:t>
+      </w:r>
+      <w:r>
+        <w:rPr>
+          <w:rFonts w:ascii="Garamond" w:hAnsi="Garamond"/>
+          <w:sz w:val="24"/>
+          <w:szCs w:val="24"/>
+        </w:rPr>
+        <w:t xml:space="preserve"> </w:t>
+      </w:r>
+      <w:r>
+        <w:rPr>
+          <w:rFonts w:ascii="Garamond" w:hAnsi="Garamond"/>
+          <w:sz w:val="24"/>
+          <w:szCs w:val="24"/>
+        </w:rPr>
+        <w:t>do exactly what you tell them to do. They answer</w:t>
+      </w:r>
+      <w:r>
+        <w:rPr>
+          <w:rFonts w:ascii="Garamond" w:hAnsi="Garamond"/>
+          <w:sz w:val="24"/>
+          <w:szCs w:val="24"/>
+        </w:rPr>
+        <w:t xml:space="preserve"> </w:t>
+      </w:r>
+      <w:r>
+        <w:rPr>
+          <w:rFonts w:ascii="Garamond" w:hAnsi="Garamond"/>
+          <w:sz w:val="24"/>
+          <w:szCs w:val="24"/>
+        </w:rPr>
+        <w:t>only</w:t>
+      </w:r>
+      <w:r>
+        <w:rPr>
+          <w:rFonts w:ascii="Garamond" w:hAnsi="Garamond"/>
+          <w:sz w:val="24"/>
+          <w:szCs w:val="24"/>
+        </w:rPr>
+        <w:t xml:space="preserve"> the questions you explicitly ask.</w:t>
       </w:r>
     </w:p>
     <w:p>
@@ -13378,7 +13617,15 @@
           <w:sz w:val="24"/>
           <w:szCs w:val="24"/>
         </w:rPr>
-        <w:t>we have explored the</w:t>
+        <w:t>having</w:t>
+      </w:r>
+      <w:r>
+        <w:rPr>
+          <w:rFonts w:ascii="Garamond" w:hAnsi="Garamond"/>
+          <w:sz w:val="24"/>
+          <w:szCs w:val="24"/>
+        </w:rPr>
+        <w:t xml:space="preserve"> explored the</w:t>
       </w:r>
       <w:r>
         <w:rPr>
@@ -13442,7 +13689,23 @@
           <w:sz w:val="24"/>
           <w:szCs w:val="24"/>
         </w:rPr>
-        <w:t xml:space="preserve">A human can look at three apples and divide them among three people. A human can experience the number one-third conceptually. One-third of the pile is given out to each person. </w:t>
+        <w:t>A human can look at three apples and divide them among three people. A human can experience the number one-third conceptually</w:t>
+      </w:r>
+      <w:r>
+        <w:rPr>
+          <w:rFonts w:ascii="Garamond" w:hAnsi="Garamond"/>
+          <w:sz w:val="24"/>
+          <w:szCs w:val="24"/>
+        </w:rPr>
+        <w:t xml:space="preserve"> as a fraction</w:t>
+      </w:r>
+      <w:r>
+        <w:rPr>
+          <w:rFonts w:ascii="Garamond" w:hAnsi="Garamond"/>
+          <w:sz w:val="24"/>
+          <w:szCs w:val="24"/>
+        </w:rPr>
+        <w:t xml:space="preserve">. One-third of the pile is given out to each person. </w:t>
       </w:r>
       <w:r>
         <w:rPr>
@@ -13490,24 +13753,74 @@
           <w:sz w:val="24"/>
           <w:szCs w:val="24"/>
         </w:rPr>
-        <w:t xml:space="preserve"> can see one-third of that pile. </w:t>
-      </w:r>
-      <w:r>
-        <w:rPr>
-          <w:rFonts w:ascii="Garamond" w:hAnsi="Garamond"/>
-          <w:sz w:val="24"/>
-          <w:szCs w:val="24"/>
-        </w:rPr>
-        <w:t>A computer has no ability to experience and no ability to accurately represent one-third. Floating point arithmetic is powerful. But let us breakdown those very words</w:t>
-      </w:r>
-      <w:r>
-        <w:rPr>
-          <w:rFonts w:ascii="Garamond" w:hAnsi="Garamond"/>
-          <w:sz w:val="24"/>
-          <w:szCs w:val="24"/>
-        </w:rPr>
-        <w:t>: ‘arithmetic’ and ‘floating point’</w:t>
-      </w:r>
+        <w:t xml:space="preserve"> can </w:t>
+      </w:r>
+      <w:r>
+        <w:rPr>
+          <w:rFonts w:ascii="Garamond" w:hAnsi="Garamond"/>
+          <w:sz w:val="24"/>
+          <w:szCs w:val="24"/>
+        </w:rPr>
+        <w:t>perceive through senses</w:t>
+      </w:r>
+      <w:r>
+        <w:rPr>
+          <w:rFonts w:ascii="Garamond" w:hAnsi="Garamond"/>
+          <w:sz w:val="24"/>
+          <w:szCs w:val="24"/>
+        </w:rPr>
+        <w:t xml:space="preserve"> one-third of that pile. </w:t>
+      </w:r>
+      <w:r>
+        <w:rPr>
+          <w:rFonts w:ascii="Garamond" w:hAnsi="Garamond"/>
+          <w:sz w:val="24"/>
+          <w:szCs w:val="24"/>
+        </w:rPr>
+        <w:t xml:space="preserve">A computer has no ability to experience and no ability to accurately represent one-third. Floating point arithmetic is powerful. But </w:t>
+      </w:r>
+      <w:r>
+        <w:rPr>
+          <w:rFonts w:ascii="Garamond" w:hAnsi="Garamond"/>
+          <w:sz w:val="24"/>
+          <w:szCs w:val="24"/>
+        </w:rPr>
+        <w:t>breaking down</w:t>
+      </w:r>
+      <w:r>
+        <w:rPr>
+          <w:rFonts w:ascii="Garamond" w:hAnsi="Garamond"/>
+          <w:sz w:val="24"/>
+          <w:szCs w:val="24"/>
+        </w:rPr>
+        <w:t xml:space="preserve"> those very words</w:t>
+      </w:r>
+      <w:r>
+        <w:rPr>
+          <w:rFonts w:ascii="Garamond" w:hAnsi="Garamond"/>
+          <w:sz w:val="24"/>
+          <w:szCs w:val="24"/>
+        </w:rPr>
+        <w:t>,</w:t>
+      </w:r>
+      <w:r>
+        <w:rPr>
+          <w:rFonts w:ascii="Garamond" w:hAnsi="Garamond"/>
+          <w:sz w:val="24"/>
+          <w:szCs w:val="24"/>
+        </w:rPr>
+        <w:t xml:space="preserve"> ‘arithmetic’ and ‘floating point’</w:t>
+      </w:r>
+      <w:r>
+        <w:rPr>
+          <w:rFonts w:ascii="Garamond" w:hAnsi="Garamond"/>
+          <w:sz w:val="24"/>
+          <w:szCs w:val="24"/>
+        </w:rPr>
+        <w:t>, yields the following definitions</w:t>
+      </w:r>
+      <w:bookmarkStart w:id="0" w:name="_GoBack"/>
+      <w:bookmarkEnd w:id="0"/>
       <w:r>
         <w:rPr>
           <w:rFonts w:ascii="Garamond" w:hAnsi="Garamond"/>
@@ -13677,6 +13990,7 @@
           <w:sz w:val="20"/>
           <w:szCs w:val="20"/>
         </w:rPr>
+        <w:lastRenderedPageBreak/>
         <w:t>point</w:t>
       </w:r>
       <w:r>
@@ -16828,7 +17142,7 @@
                     <pic:cNvPicPr/>
                   </pic:nvPicPr>
                   <pic:blipFill>
-                    <a:blip r:embed="rId6" cstate="print">
+                    <a:blip r:embed="rId7" cstate="print">
                       <a:lum bright="-30000" contrast="30000"/>
                     </a:blip>
                     <a:stretch>
@@ -16902,10 +17216,10 @@
                     <pic:cNvPicPr/>
                   </pic:nvPicPr>
                   <pic:blipFill>
-                    <a:blip r:embed="rId7" cstate="print">
+                    <a:blip r:embed="rId8" cstate="print">
                       <a:extLst>
                         <a:ext uri="{28A0092B-C50C-407E-A947-70E740481C1C}">
-                          <a14:useLocalDpi xmlns="" xmlns:wpc="http://schemas.microsoft.com/office/word/2010/wordprocessingCanvas" xmlns:mc="http://schemas.openxmlformats.org/markup-compatibility/2006" xmlns:o="urn:schemas-microsoft-com:office:office" xmlns:v="urn:schemas-microsoft-com:vml" xmlns:wp14="http://schemas.microsoft.com/office/word/2010/wordprocessingDrawing" xmlns:w10="urn:schemas-microsoft-com:office:word" xmlns:w="http://schemas.openxmlformats.org/wordprocessingml/2006/main" xmlns:w14="http://schemas.microsoft.com/office/word/2010/wordml" xmlns:wpg="http://schemas.microsoft.com/office/word/2010/wordprocessingGroup" xmlns:wpi="http://schemas.microsoft.com/office/word/2010/wordprocessingInk" xmlns:wps="http://schemas.microsoft.com/office/word/2010/wordprocessingShape" xmlns:a14="http://schemas.microsoft.com/office/drawing/2010/main" val="0"/>
+                          <a14:useLocalDpi xmlns:a14="http://schemas.microsoft.com/office/drawing/2010/main" val="0"/>
                         </a:ext>
                       </a:extLst>
                     </a:blip>
@@ -21185,8 +21499,6 @@
         </w:rPr>
         <w:t>.</w:t>
       </w:r>
-      <w:bookmarkStart w:id="0" w:name="_GoBack"/>
-      <w:bookmarkEnd w:id="0"/>
       <w:r>
         <w:rPr>
           <w:rFonts w:ascii="Garamond" w:hAnsi="Garamond"/>
@@ -21541,11 +21853,11 @@
                     <pic:cNvPicPr/>
                   </pic:nvPicPr>
                   <pic:blipFill>
-                    <a:blip r:embed="rId8" cstate="print">
+                    <a:blip r:embed="rId9" cstate="print">
                       <a:lum bright="-30000" contrast="30000"/>
                       <a:extLst>
                         <a:ext uri="{28A0092B-C50C-407E-A947-70E740481C1C}">
-                          <a14:useLocalDpi xmlns="" xmlns:wpc="http://schemas.microsoft.com/office/word/2010/wordprocessingCanvas" xmlns:mc="http://schemas.openxmlformats.org/markup-compatibility/2006" xmlns:o="urn:schemas-microsoft-com:office:office" xmlns:v="urn:schemas-microsoft-com:vml" xmlns:wp14="http://schemas.microsoft.com/office/word/2010/wordprocessingDrawing" xmlns:w10="urn:schemas-microsoft-com:office:word" xmlns:w="http://schemas.openxmlformats.org/wordprocessingml/2006/main" xmlns:w14="http://schemas.microsoft.com/office/word/2010/wordml" xmlns:wpg="http://schemas.microsoft.com/office/word/2010/wordprocessingGroup" xmlns:wpi="http://schemas.microsoft.com/office/word/2010/wordprocessingInk" xmlns:wps="http://schemas.microsoft.com/office/word/2010/wordprocessingShape" xmlns:a14="http://schemas.microsoft.com/office/drawing/2010/main" val="0"/>
+                          <a14:useLocalDpi xmlns:a14="http://schemas.microsoft.com/office/drawing/2010/main" val="0"/>
                         </a:ext>
                       </a:extLst>
                     </a:blip>
@@ -21613,10 +21925,10 @@
                     <pic:cNvPicPr/>
                   </pic:nvPicPr>
                   <pic:blipFill>
-                    <a:blip r:embed="rId9" cstate="print">
+                    <a:blip r:embed="rId10" cstate="print">
                       <a:extLst>
                         <a:ext uri="{28A0092B-C50C-407E-A947-70E740481C1C}">
-                          <a14:useLocalDpi xmlns="" xmlns:wpc="http://schemas.microsoft.com/office/word/2010/wordprocessingCanvas" xmlns:mc="http://schemas.openxmlformats.org/markup-compatibility/2006" xmlns:o="urn:schemas-microsoft-com:office:office" xmlns:v="urn:schemas-microsoft-com:vml" xmlns:wp14="http://schemas.microsoft.com/office/word/2010/wordprocessingDrawing" xmlns:w10="urn:schemas-microsoft-com:office:word" xmlns:w="http://schemas.openxmlformats.org/wordprocessingml/2006/main" xmlns:w14="http://schemas.microsoft.com/office/word/2010/wordml" xmlns:wpg="http://schemas.microsoft.com/office/word/2010/wordprocessingGroup" xmlns:wpi="http://schemas.microsoft.com/office/word/2010/wordprocessingInk" xmlns:wps="http://schemas.microsoft.com/office/word/2010/wordprocessingShape" xmlns:a14="http://schemas.microsoft.com/office/drawing/2010/main" val="0"/>
+                          <a14:useLocalDpi xmlns:a14="http://schemas.microsoft.com/office/drawing/2010/main" val="0"/>
                         </a:ext>
                       </a:extLst>
                     </a:blip>
@@ -21909,7 +22221,7 @@
         <w:tblStyle w:val="TableGrid"/>
         <w:tblW w:w="0" w:type="auto"/>
         <w:tblInd w:w="108" w:type="dxa"/>
-        <w:tblLook w:val="04A0"/>
+        <w:tblLook w:val="04A0" w:firstRow="1" w:lastRow="0" w:firstColumn="1" w:lastColumn="0" w:noHBand="0" w:noVBand="1"/>
       </w:tblPr>
       <w:tblGrid>
         <w:gridCol w:w="1620"/>
@@ -22747,7 +23059,7 @@
                     <pic:cNvPicPr/>
                   </pic:nvPicPr>
                   <pic:blipFill>
-                    <a:blip r:embed="rId10" cstate="print">
+                    <a:blip r:embed="rId11" cstate="print">
                       <a:lum bright="-30000" contrast="40000"/>
                     </a:blip>
                     <a:stretch>
@@ -22809,7 +23121,7 @@
                     <pic:cNvPicPr/>
                   </pic:nvPicPr>
                   <pic:blipFill>
-                    <a:blip r:embed="rId11" cstate="print">
+                    <a:blip r:embed="rId12" cstate="print">
                       <a:lum bright="-30000" contrast="20000"/>
                     </a:blip>
                     <a:stretch>
@@ -23196,7 +23508,7 @@
         <w:tblStyle w:val="TableGrid"/>
         <w:tblW w:w="0" w:type="auto"/>
         <w:tblInd w:w="828" w:type="dxa"/>
-        <w:tblLook w:val="04A0"/>
+        <w:tblLook w:val="04A0" w:firstRow="1" w:lastRow="0" w:firstColumn="1" w:lastColumn="0" w:noHBand="0" w:noVBand="1"/>
       </w:tblPr>
       <w:tblGrid>
         <w:gridCol w:w="1684"/>
@@ -24090,15 +24402,7 @@
                   <w:sz w:val="24"/>
                   <w:szCs w:val="24"/>
                 </w:rPr>
-                <m:t>Ar</m:t>
-              </m:r>
-              <m:r>
-                <w:rPr>
-                  <w:rFonts w:ascii="Cambria Math" w:hAnsi="Cambria Math"/>
-                  <w:sz w:val="24"/>
-                  <w:szCs w:val="24"/>
-                </w:rPr>
-                <m:t>m_Height</m:t>
+                <m:t>Arm_Height</m:t>
               </m:r>
             </m:num>
             <m:den>
@@ -24269,7 +24573,7 @@
                     <pic:cNvPicPr/>
                   </pic:nvPicPr>
                   <pic:blipFill>
-                    <a:blip r:embed="rId12" cstate="print">
+                    <a:blip r:embed="rId13" cstate="print">
                       <a:lum bright="-40000" contrast="40000"/>
                     </a:blip>
                     <a:stretch>
@@ -24524,7 +24828,7 @@
         <w:tblStyle w:val="TableGrid"/>
         <w:tblW w:w="0" w:type="auto"/>
         <w:tblInd w:w="828" w:type="dxa"/>
-        <w:tblLook w:val="04A0"/>
+        <w:tblLook w:val="04A0" w:firstRow="1" w:lastRow="0" w:firstColumn="1" w:lastColumn="0" w:noHBand="0" w:noVBand="1"/>
       </w:tblPr>
       <w:tblGrid>
         <w:gridCol w:w="1800"/>
@@ -25620,7 +25924,7 @@
                     <pic:cNvPicPr/>
                   </pic:nvPicPr>
                   <pic:blipFill>
-                    <a:blip r:embed="rId13" cstate="print">
+                    <a:blip r:embed="rId14" cstate="print">
                       <a:lum bright="-30000" contrast="30000"/>
                     </a:blip>
                     <a:stretch>
@@ -25679,7 +25983,7 @@
                     <pic:cNvPicPr/>
                   </pic:nvPicPr>
                   <pic:blipFill>
-                    <a:blip r:embed="rId14" cstate="print">
+                    <a:blip r:embed="rId15" cstate="print">
                       <a:lum bright="-30000" contrast="30000"/>
                     </a:blip>
                     <a:stretch>
@@ -27596,7 +27900,7 @@
 </file>
 
 <file path=word/numbering.xml><?xml version="1.0" encoding="utf-8"?>
-<w:numbering xmlns:ve="http://schemas.openxmlformats.org/markup-compatibility/2006" xmlns:o="urn:schemas-microsoft-com:office:office" xmlns:r="http://schemas.openxmlformats.org/officeDocument/2006/relationships" xmlns:m="http://schemas.openxmlformats.org/officeDocument/2006/math" xmlns:v="urn:schemas-microsoft-com:vml" xmlns:wp="http://schemas.openxmlformats.org/drawingml/2006/wordprocessingDrawing" xmlns:w10="urn:schemas-microsoft-com:office:word" xmlns:w="http://schemas.openxmlformats.org/wordprocessingml/2006/main" xmlns:wne="http://schemas.microsoft.com/office/word/2006/wordml">
+<w:numbering xmlns:wpc="http://schemas.microsoft.com/office/word/2010/wordprocessingCanvas" xmlns:mc="http://schemas.openxmlformats.org/markup-compatibility/2006" xmlns:o="urn:schemas-microsoft-com:office:office" xmlns:r="http://schemas.openxmlformats.org/officeDocument/2006/relationships" xmlns:m="http://schemas.openxmlformats.org/officeDocument/2006/math" xmlns:v="urn:schemas-microsoft-com:vml" xmlns:wp14="http://schemas.microsoft.com/office/word/2010/wordprocessingDrawing" xmlns:wp="http://schemas.openxmlformats.org/drawingml/2006/wordprocessingDrawing" xmlns:w10="urn:schemas-microsoft-com:office:word" xmlns:w="http://schemas.openxmlformats.org/wordprocessingml/2006/main" xmlns:w14="http://schemas.microsoft.com/office/word/2010/wordml" xmlns:wpg="http://schemas.microsoft.com/office/word/2010/wordprocessingGroup" xmlns:wpi="http://schemas.microsoft.com/office/word/2010/wordprocessingInk" xmlns:wne="http://schemas.microsoft.com/office/word/2006/wordml" xmlns:wps="http://schemas.microsoft.com/office/word/2010/wordprocessingShape" mc:Ignorable="w14 wp14">
   <w:abstractNum w:abstractNumId="0">
     <w:nsid w:val="04531468"/>
     <w:multiLevelType w:val="hybridMultilevel"/>
@@ -28704,7 +29008,7 @@
 </file>
 
 <file path=word/styles.xml><?xml version="1.0" encoding="utf-8"?>
-<w:styles xmlns:r="http://schemas.openxmlformats.org/officeDocument/2006/relationships" xmlns:w="http://schemas.openxmlformats.org/wordprocessingml/2006/main">
+<w:styles xmlns:mc="http://schemas.openxmlformats.org/markup-compatibility/2006" xmlns:r="http://schemas.openxmlformats.org/officeDocument/2006/relationships" xmlns:w="http://schemas.openxmlformats.org/wordprocessingml/2006/main" xmlns:w14="http://schemas.microsoft.com/office/word/2010/wordml" mc:Ignorable="w14">
   <w:docDefaults>
     <w:rPrDefault>
       <w:rPr>
@@ -28875,7 +29179,6 @@
     <w:uiPriority w:val="99"/>
     <w:semiHidden/>
     <w:unhideWhenUsed/>
-    <w:qFormat/>
     <w:tblPr>
       <w:tblInd w:w="0" w:type="dxa"/>
       <w:tblCellMar>
@@ -29469,7 +29772,7 @@
 </file>
 
 <file path=customXml/itemProps1.xml><?xml version="1.0" encoding="utf-8"?>
-<ds:datastoreItem xmlns:ds="http://schemas.openxmlformats.org/officeDocument/2006/customXml" ds:itemID="{457C166B-6A9C-41C8-BEB7-37C373751E7A}">
+<ds:datastoreItem xmlns:ds="http://schemas.openxmlformats.org/officeDocument/2006/customXml" ds:itemID="{4EC23AE8-D868-42DE-868C-4FFC2F508020}">
   <ds:schemaRefs>
     <ds:schemaRef ds:uri="http://schemas.openxmlformats.org/officeDocument/2006/bibliography"/>
   </ds:schemaRefs>

</xml_diff>